<commit_message>
fix monarc-project/MonarcAppFO#65 Update template of third deliveries
</commit_message>
<xml_diff>
--- a/deliveries/cases/DE/3.docx
+++ b/deliveries/cases/DE/3.docx
@@ -47,7 +47,7 @@
                     </pic:cNvPicPr>
                   </pic:nvPicPr>
                   <pic:blipFill>
-                    <a:blip r:embed="rId7" cstate="print">
+                    <a:blip r:embed="rId8" cstate="print">
                       <a:extLst>
                         <a:ext uri="{28A0092B-C50C-407E-A947-70E740481C1C}">
                           <a14:useLocalDpi xmlns:a14="http://schemas.microsoft.com/office/drawing/2010/main" val="0"/>
@@ -1181,7 +1181,9 @@
               <w:fldChar w:fldCharType="end"/>
             </w:r>
           </w:hyperlink>
+          <w:bookmarkStart w:id="8" w:name="_GoBack"/>
         </w:p>
+        <w:bookmarkEnd w:id="8"/>
         <w:p>
           <w:pPr>
             <w:pStyle w:val="TOC2"/>
@@ -1198,83 +1200,110 @@
               <w:lang w:eastAsia="en-US"/>
             </w:rPr>
           </w:pPr>
-          <w:hyperlink w:anchor="_Toc488826803" w:history="1">
-            <w:r>
-              <w:rPr>
-                <w:rStyle w:val="Hyperlink"/>
-                <w:noProof/>
-                <w:snapToGrid w:val="0"/>
-                <w:w w:val="0"/>
-              </w:rPr>
-              <w:t>1.2</w:t>
-            </w:r>
-            <w:r>
-              <w:rPr>
-                <w:rFonts w:asciiTheme="minorHAnsi" w:eastAsiaTheme="minorEastAsia" w:hAnsiTheme="minorHAnsi" w:cstheme="minorBidi"/>
-                <w:smallCaps w:val="0"/>
-                <w:noProof/>
-                <w:sz w:val="22"/>
-                <w:szCs w:val="22"/>
-                <w:lang w:eastAsia="en-US"/>
-              </w:rPr>
-              <w:tab/>
-            </w:r>
-            <w:r>
-              <w:rPr>
-                <w:rStyle w:val="Hyperlink"/>
-                <w:noProof/>
-              </w:rPr>
-              <w:t>Zweck des Dokuments</w:t>
-            </w:r>
-            <w:r>
-              <w:rPr>
-                <w:noProof/>
-                <w:webHidden/>
-              </w:rPr>
-              <w:tab/>
-            </w:r>
-            <w:r>
-              <w:rPr>
-                <w:noProof/>
-                <w:webHidden/>
-              </w:rPr>
-              <w:fldChar w:fldCharType="begin"/>
-            </w:r>
-            <w:r>
-              <w:rPr>
-                <w:noProof/>
-                <w:webHidden/>
-              </w:rPr>
-              <w:instrText xml:space="preserve"> PAGEREF _Toc488826803 \h </w:instrText>
-            </w:r>
-            <w:r>
-              <w:rPr>
-                <w:noProof/>
-                <w:webHidden/>
-              </w:rPr>
-            </w:r>
-            <w:r>
-              <w:rPr>
-                <w:noProof/>
-                <w:webHidden/>
-              </w:rPr>
-              <w:fldChar w:fldCharType="separate"/>
-            </w:r>
-            <w:r>
-              <w:rPr>
-                <w:noProof/>
-                <w:webHidden/>
-              </w:rPr>
-              <w:t>4</w:t>
-            </w:r>
-            <w:r>
-              <w:rPr>
-                <w:noProof/>
-                <w:webHidden/>
-              </w:rPr>
-              <w:fldChar w:fldCharType="end"/>
-            </w:r>
-          </w:hyperlink>
+          <w:r>
+            <w:rPr>
+              <w:noProof/>
+            </w:rPr>
+            <w:fldChar w:fldCharType="begin"/>
+          </w:r>
+          <w:r>
+            <w:rPr>
+              <w:noProof/>
+            </w:rPr>
+            <w:instrText xml:space="preserve"> HYPERLINK \l "_Toc488826803" </w:instrText>
+          </w:r>
+          <w:r>
+            <w:rPr>
+              <w:noProof/>
+            </w:rPr>
+          </w:r>
+          <w:r>
+            <w:rPr>
+              <w:noProof/>
+            </w:rPr>
+            <w:fldChar w:fldCharType="separate"/>
+          </w:r>
+          <w:r>
+            <w:rPr>
+              <w:rStyle w:val="Hyperlink"/>
+              <w:noProof/>
+              <w:snapToGrid w:val="0"/>
+              <w:w w:val="0"/>
+            </w:rPr>
+            <w:t>1.2</w:t>
+          </w:r>
+          <w:r>
+            <w:rPr>
+              <w:rFonts w:asciiTheme="minorHAnsi" w:eastAsiaTheme="minorEastAsia" w:hAnsiTheme="minorHAnsi" w:cstheme="minorBidi"/>
+              <w:smallCaps w:val="0"/>
+              <w:noProof/>
+              <w:sz w:val="22"/>
+              <w:szCs w:val="22"/>
+              <w:lang w:eastAsia="en-US"/>
+            </w:rPr>
+            <w:tab/>
+          </w:r>
+          <w:r>
+            <w:rPr>
+              <w:rStyle w:val="Hyperlink"/>
+              <w:noProof/>
+            </w:rPr>
+            <w:t>Zweck des Dokuments</w:t>
+          </w:r>
+          <w:r>
+            <w:rPr>
+              <w:noProof/>
+              <w:webHidden/>
+            </w:rPr>
+            <w:tab/>
+          </w:r>
+          <w:r>
+            <w:rPr>
+              <w:noProof/>
+              <w:webHidden/>
+            </w:rPr>
+            <w:fldChar w:fldCharType="begin"/>
+          </w:r>
+          <w:r>
+            <w:rPr>
+              <w:noProof/>
+              <w:webHidden/>
+            </w:rPr>
+            <w:instrText xml:space="preserve"> PAGEREF _Toc488826803 \h </w:instrText>
+          </w:r>
+          <w:r>
+            <w:rPr>
+              <w:noProof/>
+              <w:webHidden/>
+            </w:rPr>
+          </w:r>
+          <w:r>
+            <w:rPr>
+              <w:noProof/>
+              <w:webHidden/>
+            </w:rPr>
+            <w:fldChar w:fldCharType="separate"/>
+          </w:r>
+          <w:r>
+            <w:rPr>
+              <w:noProof/>
+              <w:webHidden/>
+            </w:rPr>
+            <w:t>4</w:t>
+          </w:r>
+          <w:r>
+            <w:rPr>
+              <w:noProof/>
+              <w:webHidden/>
+            </w:rPr>
+            <w:fldChar w:fldCharType="end"/>
+          </w:r>
+          <w:r>
+            <w:rPr>
+              <w:noProof/>
+            </w:rPr>
+            <w:fldChar w:fldCharType="end"/>
+          </w:r>
         </w:p>
         <w:p>
           <w:pPr>
@@ -2307,7 +2336,7 @@
                 <w:noProof/>
                 <w:webHidden/>
               </w:rPr>
-              <w:t>9</w:t>
+              <w:t>10</w:t>
             </w:r>
             <w:r>
               <w:rPr>
@@ -2404,7 +2433,7 @@
                 <w:noProof/>
                 <w:webHidden/>
               </w:rPr>
-              <w:t>10</w:t>
+              <w:t>11</w:t>
             </w:r>
             <w:r>
               <w:rPr>
@@ -2499,7 +2528,7 @@
                 <w:noProof/>
                 <w:webHidden/>
               </w:rPr>
-              <w:t>10</w:t>
+              <w:t>11</w:t>
             </w:r>
             <w:r>
               <w:rPr>
@@ -2593,7 +2622,7 @@
                 <w:noProof/>
                 <w:webHidden/>
               </w:rPr>
-              <w:t>10</w:t>
+              <w:t>11</w:t>
             </w:r>
             <w:r>
               <w:rPr>
@@ -2687,7 +2716,7 @@
                 <w:noProof/>
                 <w:webHidden/>
               </w:rPr>
-              <w:t>10</w:t>
+              <w:t>11</w:t>
             </w:r>
             <w:r>
               <w:rPr>
@@ -2784,7 +2813,7 @@
                 <w:noProof/>
                 <w:webHidden/>
               </w:rPr>
-              <w:t>11</w:t>
+              <w:t>12</w:t>
             </w:r>
             <w:r>
               <w:rPr>
@@ -2878,7 +2907,7 @@
                 <w:noProof/>
                 <w:webHidden/>
               </w:rPr>
-              <w:t>11</w:t>
+              <w:t>12</w:t>
             </w:r>
             <w:r>
               <w:rPr>
@@ -2972,7 +3001,7 @@
                 <w:noProof/>
                 <w:webHidden/>
               </w:rPr>
-              <w:t>12</w:t>
+              <w:t>13</w:t>
             </w:r>
             <w:r>
               <w:rPr>
@@ -3068,7 +3097,7 @@
                 <w:noProof/>
                 <w:webHidden/>
               </w:rPr>
-              <w:t>12</w:t>
+              <w:t>13</w:t>
             </w:r>
             <w:r>
               <w:rPr>
@@ -3164,7 +3193,7 @@
                 <w:noProof/>
                 <w:webHidden/>
               </w:rPr>
-              <w:t>12</w:t>
+              <w:t>13</w:t>
             </w:r>
             <w:r>
               <w:rPr>
@@ -3239,7 +3268,7 @@
                 <w:noProof/>
                 <w:webHidden/>
               </w:rPr>
-              <w:t>13</w:t>
+              <w:t>14</w:t>
             </w:r>
             <w:r>
               <w:rPr>
@@ -3314,7 +3343,7 @@
                 <w:noProof/>
                 <w:webHidden/>
               </w:rPr>
-              <w:t>14</w:t>
+              <w:t>15</w:t>
             </w:r>
             <w:r>
               <w:rPr>
@@ -3389,7 +3418,7 @@
                 <w:noProof/>
                 <w:webHidden/>
               </w:rPr>
-              <w:t>15</w:t>
+              <w:t>16</w:t>
             </w:r>
             <w:r>
               <w:rPr>
@@ -3464,7 +3493,7 @@
                 <w:noProof/>
                 <w:webHidden/>
               </w:rPr>
-              <w:t>16</w:t>
+              <w:t>17</w:t>
             </w:r>
             <w:r>
               <w:rPr>
@@ -3537,7 +3566,7 @@
                 <w:noProof/>
                 <w:webHidden/>
               </w:rPr>
-              <w:t>16</w:t>
+              <w:t>17</w:t>
             </w:r>
             <w:r>
               <w:rPr>
@@ -3610,7 +3639,7 @@
                 <w:noProof/>
                 <w:webHidden/>
               </w:rPr>
-              <w:t>16</w:t>
+              <w:t>18</w:t>
             </w:r>
             <w:r>
               <w:rPr>
@@ -3661,13 +3690,13 @@
           <w:lang w:val="fr-BE"/>
         </w:rPr>
       </w:pPr>
-      <w:bookmarkStart w:id="8" w:name="_Toc488826802"/>
+      <w:bookmarkStart w:id="9" w:name="_Toc488826802"/>
       <w:proofErr w:type="spellStart"/>
       <w:r>
         <w:lastRenderedPageBreak/>
         <w:t>Einleitung</w:t>
       </w:r>
-      <w:bookmarkEnd w:id="8"/>
+      <w:bookmarkEnd w:id="9"/>
       <w:proofErr w:type="spellEnd"/>
     </w:p>
     <w:p>
@@ -3745,8 +3774,8 @@
         </w:numPr>
         <w:spacing w:before="0"/>
       </w:pPr>
-      <w:bookmarkStart w:id="9" w:name="_Toc450917895"/>
-      <w:bookmarkStart w:id="10" w:name="_Toc488826803"/>
+      <w:bookmarkStart w:id="10" w:name="_Toc450917895"/>
+      <w:bookmarkStart w:id="11" w:name="_Toc488826803"/>
       <w:proofErr w:type="spellStart"/>
       <w:r>
         <w:t>Zweck</w:t>
@@ -3759,8 +3788,8 @@
       <w:r>
         <w:t>Dokuments</w:t>
       </w:r>
-      <w:bookmarkEnd w:id="9"/>
       <w:bookmarkEnd w:id="10"/>
+      <w:bookmarkEnd w:id="11"/>
       <w:proofErr w:type="spellEnd"/>
     </w:p>
     <w:p>
@@ -4385,14 +4414,14 @@
           <w:numId w:val="1"/>
         </w:numPr>
       </w:pPr>
-      <w:bookmarkStart w:id="11" w:name="_Toc450917896"/>
-      <w:bookmarkStart w:id="12" w:name="_Toc488826804"/>
+      <w:bookmarkStart w:id="12" w:name="_Toc450917896"/>
+      <w:bookmarkStart w:id="13" w:name="_Toc488826804"/>
       <w:proofErr w:type="spellStart"/>
       <w:r>
         <w:t>Quellenangaben</w:t>
       </w:r>
-      <w:bookmarkEnd w:id="11"/>
       <w:bookmarkEnd w:id="12"/>
+      <w:bookmarkEnd w:id="13"/>
       <w:proofErr w:type="spellEnd"/>
     </w:p>
     <w:p>
@@ -4433,7 +4462,7 @@
         <w:ind w:left="360" w:right="0"/>
         <w:contextualSpacing w:val="0"/>
       </w:pPr>
-      <w:hyperlink r:id="rId8" w:history="1">
+      <w:hyperlink r:id="rId9" w:history="1">
         <w:r>
           <w:rPr>
             <w:rStyle w:val="Hyperlink"/>
@@ -4549,8 +4578,8 @@
           <w:lang w:val="fr-LU"/>
         </w:rPr>
       </w:pPr>
-      <w:bookmarkStart w:id="13" w:name="_Toc450917897"/>
-      <w:bookmarkStart w:id="14" w:name="_Toc488826805"/>
+      <w:bookmarkStart w:id="14" w:name="_Toc450917897"/>
+      <w:bookmarkStart w:id="15" w:name="_Toc488826805"/>
       <w:proofErr w:type="spellStart"/>
       <w:r>
         <w:t>Akronyme</w:t>
@@ -4563,8 +4592,8 @@
       <w:r>
         <w:t>Begriffe</w:t>
       </w:r>
-      <w:bookmarkEnd w:id="13"/>
       <w:bookmarkEnd w:id="14"/>
+      <w:bookmarkEnd w:id="15"/>
       <w:proofErr w:type="spellEnd"/>
       <w:r>
         <w:rPr>
@@ -5065,8 +5094,8 @@
           <w:lang w:val="fr-LU"/>
         </w:rPr>
       </w:pPr>
-      <w:bookmarkStart w:id="15" w:name="_Toc450917898"/>
-      <w:bookmarkStart w:id="16" w:name="_Toc488826806"/>
+      <w:bookmarkStart w:id="16" w:name="_Toc450917898"/>
+      <w:bookmarkStart w:id="17" w:name="_Toc488826806"/>
       <w:proofErr w:type="spellStart"/>
       <w:r>
         <w:rPr>
@@ -5106,8 +5135,8 @@
         </w:rPr>
         <w:t xml:space="preserve"> (MONARC)</w:t>
       </w:r>
-      <w:bookmarkEnd w:id="15"/>
       <w:bookmarkEnd w:id="16"/>
+      <w:bookmarkEnd w:id="17"/>
     </w:p>
     <w:p>
       <w:pPr>
@@ -5176,112 +5205,6 @@
             <wp:extent cx="3987800" cy="2683829"/>
             <wp:effectExtent l="0" t="0" r="0" b="2540"/>
             <wp:docPr id="14" name="Picture 14"/>
-            <wp:cNvGraphicFramePr>
-              <a:graphicFrameLocks xmlns:a="http://schemas.openxmlformats.org/drawingml/2006/main" noChangeAspect="1"/>
-            </wp:cNvGraphicFramePr>
-            <a:graphic xmlns:a="http://schemas.openxmlformats.org/drawingml/2006/main">
-              <a:graphicData uri="http://schemas.openxmlformats.org/drawingml/2006/picture">
-                <pic:pic xmlns:pic="http://schemas.openxmlformats.org/drawingml/2006/picture">
-                  <pic:nvPicPr>
-                    <pic:cNvPr id="1" name=""/>
-                    <pic:cNvPicPr/>
-                  </pic:nvPicPr>
-                  <pic:blipFill>
-                    <a:blip r:embed="rId9"/>
-                    <a:stretch>
-                      <a:fillRect/>
-                    </a:stretch>
-                  </pic:blipFill>
-                  <pic:spPr>
-                    <a:xfrm>
-                      <a:off x="0" y="0"/>
-                      <a:ext cx="4013754" cy="2701296"/>
-                    </a:xfrm>
-                    <a:prstGeom prst="rect">
-                      <a:avLst/>
-                    </a:prstGeom>
-                  </pic:spPr>
-                </pic:pic>
-              </a:graphicData>
-            </a:graphic>
-          </wp:inline>
-        </w:drawing>
-      </w:r>
-    </w:p>
-    <w:p>
-      <w:pPr>
-        <w:rPr>
-          <w:sz w:val="4"/>
-          <w:lang w:val="fr-LU"/>
-        </w:rPr>
-      </w:pPr>
-    </w:p>
-    <w:p>
-      <w:pPr>
-        <w:rPr>
-          <w:lang w:val="fr-LU"/>
-        </w:rPr>
-      </w:pPr>
-      <w:proofErr w:type="spellStart"/>
-      <w:r>
-        <w:rPr>
-          <w:lang w:val="fr-LU"/>
-        </w:rPr>
-        <w:t>Konkret</w:t>
-      </w:r>
-      <w:proofErr w:type="spellEnd"/>
-      <w:r>
-        <w:rPr>
-          <w:lang w:val="fr-LU"/>
-        </w:rPr>
-        <w:t xml:space="preserve"> </w:t>
-      </w:r>
-      <w:proofErr w:type="spellStart"/>
-      <w:r>
-        <w:rPr>
-          <w:lang w:val="fr-LU"/>
-        </w:rPr>
-        <w:t>bedeutet</w:t>
-      </w:r>
-      <w:proofErr w:type="spellEnd"/>
-      <w:r>
-        <w:rPr>
-          <w:lang w:val="fr-LU"/>
-        </w:rPr>
-        <w:t xml:space="preserve"> </w:t>
-      </w:r>
-      <w:proofErr w:type="spellStart"/>
-      <w:r>
-        <w:rPr>
-          <w:lang w:val="fr-LU"/>
-        </w:rPr>
-        <w:t>das</w:t>
-      </w:r>
-      <w:proofErr w:type="spellEnd"/>
-      <w:r>
-        <w:rPr>
-          <w:lang w:val="fr-LU"/>
-        </w:rPr>
-        <w:t>:</w:t>
-      </w:r>
-    </w:p>
-    <w:p>
-      <w:pPr>
-        <w:jc w:val="center"/>
-        <w:rPr>
-          <w:lang w:val="fr-LU"/>
-        </w:rPr>
-      </w:pPr>
-      <w:r>
-        <w:rPr>
-          <w:noProof/>
-          <w:lang w:eastAsia="en-US"/>
-        </w:rPr>
-        <w:drawing>
-          <wp:inline distT="0" distB="0" distL="0" distR="0" wp14:anchorId="61FE9BAB" wp14:editId="3F3EFF4A">
-            <wp:extent cx="5154930" cy="4918650"/>
-            <wp:effectExtent l="0" t="0" r="7620" b="0"/>
-            <wp:docPr id="1" name="Picture 1"/>
             <wp:cNvGraphicFramePr>
               <a:graphicFrameLocks xmlns:a="http://schemas.openxmlformats.org/drawingml/2006/main" noChangeAspect="1"/>
             </wp:cNvGraphicFramePr>
@@ -5301,6 +5224,112 @@
                   <pic:spPr>
                     <a:xfrm>
                       <a:off x="0" y="0"/>
+                      <a:ext cx="4013754" cy="2701296"/>
+                    </a:xfrm>
+                    <a:prstGeom prst="rect">
+                      <a:avLst/>
+                    </a:prstGeom>
+                  </pic:spPr>
+                </pic:pic>
+              </a:graphicData>
+            </a:graphic>
+          </wp:inline>
+        </w:drawing>
+      </w:r>
+    </w:p>
+    <w:p>
+      <w:pPr>
+        <w:rPr>
+          <w:sz w:val="4"/>
+          <w:lang w:val="fr-LU"/>
+        </w:rPr>
+      </w:pPr>
+    </w:p>
+    <w:p>
+      <w:pPr>
+        <w:rPr>
+          <w:lang w:val="fr-LU"/>
+        </w:rPr>
+      </w:pPr>
+      <w:proofErr w:type="spellStart"/>
+      <w:r>
+        <w:rPr>
+          <w:lang w:val="fr-LU"/>
+        </w:rPr>
+        <w:t>Konkret</w:t>
+      </w:r>
+      <w:proofErr w:type="spellEnd"/>
+      <w:r>
+        <w:rPr>
+          <w:lang w:val="fr-LU"/>
+        </w:rPr>
+        <w:t xml:space="preserve"> </w:t>
+      </w:r>
+      <w:proofErr w:type="spellStart"/>
+      <w:r>
+        <w:rPr>
+          <w:lang w:val="fr-LU"/>
+        </w:rPr>
+        <w:t>bedeutet</w:t>
+      </w:r>
+      <w:proofErr w:type="spellEnd"/>
+      <w:r>
+        <w:rPr>
+          <w:lang w:val="fr-LU"/>
+        </w:rPr>
+        <w:t xml:space="preserve"> </w:t>
+      </w:r>
+      <w:proofErr w:type="spellStart"/>
+      <w:r>
+        <w:rPr>
+          <w:lang w:val="fr-LU"/>
+        </w:rPr>
+        <w:t>das</w:t>
+      </w:r>
+      <w:proofErr w:type="spellEnd"/>
+      <w:r>
+        <w:rPr>
+          <w:lang w:val="fr-LU"/>
+        </w:rPr>
+        <w:t>:</w:t>
+      </w:r>
+    </w:p>
+    <w:p>
+      <w:pPr>
+        <w:jc w:val="center"/>
+        <w:rPr>
+          <w:lang w:val="fr-LU"/>
+        </w:rPr>
+      </w:pPr>
+      <w:r>
+        <w:rPr>
+          <w:noProof/>
+          <w:lang w:eastAsia="en-US"/>
+        </w:rPr>
+        <w:drawing>
+          <wp:inline distT="0" distB="0" distL="0" distR="0" wp14:anchorId="61FE9BAB" wp14:editId="3F3EFF4A">
+            <wp:extent cx="5154930" cy="4918650"/>
+            <wp:effectExtent l="0" t="0" r="7620" b="0"/>
+            <wp:docPr id="1" name="Picture 1"/>
+            <wp:cNvGraphicFramePr>
+              <a:graphicFrameLocks xmlns:a="http://schemas.openxmlformats.org/drawingml/2006/main" noChangeAspect="1"/>
+            </wp:cNvGraphicFramePr>
+            <a:graphic xmlns:a="http://schemas.openxmlformats.org/drawingml/2006/main">
+              <a:graphicData uri="http://schemas.openxmlformats.org/drawingml/2006/picture">
+                <pic:pic xmlns:pic="http://schemas.openxmlformats.org/drawingml/2006/picture">
+                  <pic:nvPicPr>
+                    <pic:cNvPr id="1" name=""/>
+                    <pic:cNvPicPr/>
+                  </pic:nvPicPr>
+                  <pic:blipFill>
+                    <a:blip r:embed="rId11"/>
+                    <a:stretch>
+                      <a:fillRect/>
+                    </a:stretch>
+                  </pic:blipFill>
+                  <pic:spPr>
+                    <a:xfrm>
+                      <a:off x="0" y="0"/>
                       <a:ext cx="5192608" cy="4954601"/>
                     </a:xfrm>
                     <a:prstGeom prst="rect">
@@ -6588,316 +6617,173 @@
     <w:p>
       <w:pPr>
         <w:spacing w:after="0"/>
-        <w:rPr>
-          <w:lang w:val="fr-LU"/>
-        </w:rPr>
-      </w:pPr>
-      <w:proofErr w:type="spellStart"/>
-      <w:r>
-        <w:rPr>
-          <w:lang w:val="fr-LU"/>
-        </w:rPr>
+      </w:pPr>
+      <w:proofErr w:type="spellStart"/>
+      <w:r>
         <w:t>Diese</w:t>
       </w:r>
       <w:proofErr w:type="spellEnd"/>
       <w:r>
-        <w:rPr>
-          <w:lang w:val="fr-LU"/>
-        </w:rPr>
-        <w:t xml:space="preserve"> </w:t>
-      </w:r>
-      <w:proofErr w:type="spellStart"/>
-      <w:r>
-        <w:rPr>
-          <w:lang w:val="fr-LU"/>
-        </w:rPr>
+        <w:t xml:space="preserve"> </w:t>
+      </w:r>
+      <w:proofErr w:type="spellStart"/>
+      <w:r>
         <w:t>erste</w:t>
       </w:r>
       <w:proofErr w:type="spellEnd"/>
       <w:r>
-        <w:rPr>
-          <w:lang w:val="fr-LU"/>
-        </w:rPr>
         <w:t xml:space="preserve"> Phase </w:t>
       </w:r>
       <w:proofErr w:type="spellStart"/>
       <w:r>
-        <w:rPr>
-          <w:lang w:val="fr-LU"/>
-        </w:rPr>
         <w:t>besteht</w:t>
       </w:r>
       <w:proofErr w:type="spellEnd"/>
       <w:r>
-        <w:rPr>
-          <w:lang w:val="fr-LU"/>
-        </w:rPr>
-        <w:t xml:space="preserve"> </w:t>
-      </w:r>
-      <w:proofErr w:type="spellStart"/>
-      <w:r>
-        <w:rPr>
-          <w:lang w:val="fr-LU"/>
-        </w:rPr>
+        <w:t xml:space="preserve"> </w:t>
+      </w:r>
+      <w:proofErr w:type="spellStart"/>
+      <w:r>
         <w:t>darin</w:t>
       </w:r>
       <w:proofErr w:type="spellEnd"/>
       <w:r>
-        <w:rPr>
-          <w:lang w:val="fr-LU"/>
-        </w:rPr>
         <w:t xml:space="preserve">, den </w:t>
       </w:r>
       <w:proofErr w:type="spellStart"/>
       <w:r>
-        <w:rPr>
-          <w:lang w:val="fr-LU"/>
-        </w:rPr>
         <w:t>Kontext</w:t>
       </w:r>
       <w:proofErr w:type="spellEnd"/>
       <w:r>
-        <w:rPr>
-          <w:lang w:val="fr-LU"/>
-        </w:rPr>
         <w:t xml:space="preserve">, die </w:t>
       </w:r>
       <w:proofErr w:type="spellStart"/>
       <w:r>
-        <w:rPr>
-          <w:lang w:val="fr-LU"/>
-        </w:rPr>
         <w:t>Herausforderungen</w:t>
       </w:r>
       <w:proofErr w:type="spellEnd"/>
       <w:r>
-        <w:rPr>
-          <w:lang w:val="fr-LU"/>
-        </w:rPr>
-        <w:t xml:space="preserve"> </w:t>
-      </w:r>
-      <w:proofErr w:type="spellStart"/>
-      <w:r>
-        <w:rPr>
-          <w:lang w:val="fr-LU"/>
-        </w:rPr>
-        <w:t>und</w:t>
-      </w:r>
-      <w:proofErr w:type="spellEnd"/>
-      <w:r>
-        <w:rPr>
-          <w:lang w:val="fr-LU"/>
-        </w:rPr>
+        <w:t xml:space="preserve"> und die </w:t>
+      </w:r>
+      <w:proofErr w:type="spellStart"/>
+      <w:r>
+        <w:t>Prioritäten</w:t>
+      </w:r>
+      <w:proofErr w:type="spellEnd"/>
+      <w:r>
+        <w:t xml:space="preserve"> </w:t>
+      </w:r>
+      <w:proofErr w:type="spellStart"/>
+      <w:r>
+        <w:t>zu</w:t>
+      </w:r>
+      <w:proofErr w:type="spellEnd"/>
+      <w:r>
+        <w:t xml:space="preserve"> </w:t>
+      </w:r>
+      <w:proofErr w:type="spellStart"/>
+      <w:r>
+        <w:t>bestimmen</w:t>
+      </w:r>
+      <w:proofErr w:type="spellEnd"/>
+      <w:r>
+        <w:t xml:space="preserve">, die </w:t>
+      </w:r>
+      <w:proofErr w:type="spellStart"/>
+      <w:r>
+        <w:t>kennzeichnend</w:t>
+      </w:r>
+      <w:proofErr w:type="spellEnd"/>
+      <w:r>
+        <w:t xml:space="preserve"> </w:t>
+      </w:r>
+      <w:proofErr w:type="spellStart"/>
+      <w:r>
+        <w:t>für</w:t>
+      </w:r>
+      <w:proofErr w:type="spellEnd"/>
+      <w:r>
+        <w:t xml:space="preserve"> das </w:t>
+      </w:r>
+      <w:proofErr w:type="spellStart"/>
+      <w:r>
+        <w:t>Unternehmen</w:t>
+      </w:r>
+      <w:proofErr w:type="spellEnd"/>
+      <w:r>
+        <w:t xml:space="preserve"> </w:t>
+      </w:r>
+      <w:proofErr w:type="spellStart"/>
+      <w:r>
+        <w:t>oder</w:t>
+      </w:r>
+      <w:proofErr w:type="spellEnd"/>
+      <w:r>
         <w:t xml:space="preserve"> die </w:t>
       </w:r>
       <w:proofErr w:type="spellStart"/>
       <w:r>
-        <w:rPr>
-          <w:lang w:val="fr-LU"/>
-        </w:rPr>
-        <w:t>Prioritäten</w:t>
-      </w:r>
-      <w:proofErr w:type="spellEnd"/>
-      <w:r>
-        <w:rPr>
-          <w:lang w:val="fr-LU"/>
-        </w:rPr>
-        <w:t xml:space="preserve"> </w:t>
-      </w:r>
-      <w:proofErr w:type="spellStart"/>
-      <w:r>
-        <w:rPr>
-          <w:lang w:val="fr-LU"/>
-        </w:rPr>
-        <w:t>zu</w:t>
-      </w:r>
-      <w:proofErr w:type="spellEnd"/>
-      <w:r>
-        <w:rPr>
-          <w:lang w:val="fr-LU"/>
-        </w:rPr>
-        <w:t xml:space="preserve"> </w:t>
-      </w:r>
-      <w:proofErr w:type="spellStart"/>
-      <w:r>
-        <w:rPr>
-          <w:lang w:val="fr-LU"/>
-        </w:rPr>
-        <w:t>bestimmen</w:t>
-      </w:r>
-      <w:proofErr w:type="spellEnd"/>
-      <w:r>
-        <w:rPr>
-          <w:lang w:val="fr-LU"/>
-        </w:rPr>
-        <w:t xml:space="preserve">, die </w:t>
-      </w:r>
-      <w:proofErr w:type="spellStart"/>
-      <w:r>
-        <w:rPr>
-          <w:lang w:val="fr-LU"/>
-        </w:rPr>
-        <w:t>kennzeichnend</w:t>
-      </w:r>
-      <w:proofErr w:type="spellEnd"/>
-      <w:r>
-        <w:rPr>
-          <w:lang w:val="fr-LU"/>
-        </w:rPr>
-        <w:t xml:space="preserve"> </w:t>
-      </w:r>
-      <w:proofErr w:type="spellStart"/>
-      <w:r>
-        <w:rPr>
-          <w:lang w:val="fr-LU"/>
-        </w:rPr>
-        <w:t>für</w:t>
-      </w:r>
-      <w:proofErr w:type="spellEnd"/>
-      <w:r>
-        <w:rPr>
-          <w:lang w:val="fr-LU"/>
-        </w:rPr>
-        <w:t xml:space="preserve"> </w:t>
-      </w:r>
-      <w:proofErr w:type="spellStart"/>
-      <w:r>
-        <w:rPr>
-          <w:lang w:val="fr-LU"/>
-        </w:rPr>
-        <w:t>das</w:t>
-      </w:r>
-      <w:proofErr w:type="spellEnd"/>
-      <w:r>
-        <w:rPr>
-          <w:lang w:val="fr-LU"/>
-        </w:rPr>
-        <w:t xml:space="preserve"> </w:t>
-      </w:r>
-      <w:proofErr w:type="spellStart"/>
-      <w:r>
-        <w:rPr>
-          <w:lang w:val="fr-LU"/>
-        </w:rPr>
-        <w:t>Unternehmen</w:t>
-      </w:r>
-      <w:proofErr w:type="spellEnd"/>
-      <w:r>
-        <w:rPr>
-          <w:lang w:val="fr-LU"/>
-        </w:rPr>
-        <w:t xml:space="preserve"> </w:t>
-      </w:r>
-      <w:proofErr w:type="spellStart"/>
-      <w:r>
-        <w:rPr>
-          <w:lang w:val="fr-LU"/>
-        </w:rPr>
-        <w:t>oder</w:t>
-      </w:r>
-      <w:proofErr w:type="spellEnd"/>
-      <w:r>
-        <w:rPr>
-          <w:lang w:val="fr-LU"/>
-        </w:rPr>
-        <w:t xml:space="preserve"> die Organisation </w:t>
-      </w:r>
-      <w:proofErr w:type="spellStart"/>
-      <w:r>
-        <w:rPr>
-          <w:lang w:val="fr-LU"/>
-        </w:rPr>
+        <w:t>Organisation</w:t>
+      </w:r>
+      <w:proofErr w:type="spellEnd"/>
+      <w:r>
+        <w:t xml:space="preserve"> </w:t>
+      </w:r>
+      <w:proofErr w:type="spellStart"/>
+      <w:r>
         <w:t>sind</w:t>
       </w:r>
       <w:proofErr w:type="spellEnd"/>
       <w:r>
-        <w:rPr>
-          <w:lang w:val="fr-LU"/>
-        </w:rPr>
-        <w:t xml:space="preserve">, </w:t>
-      </w:r>
-      <w:proofErr w:type="spellStart"/>
-      <w:r>
-        <w:rPr>
-          <w:lang w:val="fr-LU"/>
-        </w:rPr>
-        <w:t>das</w:t>
-      </w:r>
-      <w:proofErr w:type="spellEnd"/>
-      <w:r>
-        <w:rPr>
-          <w:lang w:val="fr-LU"/>
-        </w:rPr>
-        <w:t xml:space="preserve"> </w:t>
-      </w:r>
-      <w:proofErr w:type="spellStart"/>
-      <w:r>
-        <w:rPr>
-          <w:lang w:val="fr-LU"/>
-        </w:rPr>
+        <w:t xml:space="preserve">, das </w:t>
+      </w:r>
+      <w:proofErr w:type="spellStart"/>
+      <w:r>
         <w:t>bzw</w:t>
       </w:r>
       <w:proofErr w:type="spellEnd"/>
       <w:r>
-        <w:rPr>
-          <w:lang w:val="fr-LU"/>
-        </w:rPr>
-        <w:t xml:space="preserve">. die </w:t>
-      </w:r>
-      <w:proofErr w:type="spellStart"/>
-      <w:r>
-        <w:rPr>
-          <w:lang w:val="fr-LU"/>
-        </w:rPr>
+        <w:t xml:space="preserve">. </w:t>
+      </w:r>
+      <w:proofErr w:type="gramStart"/>
+      <w:r>
+        <w:t>die</w:t>
+      </w:r>
+      <w:proofErr w:type="gramEnd"/>
+      <w:r>
+        <w:t xml:space="preserve"> </w:t>
+      </w:r>
+      <w:proofErr w:type="spellStart"/>
+      <w:r>
         <w:t>eine</w:t>
       </w:r>
       <w:proofErr w:type="spellEnd"/>
       <w:r>
-        <w:rPr>
-          <w:lang w:val="fr-LU"/>
-        </w:rPr>
-        <w:t xml:space="preserve"> </w:t>
-      </w:r>
-      <w:proofErr w:type="spellStart"/>
-      <w:r>
-        <w:rPr>
-          <w:lang w:val="fr-LU"/>
-        </w:rPr>
+        <w:t xml:space="preserve"> </w:t>
+      </w:r>
+      <w:proofErr w:type="spellStart"/>
+      <w:r>
         <w:t>Risikoanalyse</w:t>
       </w:r>
       <w:proofErr w:type="spellEnd"/>
       <w:r>
-        <w:rPr>
-          <w:lang w:val="fr-LU"/>
-        </w:rPr>
-        <w:t xml:space="preserve"> </w:t>
-      </w:r>
-      <w:proofErr w:type="spellStart"/>
-      <w:r>
-        <w:rPr>
-          <w:lang w:val="fr-LU"/>
-        </w:rPr>
+        <w:t xml:space="preserve"> </w:t>
+      </w:r>
+      <w:proofErr w:type="spellStart"/>
+      <w:r>
         <w:t>vornehmen</w:t>
       </w:r>
       <w:proofErr w:type="spellEnd"/>
       <w:r>
-        <w:rPr>
-          <w:lang w:val="fr-LU"/>
-        </w:rPr>
-        <w:t xml:space="preserve"> </w:t>
-      </w:r>
-      <w:proofErr w:type="spellStart"/>
-      <w:r>
-        <w:rPr>
-          <w:lang w:val="fr-LU"/>
-        </w:rPr>
+        <w:t xml:space="preserve"> </w:t>
+      </w:r>
+      <w:proofErr w:type="spellStart"/>
+      <w:r>
         <w:t>möchte</w:t>
       </w:r>
       <w:proofErr w:type="spellEnd"/>
       <w:r>
-        <w:rPr>
-          <w:lang w:val="fr-LU"/>
-        </w:rPr>
         <w:t xml:space="preserve">. </w:t>
       </w:r>
     </w:p>
@@ -7625,10 +7511,12 @@
         <w:t xml:space="preserve"> </w:t>
       </w:r>
       <w:proofErr w:type="spellStart"/>
+      <w:proofErr w:type="gramStart"/>
       <w:r>
         <w:t>sind</w:t>
       </w:r>
       <w:proofErr w:type="spellEnd"/>
+      <w:proofErr w:type="gramEnd"/>
       <w:r>
         <w:t xml:space="preserve">. </w:t>
       </w:r>
@@ -7681,10 +7569,12 @@
         <w:t xml:space="preserve"> </w:t>
       </w:r>
       <w:proofErr w:type="spellStart"/>
+      <w:proofErr w:type="gramStart"/>
       <w:r>
         <w:t>oder</w:t>
       </w:r>
       <w:proofErr w:type="spellEnd"/>
+      <w:proofErr w:type="gramEnd"/>
       <w:r>
         <w:t xml:space="preserve"> </w:t>
       </w:r>
@@ -7769,10 +7659,12 @@
         <w:t xml:space="preserve"> </w:t>
       </w:r>
       <w:proofErr w:type="spellStart"/>
+      <w:proofErr w:type="gramStart"/>
       <w:r>
         <w:t>sind</w:t>
       </w:r>
       <w:proofErr w:type="spellEnd"/>
+      <w:proofErr w:type="gramEnd"/>
       <w:r>
         <w:t xml:space="preserve"> (</w:t>
       </w:r>
@@ -8008,10 +7900,12 @@
         <w:t xml:space="preserve"> </w:t>
       </w:r>
       <w:proofErr w:type="spellStart"/>
+      <w:proofErr w:type="gramStart"/>
       <w:r>
         <w:t>ist</w:t>
       </w:r>
       <w:proofErr w:type="spellEnd"/>
+      <w:proofErr w:type="gramEnd"/>
       <w:r>
         <w:t>.</w:t>
       </w:r>
@@ -8519,8 +8413,13 @@
       <w:pPr>
         <w:spacing w:before="240"/>
       </w:pPr>
-      <w:r>
-        <w:t xml:space="preserve">An die </w:t>
+      <w:proofErr w:type="gramStart"/>
+      <w:r>
+        <w:t>An</w:t>
+      </w:r>
+      <w:proofErr w:type="gramEnd"/>
+      <w:r>
+        <w:t xml:space="preserve"> die </w:t>
       </w:r>
       <w:proofErr w:type="spellStart"/>
       <w:r>
@@ -8777,10 +8676,12 @@
         <w:t xml:space="preserve">. </w:t>
       </w:r>
       <w:proofErr w:type="spellStart"/>
+      <w:proofErr w:type="gramStart"/>
       <w:r>
         <w:t>durch</w:t>
       </w:r>
       <w:proofErr w:type="spellEnd"/>
+      <w:proofErr w:type="gramEnd"/>
       <w:r>
         <w:t xml:space="preserve"> </w:t>
       </w:r>
@@ -8831,8 +8732,8 @@
           <w:lang w:val="fr-LU"/>
         </w:rPr>
       </w:pPr>
-      <w:bookmarkStart w:id="17" w:name="_Toc450917899"/>
-      <w:bookmarkStart w:id="18" w:name="_Toc488826807"/>
+      <w:bookmarkStart w:id="18" w:name="_Toc450917899"/>
+      <w:bookmarkStart w:id="19" w:name="_Toc488826807"/>
       <w:proofErr w:type="spellStart"/>
       <w:r>
         <w:lastRenderedPageBreak/>
@@ -8846,8 +8747,8 @@
       <w:r>
         <w:t>Kontextes</w:t>
       </w:r>
-      <w:bookmarkEnd w:id="17"/>
       <w:bookmarkEnd w:id="18"/>
+      <w:bookmarkEnd w:id="19"/>
       <w:proofErr w:type="spellEnd"/>
     </w:p>
     <w:p>
@@ -8861,9 +8762,9 @@
           <w:lang w:val="fr-LU"/>
         </w:rPr>
       </w:pPr>
-      <w:bookmarkStart w:id="19" w:name="_Toc450917900"/>
-      <w:bookmarkStart w:id="20" w:name="_Toc488826808"/>
-      <w:bookmarkStart w:id="21" w:name="_Toc354489473"/>
+      <w:bookmarkStart w:id="20" w:name="_Toc450917900"/>
+      <w:bookmarkStart w:id="21" w:name="_Toc488826808"/>
+      <w:bookmarkStart w:id="22" w:name="_Toc354489473"/>
       <w:proofErr w:type="spellStart"/>
       <w:r>
         <w:t>Beschreibung</w:t>
@@ -8876,16 +8777,16 @@
       <w:r>
         <w:t>Kontextes</w:t>
       </w:r>
-      <w:bookmarkEnd w:id="19"/>
       <w:bookmarkEnd w:id="20"/>
-      <w:proofErr w:type="spellEnd"/>
-      <w:r>
-        <w:rPr>
-          <w:lang w:val="fr-LU"/>
-        </w:rPr>
-        <w:t xml:space="preserve"> </w:t>
-      </w:r>
       <w:bookmarkEnd w:id="21"/>
+      <w:proofErr w:type="spellEnd"/>
+      <w:r>
+        <w:rPr>
+          <w:lang w:val="fr-LU"/>
+        </w:rPr>
+        <w:t xml:space="preserve"> </w:t>
+      </w:r>
+      <w:bookmarkEnd w:id="22"/>
     </w:p>
     <w:p>
       <w:pPr>
@@ -8907,9 +8808,9 @@
         </w:numPr>
         <w:spacing w:before="0"/>
       </w:pPr>
-      <w:bookmarkStart w:id="22" w:name="_Toc354489474"/>
-      <w:bookmarkStart w:id="23" w:name="_Toc450917901"/>
-      <w:bookmarkStart w:id="24" w:name="_Toc488826809"/>
+      <w:bookmarkStart w:id="23" w:name="_Toc354489474"/>
+      <w:bookmarkStart w:id="24" w:name="_Toc450917901"/>
+      <w:bookmarkStart w:id="25" w:name="_Toc488826809"/>
       <w:proofErr w:type="spellStart"/>
       <w:r>
         <w:t>Festlegung</w:t>
@@ -8938,9 +8839,9 @@
       <w:r>
         <w:t>Risikobewertung</w:t>
       </w:r>
-      <w:bookmarkEnd w:id="22"/>
       <w:bookmarkEnd w:id="23"/>
       <w:bookmarkEnd w:id="24"/>
+      <w:bookmarkEnd w:id="25"/>
       <w:proofErr w:type="spellEnd"/>
     </w:p>
     <w:p>
@@ -8954,9 +8855,9 @@
           <w:lang w:val="fr-LU"/>
         </w:rPr>
       </w:pPr>
-      <w:bookmarkStart w:id="25" w:name="_Toc354489475"/>
-      <w:bookmarkStart w:id="26" w:name="_Toc450917902"/>
-      <w:bookmarkStart w:id="27" w:name="_Toc488826810"/>
+      <w:bookmarkStart w:id="26" w:name="_Toc354489475"/>
+      <w:bookmarkStart w:id="27" w:name="_Toc450917902"/>
+      <w:bookmarkStart w:id="28" w:name="_Toc488826810"/>
       <w:proofErr w:type="spellStart"/>
       <w:r>
         <w:t>Skala</w:t>
@@ -8969,9 +8870,9 @@
       <w:r>
         <w:t>Auswirkungen</w:t>
       </w:r>
-      <w:bookmarkEnd w:id="25"/>
       <w:bookmarkEnd w:id="26"/>
       <w:bookmarkEnd w:id="27"/>
+      <w:bookmarkEnd w:id="28"/>
       <w:proofErr w:type="spellEnd"/>
     </w:p>
     <w:p>
@@ -9180,8 +9081,13 @@
         </w:rPr>
         <w:t xml:space="preserve">. </w:t>
       </w:r>
-      <w:r>
-        <w:t xml:space="preserve">0 </w:t>
+      <w:proofErr w:type="gramStart"/>
+      <w:r>
+        <w:t>0</w:t>
+      </w:r>
+      <w:proofErr w:type="gramEnd"/>
+      <w:r>
+        <w:t xml:space="preserve"> </w:t>
       </w:r>
       <w:proofErr w:type="spellStart"/>
       <w:r>
@@ -9266,8 +9172,8 @@
           <w:numId w:val="1"/>
         </w:numPr>
       </w:pPr>
-      <w:bookmarkStart w:id="28" w:name="_Toc450917903"/>
-      <w:bookmarkStart w:id="29" w:name="_Toc488826811"/>
+      <w:bookmarkStart w:id="29" w:name="_Toc450917903"/>
+      <w:bookmarkStart w:id="30" w:name="_Toc488826811"/>
       <w:proofErr w:type="spellStart"/>
       <w:r>
         <w:t>Skala</w:t>
@@ -9280,8 +9186,8 @@
       <w:r>
         <w:t>Bedrohungen</w:t>
       </w:r>
-      <w:bookmarkEnd w:id="28"/>
       <w:bookmarkEnd w:id="29"/>
+      <w:bookmarkEnd w:id="30"/>
       <w:proofErr w:type="spellEnd"/>
     </w:p>
     <w:p>
@@ -9415,8 +9321,8 @@
           <w:numId w:val="1"/>
         </w:numPr>
       </w:pPr>
-      <w:bookmarkStart w:id="30" w:name="_Toc450917904"/>
-      <w:bookmarkStart w:id="31" w:name="_Toc488826812"/>
+      <w:bookmarkStart w:id="31" w:name="_Toc450917904"/>
+      <w:bookmarkStart w:id="32" w:name="_Toc488826812"/>
       <w:proofErr w:type="spellStart"/>
       <w:r>
         <w:t>Skala</w:t>
@@ -9429,8 +9335,8 @@
       <w:r>
         <w:t>Sicherheitslücken</w:t>
       </w:r>
-      <w:bookmarkEnd w:id="30"/>
       <w:bookmarkEnd w:id="31"/>
+      <w:bookmarkEnd w:id="32"/>
       <w:proofErr w:type="spellEnd"/>
     </w:p>
     <w:p>
@@ -9537,10 +9443,12 @@
         <w:t xml:space="preserve"> </w:t>
       </w:r>
       <w:proofErr w:type="spellStart"/>
+      <w:proofErr w:type="gramStart"/>
       <w:r>
         <w:t>ist</w:t>
       </w:r>
       <w:proofErr w:type="spellEnd"/>
+      <w:proofErr w:type="gramEnd"/>
       <w:r>
         <w:t xml:space="preserve">. </w:t>
       </w:r>
@@ -9649,8 +9557,8 @@
           <w:numId w:val="1"/>
         </w:numPr>
       </w:pPr>
-      <w:bookmarkStart w:id="32" w:name="_Toc450917905"/>
-      <w:bookmarkStart w:id="33" w:name="_Toc488826813"/>
+      <w:bookmarkStart w:id="33" w:name="_Toc450917905"/>
+      <w:bookmarkStart w:id="34" w:name="_Toc488826813"/>
       <w:proofErr w:type="spellStart"/>
       <w:r>
         <w:lastRenderedPageBreak/>
@@ -9672,8 +9580,8 @@
       <w:r>
         <w:t>Risikoakzeptanzschwellen</w:t>
       </w:r>
-      <w:bookmarkEnd w:id="32"/>
       <w:bookmarkEnd w:id="33"/>
+      <w:bookmarkEnd w:id="34"/>
       <w:proofErr w:type="spellEnd"/>
     </w:p>
     <w:p>
@@ -9885,6 +9793,7 @@
         <w:t xml:space="preserve"> </w:t>
       </w:r>
       <w:proofErr w:type="spellStart"/>
+      <w:proofErr w:type="gramStart"/>
       <w:r>
         <w:rPr>
           <w:color w:val="000000" w:themeColor="text1"/>
@@ -9892,6 +9801,7 @@
         <w:t>oder</w:t>
       </w:r>
       <w:proofErr w:type="spellEnd"/>
+      <w:proofErr w:type="gramEnd"/>
       <w:r>
         <w:rPr>
           <w:color w:val="000000" w:themeColor="text1"/>
@@ -9934,6 +9844,7 @@
           <w:color w:val="000000" w:themeColor="text1"/>
         </w:rPr>
       </w:pPr>
+      <w:proofErr w:type="gramStart"/>
       <w:r>
         <w:rPr>
           <w:color w:val="000000" w:themeColor="text1"/>
@@ -9944,7 +9855,14 @@
         <w:rPr>
           <w:color w:val="000000" w:themeColor="text1"/>
         </w:rPr>
-        <w:t xml:space="preserve">: </w:t>
+        <w:t>:</w:t>
+      </w:r>
+      <w:proofErr w:type="gramEnd"/>
+      <w:r>
+        <w:rPr>
+          <w:color w:val="000000" w:themeColor="text1"/>
+        </w:rPr>
+        <w:t xml:space="preserve"> </w:t>
       </w:r>
       <w:proofErr w:type="spellStart"/>
       <w:r>
@@ -10129,6 +10047,7 @@
         <w:t xml:space="preserve"> </w:t>
       </w:r>
       <w:proofErr w:type="spellStart"/>
+      <w:proofErr w:type="gramStart"/>
       <w:r>
         <w:rPr>
           <w:color w:val="000000" w:themeColor="text1"/>
@@ -10136,6 +10055,7 @@
         <w:t>oder</w:t>
       </w:r>
       <w:proofErr w:type="spellEnd"/>
+      <w:proofErr w:type="gramEnd"/>
       <w:r>
         <w:rPr>
           <w:color w:val="000000" w:themeColor="text1"/>
@@ -10165,6 +10085,7 @@
         </w:rPr>
       </w:pPr>
       <w:proofErr w:type="spellStart"/>
+      <w:proofErr w:type="gramStart"/>
       <w:r>
         <w:rPr>
           <w:color w:val="000000" w:themeColor="text1"/>
@@ -10176,7 +10097,14 @@
         <w:rPr>
           <w:color w:val="000000" w:themeColor="text1"/>
         </w:rPr>
-        <w:t xml:space="preserve"> : </w:t>
+        <w:t> :</w:t>
+      </w:r>
+      <w:proofErr w:type="gramEnd"/>
+      <w:r>
+        <w:rPr>
+          <w:color w:val="000000" w:themeColor="text1"/>
+        </w:rPr>
+        <w:t xml:space="preserve"> </w:t>
       </w:r>
       <w:proofErr w:type="spellStart"/>
       <w:r>
@@ -10331,8 +10259,8 @@
           <w:numId w:val="1"/>
         </w:numPr>
       </w:pPr>
-      <w:bookmarkStart w:id="34" w:name="_Toc450917906"/>
-      <w:bookmarkStart w:id="35" w:name="_Toc488826814"/>
+      <w:bookmarkStart w:id="35" w:name="_Toc450917906"/>
+      <w:bookmarkStart w:id="36" w:name="_Toc488826814"/>
       <w:proofErr w:type="spellStart"/>
       <w:r>
         <w:lastRenderedPageBreak/>
@@ -10354,8 +10282,8 @@
       <w:r>
         <w:t>Bedrohungen</w:t>
       </w:r>
-      <w:bookmarkEnd w:id="34"/>
       <w:bookmarkEnd w:id="35"/>
+      <w:bookmarkEnd w:id="36"/>
       <w:proofErr w:type="spellEnd"/>
       <w:r>
         <w:t xml:space="preserve"> </w:t>
@@ -10488,8 +10416,8 @@
           <w:lang w:val="fr-LU"/>
         </w:rPr>
       </w:pPr>
-      <w:bookmarkStart w:id="36" w:name="_Toc450917908"/>
-      <w:bookmarkStart w:id="37" w:name="_Toc488826815"/>
+      <w:bookmarkStart w:id="37" w:name="_Toc450917908"/>
+      <w:bookmarkStart w:id="38" w:name="_Toc488826815"/>
       <w:proofErr w:type="spellStart"/>
       <w:r>
         <w:lastRenderedPageBreak/>
@@ -10501,15 +10429,10 @@
       </w:r>
       <w:proofErr w:type="spellStart"/>
       <w:r>
-        <w:t>Kon</w:t>
-      </w:r>
-      <w:bookmarkStart w:id="38" w:name="_GoBack"/>
+        <w:t>Kontextes</w:t>
+      </w:r>
+      <w:bookmarkEnd w:id="37"/>
       <w:bookmarkEnd w:id="38"/>
-      <w:r>
-        <w:t>textes</w:t>
-      </w:r>
-      <w:bookmarkEnd w:id="36"/>
-      <w:bookmarkEnd w:id="37"/>
       <w:proofErr w:type="spellEnd"/>
     </w:p>
     <w:p>
@@ -11894,8 +11817,12 @@
           <w:lang w:val="fr-LU"/>
         </w:rPr>
         <w:sectPr>
-          <w:headerReference w:type="default" r:id="rId11"/>
-          <w:footerReference w:type="default" r:id="rId12"/>
+          <w:headerReference w:type="even" r:id="rId12"/>
+          <w:headerReference w:type="default" r:id="rId13"/>
+          <w:footerReference w:type="even" r:id="rId14"/>
+          <w:footerReference w:type="default" r:id="rId15"/>
+          <w:headerReference w:type="first" r:id="rId16"/>
+          <w:footerReference w:type="first" r:id="rId17"/>
           <w:pgSz w:w="11906" w:h="16838" w:code="9"/>
           <w:pgMar w:top="1440" w:right="1138" w:bottom="245" w:left="432" w:header="562" w:footer="562" w:gutter="562"/>
           <w:cols w:space="708"/>
@@ -12435,8 +12362,8 @@
         <w:ind w:right="0"/>
         <w:jc w:val="left"/>
         <w:sectPr>
-          <w:headerReference w:type="default" r:id="rId13"/>
-          <w:footerReference w:type="default" r:id="rId14"/>
+          <w:headerReference w:type="default" r:id="rId18"/>
+          <w:footerReference w:type="default" r:id="rId19"/>
           <w:pgSz w:w="16838" w:h="11906" w:orient="landscape" w:code="9"/>
           <w:pgMar w:top="431" w:right="1440" w:bottom="1140" w:left="1140" w:header="561" w:footer="561" w:gutter="561"/>
           <w:cols w:space="708"/>
@@ -12835,12 +12762,24 @@
       <w:r>
         <w:t>${TABLE_THREATS_FULL}</w:t>
       </w:r>
-      <w:r>
-        <w:br w:type="page"/>
-      </w:r>
     </w:p>
     <w:p>
       <w:pPr>
+        <w:sectPr>
+          <w:headerReference w:type="default" r:id="rId20"/>
+          <w:footerReference w:type="default" r:id="rId21"/>
+          <w:pgSz w:w="11906" w:h="16838" w:code="9"/>
+          <w:pgMar w:top="1440" w:right="1138" w:bottom="245" w:left="432" w:header="562" w:footer="562" w:gutter="562"/>
+          <w:cols w:space="708"/>
+          <w:docGrid w:linePitch="360"/>
+        </w:sectPr>
+      </w:pPr>
+      <w:r>
+        <w:br w:type="page"/>
+      </w:r>
+    </w:p>
+    <w:p>
+      <w:pPr>
         <w:pStyle w:val="Heading1"/>
         <w:jc w:val="left"/>
       </w:pPr>
@@ -12916,11 +12855,20 @@
     </w:p>
     <w:p>
       <w:pPr>
+        <w:jc w:val="left"/>
+      </w:pPr>
+      <w:r>
+        <w:br w:type="page"/>
+      </w:r>
+    </w:p>
+    <w:p>
+      <w:pPr>
         <w:pStyle w:val="Heading2"/>
         <w:snapToGrid w:val="0"/>
       </w:pPr>
       <w:bookmarkStart w:id="66" w:name="_Toc488826829"/>
       <w:r>
+        <w:lastRenderedPageBreak/>
         <w:t xml:space="preserve">Operative </w:t>
       </w:r>
       <w:proofErr w:type="spellStart"/>
@@ -12939,10 +12887,10 @@
       </w:r>
     </w:p>
     <w:sectPr>
-      <w:headerReference w:type="default" r:id="rId15"/>
-      <w:footerReference w:type="default" r:id="rId16"/>
-      <w:pgSz w:w="11906" w:h="16838" w:code="9"/>
-      <w:pgMar w:top="1440" w:right="1138" w:bottom="245" w:left="432" w:header="562" w:footer="562" w:gutter="562"/>
+      <w:headerReference w:type="default" r:id="rId22"/>
+      <w:footerReference w:type="default" r:id="rId23"/>
+      <w:pgSz w:w="16838" w:h="11906" w:orient="landscape" w:code="9"/>
+      <w:pgMar w:top="431" w:right="1140" w:bottom="1140" w:left="1140" w:header="561" w:footer="561" w:gutter="561"/>
       <w:cols w:space="708"/>
       <w:docGrid w:linePitch="360"/>
     </w:sectPr>
@@ -12970,6 +12918,16 @@
 </file>
 
 <file path=word/footer1.xml><?xml version="1.0" encoding="utf-8"?>
+<w:ftr xmlns:wpc="http://schemas.microsoft.com/office/word/2010/wordprocessingCanvas" xmlns:cx="http://schemas.microsoft.com/office/drawing/2014/chartex" xmlns:cx1="http://schemas.microsoft.com/office/drawing/2015/9/8/chartex" xmlns:mc="http://schemas.openxmlformats.org/markup-compatibility/2006" xmlns:o="urn:schemas-microsoft-com:office:office" xmlns:r="http://schemas.openxmlformats.org/officeDocument/2006/relationships" xmlns:m="http://schemas.openxmlformats.org/officeDocument/2006/math" xmlns:v="urn:schemas-microsoft-com:vml" xmlns:wp14="http://schemas.microsoft.com/office/word/2010/wordprocessingDrawing" xmlns:wp="http://schemas.openxmlformats.org/drawingml/2006/wordprocessingDrawing" xmlns:w10="urn:schemas-microsoft-com:office:word" xmlns:w="http://schemas.openxmlformats.org/wordprocessingml/2006/main" xmlns:w14="http://schemas.microsoft.com/office/word/2010/wordml" xmlns:w15="http://schemas.microsoft.com/office/word/2012/wordml" xmlns:w16se="http://schemas.microsoft.com/office/word/2015/wordml/symex" xmlns:wpg="http://schemas.microsoft.com/office/word/2010/wordprocessingGroup" xmlns:wpi="http://schemas.microsoft.com/office/word/2010/wordprocessingInk" xmlns:wne="http://schemas.microsoft.com/office/word/2006/wordml" xmlns:wps="http://schemas.microsoft.com/office/word/2010/wordprocessingShape" mc:Ignorable="w14 w15 w16se wp14">
+  <w:p>
+    <w:pPr>
+      <w:pStyle w:val="Footer"/>
+    </w:pPr>
+  </w:p>
+</w:ftr>
+</file>
+
+<file path=word/footer2.xml><?xml version="1.0" encoding="utf-8"?>
 <w:ftr xmlns:wpc="http://schemas.microsoft.com/office/word/2010/wordprocessingCanvas" xmlns:cx="http://schemas.microsoft.com/office/drawing/2014/chartex" xmlns:cx1="http://schemas.microsoft.com/office/drawing/2015/9/8/chartex" xmlns:mc="http://schemas.openxmlformats.org/markup-compatibility/2006" xmlns:o="urn:schemas-microsoft-com:office:office" xmlns:r="http://schemas.openxmlformats.org/officeDocument/2006/relationships" xmlns:m="http://schemas.openxmlformats.org/officeDocument/2006/math" xmlns:v="urn:schemas-microsoft-com:vml" xmlns:wp14="http://schemas.microsoft.com/office/word/2010/wordprocessingDrawing" xmlns:wp="http://schemas.openxmlformats.org/drawingml/2006/wordprocessingDrawing" xmlns:w10="urn:schemas-microsoft-com:office:word" xmlns:w="http://schemas.openxmlformats.org/wordprocessingml/2006/main" xmlns:w14="http://schemas.microsoft.com/office/word/2010/wordml" xmlns:w15="http://schemas.microsoft.com/office/word/2012/wordml" xmlns:w16se="http://schemas.microsoft.com/office/word/2015/wordml/symex" xmlns:wpg="http://schemas.microsoft.com/office/word/2010/wordprocessingGroup" xmlns:wpi="http://schemas.microsoft.com/office/word/2010/wordprocessingInk" xmlns:wne="http://schemas.microsoft.com/office/word/2006/wordml" xmlns:wps="http://schemas.microsoft.com/office/word/2010/wordprocessingShape" mc:Ignorable="w14 w15 w16se wp14">
   <w:p>
     <w:pPr>
@@ -13182,7 +13140,7 @@
         <w:noProof/>
         <w:color w:val="auto"/>
       </w:rPr>
-      <w:t>12</w:t>
+      <w:t>3</w:t>
     </w:r>
     <w:r>
       <w:rPr>
@@ -13231,7 +13189,7 @@
         <w:noProof/>
         <w:color w:val="auto"/>
       </w:rPr>
-      <w:t>17</w:t>
+      <w:t>18</w:t>
     </w:r>
     <w:r>
       <w:rPr>
@@ -13245,7 +13203,17 @@
 </w:ftr>
 </file>
 
-<file path=word/footer2.xml><?xml version="1.0" encoding="utf-8"?>
+<file path=word/footer3.xml><?xml version="1.0" encoding="utf-8"?>
+<w:ftr xmlns:wpc="http://schemas.microsoft.com/office/word/2010/wordprocessingCanvas" xmlns:cx="http://schemas.microsoft.com/office/drawing/2014/chartex" xmlns:cx1="http://schemas.microsoft.com/office/drawing/2015/9/8/chartex" xmlns:mc="http://schemas.openxmlformats.org/markup-compatibility/2006" xmlns:o="urn:schemas-microsoft-com:office:office" xmlns:r="http://schemas.openxmlformats.org/officeDocument/2006/relationships" xmlns:m="http://schemas.openxmlformats.org/officeDocument/2006/math" xmlns:v="urn:schemas-microsoft-com:vml" xmlns:wp14="http://schemas.microsoft.com/office/word/2010/wordprocessingDrawing" xmlns:wp="http://schemas.openxmlformats.org/drawingml/2006/wordprocessingDrawing" xmlns:w10="urn:schemas-microsoft-com:office:word" xmlns:w="http://schemas.openxmlformats.org/wordprocessingml/2006/main" xmlns:w14="http://schemas.microsoft.com/office/word/2010/wordml" xmlns:w15="http://schemas.microsoft.com/office/word/2012/wordml" xmlns:w16se="http://schemas.microsoft.com/office/word/2015/wordml/symex" xmlns:wpg="http://schemas.microsoft.com/office/word/2010/wordprocessingGroup" xmlns:wpi="http://schemas.microsoft.com/office/word/2010/wordprocessingInk" xmlns:wne="http://schemas.microsoft.com/office/word/2006/wordml" xmlns:wps="http://schemas.microsoft.com/office/word/2010/wordprocessingShape" mc:Ignorable="w14 w15 w16se wp14">
+  <w:p>
+    <w:pPr>
+      <w:pStyle w:val="Footer"/>
+    </w:pPr>
+  </w:p>
+</w:ftr>
+</file>
+
+<file path=word/footer4.xml><?xml version="1.0" encoding="utf-8"?>
 <w:ftr xmlns:wpc="http://schemas.microsoft.com/office/word/2010/wordprocessingCanvas" xmlns:cx="http://schemas.microsoft.com/office/drawing/2014/chartex" xmlns:cx1="http://schemas.microsoft.com/office/drawing/2015/9/8/chartex" xmlns:mc="http://schemas.openxmlformats.org/markup-compatibility/2006" xmlns:o="urn:schemas-microsoft-com:office:office" xmlns:r="http://schemas.openxmlformats.org/officeDocument/2006/relationships" xmlns:m="http://schemas.openxmlformats.org/officeDocument/2006/math" xmlns:v="urn:schemas-microsoft-com:vml" xmlns:wp14="http://schemas.microsoft.com/office/word/2010/wordprocessingDrawing" xmlns:wp="http://schemas.openxmlformats.org/drawingml/2006/wordprocessingDrawing" xmlns:w10="urn:schemas-microsoft-com:office:word" xmlns:w="http://schemas.openxmlformats.org/wordprocessingml/2006/main" xmlns:w14="http://schemas.microsoft.com/office/word/2010/wordml" xmlns:w15="http://schemas.microsoft.com/office/word/2012/wordml" xmlns:w16se="http://schemas.microsoft.com/office/word/2015/wordml/symex" xmlns:wpg="http://schemas.microsoft.com/office/word/2010/wordprocessingGroup" xmlns:wpi="http://schemas.microsoft.com/office/word/2010/wordprocessingInk" xmlns:wne="http://schemas.microsoft.com/office/word/2006/wordml" xmlns:wps="http://schemas.microsoft.com/office/word/2010/wordprocessingShape" mc:Ignorable="w14 w15 w16se wp14">
   <w:p>
     <w:pPr>
@@ -13549,7 +13517,7 @@
         <w:noProof/>
         <w:color w:val="auto"/>
       </w:rPr>
-      <w:t>17</w:t>
+      <w:t>18</w:t>
     </w:r>
     <w:r>
       <w:rPr>
@@ -13563,7 +13531,7 @@
 </w:ftr>
 </file>
 
-<file path=word/footer3.xml><?xml version="1.0" encoding="utf-8"?>
+<file path=word/footer5.xml><?xml version="1.0" encoding="utf-8"?>
 <w:ftr xmlns:wpc="http://schemas.microsoft.com/office/word/2010/wordprocessingCanvas" xmlns:cx="http://schemas.microsoft.com/office/drawing/2014/chartex" xmlns:cx1="http://schemas.microsoft.com/office/drawing/2015/9/8/chartex" xmlns:mc="http://schemas.openxmlformats.org/markup-compatibility/2006" xmlns:o="urn:schemas-microsoft-com:office:office" xmlns:r="http://schemas.openxmlformats.org/officeDocument/2006/relationships" xmlns:m="http://schemas.openxmlformats.org/officeDocument/2006/math" xmlns:v="urn:schemas-microsoft-com:vml" xmlns:wp14="http://schemas.microsoft.com/office/word/2010/wordprocessingDrawing" xmlns:wp="http://schemas.openxmlformats.org/drawingml/2006/wordprocessingDrawing" xmlns:w10="urn:schemas-microsoft-com:office:word" xmlns:w="http://schemas.openxmlformats.org/wordprocessingml/2006/main" xmlns:w14="http://schemas.microsoft.com/office/word/2010/wordml" xmlns:w15="http://schemas.microsoft.com/office/word/2012/wordml" xmlns:w16se="http://schemas.microsoft.com/office/word/2015/wordml/symex" xmlns:wpg="http://schemas.microsoft.com/office/word/2010/wordprocessingGroup" xmlns:wpi="http://schemas.microsoft.com/office/word/2010/wordprocessingInk" xmlns:wne="http://schemas.microsoft.com/office/word/2006/wordml" xmlns:wps="http://schemas.microsoft.com/office/word/2010/wordprocessingShape" mc:Ignorable="w14 w15 w16se wp14">
   <w:p>
     <w:pPr>
@@ -13776,7 +13744,7 @@
         <w:noProof/>
         <w:color w:val="auto"/>
       </w:rPr>
-      <w:t>17</w:t>
+      <w:t>16</w:t>
     </w:r>
     <w:r>
       <w:rPr>
@@ -13825,7 +13793,325 @@
         <w:noProof/>
         <w:color w:val="auto"/>
       </w:rPr>
-      <w:t>17</w:t>
+      <w:t>18</w:t>
+    </w:r>
+    <w:r>
+      <w:rPr>
+        <w:rFonts w:ascii="Century Schoolbook" w:hAnsi="Century Schoolbook"/>
+        <w:i w:val="0"/>
+        <w:color w:val="auto"/>
+      </w:rPr>
+      <w:fldChar w:fldCharType="end"/>
+    </w:r>
+  </w:p>
+</w:ftr>
+</file>
+
+<file path=word/footer6.xml><?xml version="1.0" encoding="utf-8"?>
+<w:ftr xmlns:wpc="http://schemas.microsoft.com/office/word/2010/wordprocessingCanvas" xmlns:cx="http://schemas.microsoft.com/office/drawing/2014/chartex" xmlns:cx1="http://schemas.microsoft.com/office/drawing/2015/9/8/chartex" xmlns:mc="http://schemas.openxmlformats.org/markup-compatibility/2006" xmlns:o="urn:schemas-microsoft-com:office:office" xmlns:r="http://schemas.openxmlformats.org/officeDocument/2006/relationships" xmlns:m="http://schemas.openxmlformats.org/officeDocument/2006/math" xmlns:v="urn:schemas-microsoft-com:vml" xmlns:wp14="http://schemas.microsoft.com/office/word/2010/wordprocessingDrawing" xmlns:wp="http://schemas.openxmlformats.org/drawingml/2006/wordprocessingDrawing" xmlns:w10="urn:schemas-microsoft-com:office:word" xmlns:w="http://schemas.openxmlformats.org/wordprocessingml/2006/main" xmlns:w14="http://schemas.microsoft.com/office/word/2010/wordml" xmlns:w15="http://schemas.microsoft.com/office/word/2012/wordml" xmlns:w16se="http://schemas.microsoft.com/office/word/2015/wordml/symex" xmlns:wpg="http://schemas.microsoft.com/office/word/2010/wordprocessingGroup" xmlns:wpi="http://schemas.microsoft.com/office/word/2010/wordprocessingInk" xmlns:wne="http://schemas.microsoft.com/office/word/2006/wordml" xmlns:wps="http://schemas.microsoft.com/office/word/2010/wordprocessingShape" mc:Ignorable="w14 w15 w16se wp14">
+  <w:p>
+    <w:pPr>
+      <w:pStyle w:val="smile-footer"/>
+      <w:jc w:val="both"/>
+      <w:rPr>
+        <w:rFonts w:ascii="Century Schoolbook" w:hAnsi="Century Schoolbook"/>
+        <w:i w:val="0"/>
+        <w:color w:val="auto"/>
+        <w:sz w:val="12"/>
+      </w:rPr>
+    </w:pPr>
+  </w:p>
+  <w:p>
+    <w:pPr>
+      <w:pStyle w:val="smile-address"/>
+      <w:ind w:left="-142"/>
+      <w:rPr>
+        <w:i w:val="0"/>
+        <w:color w:val="auto"/>
+      </w:rPr>
+    </w:pPr>
+    <w:r>
+      <w:rPr>
+        <w:i w:val="0"/>
+        <w:noProof/>
+        <w:color w:val="auto"/>
+        <w:lang w:val="en-US" w:eastAsia="en-US" w:bidi="ar-SA"/>
+      </w:rPr>
+      <w:drawing>
+        <wp:anchor distT="0" distB="0" distL="0" distR="0" simplePos="0" relativeHeight="251671552" behindDoc="0" locked="0" layoutInCell="1" allowOverlap="1" wp14:anchorId="492473CC" wp14:editId="167B39FF">
+          <wp:simplePos x="0" y="0"/>
+          <wp:positionH relativeFrom="column">
+            <wp:posOffset>-70485</wp:posOffset>
+          </wp:positionH>
+          <wp:positionV relativeFrom="paragraph">
+            <wp:posOffset>142875</wp:posOffset>
+          </wp:positionV>
+          <wp:extent cx="601345" cy="308610"/>
+          <wp:effectExtent l="0" t="0" r="8255" b="0"/>
+          <wp:wrapSquare wrapText="largest"/>
+          <wp:docPr id="3" name="Picture 3"/>
+          <wp:cNvGraphicFramePr>
+            <a:graphicFrameLocks xmlns:a="http://schemas.openxmlformats.org/drawingml/2006/main" noChangeAspect="1"/>
+          </wp:cNvGraphicFramePr>
+          <a:graphic xmlns:a="http://schemas.openxmlformats.org/drawingml/2006/main">
+            <a:graphicData uri="http://schemas.openxmlformats.org/drawingml/2006/picture">
+              <pic:pic xmlns:pic="http://schemas.openxmlformats.org/drawingml/2006/picture">
+                <pic:nvPicPr>
+                  <pic:cNvPr id="0" name="Picture 19"/>
+                  <pic:cNvPicPr>
+                    <a:picLocks noChangeAspect="1" noChangeArrowheads="1"/>
+                  </pic:cNvPicPr>
+                </pic:nvPicPr>
+                <pic:blipFill>
+                  <a:blip r:embed="rId1" cstate="print">
+                    <a:extLst>
+                      <a:ext uri="{28A0092B-C50C-407E-A947-70E740481C1C}">
+                        <a14:useLocalDpi xmlns:a14="http://schemas.microsoft.com/office/drawing/2010/main" val="0"/>
+                      </a:ext>
+                    </a:extLst>
+                  </a:blip>
+                  <a:stretch>
+                    <a:fillRect/>
+                  </a:stretch>
+                </pic:blipFill>
+                <pic:spPr bwMode="auto">
+                  <a:xfrm>
+                    <a:off x="0" y="0"/>
+                    <a:ext cx="601345" cy="308610"/>
+                  </a:xfrm>
+                  <a:prstGeom prst="rect">
+                    <a:avLst/>
+                  </a:prstGeom>
+                  <a:solidFill>
+                    <a:srgbClr val="FFFFFF"/>
+                  </a:solidFill>
+                  <a:ln>
+                    <a:noFill/>
+                  </a:ln>
+                </pic:spPr>
+              </pic:pic>
+            </a:graphicData>
+          </a:graphic>
+          <wp14:sizeRelH relativeFrom="margin">
+            <wp14:pctWidth>0</wp14:pctWidth>
+          </wp14:sizeRelH>
+        </wp:anchor>
+      </w:drawing>
+    </w:r>
+    <w:r>
+      <w:rPr>
+        <w:i w:val="0"/>
+        <w:color w:val="auto"/>
+      </w:rPr>
+      <w:br/>
+    </w:r>
+    <w:r>
+      <w:rPr>
+        <w:i w:val="0"/>
+        <w:color w:val="auto"/>
+      </w:rPr>
+      <w:tab/>
+    </w:r>
+    <w:r>
+      <w:rPr>
+        <w:i w:val="0"/>
+        <w:color w:val="auto"/>
+      </w:rPr>
+      <w:tab/>
+    </w:r>
+    <w:r>
+      <w:rPr>
+        <w:i w:val="0"/>
+        <w:color w:val="auto"/>
+      </w:rPr>
+      <w:tab/>
+    </w:r>
+    <w:r>
+      <w:rPr>
+        <w:i w:val="0"/>
+        <w:color w:val="auto"/>
+      </w:rPr>
+      <w:tab/>
+    </w:r>
+    <w:r>
+      <w:rPr>
+        <w:i w:val="0"/>
+        <w:color w:val="auto"/>
+      </w:rPr>
+      <w:tab/>
+    </w:r>
+    <w:r>
+      <w:rPr>
+        <w:i w:val="0"/>
+        <w:color w:val="auto"/>
+      </w:rPr>
+      <w:tab/>
+    </w:r>
+    <w:r>
+      <w:rPr>
+        <w:i w:val="0"/>
+        <w:color w:val="auto"/>
+      </w:rPr>
+      <w:tab/>
+    </w:r>
+    <w:r>
+      <w:rPr>
+        <w:i w:val="0"/>
+        <w:color w:val="auto"/>
+      </w:rPr>
+      <w:tab/>
+    </w:r>
+    <w:r>
+      <w:rPr>
+        <w:i w:val="0"/>
+        <w:color w:val="auto"/>
+      </w:rPr>
+      <w:tab/>
+    </w:r>
+    <w:r>
+      <w:rPr>
+        <w:i w:val="0"/>
+        <w:color w:val="auto"/>
+      </w:rPr>
+      <w:tab/>
+    </w:r>
+    <w:r>
+      <w:rPr>
+        <w:i w:val="0"/>
+        <w:color w:val="auto"/>
+      </w:rPr>
+      <w:tab/>
+    </w:r>
+    <w:r>
+      <w:rPr>
+        <w:i w:val="0"/>
+        <w:color w:val="auto"/>
+      </w:rPr>
+      <w:tab/>
+    </w:r>
+    <w:r>
+      <w:rPr>
+        <w:i w:val="0"/>
+        <w:color w:val="auto"/>
+      </w:rPr>
+      <w:tab/>
+    </w:r>
+    <w:r>
+      <w:rPr>
+        <w:i w:val="0"/>
+        <w:color w:val="auto"/>
+      </w:rPr>
+      <w:tab/>
+    </w:r>
+    <w:r>
+      <w:rPr>
+        <w:i w:val="0"/>
+        <w:color w:val="auto"/>
+      </w:rPr>
+      <w:tab/>
+    </w:r>
+    <w:r>
+      <w:rPr>
+        <w:i w:val="0"/>
+        <w:color w:val="auto"/>
+      </w:rPr>
+      <w:tab/>
+    </w:r>
+    <w:r>
+      <w:rPr>
+        <w:i w:val="0"/>
+        <w:color w:val="auto"/>
+      </w:rPr>
+      <w:tab/>
+    </w:r>
+    <w:r>
+      <w:rPr>
+        <w:i w:val="0"/>
+        <w:color w:val="auto"/>
+      </w:rPr>
+      <w:tab/>
+    </w:r>
+    <w:r>
+      <w:rPr>
+        <w:rFonts w:ascii="Century Schoolbook" w:hAnsi="Century Schoolbook"/>
+        <w:i w:val="0"/>
+        <w:color w:val="auto"/>
+      </w:rPr>
+      <w:fldChar w:fldCharType="begin"/>
+    </w:r>
+    <w:r>
+      <w:rPr>
+        <w:rFonts w:ascii="Century Schoolbook" w:hAnsi="Century Schoolbook"/>
+        <w:i w:val="0"/>
+        <w:color w:val="auto"/>
+      </w:rPr>
+      <w:instrText xml:space="preserve"> PAGE </w:instrText>
+    </w:r>
+    <w:r>
+      <w:rPr>
+        <w:rFonts w:ascii="Century Schoolbook" w:hAnsi="Century Schoolbook"/>
+        <w:i w:val="0"/>
+        <w:color w:val="auto"/>
+      </w:rPr>
+      <w:fldChar w:fldCharType="separate"/>
+    </w:r>
+    <w:r>
+      <w:rPr>
+        <w:rFonts w:ascii="Century Schoolbook" w:hAnsi="Century Schoolbook"/>
+        <w:i w:val="0"/>
+        <w:noProof/>
+        <w:color w:val="auto"/>
+      </w:rPr>
+      <w:t>18</w:t>
+    </w:r>
+    <w:r>
+      <w:rPr>
+        <w:rFonts w:ascii="Century Schoolbook" w:hAnsi="Century Schoolbook"/>
+        <w:i w:val="0"/>
+        <w:color w:val="auto"/>
+      </w:rPr>
+      <w:fldChar w:fldCharType="end"/>
+    </w:r>
+    <w:r>
+      <w:rPr>
+        <w:rFonts w:ascii="Century Schoolbook" w:hAnsi="Century Schoolbook"/>
+        <w:i w:val="0"/>
+        <w:color w:val="auto"/>
+      </w:rPr>
+      <w:t>/</w:t>
+    </w:r>
+    <w:r>
+      <w:rPr>
+        <w:rFonts w:ascii="Century Schoolbook" w:hAnsi="Century Schoolbook"/>
+        <w:i w:val="0"/>
+        <w:color w:val="auto"/>
+      </w:rPr>
+      <w:fldChar w:fldCharType="begin"/>
+    </w:r>
+    <w:r>
+      <w:rPr>
+        <w:rFonts w:ascii="Century Schoolbook" w:hAnsi="Century Schoolbook"/>
+        <w:i w:val="0"/>
+        <w:color w:val="auto"/>
+      </w:rPr>
+      <w:instrText xml:space="preserve"> NUMPAGES \*Arabic </w:instrText>
+    </w:r>
+    <w:r>
+      <w:rPr>
+        <w:rFonts w:ascii="Century Schoolbook" w:hAnsi="Century Schoolbook"/>
+        <w:i w:val="0"/>
+        <w:color w:val="auto"/>
+      </w:rPr>
+      <w:fldChar w:fldCharType="separate"/>
+    </w:r>
+    <w:r>
+      <w:rPr>
+        <w:rFonts w:ascii="Century Schoolbook" w:hAnsi="Century Schoolbook"/>
+        <w:i w:val="0"/>
+        <w:noProof/>
+        <w:color w:val="auto"/>
+      </w:rPr>
+      <w:t>18</w:t>
     </w:r>
     <w:r>
       <w:rPr>
@@ -13859,6 +14145,16 @@
 </file>
 
 <file path=word/header1.xml><?xml version="1.0" encoding="utf-8"?>
+<w:hdr xmlns:wpc="http://schemas.microsoft.com/office/word/2010/wordprocessingCanvas" xmlns:cx="http://schemas.microsoft.com/office/drawing/2014/chartex" xmlns:cx1="http://schemas.microsoft.com/office/drawing/2015/9/8/chartex" xmlns:mc="http://schemas.openxmlformats.org/markup-compatibility/2006" xmlns:o="urn:schemas-microsoft-com:office:office" xmlns:r="http://schemas.openxmlformats.org/officeDocument/2006/relationships" xmlns:m="http://schemas.openxmlformats.org/officeDocument/2006/math" xmlns:v="urn:schemas-microsoft-com:vml" xmlns:wp14="http://schemas.microsoft.com/office/word/2010/wordprocessingDrawing" xmlns:wp="http://schemas.openxmlformats.org/drawingml/2006/wordprocessingDrawing" xmlns:w10="urn:schemas-microsoft-com:office:word" xmlns:w="http://schemas.openxmlformats.org/wordprocessingml/2006/main" xmlns:w14="http://schemas.microsoft.com/office/word/2010/wordml" xmlns:w15="http://schemas.microsoft.com/office/word/2012/wordml" xmlns:w16se="http://schemas.microsoft.com/office/word/2015/wordml/symex" xmlns:wpg="http://schemas.microsoft.com/office/word/2010/wordprocessingGroup" xmlns:wpi="http://schemas.microsoft.com/office/word/2010/wordprocessingInk" xmlns:wne="http://schemas.microsoft.com/office/word/2006/wordml" xmlns:wps="http://schemas.microsoft.com/office/word/2010/wordprocessingShape" mc:Ignorable="w14 w15 w16se wp14">
+  <w:p>
+    <w:pPr>
+      <w:pStyle w:val="Header"/>
+    </w:pPr>
+  </w:p>
+</w:hdr>
+</file>
+
+<file path=word/header2.xml><?xml version="1.0" encoding="utf-8"?>
 <w:hdr xmlns:wpc="http://schemas.microsoft.com/office/word/2010/wordprocessingCanvas" xmlns:cx="http://schemas.microsoft.com/office/drawing/2014/chartex" xmlns:cx1="http://schemas.microsoft.com/office/drawing/2015/9/8/chartex" xmlns:mc="http://schemas.openxmlformats.org/markup-compatibility/2006" xmlns:o="urn:schemas-microsoft-com:office:office" xmlns:r="http://schemas.openxmlformats.org/officeDocument/2006/relationships" xmlns:m="http://schemas.openxmlformats.org/officeDocument/2006/math" xmlns:v="urn:schemas-microsoft-com:vml" xmlns:wp14="http://schemas.microsoft.com/office/word/2010/wordprocessingDrawing" xmlns:wp="http://schemas.openxmlformats.org/drawingml/2006/wordprocessingDrawing" xmlns:w10="urn:schemas-microsoft-com:office:word" xmlns:w="http://schemas.openxmlformats.org/wordprocessingml/2006/main" xmlns:w14="http://schemas.microsoft.com/office/word/2010/wordml" xmlns:w15="http://schemas.microsoft.com/office/word/2012/wordml" xmlns:w16se="http://schemas.microsoft.com/office/word/2015/wordml/symex" xmlns:wpg="http://schemas.microsoft.com/office/word/2010/wordprocessingGroup" xmlns:wpi="http://schemas.microsoft.com/office/word/2010/wordprocessingInk" xmlns:wne="http://schemas.microsoft.com/office/word/2006/wordml" xmlns:wps="http://schemas.microsoft.com/office/word/2010/wordprocessingShape" mc:Ignorable="w14 w15 w16se wp14">
   <w:tbl>
     <w:tblPr>
@@ -14393,7 +14689,17 @@
 </w:hdr>
 </file>
 
-<file path=word/header2.xml><?xml version="1.0" encoding="utf-8"?>
+<file path=word/header3.xml><?xml version="1.0" encoding="utf-8"?>
+<w:hdr xmlns:wpc="http://schemas.microsoft.com/office/word/2010/wordprocessingCanvas" xmlns:cx="http://schemas.microsoft.com/office/drawing/2014/chartex" xmlns:cx1="http://schemas.microsoft.com/office/drawing/2015/9/8/chartex" xmlns:mc="http://schemas.openxmlformats.org/markup-compatibility/2006" xmlns:o="urn:schemas-microsoft-com:office:office" xmlns:r="http://schemas.openxmlformats.org/officeDocument/2006/relationships" xmlns:m="http://schemas.openxmlformats.org/officeDocument/2006/math" xmlns:v="urn:schemas-microsoft-com:vml" xmlns:wp14="http://schemas.microsoft.com/office/word/2010/wordprocessingDrawing" xmlns:wp="http://schemas.openxmlformats.org/drawingml/2006/wordprocessingDrawing" xmlns:w10="urn:schemas-microsoft-com:office:word" xmlns:w="http://schemas.openxmlformats.org/wordprocessingml/2006/main" xmlns:w14="http://schemas.microsoft.com/office/word/2010/wordml" xmlns:w15="http://schemas.microsoft.com/office/word/2012/wordml" xmlns:w16se="http://schemas.microsoft.com/office/word/2015/wordml/symex" xmlns:wpg="http://schemas.microsoft.com/office/word/2010/wordprocessingGroup" xmlns:wpi="http://schemas.microsoft.com/office/word/2010/wordprocessingInk" xmlns:wne="http://schemas.microsoft.com/office/word/2006/wordml" xmlns:wps="http://schemas.microsoft.com/office/word/2010/wordprocessingShape" mc:Ignorable="w14 w15 w16se wp14">
+  <w:p>
+    <w:pPr>
+      <w:pStyle w:val="Header"/>
+    </w:pPr>
+  </w:p>
+</w:hdr>
+</file>
+
+<file path=word/header4.xml><?xml version="1.0" encoding="utf-8"?>
 <w:hdr xmlns:wpc="http://schemas.microsoft.com/office/word/2010/wordprocessingCanvas" xmlns:cx="http://schemas.microsoft.com/office/drawing/2014/chartex" xmlns:cx1="http://schemas.microsoft.com/office/drawing/2015/9/8/chartex" xmlns:mc="http://schemas.openxmlformats.org/markup-compatibility/2006" xmlns:o="urn:schemas-microsoft-com:office:office" xmlns:r="http://schemas.openxmlformats.org/officeDocument/2006/relationships" xmlns:m="http://schemas.openxmlformats.org/officeDocument/2006/math" xmlns:v="urn:schemas-microsoft-com:vml" xmlns:wp14="http://schemas.microsoft.com/office/word/2010/wordprocessingDrawing" xmlns:wp="http://schemas.openxmlformats.org/drawingml/2006/wordprocessingDrawing" xmlns:w10="urn:schemas-microsoft-com:office:word" xmlns:w="http://schemas.openxmlformats.org/wordprocessingml/2006/main" xmlns:w14="http://schemas.microsoft.com/office/word/2010/wordml" xmlns:w15="http://schemas.microsoft.com/office/word/2012/wordml" xmlns:w16se="http://schemas.microsoft.com/office/word/2015/wordml/symex" xmlns:wpg="http://schemas.microsoft.com/office/word/2010/wordprocessingGroup" xmlns:wpi="http://schemas.microsoft.com/office/word/2010/wordprocessingInk" xmlns:wne="http://schemas.microsoft.com/office/word/2006/wordml" xmlns:wps="http://schemas.microsoft.com/office/word/2010/wordprocessingShape" mc:Ignorable="w14 w15 w16se wp14">
   <w:tbl>
     <w:tblPr>
@@ -14928,7 +15234,7 @@
 </w:hdr>
 </file>
 
-<file path=word/header3.xml><?xml version="1.0" encoding="utf-8"?>
+<file path=word/header5.xml><?xml version="1.0" encoding="utf-8"?>
 <w:hdr xmlns:wpc="http://schemas.microsoft.com/office/word/2010/wordprocessingCanvas" xmlns:cx="http://schemas.microsoft.com/office/drawing/2014/chartex" xmlns:cx1="http://schemas.microsoft.com/office/drawing/2015/9/8/chartex" xmlns:mc="http://schemas.openxmlformats.org/markup-compatibility/2006" xmlns:o="urn:schemas-microsoft-com:office:office" xmlns:r="http://schemas.openxmlformats.org/officeDocument/2006/relationships" xmlns:m="http://schemas.openxmlformats.org/officeDocument/2006/math" xmlns:v="urn:schemas-microsoft-com:vml" xmlns:wp14="http://schemas.microsoft.com/office/word/2010/wordprocessingDrawing" xmlns:wp="http://schemas.openxmlformats.org/drawingml/2006/wordprocessingDrawing" xmlns:w10="urn:schemas-microsoft-com:office:word" xmlns:w="http://schemas.openxmlformats.org/wordprocessingml/2006/main" xmlns:w14="http://schemas.microsoft.com/office/word/2010/wordml" xmlns:w15="http://schemas.microsoft.com/office/word/2012/wordml" xmlns:w16se="http://schemas.microsoft.com/office/word/2015/wordml/symex" xmlns:wpg="http://schemas.microsoft.com/office/word/2010/wordprocessingGroup" xmlns:wpi="http://schemas.microsoft.com/office/word/2010/wordprocessingInk" xmlns:wne="http://schemas.microsoft.com/office/word/2006/wordml" xmlns:wps="http://schemas.microsoft.com/office/word/2010/wordprocessingShape" mc:Ignorable="w14 w15 w16se wp14">
   <w:tbl>
     <w:tblPr>
@@ -15367,6 +15673,541 @@
       <w:tc>
         <w:tcPr>
           <w:tcW w:w="3510" w:type="dxa"/>
+          <w:vAlign w:val="center"/>
+        </w:tcPr>
+        <w:p>
+          <w:pPr>
+            <w:spacing w:after="0"/>
+            <w:jc w:val="center"/>
+            <w:rPr>
+              <w:sz w:val="18"/>
+              <w:lang w:val="fr-LU"/>
+            </w:rPr>
+          </w:pPr>
+        </w:p>
+      </w:tc>
+      <w:tc>
+        <w:tcPr>
+          <w:tcW w:w="3240" w:type="dxa"/>
+          <w:vAlign w:val="center"/>
+        </w:tcPr>
+        <w:p>
+          <w:pPr>
+            <w:tabs>
+              <w:tab w:val="left" w:pos="1451"/>
+            </w:tabs>
+            <w:spacing w:after="0"/>
+            <w:jc w:val="right"/>
+            <w:rPr>
+              <w:b/>
+              <w:sz w:val="16"/>
+              <w:lang w:val="fr-LU"/>
+            </w:rPr>
+          </w:pPr>
+          <w:r>
+            <w:rPr>
+              <w:b/>
+              <w:sz w:val="16"/>
+              <w:lang w:val="fr-LU"/>
+            </w:rPr>
+            <w:t xml:space="preserve">Name des </w:t>
+          </w:r>
+          <w:proofErr w:type="spellStart"/>
+          <w:r>
+            <w:rPr>
+              <w:b/>
+              <w:sz w:val="16"/>
+              <w:lang w:val="fr-LU"/>
+            </w:rPr>
+            <w:t>Dokuments</w:t>
+          </w:r>
+          <w:proofErr w:type="spellEnd"/>
+        </w:p>
+      </w:tc>
+      <w:tc>
+        <w:tcPr>
+          <w:tcW w:w="3060" w:type="dxa"/>
+          <w:vAlign w:val="center"/>
+        </w:tcPr>
+        <w:p>
+          <w:pPr>
+            <w:tabs>
+              <w:tab w:val="left" w:pos="1451"/>
+              <w:tab w:val="left" w:pos="2726"/>
+              <w:tab w:val="left" w:pos="2901"/>
+            </w:tabs>
+            <w:spacing w:after="0"/>
+            <w:ind w:left="-109" w:right="317"/>
+            <w:jc w:val="left"/>
+            <w:rPr>
+              <w:sz w:val="16"/>
+              <w:szCs w:val="16"/>
+              <w:lang w:val="de-CH"/>
+            </w:rPr>
+          </w:pPr>
+          <w:r>
+            <w:rPr>
+              <w:sz w:val="16"/>
+              <w:szCs w:val="16"/>
+              <w:lang w:val="de-CH"/>
+            </w:rPr>
+            <w:t>${DOCUMENT}</w:t>
+          </w:r>
+        </w:p>
+      </w:tc>
+    </w:tr>
+  </w:tbl>
+  <w:p>
+    <w:pPr>
+      <w:pStyle w:val="Header"/>
+      <w:rPr>
+        <w:sz w:val="2"/>
+        <w:lang w:val="de-CH"/>
+      </w:rPr>
+    </w:pPr>
+  </w:p>
+</w:hdr>
+</file>
+
+<file path=word/header6.xml><?xml version="1.0" encoding="utf-8"?>
+<w:hdr xmlns:wpc="http://schemas.microsoft.com/office/word/2010/wordprocessingCanvas" xmlns:cx="http://schemas.microsoft.com/office/drawing/2014/chartex" xmlns:cx1="http://schemas.microsoft.com/office/drawing/2015/9/8/chartex" xmlns:mc="http://schemas.openxmlformats.org/markup-compatibility/2006" xmlns:o="urn:schemas-microsoft-com:office:office" xmlns:r="http://schemas.openxmlformats.org/officeDocument/2006/relationships" xmlns:m="http://schemas.openxmlformats.org/officeDocument/2006/math" xmlns:v="urn:schemas-microsoft-com:vml" xmlns:wp14="http://schemas.microsoft.com/office/word/2010/wordprocessingDrawing" xmlns:wp="http://schemas.openxmlformats.org/drawingml/2006/wordprocessingDrawing" xmlns:w10="urn:schemas-microsoft-com:office:word" xmlns:w="http://schemas.openxmlformats.org/wordprocessingml/2006/main" xmlns:w14="http://schemas.microsoft.com/office/word/2010/wordml" xmlns:w15="http://schemas.microsoft.com/office/word/2012/wordml" xmlns:w16se="http://schemas.microsoft.com/office/word/2015/wordml/symex" xmlns:wpg="http://schemas.microsoft.com/office/word/2010/wordprocessingGroup" xmlns:wpi="http://schemas.microsoft.com/office/word/2010/wordprocessingInk" xmlns:wne="http://schemas.microsoft.com/office/word/2006/wordml" xmlns:wps="http://schemas.microsoft.com/office/word/2010/wordprocessingShape" mc:Ignorable="w14 w15 w16se wp14">
+  <w:tbl>
+    <w:tblPr>
+      <w:tblW w:w="14522" w:type="dxa"/>
+      <w:tblBorders>
+        <w:bottom w:val="single" w:sz="4" w:space="0" w:color="auto"/>
+      </w:tblBorders>
+      <w:tblLayout w:type="fixed"/>
+      <w:tblLook w:val="01E0" w:firstRow="1" w:lastRow="1" w:firstColumn="1" w:lastColumn="1" w:noHBand="0" w:noVBand="0"/>
+    </w:tblPr>
+    <w:tblGrid>
+      <w:gridCol w:w="8222"/>
+      <w:gridCol w:w="3240"/>
+      <w:gridCol w:w="3060"/>
+    </w:tblGrid>
+    <w:tr>
+      <w:trPr>
+        <w:trHeight w:hRule="exact" w:val="202"/>
+      </w:trPr>
+      <w:tc>
+        <w:tcPr>
+          <w:tcW w:w="8222" w:type="dxa"/>
+          <w:vAlign w:val="center"/>
+        </w:tcPr>
+        <w:p>
+          <w:pPr>
+            <w:spacing w:after="0"/>
+            <w:jc w:val="left"/>
+            <w:rPr>
+              <w:sz w:val="18"/>
+              <w:lang w:val="fr-LU"/>
+            </w:rPr>
+          </w:pPr>
+          <w:r>
+            <w:rPr>
+              <w:noProof/>
+              <w:lang w:eastAsia="en-US"/>
+            </w:rPr>
+            <w:drawing>
+              <wp:anchor distT="0" distB="0" distL="114300" distR="114300" simplePos="0" relativeHeight="251669504" behindDoc="0" locked="0" layoutInCell="1" allowOverlap="1" wp14:anchorId="076BCFDF" wp14:editId="4E12608C">
+                <wp:simplePos x="0" y="0"/>
+                <wp:positionH relativeFrom="column">
+                  <wp:posOffset>0</wp:posOffset>
+                </wp:positionH>
+                <wp:positionV relativeFrom="paragraph">
+                  <wp:posOffset>3810</wp:posOffset>
+                </wp:positionV>
+                <wp:extent cx="1552575" cy="575945"/>
+                <wp:effectExtent l="0" t="0" r="0" b="0"/>
+                <wp:wrapNone/>
+                <wp:docPr id="2" name="Picture 2" descr="monarc-RVB"/>
+                <wp:cNvGraphicFramePr>
+                  <a:graphicFrameLocks xmlns:a="http://schemas.openxmlformats.org/drawingml/2006/main" noChangeAspect="1"/>
+                </wp:cNvGraphicFramePr>
+                <a:graphic xmlns:a="http://schemas.openxmlformats.org/drawingml/2006/main">
+                  <a:graphicData uri="http://schemas.openxmlformats.org/drawingml/2006/picture">
+                    <pic:pic xmlns:pic="http://schemas.openxmlformats.org/drawingml/2006/picture">
+                      <pic:nvPicPr>
+                        <pic:cNvPr id="0" name="Picture 2" descr="monarc-RVB"/>
+                        <pic:cNvPicPr>
+                          <a:picLocks noChangeAspect="1" noChangeArrowheads="1"/>
+                        </pic:cNvPicPr>
+                      </pic:nvPicPr>
+                      <pic:blipFill>
+                        <a:blip r:embed="rId1">
+                          <a:extLst>
+                            <a:ext uri="{28A0092B-C50C-407E-A947-70E740481C1C}">
+                              <a14:useLocalDpi xmlns:a14="http://schemas.microsoft.com/office/drawing/2010/main" val="0"/>
+                            </a:ext>
+                          </a:extLst>
+                        </a:blip>
+                        <a:srcRect/>
+                        <a:stretch>
+                          <a:fillRect/>
+                        </a:stretch>
+                      </pic:blipFill>
+                      <pic:spPr bwMode="auto">
+                        <a:xfrm>
+                          <a:off x="0" y="0"/>
+                          <a:ext cx="1552575" cy="575945"/>
+                        </a:xfrm>
+                        <a:prstGeom prst="rect">
+                          <a:avLst/>
+                        </a:prstGeom>
+                        <a:noFill/>
+                      </pic:spPr>
+                    </pic:pic>
+                  </a:graphicData>
+                </a:graphic>
+                <wp14:sizeRelH relativeFrom="page">
+                  <wp14:pctWidth>0</wp14:pctWidth>
+                </wp14:sizeRelH>
+                <wp14:sizeRelV relativeFrom="page">
+                  <wp14:pctHeight>0</wp14:pctHeight>
+                </wp14:sizeRelV>
+              </wp:anchor>
+            </w:drawing>
+          </w:r>
+          <w:r>
+            <w:rPr>
+              <w:sz w:val="18"/>
+              <w:lang w:val="fr-LU"/>
+            </w:rPr>
+            <w:ptab w:relativeTo="margin" w:alignment="left" w:leader="none"/>
+          </w:r>
+        </w:p>
+        <w:p>
+          <w:pPr>
+            <w:spacing w:after="0"/>
+            <w:jc w:val="center"/>
+            <w:rPr>
+              <w:sz w:val="18"/>
+              <w:lang w:val="fr-LU"/>
+            </w:rPr>
+          </w:pPr>
+        </w:p>
+      </w:tc>
+      <w:tc>
+        <w:tcPr>
+          <w:tcW w:w="3240" w:type="dxa"/>
+          <w:vAlign w:val="center"/>
+        </w:tcPr>
+        <w:p>
+          <w:pPr>
+            <w:tabs>
+              <w:tab w:val="left" w:pos="2343"/>
+            </w:tabs>
+            <w:spacing w:after="0"/>
+            <w:jc w:val="right"/>
+            <w:rPr>
+              <w:b/>
+              <w:sz w:val="16"/>
+              <w:lang w:val="fr-LU"/>
+            </w:rPr>
+          </w:pPr>
+          <w:r>
+            <w:rPr>
+              <w:b/>
+              <w:sz w:val="16"/>
+              <w:lang w:val="fr-LU"/>
+            </w:rPr>
+            <w:t>Version</w:t>
+          </w:r>
+        </w:p>
+      </w:tc>
+      <w:tc>
+        <w:tcPr>
+          <w:tcW w:w="3060" w:type="dxa"/>
+          <w:vAlign w:val="center"/>
+        </w:tcPr>
+        <w:p>
+          <w:pPr>
+            <w:tabs>
+              <w:tab w:val="left" w:pos="1451"/>
+              <w:tab w:val="left" w:pos="2726"/>
+              <w:tab w:val="left" w:pos="2901"/>
+            </w:tabs>
+            <w:spacing w:after="0"/>
+            <w:ind w:left="-109" w:right="317"/>
+            <w:jc w:val="left"/>
+            <w:rPr>
+              <w:sz w:val="16"/>
+              <w:szCs w:val="16"/>
+              <w:lang w:val="fr-LU"/>
+            </w:rPr>
+          </w:pPr>
+          <w:r>
+            <w:rPr>
+              <w:sz w:val="16"/>
+              <w:szCs w:val="16"/>
+              <w:lang w:val="fr-LU"/>
+            </w:rPr>
+            <w:t>${VERSION}</w:t>
+          </w:r>
+        </w:p>
+      </w:tc>
+    </w:tr>
+    <w:tr>
+      <w:trPr>
+        <w:trHeight w:hRule="exact" w:val="202"/>
+      </w:trPr>
+      <w:tc>
+        <w:tcPr>
+          <w:tcW w:w="8222" w:type="dxa"/>
+          <w:vAlign w:val="center"/>
+        </w:tcPr>
+        <w:p>
+          <w:pPr>
+            <w:spacing w:after="0"/>
+            <w:jc w:val="center"/>
+            <w:rPr>
+              <w:sz w:val="18"/>
+              <w:lang w:val="fr-LU"/>
+            </w:rPr>
+          </w:pPr>
+        </w:p>
+      </w:tc>
+      <w:tc>
+        <w:tcPr>
+          <w:tcW w:w="3240" w:type="dxa"/>
+          <w:vAlign w:val="center"/>
+        </w:tcPr>
+        <w:p>
+          <w:pPr>
+            <w:tabs>
+              <w:tab w:val="left" w:pos="1451"/>
+            </w:tabs>
+            <w:spacing w:after="0"/>
+            <w:jc w:val="right"/>
+            <w:rPr>
+              <w:b/>
+              <w:sz w:val="16"/>
+              <w:lang w:val="fr-LU"/>
+            </w:rPr>
+          </w:pPr>
+          <w:proofErr w:type="spellStart"/>
+          <w:r>
+            <w:rPr>
+              <w:b/>
+              <w:sz w:val="16"/>
+              <w:lang w:val="fr-LU"/>
+            </w:rPr>
+            <w:t>Dokumentstatus</w:t>
+          </w:r>
+          <w:proofErr w:type="spellEnd"/>
+        </w:p>
+      </w:tc>
+      <w:tc>
+        <w:tcPr>
+          <w:tcW w:w="3060" w:type="dxa"/>
+          <w:vAlign w:val="center"/>
+        </w:tcPr>
+        <w:p>
+          <w:pPr>
+            <w:tabs>
+              <w:tab w:val="left" w:pos="1451"/>
+              <w:tab w:val="left" w:pos="2726"/>
+              <w:tab w:val="left" w:pos="2901"/>
+            </w:tabs>
+            <w:spacing w:after="0"/>
+            <w:ind w:left="-109" w:right="317"/>
+            <w:jc w:val="left"/>
+            <w:rPr>
+              <w:sz w:val="16"/>
+              <w:szCs w:val="16"/>
+              <w:lang w:val="fr-LU"/>
+            </w:rPr>
+          </w:pPr>
+          <w:r>
+            <w:rPr>
+              <w:sz w:val="16"/>
+              <w:lang w:val="fr-LU"/>
+            </w:rPr>
+            <w:t>${STATE}</w:t>
+          </w:r>
+        </w:p>
+      </w:tc>
+    </w:tr>
+    <w:tr>
+      <w:trPr>
+        <w:trHeight w:hRule="exact" w:val="202"/>
+      </w:trPr>
+      <w:tc>
+        <w:tcPr>
+          <w:tcW w:w="8222" w:type="dxa"/>
+          <w:vAlign w:val="center"/>
+        </w:tcPr>
+        <w:p>
+          <w:pPr>
+            <w:spacing w:after="0"/>
+            <w:jc w:val="center"/>
+            <w:rPr>
+              <w:sz w:val="18"/>
+              <w:lang w:val="fr-LU"/>
+            </w:rPr>
+          </w:pPr>
+        </w:p>
+      </w:tc>
+      <w:tc>
+        <w:tcPr>
+          <w:tcW w:w="3240" w:type="dxa"/>
+          <w:vAlign w:val="center"/>
+        </w:tcPr>
+        <w:p>
+          <w:pPr>
+            <w:tabs>
+              <w:tab w:val="left" w:pos="1451"/>
+            </w:tabs>
+            <w:spacing w:after="0"/>
+            <w:ind w:left="-351"/>
+            <w:jc w:val="right"/>
+            <w:rPr>
+              <w:b/>
+              <w:sz w:val="16"/>
+              <w:lang w:val="fr-LU"/>
+            </w:rPr>
+          </w:pPr>
+          <w:proofErr w:type="spellStart"/>
+          <w:r>
+            <w:rPr>
+              <w:b/>
+              <w:sz w:val="16"/>
+              <w:lang w:val="fr-LU"/>
+            </w:rPr>
+            <w:t>Klassifizierung</w:t>
+          </w:r>
+          <w:proofErr w:type="spellEnd"/>
+        </w:p>
+      </w:tc>
+      <w:tc>
+        <w:tcPr>
+          <w:tcW w:w="3060" w:type="dxa"/>
+          <w:vAlign w:val="center"/>
+        </w:tcPr>
+        <w:p>
+          <w:pPr>
+            <w:tabs>
+              <w:tab w:val="left" w:pos="1451"/>
+              <w:tab w:val="left" w:pos="2901"/>
+              <w:tab w:val="left" w:pos="4002"/>
+            </w:tabs>
+            <w:spacing w:after="0"/>
+            <w:ind w:left="-109" w:right="175"/>
+            <w:jc w:val="left"/>
+            <w:rPr>
+              <w:sz w:val="16"/>
+              <w:szCs w:val="16"/>
+              <w:lang w:val="fr-LU"/>
+            </w:rPr>
+          </w:pPr>
+          <w:r>
+            <w:rPr>
+              <w:sz w:val="16"/>
+              <w:szCs w:val="16"/>
+              <w:lang w:val="fr-LU"/>
+            </w:rPr>
+            <w:t>${CLASSIFICATION}</w:t>
+          </w:r>
+        </w:p>
+      </w:tc>
+    </w:tr>
+    <w:tr>
+      <w:trPr>
+        <w:trHeight w:hRule="exact" w:val="202"/>
+      </w:trPr>
+      <w:tc>
+        <w:tcPr>
+          <w:tcW w:w="8222" w:type="dxa"/>
+          <w:vAlign w:val="center"/>
+        </w:tcPr>
+        <w:p>
+          <w:pPr>
+            <w:spacing w:after="0"/>
+            <w:jc w:val="center"/>
+            <w:rPr>
+              <w:sz w:val="18"/>
+              <w:lang w:val="fr-LU"/>
+            </w:rPr>
+          </w:pPr>
+        </w:p>
+      </w:tc>
+      <w:tc>
+        <w:tcPr>
+          <w:tcW w:w="3240" w:type="dxa"/>
+          <w:vAlign w:val="center"/>
+        </w:tcPr>
+        <w:p>
+          <w:pPr>
+            <w:tabs>
+              <w:tab w:val="left" w:pos="1451"/>
+            </w:tabs>
+            <w:spacing w:after="0"/>
+            <w:jc w:val="right"/>
+            <w:rPr>
+              <w:b/>
+              <w:sz w:val="16"/>
+              <w:lang w:val="fr-LU"/>
+            </w:rPr>
+          </w:pPr>
+          <w:proofErr w:type="spellStart"/>
+          <w:r>
+            <w:rPr>
+              <w:b/>
+              <w:sz w:val="16"/>
+              <w:lang w:val="fr-LU"/>
+            </w:rPr>
+            <w:t>Unternehmen</w:t>
+          </w:r>
+          <w:proofErr w:type="spellEnd"/>
+        </w:p>
+      </w:tc>
+      <w:tc>
+        <w:tcPr>
+          <w:tcW w:w="3060" w:type="dxa"/>
+          <w:vAlign w:val="center"/>
+        </w:tcPr>
+        <w:p>
+          <w:pPr>
+            <w:tabs>
+              <w:tab w:val="left" w:pos="1451"/>
+              <w:tab w:val="left" w:pos="2726"/>
+              <w:tab w:val="left" w:pos="2901"/>
+            </w:tabs>
+            <w:spacing w:after="0"/>
+            <w:ind w:left="-109" w:right="317"/>
+            <w:jc w:val="left"/>
+            <w:rPr>
+              <w:sz w:val="16"/>
+              <w:szCs w:val="16"/>
+              <w:lang w:val="fr-LU"/>
+            </w:rPr>
+          </w:pPr>
+          <w:r>
+            <w:rPr>
+              <w:sz w:val="16"/>
+              <w:szCs w:val="16"/>
+              <w:lang w:val="fr-LU"/>
+            </w:rPr>
+            <w:t>${</w:t>
+          </w:r>
+          <w:r>
+            <w:rPr>
+              <w:sz w:val="16"/>
+              <w:szCs w:val="16"/>
+              <w:lang w:val="fr-LU"/>
+            </w:rPr>
+            <w:t>COMPANY}</w:t>
+          </w:r>
+        </w:p>
+      </w:tc>
+    </w:tr>
+    <w:tr>
+      <w:trPr>
+        <w:trHeight w:hRule="exact" w:val="288"/>
+      </w:trPr>
+      <w:tc>
+        <w:tcPr>
+          <w:tcW w:w="8222" w:type="dxa"/>
           <w:vAlign w:val="center"/>
         </w:tcPr>
         <w:p>
@@ -19683,4 +20524,16 @@
   <a:objectDefaults/>
   <a:extraClrSchemeLst/>
 </a:theme>
+</file>
+
+<file path=customXml/item1.xml><?xml version="1.0" encoding="utf-8"?>
+<b:Sources xmlns:b="http://schemas.openxmlformats.org/officeDocument/2006/bibliography" xmlns="http://schemas.openxmlformats.org/officeDocument/2006/bibliography" SelectedStyle="\APASixthEditionOfficeOnline.xsl" StyleName="APA" Version="6"/>
+</file>
+
+<file path=customXml/itemProps1.xml><?xml version="1.0" encoding="utf-8"?>
+<ds:datastoreItem xmlns:ds="http://schemas.openxmlformats.org/officeDocument/2006/customXml" ds:itemID="{48946407-570F-4311-A5A5-5B31ED437A99}">
+  <ds:schemaRefs>
+    <ds:schemaRef ds:uri="http://schemas.openxmlformats.org/officeDocument/2006/bibliography"/>
+  </ds:schemaRefs>
+</ds:datastoreItem>
 </file>
</xml_diff>

<commit_message>
Add tag kind of treatment in DE template
</commit_message>
<xml_diff>
--- a/deliveries/cases/DE/3.docx
+++ b/deliveries/cases/DE/3.docx
@@ -214,6 +214,8 @@
           <w:lang w:val="fr-LU"/>
         </w:rPr>
       </w:pPr>
+      <w:bookmarkStart w:id="6" w:name="_GoBack"/>
+      <w:bookmarkEnd w:id="6"/>
       <w:r>
         <w:rPr>
           <w:b/>
@@ -491,7 +493,6 @@
         <w:rPr>
           <w:sz w:val="20"/>
           <w:szCs w:val="20"/>
-          <w:lang w:val="fr-LU"/>
         </w:rPr>
       </w:pPr>
       <w:proofErr w:type="spellStart"/>
@@ -499,7 +500,6 @@
         <w:rPr>
           <w:sz w:val="20"/>
           <w:szCs w:val="20"/>
-          <w:lang w:val="fr-LU"/>
         </w:rPr>
         <w:t>Dokumentstatus</w:t>
       </w:r>
@@ -508,7 +508,6 @@
         <w:rPr>
           <w:sz w:val="20"/>
           <w:szCs w:val="20"/>
-          <w:lang w:val="fr-LU"/>
         </w:rPr>
         <w:t>:</w:t>
       </w:r>
@@ -516,7 +515,6 @@
         <w:rPr>
           <w:sz w:val="20"/>
           <w:szCs w:val="20"/>
-          <w:lang w:val="fr-LU"/>
         </w:rPr>
         <w:tab/>
         <w:t>${STATE}</w:t>
@@ -539,7 +537,6 @@
         <w:rPr>
           <w:sz w:val="20"/>
           <w:szCs w:val="20"/>
-          <w:lang w:val="fr-LU"/>
         </w:rPr>
       </w:pPr>
       <w:proofErr w:type="spellStart"/>
@@ -547,7 +544,6 @@
         <w:rPr>
           <w:sz w:val="20"/>
           <w:szCs w:val="20"/>
-          <w:lang w:val="fr-LU"/>
         </w:rPr>
         <w:t>Klassifizierung</w:t>
       </w:r>
@@ -556,7 +552,6 @@
         <w:rPr>
           <w:sz w:val="20"/>
           <w:szCs w:val="20"/>
-          <w:lang w:val="fr-LU"/>
         </w:rPr>
         <w:t>:</w:t>
       </w:r>
@@ -564,7 +559,6 @@
         <w:rPr>
           <w:sz w:val="20"/>
           <w:szCs w:val="20"/>
-          <w:lang w:val="fr-LU"/>
         </w:rPr>
         <w:tab/>
         <w:t>${CLASSIFICATION}</w:t>
@@ -587,7 +581,6 @@
         <w:rPr>
           <w:sz w:val="20"/>
           <w:szCs w:val="20"/>
-          <w:lang w:val="fr-LU"/>
         </w:rPr>
       </w:pPr>
       <w:proofErr w:type="spellStart"/>
@@ -595,7 +588,6 @@
         <w:rPr>
           <w:sz w:val="20"/>
           <w:szCs w:val="20"/>
-          <w:lang w:val="fr-LU"/>
         </w:rPr>
         <w:t>Unternehmen</w:t>
       </w:r>
@@ -604,7 +596,6 @@
         <w:rPr>
           <w:sz w:val="20"/>
           <w:szCs w:val="20"/>
-          <w:lang w:val="fr-LU"/>
         </w:rPr>
         <w:t>:</w:t>
       </w:r>
@@ -612,7 +603,6 @@
         <w:rPr>
           <w:sz w:val="20"/>
           <w:szCs w:val="20"/>
-          <w:lang w:val="fr-LU"/>
         </w:rPr>
         <w:tab/>
         <w:t>${COMPANY}</w:t>
@@ -1056,7 +1046,7 @@
           <w:r>
             <w:fldChar w:fldCharType="separate"/>
           </w:r>
-          <w:hyperlink w:anchor="_Toc9335013" w:history="1">
+          <w:hyperlink w:anchor="_Toc14869672" w:history="1">
             <w:r>
               <w:rPr>
                 <w:rStyle w:val="Hyperlink"/>
@@ -1104,7 +1094,7 @@
                 <w:noProof/>
                 <w:webHidden/>
               </w:rPr>
-              <w:instrText xml:space="preserve"> PAGEREF _Toc9335013 \h </w:instrText>
+              <w:instrText xml:space="preserve"> PAGEREF _Toc14869672 \h </w:instrText>
             </w:r>
             <w:r>
               <w:rPr>
@@ -1151,7 +1141,7 @@
               <w:lang w:eastAsia="en-US"/>
             </w:rPr>
           </w:pPr>
-          <w:hyperlink w:anchor="_Toc9335014" w:history="1">
+          <w:hyperlink w:anchor="_Toc14869673" w:history="1">
             <w:r>
               <w:rPr>
                 <w:rStyle w:val="Hyperlink"/>
@@ -1198,7 +1188,7 @@
                 <w:noProof/>
                 <w:webHidden/>
               </w:rPr>
-              <w:instrText xml:space="preserve"> PAGEREF _Toc9335014 \h </w:instrText>
+              <w:instrText xml:space="preserve"> PAGEREF _Toc14869673 \h </w:instrText>
             </w:r>
             <w:r>
               <w:rPr>
@@ -1245,7 +1235,7 @@
               <w:lang w:eastAsia="en-US"/>
             </w:rPr>
           </w:pPr>
-          <w:hyperlink w:anchor="_Toc9335015" w:history="1">
+          <w:hyperlink w:anchor="_Toc14869674" w:history="1">
             <w:r>
               <w:rPr>
                 <w:rStyle w:val="Hyperlink"/>
@@ -1292,7 +1282,7 @@
                 <w:noProof/>
                 <w:webHidden/>
               </w:rPr>
-              <w:instrText xml:space="preserve"> PAGEREF _Toc9335015 \h </w:instrText>
+              <w:instrText xml:space="preserve"> PAGEREF _Toc14869674 \h </w:instrText>
             </w:r>
             <w:r>
               <w:rPr>
@@ -1339,7 +1329,7 @@
               <w:lang w:eastAsia="en-US"/>
             </w:rPr>
           </w:pPr>
-          <w:hyperlink w:anchor="_Toc9335016" w:history="1">
+          <w:hyperlink w:anchor="_Toc14869675" w:history="1">
             <w:r>
               <w:rPr>
                 <w:rStyle w:val="Hyperlink"/>
@@ -1387,7 +1377,7 @@
                 <w:noProof/>
                 <w:webHidden/>
               </w:rPr>
-              <w:instrText xml:space="preserve"> PAGEREF _Toc9335016 \h </w:instrText>
+              <w:instrText xml:space="preserve"> PAGEREF _Toc14869675 \h </w:instrText>
             </w:r>
             <w:r>
               <w:rPr>
@@ -1434,7 +1424,7 @@
               <w:lang w:eastAsia="en-US"/>
             </w:rPr>
           </w:pPr>
-          <w:hyperlink w:anchor="_Toc9335017" w:history="1">
+          <w:hyperlink w:anchor="_Toc14869676" w:history="1">
             <w:r>
               <w:rPr>
                 <w:rStyle w:val="Hyperlink"/>
@@ -1483,7 +1473,7 @@
                 <w:noProof/>
                 <w:webHidden/>
               </w:rPr>
-              <w:instrText xml:space="preserve"> PAGEREF _Toc9335017 \h </w:instrText>
+              <w:instrText xml:space="preserve"> PAGEREF _Toc14869676 \h </w:instrText>
             </w:r>
             <w:r>
               <w:rPr>
@@ -1532,7 +1522,7 @@
               <w:lang w:eastAsia="en-US"/>
             </w:rPr>
           </w:pPr>
-          <w:hyperlink w:anchor="_Toc9335018" w:history="1">
+          <w:hyperlink w:anchor="_Toc14869677" w:history="1">
             <w:r>
               <w:rPr>
                 <w:rStyle w:val="Hyperlink"/>
@@ -1580,7 +1570,7 @@
                 <w:noProof/>
                 <w:webHidden/>
               </w:rPr>
-              <w:instrText xml:space="preserve"> PAGEREF _Toc9335018 \h </w:instrText>
+              <w:instrText xml:space="preserve"> PAGEREF _Toc14869677 \h </w:instrText>
             </w:r>
             <w:r>
               <w:rPr>
@@ -1627,7 +1617,7 @@
               <w:lang w:eastAsia="en-US"/>
             </w:rPr>
           </w:pPr>
-          <w:hyperlink w:anchor="_Toc9335019" w:history="1">
+          <w:hyperlink w:anchor="_Toc14869678" w:history="1">
             <w:r>
               <w:rPr>
                 <w:rStyle w:val="Hyperlink"/>
@@ -1675,7 +1665,7 @@
                 <w:noProof/>
                 <w:webHidden/>
               </w:rPr>
-              <w:instrText xml:space="preserve"> PAGEREF _Toc9335019 \h </w:instrText>
+              <w:instrText xml:space="preserve"> PAGEREF _Toc14869678 \h </w:instrText>
             </w:r>
             <w:r>
               <w:rPr>
@@ -1722,7 +1712,7 @@
               <w:lang w:eastAsia="en-US"/>
             </w:rPr>
           </w:pPr>
-          <w:hyperlink w:anchor="_Toc9335020" w:history="1">
+          <w:hyperlink w:anchor="_Toc14869679" w:history="1">
             <w:r>
               <w:rPr>
                 <w:rStyle w:val="Hyperlink"/>
@@ -1769,7 +1759,7 @@
                 <w:noProof/>
                 <w:webHidden/>
               </w:rPr>
-              <w:instrText xml:space="preserve"> PAGEREF _Toc9335020 \h </w:instrText>
+              <w:instrText xml:space="preserve"> PAGEREF _Toc14869679 \h </w:instrText>
             </w:r>
             <w:r>
               <w:rPr>
@@ -1817,12 +1807,11 @@
               <w:lang w:eastAsia="en-US"/>
             </w:rPr>
           </w:pPr>
-          <w:hyperlink w:anchor="_Toc9335021" w:history="1">
+          <w:hyperlink w:anchor="_Toc14869680" w:history="1">
             <w:r>
               <w:rPr>
                 <w:rStyle w:val="Hyperlink"/>
                 <w:noProof/>
-                <w:lang w:val="fr-LU"/>
               </w:rPr>
               <w:t>2.2.1</w:t>
             </w:r>
@@ -1864,7 +1853,7 @@
                 <w:noProof/>
                 <w:webHidden/>
               </w:rPr>
-              <w:instrText xml:space="preserve"> PAGEREF _Toc9335021 \h </w:instrText>
+              <w:instrText xml:space="preserve"> PAGEREF _Toc14869680 \h </w:instrText>
             </w:r>
             <w:r>
               <w:rPr>
@@ -1912,7 +1901,7 @@
               <w:lang w:eastAsia="en-US"/>
             </w:rPr>
           </w:pPr>
-          <w:hyperlink w:anchor="_Toc9335022" w:history="1">
+          <w:hyperlink w:anchor="_Toc14869681" w:history="1">
             <w:r>
               <w:rPr>
                 <w:rStyle w:val="Hyperlink"/>
@@ -1958,7 +1947,7 @@
                 <w:noProof/>
                 <w:webHidden/>
               </w:rPr>
-              <w:instrText xml:space="preserve"> PAGEREF _Toc9335022 \h </w:instrText>
+              <w:instrText xml:space="preserve"> PAGEREF _Toc14869681 \h </w:instrText>
             </w:r>
             <w:r>
               <w:rPr>
@@ -2006,7 +1995,7 @@
               <w:lang w:eastAsia="en-US"/>
             </w:rPr>
           </w:pPr>
-          <w:hyperlink w:anchor="_Toc9335023" w:history="1">
+          <w:hyperlink w:anchor="_Toc14869682" w:history="1">
             <w:r>
               <w:rPr>
                 <w:rStyle w:val="Hyperlink"/>
@@ -2052,7 +2041,7 @@
                 <w:noProof/>
                 <w:webHidden/>
               </w:rPr>
-              <w:instrText xml:space="preserve"> PAGEREF _Toc9335023 \h </w:instrText>
+              <w:instrText xml:space="preserve"> PAGEREF _Toc14869682 \h </w:instrText>
             </w:r>
             <w:r>
               <w:rPr>
@@ -2100,7 +2089,7 @@
               <w:lang w:eastAsia="en-US"/>
             </w:rPr>
           </w:pPr>
-          <w:hyperlink w:anchor="_Toc9335024" w:history="1">
+          <w:hyperlink w:anchor="_Toc14869683" w:history="1">
             <w:r>
               <w:rPr>
                 <w:rStyle w:val="Hyperlink"/>
@@ -2146,7 +2135,7 @@
                 <w:noProof/>
                 <w:webHidden/>
               </w:rPr>
-              <w:instrText xml:space="preserve"> PAGEREF _Toc9335024 \h </w:instrText>
+              <w:instrText xml:space="preserve"> PAGEREF _Toc14869683 \h </w:instrText>
             </w:r>
             <w:r>
               <w:rPr>
@@ -2193,7 +2182,7 @@
               <w:lang w:eastAsia="en-US"/>
             </w:rPr>
           </w:pPr>
-          <w:hyperlink w:anchor="_Toc9335025" w:history="1">
+          <w:hyperlink w:anchor="_Toc14869684" w:history="1">
             <w:r>
               <w:rPr>
                 <w:rStyle w:val="Hyperlink"/>
@@ -2240,7 +2229,7 @@
                 <w:noProof/>
                 <w:webHidden/>
               </w:rPr>
-              <w:instrText xml:space="preserve"> PAGEREF _Toc9335025 \h </w:instrText>
+              <w:instrText xml:space="preserve"> PAGEREF _Toc14869684 \h </w:instrText>
             </w:r>
             <w:r>
               <w:rPr>
@@ -2289,7 +2278,7 @@
               <w:lang w:eastAsia="en-US"/>
             </w:rPr>
           </w:pPr>
-          <w:hyperlink w:anchor="_Toc9335026" w:history="1">
+          <w:hyperlink w:anchor="_Toc14869685" w:history="1">
             <w:r>
               <w:rPr>
                 <w:rStyle w:val="Hyperlink"/>
@@ -2337,7 +2326,7 @@
                 <w:noProof/>
                 <w:webHidden/>
               </w:rPr>
-              <w:instrText xml:space="preserve"> PAGEREF _Toc9335026 \h </w:instrText>
+              <w:instrText xml:space="preserve"> PAGEREF _Toc14869685 \h </w:instrText>
             </w:r>
             <w:r>
               <w:rPr>
@@ -2384,7 +2373,7 @@
               <w:lang w:eastAsia="en-US"/>
             </w:rPr>
           </w:pPr>
-          <w:hyperlink w:anchor="_Toc9335027" w:history="1">
+          <w:hyperlink w:anchor="_Toc14869686" w:history="1">
             <w:r>
               <w:rPr>
                 <w:rStyle w:val="Hyperlink"/>
@@ -2432,7 +2421,7 @@
                 <w:noProof/>
                 <w:webHidden/>
               </w:rPr>
-              <w:instrText xml:space="preserve"> PAGEREF _Toc9335027 \h </w:instrText>
+              <w:instrText xml:space="preserve"> PAGEREF _Toc14869686 \h </w:instrText>
             </w:r>
             <w:r>
               <w:rPr>
@@ -2479,7 +2468,7 @@
               <w:lang w:eastAsia="en-US"/>
             </w:rPr>
           </w:pPr>
-          <w:hyperlink w:anchor="_Toc9335028" w:history="1">
+          <w:hyperlink w:anchor="_Toc14869687" w:history="1">
             <w:r>
               <w:rPr>
                 <w:rStyle w:val="Hyperlink"/>
@@ -2526,7 +2515,7 @@
                 <w:noProof/>
                 <w:webHidden/>
               </w:rPr>
-              <w:instrText xml:space="preserve"> PAGEREF _Toc9335028 \h </w:instrText>
+              <w:instrText xml:space="preserve"> PAGEREF _Toc14869687 \h </w:instrText>
             </w:r>
             <w:r>
               <w:rPr>
@@ -2573,7 +2562,7 @@
               <w:lang w:eastAsia="en-US"/>
             </w:rPr>
           </w:pPr>
-          <w:hyperlink w:anchor="_Toc9335029" w:history="1">
+          <w:hyperlink w:anchor="_Toc14869688" w:history="1">
             <w:r>
               <w:rPr>
                 <w:rStyle w:val="Hyperlink"/>
@@ -2620,7 +2609,7 @@
                 <w:noProof/>
                 <w:webHidden/>
               </w:rPr>
-              <w:instrText xml:space="preserve"> PAGEREF _Toc9335029 \h </w:instrText>
+              <w:instrText xml:space="preserve"> PAGEREF _Toc14869688 \h </w:instrText>
             </w:r>
             <w:r>
               <w:rPr>
@@ -2669,7 +2658,7 @@
               <w:lang w:eastAsia="en-US"/>
             </w:rPr>
           </w:pPr>
-          <w:hyperlink w:anchor="_Toc9335030" w:history="1">
+          <w:hyperlink w:anchor="_Toc14869689" w:history="1">
             <w:r>
               <w:rPr>
                 <w:rStyle w:val="Hyperlink"/>
@@ -2717,7 +2706,7 @@
                 <w:noProof/>
                 <w:webHidden/>
               </w:rPr>
-              <w:instrText xml:space="preserve"> PAGEREF _Toc9335030 \h </w:instrText>
+              <w:instrText xml:space="preserve"> PAGEREF _Toc14869689 \h </w:instrText>
             </w:r>
             <w:r>
               <w:rPr>
@@ -2764,7 +2753,7 @@
               <w:lang w:eastAsia="en-US"/>
             </w:rPr>
           </w:pPr>
-          <w:hyperlink w:anchor="_Toc9335031" w:history="1">
+          <w:hyperlink w:anchor="_Toc14869690" w:history="1">
             <w:r>
               <w:rPr>
                 <w:rStyle w:val="Hyperlink"/>
@@ -2811,7 +2800,7 @@
                 <w:noProof/>
                 <w:webHidden/>
               </w:rPr>
-              <w:instrText xml:space="preserve"> PAGEREF _Toc9335031 \h </w:instrText>
+              <w:instrText xml:space="preserve"> PAGEREF _Toc14869690 \h </w:instrText>
             </w:r>
             <w:r>
               <w:rPr>
@@ -2858,7 +2847,7 @@
               <w:lang w:eastAsia="en-US"/>
             </w:rPr>
           </w:pPr>
-          <w:hyperlink w:anchor="_Toc9335032" w:history="1">
+          <w:hyperlink w:anchor="_Toc14869691" w:history="1">
             <w:r>
               <w:rPr>
                 <w:rStyle w:val="Hyperlink"/>
@@ -2905,7 +2894,7 @@
                 <w:noProof/>
                 <w:webHidden/>
               </w:rPr>
-              <w:instrText xml:space="preserve"> PAGEREF _Toc9335032 \h </w:instrText>
+              <w:instrText xml:space="preserve"> PAGEREF _Toc14869691 \h </w:instrText>
             </w:r>
             <w:r>
               <w:rPr>
@@ -2953,12 +2942,11 @@
               <w:lang w:eastAsia="en-US"/>
             </w:rPr>
           </w:pPr>
-          <w:hyperlink w:anchor="_Toc9335033" w:history="1">
+          <w:hyperlink w:anchor="_Toc14869692" w:history="1">
             <w:r>
               <w:rPr>
                 <w:rStyle w:val="Hyperlink"/>
                 <w:noProof/>
-                <w:lang w:val="fr-LU"/>
               </w:rPr>
               <w:t>4.2.1</w:t>
             </w:r>
@@ -2980,7 +2968,7 @@
                 <w:noProof/>
                 <w:lang w:val="fr-LU"/>
               </w:rPr>
-              <w:t>Risiken der Informationen</w:t>
+              <w:t>Art der Behandlung</w:t>
             </w:r>
             <w:r>
               <w:rPr>
@@ -3001,7 +2989,7 @@
                 <w:noProof/>
                 <w:webHidden/>
               </w:rPr>
-              <w:instrText xml:space="preserve"> PAGEREF _Toc9335033 \h </w:instrText>
+              <w:instrText xml:space="preserve"> PAGEREF _Toc14869692 \h </w:instrText>
             </w:r>
             <w:r>
               <w:rPr>
@@ -3049,12 +3037,11 @@
               <w:lang w:eastAsia="en-US"/>
             </w:rPr>
           </w:pPr>
-          <w:hyperlink w:anchor="_Toc9335034" w:history="1">
+          <w:hyperlink w:anchor="_Toc14869693" w:history="1">
             <w:r>
               <w:rPr>
                 <w:rStyle w:val="Hyperlink"/>
                 <w:noProof/>
-                <w:lang w:val="fr-LU"/>
               </w:rPr>
               <w:t>4.2.2</w:t>
             </w:r>
@@ -3076,7 +3063,7 @@
                 <w:noProof/>
                 <w:lang w:val="fr-LU"/>
               </w:rPr>
-              <w:t>Operative Risiken</w:t>
+              <w:t>Risikobehandlungsplan</w:t>
             </w:r>
             <w:r>
               <w:rPr>
@@ -3097,7 +3084,7 @@
                 <w:noProof/>
                 <w:webHidden/>
               </w:rPr>
-              <w:instrText xml:space="preserve"> PAGEREF _Toc9335034 \h </w:instrText>
+              <w:instrText xml:space="preserve"> PAGEREF _Toc14869693 \h </w:instrText>
             </w:r>
             <w:r>
               <w:rPr>
@@ -3145,7 +3132,7 @@
               <w:lang w:eastAsia="en-US"/>
             </w:rPr>
           </w:pPr>
-          <w:hyperlink w:anchor="_Toc9335035" w:history="1">
+          <w:hyperlink w:anchor="_Toc14869694" w:history="1">
             <w:r>
               <w:rPr>
                 <w:rStyle w:val="Hyperlink"/>
@@ -3172,7 +3159,7 @@
                 <w:noProof/>
                 <w:webHidden/>
               </w:rPr>
-              <w:instrText xml:space="preserve"> PAGEREF _Toc9335035 \h </w:instrText>
+              <w:instrText xml:space="preserve"> PAGEREF _Toc14869694 \h </w:instrText>
             </w:r>
             <w:r>
               <w:rPr>
@@ -3220,7 +3207,7 @@
               <w:lang w:eastAsia="en-US"/>
             </w:rPr>
           </w:pPr>
-          <w:hyperlink w:anchor="_Toc9335036" w:history="1">
+          <w:hyperlink w:anchor="_Toc14869695" w:history="1">
             <w:r>
               <w:rPr>
                 <w:rStyle w:val="Hyperlink"/>
@@ -3247,7 +3234,7 @@
                 <w:noProof/>
                 <w:webHidden/>
               </w:rPr>
-              <w:instrText xml:space="preserve"> PAGEREF _Toc9335036 \h </w:instrText>
+              <w:instrText xml:space="preserve"> PAGEREF _Toc14869695 \h </w:instrText>
             </w:r>
             <w:r>
               <w:rPr>
@@ -3295,7 +3282,7 @@
               <w:lang w:eastAsia="en-US"/>
             </w:rPr>
           </w:pPr>
-          <w:hyperlink w:anchor="_Toc9335037" w:history="1">
+          <w:hyperlink w:anchor="_Toc14869696" w:history="1">
             <w:r>
               <w:rPr>
                 <w:rStyle w:val="Hyperlink"/>
@@ -3322,7 +3309,7 @@
                 <w:noProof/>
                 <w:webHidden/>
               </w:rPr>
-              <w:instrText xml:space="preserve"> PAGEREF _Toc9335037 \h </w:instrText>
+              <w:instrText xml:space="preserve"> PAGEREF _Toc14869696 \h </w:instrText>
             </w:r>
             <w:r>
               <w:rPr>
@@ -3370,7 +3357,7 @@
               <w:lang w:eastAsia="en-US"/>
             </w:rPr>
           </w:pPr>
-          <w:hyperlink w:anchor="_Toc9335038" w:history="1">
+          <w:hyperlink w:anchor="_Toc14869697" w:history="1">
             <w:r>
               <w:rPr>
                 <w:rStyle w:val="Hyperlink"/>
@@ -3397,7 +3384,7 @@
                 <w:noProof/>
                 <w:webHidden/>
               </w:rPr>
-              <w:instrText xml:space="preserve"> PAGEREF _Toc9335038 \h </w:instrText>
+              <w:instrText xml:space="preserve"> PAGEREF _Toc14869697 \h </w:instrText>
             </w:r>
             <w:r>
               <w:rPr>
@@ -3443,7 +3430,7 @@
               <w:lang w:eastAsia="en-US"/>
             </w:rPr>
           </w:pPr>
-          <w:hyperlink w:anchor="_Toc9335039" w:history="1">
+          <w:hyperlink w:anchor="_Toc14869698" w:history="1">
             <w:r>
               <w:rPr>
                 <w:rStyle w:val="Hyperlink"/>
@@ -3470,7 +3457,7 @@
                 <w:noProof/>
                 <w:webHidden/>
               </w:rPr>
-              <w:instrText xml:space="preserve"> PAGEREF _Toc9335039 \h </w:instrText>
+              <w:instrText xml:space="preserve"> PAGEREF _Toc14869698 \h </w:instrText>
             </w:r>
             <w:r>
               <w:rPr>
@@ -3516,7 +3503,7 @@
               <w:lang w:eastAsia="en-US"/>
             </w:rPr>
           </w:pPr>
-          <w:hyperlink w:anchor="_Toc9335040" w:history="1">
+          <w:hyperlink w:anchor="_Toc14869699" w:history="1">
             <w:r>
               <w:rPr>
                 <w:rStyle w:val="Hyperlink"/>
@@ -3543,7 +3530,7 @@
                 <w:noProof/>
                 <w:webHidden/>
               </w:rPr>
-              <w:instrText xml:space="preserve"> PAGEREF _Toc9335040 \h </w:instrText>
+              <w:instrText xml:space="preserve"> PAGEREF _Toc14869699 \h </w:instrText>
             </w:r>
             <w:r>
               <w:rPr>
@@ -3602,8 +3589,6 @@
       <w:r>
         <w:br w:type="page"/>
       </w:r>
-      <w:bookmarkStart w:id="6" w:name="_GoBack"/>
-      <w:bookmarkEnd w:id="6"/>
     </w:p>
     <w:p>
       <w:pPr>
@@ -3617,7 +3602,7 @@
         </w:rPr>
       </w:pPr>
       <w:bookmarkStart w:id="7" w:name="_Toc511640585"/>
-      <w:bookmarkStart w:id="8" w:name="_Toc9335013"/>
+      <w:bookmarkStart w:id="8" w:name="_Toc14869672"/>
       <w:proofErr w:type="spellStart"/>
       <w:r>
         <w:lastRenderedPageBreak/>
@@ -3704,7 +3689,7 @@
       </w:pPr>
       <w:bookmarkStart w:id="9" w:name="_Toc450917895"/>
       <w:bookmarkStart w:id="10" w:name="_Toc511640586"/>
-      <w:bookmarkStart w:id="11" w:name="_Toc9335014"/>
+      <w:bookmarkStart w:id="11" w:name="_Toc14869673"/>
       <w:proofErr w:type="spellStart"/>
       <w:r>
         <w:t>Zweck</w:t>
@@ -4346,7 +4331,7 @@
       </w:pPr>
       <w:bookmarkStart w:id="12" w:name="_Toc450917896"/>
       <w:bookmarkStart w:id="13" w:name="_Toc511640587"/>
-      <w:bookmarkStart w:id="14" w:name="_Toc9335015"/>
+      <w:bookmarkStart w:id="14" w:name="_Toc14869674"/>
       <w:proofErr w:type="spellStart"/>
       <w:r>
         <w:t>Quellenangaben</w:t>
@@ -4506,7 +4491,7 @@
       </w:pPr>
       <w:bookmarkStart w:id="15" w:name="_Toc450917897"/>
       <w:bookmarkStart w:id="16" w:name="_Toc511640588"/>
-      <w:bookmarkStart w:id="17" w:name="_Toc9335016"/>
+      <w:bookmarkStart w:id="17" w:name="_Toc14869675"/>
       <w:proofErr w:type="spellStart"/>
       <w:r>
         <w:t>Akronyme</w:t>
@@ -5024,7 +5009,7 @@
       </w:pPr>
       <w:bookmarkStart w:id="18" w:name="_Toc450917898"/>
       <w:bookmarkStart w:id="19" w:name="_Toc511640589"/>
-      <w:bookmarkStart w:id="20" w:name="_Toc9335017"/>
+      <w:bookmarkStart w:id="20" w:name="_Toc14869676"/>
       <w:proofErr w:type="spellStart"/>
       <w:r>
         <w:rPr>
@@ -6523,330 +6508,173 @@
     <w:p>
       <w:pPr>
         <w:spacing w:after="0"/>
-        <w:rPr>
-          <w:lang w:val="fr-LU"/>
-        </w:rPr>
-      </w:pPr>
-      <w:proofErr w:type="spellStart"/>
-      <w:r>
-        <w:rPr>
-          <w:lang w:val="fr-LU"/>
-        </w:rPr>
+      </w:pPr>
+      <w:proofErr w:type="spellStart"/>
+      <w:r>
         <w:t>Diese</w:t>
       </w:r>
       <w:proofErr w:type="spellEnd"/>
       <w:r>
-        <w:rPr>
-          <w:lang w:val="fr-LU"/>
-        </w:rPr>
-        <w:t xml:space="preserve"> </w:t>
-      </w:r>
-      <w:proofErr w:type="spellStart"/>
-      <w:r>
-        <w:rPr>
-          <w:lang w:val="fr-LU"/>
-        </w:rPr>
+        <w:t xml:space="preserve"> </w:t>
+      </w:r>
+      <w:proofErr w:type="spellStart"/>
+      <w:r>
         <w:t>erste</w:t>
       </w:r>
       <w:proofErr w:type="spellEnd"/>
       <w:r>
-        <w:rPr>
-          <w:lang w:val="fr-LU"/>
-        </w:rPr>
         <w:t xml:space="preserve"> Phase </w:t>
       </w:r>
       <w:proofErr w:type="spellStart"/>
       <w:r>
-        <w:rPr>
-          <w:lang w:val="fr-LU"/>
-        </w:rPr>
         <w:t>besteht</w:t>
       </w:r>
       <w:proofErr w:type="spellEnd"/>
       <w:r>
-        <w:rPr>
-          <w:lang w:val="fr-LU"/>
-        </w:rPr>
-        <w:t xml:space="preserve"> </w:t>
-      </w:r>
-      <w:proofErr w:type="spellStart"/>
-      <w:r>
-        <w:rPr>
-          <w:lang w:val="fr-LU"/>
-        </w:rPr>
+        <w:t xml:space="preserve"> </w:t>
+      </w:r>
+      <w:proofErr w:type="spellStart"/>
+      <w:r>
         <w:t>darin</w:t>
       </w:r>
       <w:proofErr w:type="spellEnd"/>
       <w:r>
-        <w:rPr>
-          <w:lang w:val="fr-LU"/>
-        </w:rPr>
         <w:t xml:space="preserve">, den </w:t>
       </w:r>
       <w:proofErr w:type="spellStart"/>
       <w:r>
-        <w:rPr>
-          <w:lang w:val="fr-LU"/>
-        </w:rPr>
         <w:t>Kontext</w:t>
       </w:r>
       <w:proofErr w:type="spellEnd"/>
       <w:r>
-        <w:rPr>
-          <w:lang w:val="fr-LU"/>
-        </w:rPr>
         <w:t xml:space="preserve">, die </w:t>
       </w:r>
       <w:proofErr w:type="spellStart"/>
       <w:r>
-        <w:rPr>
-          <w:lang w:val="fr-LU"/>
-        </w:rPr>
         <w:t>Herausforderungen</w:t>
       </w:r>
       <w:proofErr w:type="spellEnd"/>
       <w:r>
-        <w:rPr>
-          <w:lang w:val="fr-LU"/>
-        </w:rPr>
-        <w:t xml:space="preserve"> </w:t>
-      </w:r>
-      <w:proofErr w:type="spellStart"/>
-      <w:r>
-        <w:rPr>
-          <w:lang w:val="fr-LU"/>
-        </w:rPr>
-        <w:t>und</w:t>
-      </w:r>
-      <w:proofErr w:type="spellEnd"/>
-      <w:r>
-        <w:rPr>
-          <w:lang w:val="fr-LU"/>
-        </w:rPr>
+        <w:t xml:space="preserve"> und die </w:t>
+      </w:r>
+      <w:proofErr w:type="spellStart"/>
+      <w:r>
+        <w:t>Prioritäten</w:t>
+      </w:r>
+      <w:proofErr w:type="spellEnd"/>
+      <w:r>
+        <w:t xml:space="preserve"> </w:t>
+      </w:r>
+      <w:proofErr w:type="spellStart"/>
+      <w:r>
+        <w:t>zu</w:t>
+      </w:r>
+      <w:proofErr w:type="spellEnd"/>
+      <w:r>
+        <w:t xml:space="preserve"> </w:t>
+      </w:r>
+      <w:proofErr w:type="spellStart"/>
+      <w:r>
+        <w:t>bestimmen</w:t>
+      </w:r>
+      <w:proofErr w:type="spellEnd"/>
+      <w:r>
+        <w:t xml:space="preserve">, die </w:t>
+      </w:r>
+      <w:proofErr w:type="spellStart"/>
+      <w:r>
+        <w:t>kennzeichnend</w:t>
+      </w:r>
+      <w:proofErr w:type="spellEnd"/>
+      <w:r>
+        <w:t xml:space="preserve"> </w:t>
+      </w:r>
+      <w:proofErr w:type="spellStart"/>
+      <w:r>
+        <w:t>für</w:t>
+      </w:r>
+      <w:proofErr w:type="spellEnd"/>
+      <w:r>
+        <w:t xml:space="preserve"> das </w:t>
+      </w:r>
+      <w:proofErr w:type="spellStart"/>
+      <w:r>
+        <w:t>Unternehmen</w:t>
+      </w:r>
+      <w:proofErr w:type="spellEnd"/>
+      <w:r>
+        <w:t xml:space="preserve"> </w:t>
+      </w:r>
+      <w:proofErr w:type="spellStart"/>
+      <w:r>
+        <w:t>oder</w:t>
+      </w:r>
+      <w:proofErr w:type="spellEnd"/>
+      <w:r>
         <w:t xml:space="preserve"> die </w:t>
       </w:r>
       <w:proofErr w:type="spellStart"/>
       <w:r>
-        <w:rPr>
-          <w:lang w:val="fr-LU"/>
-        </w:rPr>
-        <w:t>Prioritäten</w:t>
-      </w:r>
-      <w:proofErr w:type="spellEnd"/>
-      <w:r>
-        <w:rPr>
-          <w:lang w:val="fr-LU"/>
-        </w:rPr>
-        <w:t xml:space="preserve"> </w:t>
-      </w:r>
-      <w:proofErr w:type="spellStart"/>
-      <w:r>
-        <w:rPr>
-          <w:lang w:val="fr-LU"/>
-        </w:rPr>
-        <w:t>zu</w:t>
-      </w:r>
-      <w:proofErr w:type="spellEnd"/>
-      <w:r>
-        <w:rPr>
-          <w:lang w:val="fr-LU"/>
-        </w:rPr>
-        <w:t xml:space="preserve"> </w:t>
-      </w:r>
-      <w:proofErr w:type="spellStart"/>
-      <w:r>
-        <w:rPr>
-          <w:lang w:val="fr-LU"/>
-        </w:rPr>
-        <w:t>bestimmen</w:t>
-      </w:r>
-      <w:proofErr w:type="spellEnd"/>
-      <w:r>
-        <w:rPr>
-          <w:lang w:val="fr-LU"/>
-        </w:rPr>
-        <w:t xml:space="preserve">, die </w:t>
-      </w:r>
-      <w:proofErr w:type="spellStart"/>
-      <w:r>
-        <w:rPr>
-          <w:lang w:val="fr-LU"/>
-        </w:rPr>
-        <w:t>kennzeichnend</w:t>
-      </w:r>
-      <w:proofErr w:type="spellEnd"/>
-      <w:r>
-        <w:rPr>
-          <w:lang w:val="fr-LU"/>
-        </w:rPr>
-        <w:t xml:space="preserve"> </w:t>
-      </w:r>
-      <w:proofErr w:type="spellStart"/>
-      <w:r>
-        <w:rPr>
-          <w:lang w:val="fr-LU"/>
-        </w:rPr>
-        <w:t>für</w:t>
-      </w:r>
-      <w:proofErr w:type="spellEnd"/>
-      <w:r>
-        <w:rPr>
-          <w:lang w:val="fr-LU"/>
-        </w:rPr>
-        <w:t xml:space="preserve"> </w:t>
-      </w:r>
-      <w:proofErr w:type="spellStart"/>
-      <w:r>
-        <w:rPr>
-          <w:lang w:val="fr-LU"/>
-        </w:rPr>
-        <w:t>das</w:t>
-      </w:r>
-      <w:proofErr w:type="spellEnd"/>
-      <w:r>
-        <w:rPr>
-          <w:lang w:val="fr-LU"/>
-        </w:rPr>
-        <w:t xml:space="preserve"> </w:t>
-      </w:r>
-      <w:proofErr w:type="spellStart"/>
-      <w:r>
-        <w:rPr>
-          <w:lang w:val="fr-LU"/>
-        </w:rPr>
-        <w:t>Unternehmen</w:t>
-      </w:r>
-      <w:proofErr w:type="spellEnd"/>
-      <w:r>
-        <w:rPr>
-          <w:lang w:val="fr-LU"/>
-        </w:rPr>
-        <w:t xml:space="preserve"> </w:t>
-      </w:r>
-      <w:proofErr w:type="spellStart"/>
-      <w:r>
-        <w:rPr>
-          <w:lang w:val="fr-LU"/>
-        </w:rPr>
-        <w:t>oder</w:t>
-      </w:r>
-      <w:proofErr w:type="spellEnd"/>
-      <w:r>
-        <w:rPr>
-          <w:lang w:val="fr-LU"/>
-        </w:rPr>
-        <w:t xml:space="preserve"> die Organisation </w:t>
-      </w:r>
-      <w:proofErr w:type="spellStart"/>
-      <w:r>
-        <w:rPr>
-          <w:lang w:val="fr-LU"/>
-        </w:rPr>
+        <w:t>Organisation</w:t>
+      </w:r>
+      <w:proofErr w:type="spellEnd"/>
+      <w:r>
+        <w:t xml:space="preserve"> </w:t>
+      </w:r>
+      <w:proofErr w:type="spellStart"/>
+      <w:r>
         <w:t>sind</w:t>
       </w:r>
       <w:proofErr w:type="spellEnd"/>
       <w:r>
-        <w:rPr>
-          <w:lang w:val="fr-LU"/>
-        </w:rPr>
-        <w:t xml:space="preserve">, </w:t>
-      </w:r>
-      <w:proofErr w:type="spellStart"/>
-      <w:r>
-        <w:rPr>
-          <w:lang w:val="fr-LU"/>
-        </w:rPr>
-        <w:t>das</w:t>
-      </w:r>
-      <w:proofErr w:type="spellEnd"/>
-      <w:r>
-        <w:rPr>
-          <w:lang w:val="fr-LU"/>
-        </w:rPr>
-        <w:t xml:space="preserve"> </w:t>
-      </w:r>
-      <w:proofErr w:type="spellStart"/>
-      <w:r>
-        <w:rPr>
-          <w:lang w:val="fr-LU"/>
-        </w:rPr>
+        <w:t xml:space="preserve">, das </w:t>
+      </w:r>
+      <w:proofErr w:type="spellStart"/>
+      <w:r>
         <w:t>bzw</w:t>
       </w:r>
       <w:proofErr w:type="spellEnd"/>
       <w:r>
-        <w:rPr>
-          <w:lang w:val="fr-LU"/>
-        </w:rPr>
         <w:t xml:space="preserve">. </w:t>
       </w:r>
       <w:proofErr w:type="gramStart"/>
       <w:r>
-        <w:rPr>
-          <w:lang w:val="fr-LU"/>
-        </w:rPr>
         <w:t>die</w:t>
       </w:r>
       <w:proofErr w:type="gramEnd"/>
       <w:r>
-        <w:rPr>
-          <w:lang w:val="fr-LU"/>
-        </w:rPr>
-        <w:t xml:space="preserve"> </w:t>
-      </w:r>
-      <w:proofErr w:type="spellStart"/>
-      <w:r>
-        <w:rPr>
-          <w:lang w:val="fr-LU"/>
-        </w:rPr>
+        <w:t xml:space="preserve"> </w:t>
+      </w:r>
+      <w:proofErr w:type="spellStart"/>
+      <w:r>
         <w:t>eine</w:t>
       </w:r>
       <w:proofErr w:type="spellEnd"/>
       <w:r>
-        <w:rPr>
-          <w:lang w:val="fr-LU"/>
-        </w:rPr>
-        <w:t xml:space="preserve"> </w:t>
-      </w:r>
-      <w:proofErr w:type="spellStart"/>
-      <w:r>
-        <w:rPr>
-          <w:lang w:val="fr-LU"/>
-        </w:rPr>
+        <w:t xml:space="preserve"> </w:t>
+      </w:r>
+      <w:proofErr w:type="spellStart"/>
+      <w:r>
         <w:t>Risikoanalyse</w:t>
       </w:r>
       <w:proofErr w:type="spellEnd"/>
       <w:r>
-        <w:rPr>
-          <w:lang w:val="fr-LU"/>
-        </w:rPr>
-        <w:t xml:space="preserve"> </w:t>
-      </w:r>
-      <w:proofErr w:type="spellStart"/>
-      <w:r>
-        <w:rPr>
-          <w:lang w:val="fr-LU"/>
-        </w:rPr>
+        <w:t xml:space="preserve"> </w:t>
+      </w:r>
+      <w:proofErr w:type="spellStart"/>
+      <w:r>
         <w:t>vornehmen</w:t>
       </w:r>
       <w:proofErr w:type="spellEnd"/>
       <w:r>
-        <w:rPr>
-          <w:lang w:val="fr-LU"/>
-        </w:rPr>
-        <w:t xml:space="preserve"> </w:t>
-      </w:r>
-      <w:proofErr w:type="spellStart"/>
-      <w:r>
-        <w:rPr>
-          <w:lang w:val="fr-LU"/>
-        </w:rPr>
+        <w:t xml:space="preserve"> </w:t>
+      </w:r>
+      <w:proofErr w:type="spellStart"/>
+      <w:r>
         <w:t>möchte</w:t>
       </w:r>
       <w:proofErr w:type="spellEnd"/>
       <w:r>
-        <w:rPr>
-          <w:lang w:val="fr-LU"/>
-        </w:rPr>
         <w:t xml:space="preserve">. </w:t>
       </w:r>
     </w:p>
@@ -6854,276 +6682,140 @@
       <w:pPr>
         <w:spacing w:after="0"/>
       </w:pPr>
-      <w:r>
-        <w:rPr>
-          <w:lang w:val="fr-LU"/>
-        </w:rPr>
-        <w:t xml:space="preserve">Es </w:t>
-      </w:r>
-      <w:proofErr w:type="spellStart"/>
-      <w:r>
-        <w:rPr>
-          <w:lang w:val="fr-LU"/>
-        </w:rPr>
+      <w:proofErr w:type="spellStart"/>
+      <w:r>
+        <w:t>Es</w:t>
+      </w:r>
+      <w:proofErr w:type="spellEnd"/>
+      <w:r>
+        <w:t xml:space="preserve"> </w:t>
+      </w:r>
+      <w:proofErr w:type="spellStart"/>
+      <w:r>
         <w:t>geht</w:t>
       </w:r>
       <w:proofErr w:type="spellEnd"/>
       <w:r>
-        <w:rPr>
-          <w:lang w:val="fr-LU"/>
-        </w:rPr>
-        <w:t xml:space="preserve"> </w:t>
-      </w:r>
-      <w:proofErr w:type="spellStart"/>
-      <w:r>
-        <w:rPr>
-          <w:lang w:val="fr-LU"/>
-        </w:rPr>
+        <w:t xml:space="preserve"> </w:t>
+      </w:r>
+      <w:proofErr w:type="spellStart"/>
+      <w:r>
         <w:t>darum</w:t>
       </w:r>
       <w:proofErr w:type="spellEnd"/>
       <w:r>
-        <w:rPr>
-          <w:lang w:val="fr-LU"/>
-        </w:rPr>
         <w:t xml:space="preserve">, </w:t>
       </w:r>
       <w:proofErr w:type="spellStart"/>
       <w:r>
-        <w:rPr>
-          <w:lang w:val="fr-LU"/>
-        </w:rPr>
         <w:t>insbesondere</w:t>
       </w:r>
       <w:proofErr w:type="spellEnd"/>
       <w:r>
-        <w:rPr>
-          <w:lang w:val="fr-LU"/>
-        </w:rPr>
         <w:t xml:space="preserve"> die </w:t>
       </w:r>
       <w:proofErr w:type="spellStart"/>
       <w:r>
-        <w:rPr>
-          <w:lang w:val="fr-LU"/>
-        </w:rPr>
         <w:t>wesentlichen</w:t>
       </w:r>
       <w:proofErr w:type="spellEnd"/>
       <w:r>
-        <w:rPr>
-          <w:lang w:val="fr-LU"/>
-        </w:rPr>
-        <w:t xml:space="preserve"> </w:t>
-      </w:r>
-      <w:proofErr w:type="spellStart"/>
-      <w:r>
-        <w:rPr>
-          <w:lang w:val="fr-LU"/>
-        </w:rPr>
+        <w:t xml:space="preserve"> </w:t>
+      </w:r>
+      <w:proofErr w:type="spellStart"/>
+      <w:r>
         <w:t>Aktivitäten</w:t>
       </w:r>
       <w:proofErr w:type="spellEnd"/>
       <w:r>
-        <w:rPr>
-          <w:lang w:val="fr-LU"/>
-        </w:rPr>
-        <w:t xml:space="preserve"> </w:t>
-      </w:r>
-      <w:proofErr w:type="spellStart"/>
-      <w:r>
-        <w:rPr>
-          <w:lang w:val="fr-LU"/>
-        </w:rPr>
-        <w:t>und</w:t>
-      </w:r>
-      <w:proofErr w:type="spellEnd"/>
-      <w:r>
-        <w:rPr>
-          <w:lang w:val="fr-LU"/>
-        </w:rPr>
-        <w:t xml:space="preserve"> die </w:t>
-      </w:r>
-      <w:proofErr w:type="spellStart"/>
-      <w:r>
-        <w:rPr>
-          <w:lang w:val="fr-LU"/>
-        </w:rPr>
+        <w:t xml:space="preserve"> und die </w:t>
+      </w:r>
+      <w:proofErr w:type="spellStart"/>
+      <w:r>
         <w:t>kritischen</w:t>
       </w:r>
       <w:proofErr w:type="spellEnd"/>
       <w:r>
-        <w:rPr>
-          <w:lang w:val="fr-LU"/>
-        </w:rPr>
-        <w:t xml:space="preserve"> </w:t>
-      </w:r>
-      <w:proofErr w:type="spellStart"/>
-      <w:r>
-        <w:rPr>
-          <w:lang w:val="fr-LU"/>
-        </w:rPr>
+        <w:t xml:space="preserve"> </w:t>
+      </w:r>
+      <w:proofErr w:type="spellStart"/>
+      <w:r>
         <w:t>Prozesse</w:t>
       </w:r>
       <w:proofErr w:type="spellEnd"/>
       <w:r>
-        <w:rPr>
-          <w:lang w:val="fr-LU"/>
-        </w:rPr>
         <w:t xml:space="preserve"> des </w:t>
       </w:r>
       <w:proofErr w:type="spellStart"/>
       <w:r>
-        <w:rPr>
-          <w:lang w:val="fr-LU"/>
-        </w:rPr>
         <w:t>Unternehmens</w:t>
       </w:r>
       <w:proofErr w:type="spellEnd"/>
       <w:r>
-        <w:rPr>
-          <w:lang w:val="fr-LU"/>
-        </w:rPr>
-        <w:t xml:space="preserve"> </w:t>
-      </w:r>
-      <w:proofErr w:type="spellStart"/>
-      <w:r>
-        <w:rPr>
-          <w:lang w:val="fr-LU"/>
-        </w:rPr>
+        <w:t xml:space="preserve"> </w:t>
+      </w:r>
+      <w:proofErr w:type="spellStart"/>
+      <w:r>
         <w:t>zu</w:t>
       </w:r>
       <w:proofErr w:type="spellEnd"/>
       <w:r>
-        <w:rPr>
-          <w:lang w:val="fr-LU"/>
-        </w:rPr>
-        <w:t xml:space="preserve"> </w:t>
-      </w:r>
-      <w:proofErr w:type="spellStart"/>
-      <w:r>
-        <w:rPr>
-          <w:lang w:val="fr-LU"/>
-        </w:rPr>
+        <w:t xml:space="preserve"> </w:t>
+      </w:r>
+      <w:proofErr w:type="spellStart"/>
+      <w:r>
         <w:t>identifizieren</w:t>
       </w:r>
       <w:proofErr w:type="spellEnd"/>
       <w:r>
-        <w:rPr>
-          <w:lang w:val="fr-LU"/>
-        </w:rPr>
-        <w:t xml:space="preserve">, </w:t>
-      </w:r>
-      <w:proofErr w:type="spellStart"/>
-      <w:r>
-        <w:rPr>
-          <w:lang w:val="fr-LU"/>
-        </w:rPr>
-        <w:t>um</w:t>
-      </w:r>
-      <w:proofErr w:type="spellEnd"/>
-      <w:r>
-        <w:rPr>
-          <w:lang w:val="fr-LU"/>
-        </w:rPr>
-        <w:t xml:space="preserve"> die </w:t>
-      </w:r>
-      <w:proofErr w:type="spellStart"/>
-      <w:r>
-        <w:rPr>
-          <w:lang w:val="fr-LU"/>
-        </w:rPr>
+        <w:t xml:space="preserve">, um die </w:t>
+      </w:r>
+      <w:proofErr w:type="spellStart"/>
+      <w:r>
         <w:t>Risikoanalyse</w:t>
       </w:r>
       <w:proofErr w:type="spellEnd"/>
       <w:r>
-        <w:rPr>
-          <w:lang w:val="fr-LU"/>
-        </w:rPr>
-        <w:t xml:space="preserve"> </w:t>
-      </w:r>
-      <w:proofErr w:type="spellStart"/>
-      <w:r>
-        <w:rPr>
-          <w:lang w:val="fr-LU"/>
-        </w:rPr>
-        <w:t>an</w:t>
-      </w:r>
-      <w:proofErr w:type="spellEnd"/>
-      <w:r>
-        <w:rPr>
-          <w:lang w:val="fr-LU"/>
-        </w:rPr>
-        <w:t xml:space="preserve"> den </w:t>
-      </w:r>
-      <w:proofErr w:type="spellStart"/>
-      <w:r>
-        <w:rPr>
-          <w:lang w:val="fr-LU"/>
-        </w:rPr>
+        <w:t xml:space="preserve"> an den </w:t>
+      </w:r>
+      <w:proofErr w:type="spellStart"/>
+      <w:r>
         <w:t>wichtigsten</w:t>
       </w:r>
       <w:proofErr w:type="spellEnd"/>
       <w:r>
-        <w:rPr>
-          <w:lang w:val="fr-LU"/>
-        </w:rPr>
-        <w:t xml:space="preserve"> </w:t>
-      </w:r>
-      <w:proofErr w:type="spellStart"/>
-      <w:r>
-        <w:rPr>
-          <w:lang w:val="fr-LU"/>
-        </w:rPr>
+        <w:t xml:space="preserve"> </w:t>
+      </w:r>
+      <w:proofErr w:type="spellStart"/>
+      <w:r>
         <w:t>Elementen</w:t>
       </w:r>
       <w:proofErr w:type="spellEnd"/>
       <w:r>
-        <w:rPr>
-          <w:lang w:val="fr-LU"/>
-        </w:rPr>
-        <w:t xml:space="preserve"> </w:t>
-      </w:r>
-      <w:proofErr w:type="spellStart"/>
-      <w:r>
-        <w:rPr>
-          <w:lang w:val="fr-LU"/>
-        </w:rPr>
+        <w:t xml:space="preserve"> </w:t>
+      </w:r>
+      <w:proofErr w:type="spellStart"/>
+      <w:r>
         <w:t>ausrichten</w:t>
       </w:r>
       <w:proofErr w:type="spellEnd"/>
       <w:r>
-        <w:rPr>
-          <w:lang w:val="fr-LU"/>
-        </w:rPr>
-        <w:t xml:space="preserve"> </w:t>
-      </w:r>
-      <w:proofErr w:type="spellStart"/>
-      <w:r>
-        <w:rPr>
-          <w:lang w:val="fr-LU"/>
-        </w:rPr>
+        <w:t xml:space="preserve"> </w:t>
+      </w:r>
+      <w:proofErr w:type="spellStart"/>
+      <w:r>
         <w:t>zu</w:t>
       </w:r>
       <w:proofErr w:type="spellEnd"/>
       <w:r>
-        <w:rPr>
-          <w:lang w:val="fr-LU"/>
-        </w:rPr>
-        <w:t xml:space="preserve"> </w:t>
-      </w:r>
-      <w:proofErr w:type="spellStart"/>
-      <w:r>
-        <w:rPr>
-          <w:lang w:val="fr-LU"/>
-        </w:rPr>
+        <w:t xml:space="preserve"> </w:t>
+      </w:r>
+      <w:proofErr w:type="spellStart"/>
+      <w:r>
         <w:t>können</w:t>
       </w:r>
       <w:proofErr w:type="spellEnd"/>
       <w:r>
-        <w:rPr>
-          <w:lang w:val="fr-LU"/>
-        </w:rPr>
         <w:t xml:space="preserve">. </w:t>
       </w:r>
       <w:proofErr w:type="spellStart"/>
@@ -8797,7 +8489,7 @@
       </w:pPr>
       <w:bookmarkStart w:id="21" w:name="_Toc450917899"/>
       <w:bookmarkStart w:id="22" w:name="_Toc511640590"/>
-      <w:bookmarkStart w:id="23" w:name="_Toc9335018"/>
+      <w:bookmarkStart w:id="23" w:name="_Toc14869677"/>
       <w:proofErr w:type="spellStart"/>
       <w:r>
         <w:lastRenderedPageBreak/>
@@ -8830,7 +8522,7 @@
       <w:bookmarkStart w:id="24" w:name="_Toc450917900"/>
       <w:bookmarkStart w:id="25" w:name="_Toc511640591"/>
       <w:bookmarkStart w:id="26" w:name="_Toc354489473"/>
-      <w:bookmarkStart w:id="27" w:name="_Toc9335019"/>
+      <w:bookmarkStart w:id="27" w:name="_Toc14869678"/>
       <w:proofErr w:type="spellStart"/>
       <w:r>
         <w:t>Beschreibung</w:t>
@@ -8878,7 +8570,7 @@
       <w:bookmarkStart w:id="28" w:name="_Toc354489474"/>
       <w:bookmarkStart w:id="29" w:name="_Toc450917901"/>
       <w:bookmarkStart w:id="30" w:name="_Toc511640592"/>
-      <w:bookmarkStart w:id="31" w:name="_Toc9335020"/>
+      <w:bookmarkStart w:id="31" w:name="_Toc14869679"/>
       <w:proofErr w:type="spellStart"/>
       <w:r>
         <w:t>Festlegung</w:t>
@@ -8920,6 +8612,7 @@
           <w:ilvl w:val="2"/>
           <w:numId w:val="1"/>
         </w:numPr>
+        <w:ind w:left="709"/>
         <w:rPr>
           <w:lang w:val="fr-LU"/>
         </w:rPr>
@@ -8927,7 +8620,7 @@
       <w:bookmarkStart w:id="32" w:name="_Toc354489475"/>
       <w:bookmarkStart w:id="33" w:name="_Toc450917902"/>
       <w:bookmarkStart w:id="34" w:name="_Toc511640593"/>
-      <w:bookmarkStart w:id="35" w:name="_Toc9335021"/>
+      <w:bookmarkStart w:id="35" w:name="_Toc14869680"/>
       <w:proofErr w:type="spellStart"/>
       <w:r>
         <w:t>Skala</w:t>
@@ -9237,10 +8930,11 @@
           <w:ilvl w:val="2"/>
           <w:numId w:val="1"/>
         </w:numPr>
+        <w:ind w:left="709"/>
       </w:pPr>
       <w:bookmarkStart w:id="36" w:name="_Toc450917903"/>
       <w:bookmarkStart w:id="37" w:name="_Toc511640594"/>
-      <w:bookmarkStart w:id="38" w:name="_Toc9335022"/>
+      <w:bookmarkStart w:id="38" w:name="_Toc14869681"/>
       <w:proofErr w:type="spellStart"/>
       <w:r>
         <w:t>Skala</w:t>
@@ -9388,10 +9082,11 @@
           <w:ilvl w:val="2"/>
           <w:numId w:val="1"/>
         </w:numPr>
+        <w:ind w:left="709"/>
       </w:pPr>
       <w:bookmarkStart w:id="39" w:name="_Toc450917904"/>
       <w:bookmarkStart w:id="40" w:name="_Toc511640595"/>
-      <w:bookmarkStart w:id="41" w:name="_Toc9335023"/>
+      <w:bookmarkStart w:id="41" w:name="_Toc14869682"/>
       <w:proofErr w:type="spellStart"/>
       <w:r>
         <w:t>Skala</w:t>
@@ -9626,10 +9321,11 @@
           <w:ilvl w:val="2"/>
           <w:numId w:val="1"/>
         </w:numPr>
+        <w:ind w:left="709"/>
       </w:pPr>
       <w:bookmarkStart w:id="42" w:name="_Toc450917905"/>
       <w:bookmarkStart w:id="43" w:name="_Toc511640596"/>
-      <w:bookmarkStart w:id="44" w:name="_Toc9335024"/>
+      <w:bookmarkStart w:id="44" w:name="_Toc14869683"/>
       <w:proofErr w:type="spellStart"/>
       <w:r>
         <w:lastRenderedPageBreak/>
@@ -10369,7 +10065,7 @@
       </w:pPr>
       <w:bookmarkStart w:id="45" w:name="_Toc450917906"/>
       <w:bookmarkStart w:id="46" w:name="_Toc511640597"/>
-      <w:bookmarkStart w:id="47" w:name="_Toc9335025"/>
+      <w:bookmarkStart w:id="47" w:name="_Toc14869684"/>
       <w:proofErr w:type="spellStart"/>
       <w:r>
         <w:lastRenderedPageBreak/>
@@ -10528,7 +10224,7 @@
       </w:pPr>
       <w:bookmarkStart w:id="48" w:name="_Toc450917908"/>
       <w:bookmarkStart w:id="49" w:name="_Toc511640598"/>
-      <w:bookmarkStart w:id="50" w:name="_Toc9335026"/>
+      <w:bookmarkStart w:id="50" w:name="_Toc14869685"/>
       <w:proofErr w:type="spellStart"/>
       <w:r>
         <w:lastRenderedPageBreak/>
@@ -10560,7 +10256,7 @@
       </w:pPr>
       <w:bookmarkStart w:id="51" w:name="_Toc450917909"/>
       <w:bookmarkStart w:id="52" w:name="_Toc511640599"/>
-      <w:bookmarkStart w:id="53" w:name="_Toc9335027"/>
+      <w:bookmarkStart w:id="53" w:name="_Toc14869686"/>
       <w:proofErr w:type="spellStart"/>
       <w:r>
         <w:t>Identifizierung</w:t>
@@ -10602,7 +10298,7 @@
       </w:pPr>
       <w:bookmarkStart w:id="54" w:name="_Toc450917910"/>
       <w:bookmarkStart w:id="55" w:name="_Toc511640600"/>
-      <w:bookmarkStart w:id="56" w:name="_Toc9335028"/>
+      <w:bookmarkStart w:id="56" w:name="_Toc14869687"/>
       <w:proofErr w:type="spellStart"/>
       <w:r>
         <w:t>Identifizierung</w:t>
@@ -11045,7 +10741,7 @@
       </w:pPr>
       <w:bookmarkStart w:id="57" w:name="_Toc450917911"/>
       <w:bookmarkStart w:id="58" w:name="_Toc511640601"/>
-      <w:bookmarkStart w:id="59" w:name="_Toc9335029"/>
+      <w:bookmarkStart w:id="59" w:name="_Toc14869688"/>
       <w:proofErr w:type="spellStart"/>
       <w:r>
         <w:t>Einschätzung</w:t>
@@ -11496,7 +11192,7 @@
       </w:pPr>
       <w:bookmarkStart w:id="60" w:name="_Toc450917912"/>
       <w:bookmarkStart w:id="61" w:name="_Toc511640602"/>
-      <w:bookmarkStart w:id="62" w:name="_Toc9335030"/>
+      <w:bookmarkStart w:id="62" w:name="_Toc14869689"/>
       <w:proofErr w:type="spellStart"/>
       <w:r>
         <w:lastRenderedPageBreak/>
@@ -11854,7 +11550,7 @@
       <w:bookmarkStart w:id="65" w:name="_Toc360469787"/>
       <w:bookmarkStart w:id="66" w:name="_Ref415751951"/>
       <w:bookmarkStart w:id="67" w:name="_Ref415751961"/>
-      <w:bookmarkStart w:id="68" w:name="_Toc9335031"/>
+      <w:bookmarkStart w:id="68" w:name="_Toc14869690"/>
       <w:proofErr w:type="spellStart"/>
       <w:r>
         <w:t>Zusammenfassung</w:t>
@@ -11974,7 +11670,7 @@
       </w:pPr>
       <w:bookmarkStart w:id="70" w:name="_Toc450917914"/>
       <w:bookmarkStart w:id="71" w:name="_Toc511640604"/>
-      <w:bookmarkStart w:id="72" w:name="_Toc9335032"/>
+      <w:bookmarkStart w:id="72" w:name="_Toc14869691"/>
       <w:bookmarkEnd w:id="69"/>
       <w:proofErr w:type="spellStart"/>
       <w:r>
@@ -11985,393 +11681,6 @@
       <w:bookmarkEnd w:id="71"/>
       <w:bookmarkEnd w:id="72"/>
       <w:proofErr w:type="spellEnd"/>
-    </w:p>
-    <w:p>
-      <w:r>
-        <w:t xml:space="preserve">Die </w:t>
-      </w:r>
-      <w:proofErr w:type="spellStart"/>
-      <w:r>
-        <w:t>nachfolgende</w:t>
-      </w:r>
-      <w:proofErr w:type="spellEnd"/>
-      <w:r>
-        <w:t xml:space="preserve"> </w:t>
-      </w:r>
-      <w:proofErr w:type="spellStart"/>
-      <w:r>
-        <w:t>Tabelle</w:t>
-      </w:r>
-      <w:proofErr w:type="spellEnd"/>
-      <w:r>
-        <w:t xml:space="preserve"> </w:t>
-      </w:r>
-      <w:proofErr w:type="spellStart"/>
-      <w:r>
-        <w:t>enthält</w:t>
-      </w:r>
-      <w:proofErr w:type="spellEnd"/>
-      <w:r>
-        <w:t xml:space="preserve"> die </w:t>
-      </w:r>
-      <w:proofErr w:type="spellStart"/>
-      <w:r>
-        <w:t>wichtigsten</w:t>
-      </w:r>
-      <w:proofErr w:type="spellEnd"/>
-      <w:r>
-        <w:t xml:space="preserve"> </w:t>
-      </w:r>
-      <w:proofErr w:type="spellStart"/>
-      <w:r>
-        <w:t>Empfehlungen</w:t>
-      </w:r>
-      <w:proofErr w:type="spellEnd"/>
-      <w:r>
-        <w:t xml:space="preserve"> auf </w:t>
-      </w:r>
-      <w:proofErr w:type="spellStart"/>
-      <w:r>
-        <w:t>Grundlage</w:t>
-      </w:r>
-      <w:proofErr w:type="spellEnd"/>
-      <w:r>
-        <w:t xml:space="preserve"> der </w:t>
-      </w:r>
-      <w:proofErr w:type="spellStart"/>
-      <w:r>
-        <w:t>Risikoanalyse</w:t>
-      </w:r>
-      <w:proofErr w:type="spellEnd"/>
-      <w:r>
-        <w:t xml:space="preserve"> und des </w:t>
-      </w:r>
-      <w:proofErr w:type="spellStart"/>
-      <w:r>
-        <w:t>Risikobehandlungsplans</w:t>
-      </w:r>
-      <w:proofErr w:type="spellEnd"/>
-      <w:r>
-        <w:t xml:space="preserve">. Die </w:t>
-      </w:r>
-      <w:proofErr w:type="spellStart"/>
-      <w:r>
-        <w:t>Bewertung</w:t>
-      </w:r>
-      <w:proofErr w:type="spellEnd"/>
-      <w:r>
-        <w:t xml:space="preserve"> </w:t>
-      </w:r>
-      <w:proofErr w:type="spellStart"/>
-      <w:r>
-        <w:t>sowie</w:t>
-      </w:r>
-      <w:proofErr w:type="spellEnd"/>
-      <w:r>
-        <w:t xml:space="preserve"> die </w:t>
-      </w:r>
-      <w:proofErr w:type="spellStart"/>
-      <w:r>
-        <w:t>Empfehlungen</w:t>
-      </w:r>
-      <w:proofErr w:type="spellEnd"/>
-      <w:r>
-        <w:t xml:space="preserve"> </w:t>
-      </w:r>
-      <w:proofErr w:type="spellStart"/>
-      <w:r>
-        <w:t>richten</w:t>
-      </w:r>
-      <w:proofErr w:type="spellEnd"/>
-      <w:r>
-        <w:t xml:space="preserve"> </w:t>
-      </w:r>
-      <w:proofErr w:type="spellStart"/>
-      <w:r>
-        <w:t>sich</w:t>
-      </w:r>
-      <w:proofErr w:type="spellEnd"/>
-      <w:r>
-        <w:t xml:space="preserve"> </w:t>
-      </w:r>
-      <w:proofErr w:type="spellStart"/>
-      <w:r>
-        <w:t>nach</w:t>
-      </w:r>
-      <w:proofErr w:type="spellEnd"/>
-      <w:r>
-        <w:t xml:space="preserve"> </w:t>
-      </w:r>
-      <w:proofErr w:type="spellStart"/>
-      <w:r>
-        <w:t>folgender</w:t>
-      </w:r>
-      <w:proofErr w:type="spellEnd"/>
-      <w:r>
-        <w:t xml:space="preserve"> </w:t>
-      </w:r>
-      <w:proofErr w:type="spellStart"/>
-      <w:r>
-        <w:t>Skala</w:t>
-      </w:r>
-      <w:proofErr w:type="spellEnd"/>
-      <w:r>
-        <w:t>:</w:t>
-      </w:r>
-    </w:p>
-    <w:p>
-      <w:pPr>
-        <w:ind w:firstLine="709"/>
-      </w:pPr>
-      <w:r>
-        <w:rPr>
-          <w:color w:val="FF0000"/>
-        </w:rPr>
-        <w:t>●●●</w:t>
-      </w:r>
-      <w:r>
-        <w:rPr>
-          <w:color w:val="FF0000"/>
-        </w:rPr>
-        <w:tab/>
-      </w:r>
-      <w:r>
-        <w:t xml:space="preserve">: </w:t>
-      </w:r>
-      <w:proofErr w:type="spellStart"/>
-      <w:r>
-        <w:t>Empfehlung</w:t>
-      </w:r>
-      <w:proofErr w:type="spellEnd"/>
-      <w:r>
-        <w:t xml:space="preserve">, die </w:t>
-      </w:r>
-      <w:proofErr w:type="spellStart"/>
-      <w:r>
-        <w:t>ein</w:t>
-      </w:r>
-      <w:proofErr w:type="spellEnd"/>
-      <w:r>
-        <w:t xml:space="preserve"> </w:t>
-      </w:r>
-      <w:proofErr w:type="spellStart"/>
-      <w:r>
-        <w:t>schnelles</w:t>
-      </w:r>
-      <w:proofErr w:type="spellEnd"/>
-      <w:r>
-        <w:t xml:space="preserve"> </w:t>
-      </w:r>
-      <w:proofErr w:type="spellStart"/>
-      <w:r>
-        <w:t>Handeln</w:t>
-      </w:r>
-      <w:proofErr w:type="spellEnd"/>
-      <w:r>
-        <w:t xml:space="preserve"> </w:t>
-      </w:r>
-      <w:proofErr w:type="spellStart"/>
-      <w:r>
-        <w:t>erfordert</w:t>
-      </w:r>
-      <w:proofErr w:type="spellEnd"/>
-      <w:r>
-        <w:t>.</w:t>
-      </w:r>
-    </w:p>
-    <w:p>
-      <w:pPr>
-        <w:ind w:left="1416" w:hanging="707"/>
-      </w:pPr>
-      <w:r>
-        <w:rPr>
-          <w:color w:val="FF0000"/>
-        </w:rPr>
-        <w:t>●●</w:t>
-      </w:r>
-      <w:r>
-        <w:rPr>
-          <w:color w:val="FF0000"/>
-        </w:rPr>
-        <w:tab/>
-      </w:r>
-      <w:r>
-        <w:t xml:space="preserve">: </w:t>
-      </w:r>
-      <w:proofErr w:type="spellStart"/>
-      <w:r>
-        <w:t>Empfehlung</w:t>
-      </w:r>
-      <w:proofErr w:type="spellEnd"/>
-      <w:r>
-        <w:t xml:space="preserve">, die </w:t>
-      </w:r>
-      <w:proofErr w:type="spellStart"/>
-      <w:r>
-        <w:t>ein</w:t>
-      </w:r>
-      <w:proofErr w:type="spellEnd"/>
-      <w:r>
-        <w:t xml:space="preserve"> </w:t>
-      </w:r>
-      <w:proofErr w:type="spellStart"/>
-      <w:r>
-        <w:t>Handeln</w:t>
-      </w:r>
-      <w:proofErr w:type="spellEnd"/>
-      <w:r>
-        <w:t xml:space="preserve"> </w:t>
-      </w:r>
-      <w:proofErr w:type="spellStart"/>
-      <w:r>
-        <w:t>erfordert</w:t>
-      </w:r>
-      <w:proofErr w:type="spellEnd"/>
-      <w:r>
-        <w:t xml:space="preserve">, </w:t>
-      </w:r>
-      <w:proofErr w:type="spellStart"/>
-      <w:r>
-        <w:t>mit</w:t>
-      </w:r>
-      <w:proofErr w:type="spellEnd"/>
-      <w:r>
-        <w:t xml:space="preserve"> </w:t>
-      </w:r>
-      <w:proofErr w:type="spellStart"/>
-      <w:r>
-        <w:t>dem</w:t>
-      </w:r>
-      <w:proofErr w:type="spellEnd"/>
-      <w:r>
-        <w:t xml:space="preserve"> </w:t>
-      </w:r>
-      <w:proofErr w:type="spellStart"/>
-      <w:r>
-        <w:t>einer</w:t>
-      </w:r>
-      <w:proofErr w:type="spellEnd"/>
-      <w:r>
-        <w:t xml:space="preserve"> </w:t>
-      </w:r>
-      <w:proofErr w:type="spellStart"/>
-      <w:r>
-        <w:t>Sicherheitslücke</w:t>
-      </w:r>
-      <w:proofErr w:type="spellEnd"/>
-      <w:r>
-        <w:t xml:space="preserve"> </w:t>
-      </w:r>
-      <w:proofErr w:type="spellStart"/>
-      <w:proofErr w:type="gramStart"/>
-      <w:r>
-        <w:t>oder</w:t>
-      </w:r>
-      <w:proofErr w:type="spellEnd"/>
-      <w:proofErr w:type="gramEnd"/>
-      <w:r>
-        <w:t xml:space="preserve"> </w:t>
-      </w:r>
-      <w:proofErr w:type="spellStart"/>
-      <w:r>
-        <w:t>fehlenden</w:t>
-      </w:r>
-      <w:proofErr w:type="spellEnd"/>
-      <w:r>
-        <w:t xml:space="preserve"> Best Practices </w:t>
-      </w:r>
-      <w:proofErr w:type="spellStart"/>
-      <w:r>
-        <w:t>entgegengewirkt</w:t>
-      </w:r>
-      <w:proofErr w:type="spellEnd"/>
-      <w:r>
-        <w:t xml:space="preserve"> </w:t>
-      </w:r>
-      <w:proofErr w:type="spellStart"/>
-      <w:r>
-        <w:t>werden</w:t>
-      </w:r>
-      <w:proofErr w:type="spellEnd"/>
-      <w:r>
-        <w:t xml:space="preserve"> </w:t>
-      </w:r>
-      <w:proofErr w:type="spellStart"/>
-      <w:r>
-        <w:t>soll</w:t>
-      </w:r>
-      <w:proofErr w:type="spellEnd"/>
-      <w:r>
-        <w:t>.</w:t>
-      </w:r>
-    </w:p>
-    <w:p>
-      <w:r>
-        <w:tab/>
-      </w:r>
-      <w:r>
-        <w:rPr>
-          <w:color w:val="FF0000"/>
-        </w:rPr>
-        <w:t>●</w:t>
-      </w:r>
-      <w:r>
-        <w:rPr>
-          <w:color w:val="FF0000"/>
-        </w:rPr>
-        <w:tab/>
-      </w:r>
-      <w:r>
-        <w:t xml:space="preserve">: </w:t>
-      </w:r>
-      <w:proofErr w:type="spellStart"/>
-      <w:r>
-        <w:t>Nützlicher</w:t>
-      </w:r>
-      <w:proofErr w:type="spellEnd"/>
-      <w:r>
-        <w:t xml:space="preserve"> </w:t>
-      </w:r>
-      <w:proofErr w:type="spellStart"/>
-      <w:r>
-        <w:t>Hinweis</w:t>
-      </w:r>
-      <w:proofErr w:type="spellEnd"/>
-      <w:r>
-        <w:t xml:space="preserve"> </w:t>
-      </w:r>
-      <w:proofErr w:type="spellStart"/>
-      <w:r>
-        <w:t>zur</w:t>
-      </w:r>
-      <w:proofErr w:type="spellEnd"/>
-      <w:r>
-        <w:t xml:space="preserve"> </w:t>
-      </w:r>
-      <w:proofErr w:type="spellStart"/>
-      <w:r>
-        <w:t>Verbesserung</w:t>
-      </w:r>
-      <w:proofErr w:type="spellEnd"/>
-      <w:r>
-        <w:t xml:space="preserve"> der </w:t>
-      </w:r>
-      <w:proofErr w:type="spellStart"/>
-      <w:r>
-        <w:t>Sicherheit</w:t>
-      </w:r>
-      <w:proofErr w:type="spellEnd"/>
-      <w:r>
-        <w:t xml:space="preserve">, </w:t>
-      </w:r>
-      <w:proofErr w:type="spellStart"/>
-      <w:r>
-        <w:t>Ratschlag</w:t>
-      </w:r>
-      <w:proofErr w:type="spellEnd"/>
-      <w:r>
-        <w:t>.</w:t>
-      </w:r>
     </w:p>
     <w:p>
       <w:pPr>
@@ -12380,63 +11689,28 @@
           <w:ilvl w:val="2"/>
           <w:numId w:val="1"/>
         </w:numPr>
-        <w:rPr>
-          <w:lang w:val="fr-LU"/>
-        </w:rPr>
-      </w:pPr>
-      <w:bookmarkStart w:id="73" w:name="_Toc511640605"/>
-      <w:bookmarkStart w:id="74" w:name="_Toc9335033"/>
-      <w:proofErr w:type="spellStart"/>
-      <w:r>
-        <w:rPr>
-          <w:lang w:val="fr-LU"/>
-        </w:rPr>
-        <w:t>Risiken</w:t>
-      </w:r>
-      <w:proofErr w:type="spellEnd"/>
-      <w:r>
-        <w:rPr>
-          <w:lang w:val="fr-LU"/>
-        </w:rPr>
-        <w:t xml:space="preserve"> der </w:t>
-      </w:r>
-      <w:proofErr w:type="spellStart"/>
-      <w:r>
-        <w:rPr>
-          <w:lang w:val="fr-LU"/>
-        </w:rPr>
-        <w:t>Informationen</w:t>
+        <w:ind w:left="709"/>
+      </w:pPr>
+      <w:bookmarkStart w:id="73" w:name="_Toc14869692"/>
+      <w:r>
+        <w:rPr>
+          <w:lang w:val="fr-LU"/>
+        </w:rPr>
+        <w:t xml:space="preserve">Art der </w:t>
+      </w:r>
+      <w:proofErr w:type="spellStart"/>
+      <w:r>
+        <w:rPr>
+          <w:lang w:val="fr-LU"/>
+        </w:rPr>
+        <w:t>Behandlung</w:t>
       </w:r>
       <w:bookmarkEnd w:id="73"/>
-      <w:bookmarkEnd w:id="74"/>
       <w:proofErr w:type="spellEnd"/>
     </w:p>
     <w:p>
-      <w:pPr>
-        <w:spacing w:before="240" w:after="200" w:line="276" w:lineRule="auto"/>
-        <w:ind w:right="0"/>
-        <w:jc w:val="left"/>
-        <w:rPr>
-          <w:lang w:val="fr-LU"/>
-        </w:rPr>
-      </w:pPr>
-      <w:r>
-        <w:rPr>
-          <w:lang w:val="fr-LU"/>
-        </w:rPr>
-        <w:t>${RISKS_RECO</w:t>
-      </w:r>
-      <w:r>
-        <w:rPr>
-          <w:lang w:val="fr-LU"/>
-        </w:rPr>
-        <w:t>_FULL</w:t>
-      </w:r>
-      <w:r>
-        <w:rPr>
-          <w:lang w:val="fr-LU"/>
-        </w:rPr>
-        <w:t xml:space="preserve">} </w:t>
+      <w:r>
+        <w:t xml:space="preserve">${RISKS_KIND_OF_TREATMENT} </w:t>
       </w:r>
     </w:p>
     <w:p>
@@ -12446,34 +11720,474 @@
           <w:ilvl w:val="2"/>
           <w:numId w:val="1"/>
         </w:numPr>
-        <w:rPr>
-          <w:lang w:val="fr-LU"/>
-        </w:rPr>
-      </w:pPr>
-      <w:bookmarkStart w:id="75" w:name="_Toc511640606"/>
-      <w:bookmarkStart w:id="76" w:name="_Toc9335034"/>
-      <w:proofErr w:type="spellStart"/>
-      <w:r>
-        <w:rPr>
-          <w:lang w:val="fr-LU"/>
-        </w:rPr>
+        <w:ind w:left="709"/>
+        <w:rPr>
+          <w:lang w:val="fr-LU"/>
+        </w:rPr>
+      </w:pPr>
+      <w:bookmarkStart w:id="74" w:name="_Toc14869693"/>
+      <w:proofErr w:type="spellStart"/>
+      <w:r>
+        <w:rPr>
+          <w:lang w:val="fr-LU"/>
+        </w:rPr>
+        <w:t>Risikobehandlungsplan</w:t>
+      </w:r>
+      <w:bookmarkEnd w:id="74"/>
+      <w:proofErr w:type="spellEnd"/>
+    </w:p>
+    <w:p>
+      <w:r>
+        <w:t xml:space="preserve">Die </w:t>
+      </w:r>
+      <w:proofErr w:type="spellStart"/>
+      <w:r>
+        <w:t>nachfolgende</w:t>
+      </w:r>
+      <w:proofErr w:type="spellEnd"/>
+      <w:r>
+        <w:t xml:space="preserve"> </w:t>
+      </w:r>
+      <w:proofErr w:type="spellStart"/>
+      <w:r>
+        <w:t>Tabelle</w:t>
+      </w:r>
+      <w:proofErr w:type="spellEnd"/>
+      <w:r>
+        <w:t xml:space="preserve"> </w:t>
+      </w:r>
+      <w:proofErr w:type="spellStart"/>
+      <w:r>
+        <w:t>enthält</w:t>
+      </w:r>
+      <w:proofErr w:type="spellEnd"/>
+      <w:r>
+        <w:t xml:space="preserve"> die </w:t>
+      </w:r>
+      <w:proofErr w:type="spellStart"/>
+      <w:r>
+        <w:t>wichtigsten</w:t>
+      </w:r>
+      <w:proofErr w:type="spellEnd"/>
+      <w:r>
+        <w:t xml:space="preserve"> </w:t>
+      </w:r>
+      <w:proofErr w:type="spellStart"/>
+      <w:r>
+        <w:t>Empfehlungen</w:t>
+      </w:r>
+      <w:proofErr w:type="spellEnd"/>
+      <w:r>
+        <w:t xml:space="preserve"> auf </w:t>
+      </w:r>
+      <w:proofErr w:type="spellStart"/>
+      <w:r>
+        <w:t>Grundlage</w:t>
+      </w:r>
+      <w:proofErr w:type="spellEnd"/>
+      <w:r>
+        <w:t xml:space="preserve"> der </w:t>
+      </w:r>
+      <w:proofErr w:type="spellStart"/>
+      <w:r>
+        <w:t>Risikoanalyse</w:t>
+      </w:r>
+      <w:proofErr w:type="spellEnd"/>
+      <w:r>
+        <w:t xml:space="preserve"> und des </w:t>
+      </w:r>
+      <w:proofErr w:type="spellStart"/>
+      <w:r>
+        <w:t>Risikobehandlungsplans</w:t>
+      </w:r>
+      <w:proofErr w:type="spellEnd"/>
+      <w:r>
+        <w:t xml:space="preserve">. Die </w:t>
+      </w:r>
+      <w:proofErr w:type="spellStart"/>
+      <w:r>
+        <w:t>Bewertung</w:t>
+      </w:r>
+      <w:proofErr w:type="spellEnd"/>
+      <w:r>
+        <w:t xml:space="preserve"> </w:t>
+      </w:r>
+      <w:proofErr w:type="spellStart"/>
+      <w:r>
+        <w:t>sowie</w:t>
+      </w:r>
+      <w:proofErr w:type="spellEnd"/>
+      <w:r>
+        <w:t xml:space="preserve"> die </w:t>
+      </w:r>
+      <w:proofErr w:type="spellStart"/>
+      <w:r>
+        <w:t>Empfehlungen</w:t>
+      </w:r>
+      <w:proofErr w:type="spellEnd"/>
+      <w:r>
+        <w:t xml:space="preserve"> </w:t>
+      </w:r>
+      <w:proofErr w:type="spellStart"/>
+      <w:r>
+        <w:t>richten</w:t>
+      </w:r>
+      <w:proofErr w:type="spellEnd"/>
+      <w:r>
+        <w:t xml:space="preserve"> </w:t>
+      </w:r>
+      <w:proofErr w:type="spellStart"/>
+      <w:r>
+        <w:t>sich</w:t>
+      </w:r>
+      <w:proofErr w:type="spellEnd"/>
+      <w:r>
+        <w:t xml:space="preserve"> </w:t>
+      </w:r>
+      <w:proofErr w:type="spellStart"/>
+      <w:r>
+        <w:t>nach</w:t>
+      </w:r>
+      <w:proofErr w:type="spellEnd"/>
+      <w:r>
+        <w:t xml:space="preserve"> </w:t>
+      </w:r>
+      <w:proofErr w:type="spellStart"/>
+      <w:r>
+        <w:t>folgender</w:t>
+      </w:r>
+      <w:proofErr w:type="spellEnd"/>
+      <w:r>
+        <w:t xml:space="preserve"> </w:t>
+      </w:r>
+      <w:proofErr w:type="spellStart"/>
+      <w:r>
+        <w:t>Skala</w:t>
+      </w:r>
+      <w:proofErr w:type="spellEnd"/>
+      <w:r>
+        <w:t>:</w:t>
+      </w:r>
+    </w:p>
+    <w:p>
+      <w:pPr>
+        <w:ind w:firstLine="709"/>
+      </w:pPr>
+      <w:r>
+        <w:rPr>
+          <w:color w:val="FF0000"/>
+        </w:rPr>
+        <w:t>●●●</w:t>
+      </w:r>
+      <w:r>
+        <w:rPr>
+          <w:color w:val="FF0000"/>
+        </w:rPr>
+        <w:tab/>
+      </w:r>
+      <w:r>
+        <w:t xml:space="preserve">: </w:t>
+      </w:r>
+      <w:proofErr w:type="spellStart"/>
+      <w:r>
+        <w:t>Empfehlung</w:t>
+      </w:r>
+      <w:proofErr w:type="spellEnd"/>
+      <w:r>
+        <w:t xml:space="preserve">, die </w:t>
+      </w:r>
+      <w:proofErr w:type="spellStart"/>
+      <w:r>
+        <w:t>ein</w:t>
+      </w:r>
+      <w:proofErr w:type="spellEnd"/>
+      <w:r>
+        <w:t xml:space="preserve"> </w:t>
+      </w:r>
+      <w:proofErr w:type="spellStart"/>
+      <w:r>
+        <w:t>schnelles</w:t>
+      </w:r>
+      <w:proofErr w:type="spellEnd"/>
+      <w:r>
+        <w:t xml:space="preserve"> </w:t>
+      </w:r>
+      <w:proofErr w:type="spellStart"/>
+      <w:r>
+        <w:t>Handeln</w:t>
+      </w:r>
+      <w:proofErr w:type="spellEnd"/>
+      <w:r>
+        <w:t xml:space="preserve"> </w:t>
+      </w:r>
+      <w:proofErr w:type="spellStart"/>
+      <w:r>
+        <w:t>erfordert</w:t>
+      </w:r>
+      <w:proofErr w:type="spellEnd"/>
+      <w:r>
+        <w:t>.</w:t>
+      </w:r>
+    </w:p>
+    <w:p>
+      <w:pPr>
+        <w:ind w:left="1416" w:hanging="707"/>
+      </w:pPr>
+      <w:r>
+        <w:rPr>
+          <w:color w:val="FF0000"/>
+        </w:rPr>
+        <w:t>●●</w:t>
+      </w:r>
+      <w:r>
+        <w:rPr>
+          <w:color w:val="FF0000"/>
+        </w:rPr>
+        <w:tab/>
+      </w:r>
+      <w:r>
+        <w:t xml:space="preserve">: </w:t>
+      </w:r>
+      <w:proofErr w:type="spellStart"/>
+      <w:r>
+        <w:t>Empfehlung</w:t>
+      </w:r>
+      <w:proofErr w:type="spellEnd"/>
+      <w:r>
+        <w:t xml:space="preserve">, die </w:t>
+      </w:r>
+      <w:proofErr w:type="spellStart"/>
+      <w:r>
+        <w:t>ein</w:t>
+      </w:r>
+      <w:proofErr w:type="spellEnd"/>
+      <w:r>
+        <w:t xml:space="preserve"> </w:t>
+      </w:r>
+      <w:proofErr w:type="spellStart"/>
+      <w:r>
+        <w:t>Handeln</w:t>
+      </w:r>
+      <w:proofErr w:type="spellEnd"/>
+      <w:r>
+        <w:t xml:space="preserve"> </w:t>
+      </w:r>
+      <w:proofErr w:type="spellStart"/>
+      <w:r>
+        <w:t>erfordert</w:t>
+      </w:r>
+      <w:proofErr w:type="spellEnd"/>
+      <w:r>
+        <w:t xml:space="preserve">, </w:t>
+      </w:r>
+      <w:proofErr w:type="spellStart"/>
+      <w:r>
+        <w:t>mit</w:t>
+      </w:r>
+      <w:proofErr w:type="spellEnd"/>
+      <w:r>
+        <w:t xml:space="preserve"> </w:t>
+      </w:r>
+      <w:proofErr w:type="spellStart"/>
+      <w:r>
+        <w:t>dem</w:t>
+      </w:r>
+      <w:proofErr w:type="spellEnd"/>
+      <w:r>
+        <w:t xml:space="preserve"> </w:t>
+      </w:r>
+      <w:proofErr w:type="spellStart"/>
+      <w:r>
+        <w:t>einer</w:t>
+      </w:r>
+      <w:proofErr w:type="spellEnd"/>
+      <w:r>
+        <w:t xml:space="preserve"> </w:t>
+      </w:r>
+      <w:proofErr w:type="spellStart"/>
+      <w:r>
+        <w:t>Sicherheitslücke</w:t>
+      </w:r>
+      <w:proofErr w:type="spellEnd"/>
+      <w:r>
+        <w:t xml:space="preserve"> </w:t>
+      </w:r>
+      <w:proofErr w:type="spellStart"/>
+      <w:proofErr w:type="gramStart"/>
+      <w:r>
+        <w:t>oder</w:t>
+      </w:r>
+      <w:proofErr w:type="spellEnd"/>
+      <w:proofErr w:type="gramEnd"/>
+      <w:r>
+        <w:t xml:space="preserve"> </w:t>
+      </w:r>
+      <w:proofErr w:type="spellStart"/>
+      <w:r>
+        <w:t>fehlenden</w:t>
+      </w:r>
+      <w:proofErr w:type="spellEnd"/>
+      <w:r>
+        <w:t xml:space="preserve"> Best Practices </w:t>
+      </w:r>
+      <w:proofErr w:type="spellStart"/>
+      <w:r>
+        <w:t>entgegengewirkt</w:t>
+      </w:r>
+      <w:proofErr w:type="spellEnd"/>
+      <w:r>
+        <w:t xml:space="preserve"> </w:t>
+      </w:r>
+      <w:proofErr w:type="spellStart"/>
+      <w:r>
+        <w:t>werden</w:t>
+      </w:r>
+      <w:proofErr w:type="spellEnd"/>
+      <w:r>
+        <w:t xml:space="preserve"> </w:t>
+      </w:r>
+      <w:proofErr w:type="spellStart"/>
+      <w:r>
+        <w:t>soll</w:t>
+      </w:r>
+      <w:proofErr w:type="spellEnd"/>
+      <w:r>
+        <w:t>.</w:t>
+      </w:r>
+    </w:p>
+    <w:p>
+      <w:r>
+        <w:tab/>
+      </w:r>
+      <w:r>
+        <w:rPr>
+          <w:color w:val="FF0000"/>
+        </w:rPr>
+        <w:t>●</w:t>
+      </w:r>
+      <w:r>
+        <w:rPr>
+          <w:color w:val="FF0000"/>
+        </w:rPr>
+        <w:tab/>
+      </w:r>
+      <w:r>
+        <w:t xml:space="preserve">: </w:t>
+      </w:r>
+      <w:proofErr w:type="spellStart"/>
+      <w:r>
+        <w:t>Nützlicher</w:t>
+      </w:r>
+      <w:proofErr w:type="spellEnd"/>
+      <w:r>
+        <w:t xml:space="preserve"> </w:t>
+      </w:r>
+      <w:proofErr w:type="spellStart"/>
+      <w:r>
+        <w:t>Hinweis</w:t>
+      </w:r>
+      <w:proofErr w:type="spellEnd"/>
+      <w:r>
+        <w:t xml:space="preserve"> </w:t>
+      </w:r>
+      <w:proofErr w:type="spellStart"/>
+      <w:r>
+        <w:t>zur</w:t>
+      </w:r>
+      <w:proofErr w:type="spellEnd"/>
+      <w:r>
+        <w:t xml:space="preserve"> </w:t>
+      </w:r>
+      <w:proofErr w:type="spellStart"/>
+      <w:r>
+        <w:t>Verbesserung</w:t>
+      </w:r>
+      <w:proofErr w:type="spellEnd"/>
+      <w:r>
+        <w:t xml:space="preserve"> der </w:t>
+      </w:r>
+      <w:proofErr w:type="spellStart"/>
+      <w:r>
+        <w:t>Sicherheit</w:t>
+      </w:r>
+      <w:proofErr w:type="spellEnd"/>
+      <w:r>
+        <w:t xml:space="preserve">, </w:t>
+      </w:r>
+      <w:proofErr w:type="spellStart"/>
+      <w:r>
+        <w:t>Ratschlag</w:t>
+      </w:r>
+      <w:proofErr w:type="spellEnd"/>
+      <w:r>
+        <w:t>.</w:t>
+      </w:r>
+    </w:p>
+    <w:p>
+      <w:pPr>
+        <w:pStyle w:val="Heading40"/>
+      </w:pPr>
+      <w:bookmarkStart w:id="75" w:name="_Toc511640605"/>
+      <w:proofErr w:type="spellStart"/>
+      <w:r>
+        <w:t>Risiken</w:t>
+      </w:r>
+      <w:proofErr w:type="spellEnd"/>
+      <w:r>
+        <w:t xml:space="preserve"> der </w:t>
+      </w:r>
+      <w:proofErr w:type="spellStart"/>
+      <w:r>
+        <w:t>Informationen</w:t>
+      </w:r>
+      <w:bookmarkEnd w:id="75"/>
+      <w:proofErr w:type="spellEnd"/>
+    </w:p>
+    <w:p>
+      <w:pPr>
+        <w:spacing w:before="240" w:after="200" w:line="276" w:lineRule="auto"/>
+        <w:ind w:right="0"/>
+        <w:jc w:val="left"/>
+        <w:rPr>
+          <w:lang w:val="fr-LU"/>
+        </w:rPr>
+      </w:pPr>
+      <w:r>
+        <w:rPr>
+          <w:lang w:val="fr-LU"/>
+        </w:rPr>
+        <w:t>${RISKS_RECO</w:t>
+      </w:r>
+      <w:r>
+        <w:rPr>
+          <w:lang w:val="fr-LU"/>
+        </w:rPr>
+        <w:t>_FULL</w:t>
+      </w:r>
+      <w:r>
+        <w:rPr>
+          <w:lang w:val="fr-LU"/>
+        </w:rPr>
+        <w:t xml:space="preserve">} </w:t>
+      </w:r>
+    </w:p>
+    <w:p>
+      <w:pPr>
+        <w:pStyle w:val="Heading40"/>
+      </w:pPr>
+      <w:bookmarkStart w:id="76" w:name="_Toc511640606"/>
+      <w:proofErr w:type="spellStart"/>
+      <w:r>
         <w:t>Operative</w:t>
       </w:r>
       <w:proofErr w:type="spellEnd"/>
       <w:r>
-        <w:rPr>
-          <w:lang w:val="fr-LU"/>
-        </w:rPr>
-        <w:t xml:space="preserve"> </w:t>
-      </w:r>
-      <w:proofErr w:type="spellStart"/>
-      <w:r>
-        <w:rPr>
-          <w:lang w:val="fr-LU"/>
-        </w:rPr>
+        <w:t xml:space="preserve"> </w:t>
+      </w:r>
+      <w:proofErr w:type="spellStart"/>
+      <w:r>
         <w:t>Risiken</w:t>
       </w:r>
-      <w:bookmarkEnd w:id="75"/>
       <w:bookmarkEnd w:id="76"/>
       <w:proofErr w:type="spellEnd"/>
     </w:p>
@@ -12532,7 +12246,7 @@
       </w:pPr>
       <w:bookmarkStart w:id="77" w:name="_Toc450917915"/>
       <w:bookmarkStart w:id="78" w:name="_Toc511640607"/>
-      <w:bookmarkStart w:id="79" w:name="_Toc9335035"/>
+      <w:bookmarkStart w:id="79" w:name="_Toc14869694"/>
       <w:proofErr w:type="spellStart"/>
       <w:r>
         <w:lastRenderedPageBreak/>
@@ -12853,7 +12567,7 @@
       </w:pPr>
       <w:bookmarkStart w:id="80" w:name="_Toc450917916"/>
       <w:bookmarkStart w:id="81" w:name="_Toc511640608"/>
-      <w:bookmarkStart w:id="82" w:name="_Toc9335036"/>
+      <w:bookmarkStart w:id="82" w:name="_Toc14869695"/>
       <w:proofErr w:type="spellStart"/>
       <w:r>
         <w:lastRenderedPageBreak/>
@@ -12896,7 +12610,7 @@
       </w:pPr>
       <w:bookmarkStart w:id="83" w:name="_Toc450917917"/>
       <w:bookmarkStart w:id="84" w:name="_Toc511640609"/>
-      <w:bookmarkStart w:id="85" w:name="_Toc9335037"/>
+      <w:bookmarkStart w:id="85" w:name="_Toc14869696"/>
       <w:proofErr w:type="spellStart"/>
       <w:r>
         <w:lastRenderedPageBreak/>
@@ -12953,7 +12667,7 @@
       </w:pPr>
       <w:bookmarkStart w:id="86" w:name="_Toc450917918"/>
       <w:bookmarkStart w:id="87" w:name="_Toc511640610"/>
-      <w:bookmarkStart w:id="88" w:name="_Toc9335038"/>
+      <w:bookmarkStart w:id="88" w:name="_Toc14869697"/>
       <w:proofErr w:type="spellStart"/>
       <w:r>
         <w:lastRenderedPageBreak/>
@@ -12994,7 +12708,7 @@
         <w:snapToGrid w:val="0"/>
       </w:pPr>
       <w:bookmarkStart w:id="89" w:name="_Toc511640611"/>
-      <w:bookmarkStart w:id="90" w:name="_Toc9335039"/>
+      <w:bookmarkStart w:id="90" w:name="_Toc14869698"/>
       <w:proofErr w:type="spellStart"/>
       <w:r>
         <w:t>Risiken</w:t>
@@ -13036,7 +12750,7 @@
         <w:snapToGrid w:val="0"/>
       </w:pPr>
       <w:bookmarkStart w:id="91" w:name="_Toc511640612"/>
-      <w:bookmarkStart w:id="92" w:name="_Toc9335040"/>
+      <w:bookmarkStart w:id="92" w:name="_Toc14869699"/>
       <w:r>
         <w:lastRenderedPageBreak/>
         <w:t xml:space="preserve">Operative </w:t>
@@ -13304,7 +13018,7 @@
         <w:noProof/>
         <w:color w:val="auto"/>
       </w:rPr>
-      <w:t>12</w:t>
+      <w:t>2</w:t>
     </w:r>
     <w:r>
       <w:rPr>
@@ -17605,7 +17319,7 @@
   <w:abstractNum w:abstractNumId="1" w15:restartNumberingAfterBreak="0">
     <w:nsid w:val="299A23CC"/>
     <w:multiLevelType w:val="multilevel"/>
-    <w:tmpl w:val="EF78925A"/>
+    <w:tmpl w:val="2AA2EC8A"/>
     <w:lvl w:ilvl="0">
       <w:start w:val="1"/>
       <w:numFmt w:val="decimal"/>
@@ -17660,6 +17374,7 @@
       </w:pPr>
       <w:rPr>
         <w:rFonts w:hint="default"/>
+        <w:lang w:val="en-US"/>
       </w:rPr>
     </w:lvl>
     <w:lvl w:ilvl="3">
@@ -21009,7 +20724,7 @@
 </file>
 
 <file path=customXml/itemProps1.xml><?xml version="1.0" encoding="utf-8"?>
-<ds:datastoreItem xmlns:ds="http://schemas.openxmlformats.org/officeDocument/2006/customXml" ds:itemID="{A3D1B7B5-1579-47B2-B5F7-DFC607B9B66A}">
+<ds:datastoreItem xmlns:ds="http://schemas.openxmlformats.org/officeDocument/2006/customXml" ds:itemID="{A72A3CCD-B15D-423A-A4F5-056FFAA80E2B}">
   <ds:schemaRefs>
     <ds:schemaRef ds:uri="http://schemas.openxmlformats.org/officeDocument/2006/bibliography"/>
   </ds:schemaRefs>
@@ -21017,7 +20732,7 @@
 </file>
 
 <file path=customXml/itemProps2.xml><?xml version="1.0" encoding="utf-8"?>
-<ds:datastoreItem xmlns:ds="http://schemas.openxmlformats.org/officeDocument/2006/customXml" ds:itemID="{2F0AC999-2216-4B7B-A384-B2CEB5E4BD59}">
+<ds:datastoreItem xmlns:ds="http://schemas.openxmlformats.org/officeDocument/2006/customXml" ds:itemID="{00A7A602-4CD0-47B6-B8A9-BF319719C326}">
   <ds:schemaRefs>
     <ds:schemaRef ds:uri="http://schemas.openxmlformats.org/officeDocument/2006/bibliography"/>
   </ds:schemaRefs>

</xml_diff>

<commit_message>
Added new tags in 3th deliverable
</commit_message>
<xml_diff>
--- a/deliveries/cases/DE/3.docx
+++ b/deliveries/cases/DE/3.docx
@@ -1,6 +1,6 @@
 
 <file path=word/document.xml><?xml version="1.0" encoding="utf-8"?>
-<w:document xmlns:wpc="http://schemas.microsoft.com/office/word/2010/wordprocessingCanvas" xmlns:cx="http://schemas.microsoft.com/office/drawing/2014/chartex" xmlns:cx1="http://schemas.microsoft.com/office/drawing/2015/9/8/chartex" xmlns:mc="http://schemas.openxmlformats.org/markup-compatibility/2006" xmlns:o="urn:schemas-microsoft-com:office:office" xmlns:r="http://schemas.openxmlformats.org/officeDocument/2006/relationships" xmlns:m="http://schemas.openxmlformats.org/officeDocument/2006/math" xmlns:v="urn:schemas-microsoft-com:vml" xmlns:wp14="http://schemas.microsoft.com/office/word/2010/wordprocessingDrawing" xmlns:wp="http://schemas.openxmlformats.org/drawingml/2006/wordprocessingDrawing" xmlns:w10="urn:schemas-microsoft-com:office:word" xmlns:w="http://schemas.openxmlformats.org/wordprocessingml/2006/main" xmlns:w14="http://schemas.microsoft.com/office/word/2010/wordml" xmlns:w15="http://schemas.microsoft.com/office/word/2012/wordml" xmlns:w16se="http://schemas.microsoft.com/office/word/2015/wordml/symex" xmlns:wpg="http://schemas.microsoft.com/office/word/2010/wordprocessingGroup" xmlns:wpi="http://schemas.microsoft.com/office/word/2010/wordprocessingInk" xmlns:wne="http://schemas.microsoft.com/office/word/2006/wordml" xmlns:wps="http://schemas.microsoft.com/office/word/2010/wordprocessingShape" mc:Ignorable="w14 w15 w16se wp14">
+<w:document xmlns:wpc="http://schemas.microsoft.com/office/word/2010/wordprocessingCanvas" xmlns:cx="http://schemas.microsoft.com/office/drawing/2014/chartex" xmlns:mc="http://schemas.openxmlformats.org/markup-compatibility/2006" xmlns:o="urn:schemas-microsoft-com:office:office" xmlns:r="http://schemas.openxmlformats.org/officeDocument/2006/relationships" xmlns:m="http://schemas.openxmlformats.org/officeDocument/2006/math" xmlns:v="urn:schemas-microsoft-com:vml" xmlns:wp14="http://schemas.microsoft.com/office/word/2010/wordprocessingDrawing" xmlns:wp="http://schemas.openxmlformats.org/drawingml/2006/wordprocessingDrawing" xmlns:w10="urn:schemas-microsoft-com:office:word" xmlns:w="http://schemas.openxmlformats.org/wordprocessingml/2006/main" xmlns:w14="http://schemas.microsoft.com/office/word/2010/wordml" xmlns:w15="http://schemas.microsoft.com/office/word/2012/wordml" xmlns:w16se="http://schemas.microsoft.com/office/word/2015/wordml/symex" xmlns:wpg="http://schemas.microsoft.com/office/word/2010/wordprocessingGroup" xmlns:wpi="http://schemas.microsoft.com/office/word/2010/wordprocessingInk" xmlns:wne="http://schemas.microsoft.com/office/word/2006/wordml" xmlns:wps="http://schemas.microsoft.com/office/word/2010/wordprocessingShape" mc:Ignorable="w14 w15 w16se wp14">
   <w:body>
     <w:p>
       <w:pPr>
@@ -120,6 +120,8 @@
           <w:lang w:val="fr-LU"/>
         </w:rPr>
       </w:pPr>
+      <w:bookmarkStart w:id="0" w:name="_GoBack"/>
+      <w:bookmarkEnd w:id="0"/>
     </w:p>
     <w:p>
       <w:pPr>
@@ -173,12 +175,12 @@
           <w:lang w:val="fr-LU"/>
         </w:rPr>
       </w:pPr>
-      <w:bookmarkStart w:id="0" w:name="_Toc21257203"/>
-      <w:bookmarkStart w:id="1" w:name="_Toc21404234"/>
-      <w:bookmarkStart w:id="2" w:name="_Toc21419504"/>
-      <w:bookmarkStart w:id="3" w:name="_Toc21425305"/>
-      <w:bookmarkStart w:id="4" w:name="_Toc21427160"/>
-      <w:bookmarkStart w:id="5" w:name="_Toc44755072"/>
+      <w:bookmarkStart w:id="1" w:name="_Toc21257203"/>
+      <w:bookmarkStart w:id="2" w:name="_Toc21404234"/>
+      <w:bookmarkStart w:id="3" w:name="_Toc21419504"/>
+      <w:bookmarkStart w:id="4" w:name="_Toc21425305"/>
+      <w:bookmarkStart w:id="5" w:name="_Toc21427160"/>
+      <w:bookmarkStart w:id="6" w:name="_Toc44755072"/>
     </w:p>
     <w:p>
       <w:pPr>
@@ -403,12 +405,12 @@
         </w:rPr>
       </w:pPr>
     </w:p>
-    <w:bookmarkEnd w:id="0"/>
     <w:bookmarkEnd w:id="1"/>
     <w:bookmarkEnd w:id="2"/>
     <w:bookmarkEnd w:id="3"/>
     <w:bookmarkEnd w:id="4"/>
     <w:bookmarkEnd w:id="5"/>
+    <w:bookmarkEnd w:id="6"/>
     <w:p>
       <w:pPr>
         <w:rPr>
@@ -1044,162 +1046,21 @@
           <w:r>
             <w:fldChar w:fldCharType="separate"/>
           </w:r>
-          <w:bookmarkStart w:id="6" w:name="_GoBack"/>
-          <w:bookmarkEnd w:id="6"/>
-          <w:r>
-            <w:rPr>
-              <w:rStyle w:val="Hyperlink"/>
-              <w:noProof/>
-            </w:rPr>
-            <w:fldChar w:fldCharType="begin"/>
-          </w:r>
-          <w:r>
-            <w:rPr>
-              <w:rStyle w:val="Hyperlink"/>
-              <w:noProof/>
-            </w:rPr>
-            <w:instrText xml:space="preserve"> </w:instrText>
-          </w:r>
-          <w:r>
-            <w:rPr>
-              <w:noProof/>
-            </w:rPr>
-            <w:instrText>HYPERLINK \l "_Toc77323239"</w:instrText>
-          </w:r>
-          <w:r>
-            <w:rPr>
-              <w:rStyle w:val="Hyperlink"/>
-              <w:noProof/>
-            </w:rPr>
-            <w:instrText xml:space="preserve"> </w:instrText>
-          </w:r>
-          <w:r>
-            <w:rPr>
-              <w:rStyle w:val="Hyperlink"/>
-              <w:noProof/>
-            </w:rPr>
-          </w:r>
-          <w:r>
-            <w:rPr>
-              <w:rStyle w:val="Hyperlink"/>
-              <w:noProof/>
-            </w:rPr>
-            <w:fldChar w:fldCharType="separate"/>
-          </w:r>
-          <w:r>
-            <w:rPr>
-              <w:rStyle w:val="Hyperlink"/>
-              <w:noProof/>
-              <w:lang w:val="fr-BE"/>
-            </w:rPr>
-            <w:t>1</w:t>
-          </w:r>
-          <w:r>
-            <w:rPr>
-              <w:rFonts w:asciiTheme="minorHAnsi" w:eastAsiaTheme="minorEastAsia" w:hAnsiTheme="minorHAnsi" w:cstheme="minorBidi"/>
-              <w:b w:val="0"/>
-              <w:bCs w:val="0"/>
-              <w:caps w:val="0"/>
-              <w:noProof/>
-              <w:sz w:val="22"/>
-              <w:szCs w:val="22"/>
-              <w:lang w:eastAsia="en-US"/>
-            </w:rPr>
-            <w:tab/>
-          </w:r>
-          <w:r>
-            <w:rPr>
-              <w:rStyle w:val="Hyperlink"/>
-              <w:noProof/>
-            </w:rPr>
-            <w:t>Einleitung</w:t>
-          </w:r>
-          <w:r>
-            <w:rPr>
-              <w:noProof/>
-              <w:webHidden/>
-            </w:rPr>
-            <w:tab/>
-          </w:r>
-          <w:r>
-            <w:rPr>
-              <w:noProof/>
-              <w:webHidden/>
-            </w:rPr>
-            <w:fldChar w:fldCharType="begin"/>
-          </w:r>
-          <w:r>
-            <w:rPr>
-              <w:noProof/>
-              <w:webHidden/>
-            </w:rPr>
-            <w:instrText xml:space="preserve"> PAGEREF _Toc77323239 \h </w:instrText>
-          </w:r>
-          <w:r>
-            <w:rPr>
-              <w:noProof/>
-              <w:webHidden/>
-            </w:rPr>
-          </w:r>
-          <w:r>
-            <w:rPr>
-              <w:noProof/>
-              <w:webHidden/>
-            </w:rPr>
-            <w:fldChar w:fldCharType="separate"/>
-          </w:r>
-          <w:r>
-            <w:rPr>
-              <w:noProof/>
-              <w:webHidden/>
-            </w:rPr>
-            <w:t>4</w:t>
-          </w:r>
-          <w:r>
-            <w:rPr>
-              <w:noProof/>
-              <w:webHidden/>
-            </w:rPr>
-            <w:fldChar w:fldCharType="end"/>
-          </w:r>
-          <w:r>
-            <w:rPr>
-              <w:rStyle w:val="Hyperlink"/>
-              <w:noProof/>
-            </w:rPr>
-            <w:fldChar w:fldCharType="end"/>
-          </w:r>
-        </w:p>
-        <w:p>
-          <w:pPr>
-            <w:pStyle w:val="TOC2"/>
-            <w:tabs>
-              <w:tab w:val="left" w:pos="880"/>
-              <w:tab w:val="right" w:leader="dot" w:pos="9764"/>
-            </w:tabs>
-            <w:rPr>
-              <w:rFonts w:asciiTheme="minorHAnsi" w:eastAsiaTheme="minorEastAsia" w:hAnsiTheme="minorHAnsi" w:cstheme="minorBidi"/>
-              <w:smallCaps w:val="0"/>
-              <w:noProof/>
-              <w:sz w:val="22"/>
-              <w:szCs w:val="22"/>
-              <w:lang w:eastAsia="en-US"/>
-            </w:rPr>
-          </w:pPr>
-          <w:hyperlink w:anchor="_Toc77323240" w:history="1">
+          <w:hyperlink w:anchor="_Toc80715798" w:history="1">
             <w:r>
               <w:rPr>
                 <w:rStyle w:val="Hyperlink"/>
                 <w:noProof/>
-                <w:snapToGrid w:val="0"/>
-                <w:w w:val="0"/>
-              </w:rPr>
-              <w:t>1.2</w:t>
+                <w:lang w:val="fr-BE"/>
+              </w:rPr>
+              <w:t>1</w:t>
             </w:r>
             <w:r>
               <w:rPr>
                 <w:rFonts w:asciiTheme="minorHAnsi" w:eastAsiaTheme="minorEastAsia" w:hAnsiTheme="minorHAnsi" w:cstheme="minorBidi"/>
-                <w:smallCaps w:val="0"/>
+                <w:b w:val="0"/>
+                <w:bCs w:val="0"/>
+                <w:caps w:val="0"/>
                 <w:noProof/>
                 <w:sz w:val="22"/>
                 <w:szCs w:val="22"/>
@@ -1212,7 +1073,7 @@
                 <w:rStyle w:val="Hyperlink"/>
                 <w:noProof/>
               </w:rPr>
-              <w:t>Zweck des Dokuments</w:t>
+              <w:t>Einleitung</w:t>
             </w:r>
             <w:r>
               <w:rPr>
@@ -1233,7 +1094,7 @@
                 <w:noProof/>
                 <w:webHidden/>
               </w:rPr>
-              <w:instrText xml:space="preserve"> PAGEREF _Toc77323240 \h </w:instrText>
+              <w:instrText xml:space="preserve"> PAGEREF _Toc80715798 \h </w:instrText>
             </w:r>
             <w:r>
               <w:rPr>
@@ -1280,7 +1141,7 @@
               <w:lang w:eastAsia="en-US"/>
             </w:rPr>
           </w:pPr>
-          <w:hyperlink w:anchor="_Toc77323241" w:history="1">
+          <w:hyperlink w:anchor="_Toc80715799" w:history="1">
             <w:r>
               <w:rPr>
                 <w:rStyle w:val="Hyperlink"/>
@@ -1288,7 +1149,7 @@
                 <w:snapToGrid w:val="0"/>
                 <w:w w:val="0"/>
               </w:rPr>
-              <w:t>1.3</w:t>
+              <w:t>1.2</w:t>
             </w:r>
             <w:r>
               <w:rPr>
@@ -1306,7 +1167,7 @@
                 <w:rStyle w:val="Hyperlink"/>
                 <w:noProof/>
               </w:rPr>
-              <w:t>Quellenangaben</w:t>
+              <w:t>Zweck des Dokuments</w:t>
             </w:r>
             <w:r>
               <w:rPr>
@@ -1327,7 +1188,7 @@
                 <w:noProof/>
                 <w:webHidden/>
               </w:rPr>
-              <w:instrText xml:space="preserve"> PAGEREF _Toc77323241 \h </w:instrText>
+              <w:instrText xml:space="preserve"> PAGEREF _Toc80715799 \h </w:instrText>
             </w:r>
             <w:r>
               <w:rPr>
@@ -1374,16 +1235,15 @@
               <w:lang w:eastAsia="en-US"/>
             </w:rPr>
           </w:pPr>
-          <w:hyperlink w:anchor="_Toc77323242" w:history="1">
+          <w:hyperlink w:anchor="_Toc80715800" w:history="1">
             <w:r>
               <w:rPr>
                 <w:rStyle w:val="Hyperlink"/>
                 <w:noProof/>
                 <w:snapToGrid w:val="0"/>
                 <w:w w:val="0"/>
-                <w:lang w:val="fr-LU"/>
-              </w:rPr>
-              <w:t>1.4</w:t>
+              </w:rPr>
+              <w:t>1.3</w:t>
             </w:r>
             <w:r>
               <w:rPr>
@@ -1401,7 +1261,7 @@
                 <w:rStyle w:val="Hyperlink"/>
                 <w:noProof/>
               </w:rPr>
-              <w:t>Akronyme/Begriffe</w:t>
+              <w:t>Quellenangaben</w:t>
             </w:r>
             <w:r>
               <w:rPr>
@@ -1422,7 +1282,7 @@
                 <w:noProof/>
                 <w:webHidden/>
               </w:rPr>
-              <w:instrText xml:space="preserve"> PAGEREF _Toc77323242 \h </w:instrText>
+              <w:instrText xml:space="preserve"> PAGEREF _Toc80715800 \h </w:instrText>
             </w:r>
             <w:r>
               <w:rPr>
@@ -1469,7 +1329,7 @@
               <w:lang w:eastAsia="en-US"/>
             </w:rPr>
           </w:pPr>
-          <w:hyperlink w:anchor="_Toc77323243" w:history="1">
+          <w:hyperlink w:anchor="_Toc80715801" w:history="1">
             <w:r>
               <w:rPr>
                 <w:rStyle w:val="Hyperlink"/>
@@ -1478,7 +1338,7 @@
                 <w:w w:val="0"/>
                 <w:lang w:val="fr-LU"/>
               </w:rPr>
-              <w:t>1.5</w:t>
+              <w:t>1.4</w:t>
             </w:r>
             <w:r>
               <w:rPr>
@@ -1495,6 +1355,101 @@
               <w:rPr>
                 <w:rStyle w:val="Hyperlink"/>
                 <w:noProof/>
+              </w:rPr>
+              <w:t>Akronyme/Begriffe</w:t>
+            </w:r>
+            <w:r>
+              <w:rPr>
+                <w:noProof/>
+                <w:webHidden/>
+              </w:rPr>
+              <w:tab/>
+            </w:r>
+            <w:r>
+              <w:rPr>
+                <w:noProof/>
+                <w:webHidden/>
+              </w:rPr>
+              <w:fldChar w:fldCharType="begin"/>
+            </w:r>
+            <w:r>
+              <w:rPr>
+                <w:noProof/>
+                <w:webHidden/>
+              </w:rPr>
+              <w:instrText xml:space="preserve"> PAGEREF _Toc80715801 \h </w:instrText>
+            </w:r>
+            <w:r>
+              <w:rPr>
+                <w:noProof/>
+                <w:webHidden/>
+              </w:rPr>
+            </w:r>
+            <w:r>
+              <w:rPr>
+                <w:noProof/>
+                <w:webHidden/>
+              </w:rPr>
+              <w:fldChar w:fldCharType="separate"/>
+            </w:r>
+            <w:r>
+              <w:rPr>
+                <w:noProof/>
+                <w:webHidden/>
+              </w:rPr>
+              <w:t>4</w:t>
+            </w:r>
+            <w:r>
+              <w:rPr>
+                <w:noProof/>
+                <w:webHidden/>
+              </w:rPr>
+              <w:fldChar w:fldCharType="end"/>
+            </w:r>
+          </w:hyperlink>
+        </w:p>
+        <w:p>
+          <w:pPr>
+            <w:pStyle w:val="TOC2"/>
+            <w:tabs>
+              <w:tab w:val="left" w:pos="880"/>
+              <w:tab w:val="right" w:leader="dot" w:pos="9764"/>
+            </w:tabs>
+            <w:rPr>
+              <w:rFonts w:asciiTheme="minorHAnsi" w:eastAsiaTheme="minorEastAsia" w:hAnsiTheme="minorHAnsi" w:cstheme="minorBidi"/>
+              <w:smallCaps w:val="0"/>
+              <w:noProof/>
+              <w:sz w:val="22"/>
+              <w:szCs w:val="22"/>
+              <w:lang w:eastAsia="en-US"/>
+            </w:rPr>
+          </w:pPr>
+          <w:hyperlink w:anchor="_Toc80715802" w:history="1">
+            <w:r>
+              <w:rPr>
+                <w:rStyle w:val="Hyperlink"/>
+                <w:noProof/>
+                <w:snapToGrid w:val="0"/>
+                <w:w w:val="0"/>
+                <w:lang w:val="fr-LU"/>
+              </w:rPr>
+              <w:t>1.5</w:t>
+            </w:r>
+            <w:r>
+              <w:rPr>
+                <w:rFonts w:asciiTheme="minorHAnsi" w:eastAsiaTheme="minorEastAsia" w:hAnsiTheme="minorHAnsi" w:cstheme="minorBidi"/>
+                <w:smallCaps w:val="0"/>
+                <w:noProof/>
+                <w:sz w:val="22"/>
+                <w:szCs w:val="22"/>
+                <w:lang w:eastAsia="en-US"/>
+              </w:rPr>
+              <w:tab/>
+            </w:r>
+            <w:r>
+              <w:rPr>
+                <w:rStyle w:val="Hyperlink"/>
+                <w:noProof/>
                 <w:lang w:val="fr-FR"/>
               </w:rPr>
               <w:t>Beschreibung der “Méthode Optimisée d’Analyse des Risques CASES” (MONARC)</w:t>
@@ -1518,7 +1473,7 @@
                 <w:noProof/>
                 <w:webHidden/>
               </w:rPr>
-              <w:instrText xml:space="preserve"> PAGEREF _Toc77323243 \h </w:instrText>
+              <w:instrText xml:space="preserve"> PAGEREF _Toc80715802 \h </w:instrText>
             </w:r>
             <w:r>
               <w:rPr>
@@ -1567,7 +1522,7 @@
               <w:lang w:eastAsia="en-US"/>
             </w:rPr>
           </w:pPr>
-          <w:hyperlink w:anchor="_Toc77323244" w:history="1">
+          <w:hyperlink w:anchor="_Toc80715803" w:history="1">
             <w:r>
               <w:rPr>
                 <w:rStyle w:val="Hyperlink"/>
@@ -1615,7 +1570,7 @@
                 <w:noProof/>
                 <w:webHidden/>
               </w:rPr>
-              <w:instrText xml:space="preserve"> PAGEREF _Toc77323244 \h </w:instrText>
+              <w:instrText xml:space="preserve"> PAGEREF _Toc80715803 \h </w:instrText>
             </w:r>
             <w:r>
               <w:rPr>
@@ -1662,7 +1617,7 @@
               <w:lang w:eastAsia="en-US"/>
             </w:rPr>
           </w:pPr>
-          <w:hyperlink w:anchor="_Toc77323245" w:history="1">
+          <w:hyperlink w:anchor="_Toc80715804" w:history="1">
             <w:r>
               <w:rPr>
                 <w:rStyle w:val="Hyperlink"/>
@@ -1710,7 +1665,7 @@
                 <w:noProof/>
                 <w:webHidden/>
               </w:rPr>
-              <w:instrText xml:space="preserve"> PAGEREF _Toc77323245 \h </w:instrText>
+              <w:instrText xml:space="preserve"> PAGEREF _Toc80715804 \h </w:instrText>
             </w:r>
             <w:r>
               <w:rPr>
@@ -1757,7 +1712,7 @@
               <w:lang w:eastAsia="en-US"/>
             </w:rPr>
           </w:pPr>
-          <w:hyperlink w:anchor="_Toc77323246" w:history="1">
+          <w:hyperlink w:anchor="_Toc80715805" w:history="1">
             <w:r>
               <w:rPr>
                 <w:rStyle w:val="Hyperlink"/>
@@ -1804,7 +1759,7 @@
                 <w:noProof/>
                 <w:webHidden/>
               </w:rPr>
-              <w:instrText xml:space="preserve"> PAGEREF _Toc77323246 \h </w:instrText>
+              <w:instrText xml:space="preserve"> PAGEREF _Toc80715805 \h </w:instrText>
             </w:r>
             <w:r>
               <w:rPr>
@@ -1852,7 +1807,7 @@
               <w:lang w:eastAsia="en-US"/>
             </w:rPr>
           </w:pPr>
-          <w:hyperlink w:anchor="_Toc77323247" w:history="1">
+          <w:hyperlink w:anchor="_Toc80715806" w:history="1">
             <w:r>
               <w:rPr>
                 <w:rStyle w:val="Hyperlink"/>
@@ -1898,7 +1853,7 @@
                 <w:noProof/>
                 <w:webHidden/>
               </w:rPr>
-              <w:instrText xml:space="preserve"> PAGEREF _Toc77323247 \h </w:instrText>
+              <w:instrText xml:space="preserve"> PAGEREF _Toc80715806 \h </w:instrText>
             </w:r>
             <w:r>
               <w:rPr>
@@ -1946,7 +1901,7 @@
               <w:lang w:eastAsia="en-US"/>
             </w:rPr>
           </w:pPr>
-          <w:hyperlink w:anchor="_Toc77323248" w:history="1">
+          <w:hyperlink w:anchor="_Toc80715807" w:history="1">
             <w:r>
               <w:rPr>
                 <w:rStyle w:val="Hyperlink"/>
@@ -1993,7 +1948,7 @@
                 <w:noProof/>
                 <w:webHidden/>
               </w:rPr>
-              <w:instrText xml:space="preserve"> PAGEREF _Toc77323248 \h </w:instrText>
+              <w:instrText xml:space="preserve"> PAGEREF _Toc80715807 \h </w:instrText>
             </w:r>
             <w:r>
               <w:rPr>
@@ -2041,7 +1996,7 @@
               <w:lang w:eastAsia="en-US"/>
             </w:rPr>
           </w:pPr>
-          <w:hyperlink w:anchor="_Toc77323249" w:history="1">
+          <w:hyperlink w:anchor="_Toc80715808" w:history="1">
             <w:r>
               <w:rPr>
                 <w:rStyle w:val="Hyperlink"/>
@@ -2088,7 +2043,7 @@
                 <w:noProof/>
                 <w:webHidden/>
               </w:rPr>
-              <w:instrText xml:space="preserve"> PAGEREF _Toc77323249 \h </w:instrText>
+              <w:instrText xml:space="preserve"> PAGEREF _Toc80715808 \h </w:instrText>
             </w:r>
             <w:r>
               <w:rPr>
@@ -2136,7 +2091,7 @@
               <w:lang w:eastAsia="en-US"/>
             </w:rPr>
           </w:pPr>
-          <w:hyperlink w:anchor="_Toc77323250" w:history="1">
+          <w:hyperlink w:anchor="_Toc80715809" w:history="1">
             <w:r>
               <w:rPr>
                 <w:rStyle w:val="Hyperlink"/>
@@ -2183,7 +2138,7 @@
                 <w:noProof/>
                 <w:webHidden/>
               </w:rPr>
-              <w:instrText xml:space="preserve"> PAGEREF _Toc77323250 \h </w:instrText>
+              <w:instrText xml:space="preserve"> PAGEREF _Toc80715809 \h </w:instrText>
             </w:r>
             <w:r>
               <w:rPr>
@@ -2231,7 +2186,7 @@
               <w:lang w:eastAsia="en-US"/>
             </w:rPr>
           </w:pPr>
-          <w:hyperlink w:anchor="_Toc77323251" w:history="1">
+          <w:hyperlink w:anchor="_Toc80715810" w:history="1">
             <w:r>
               <w:rPr>
                 <w:rStyle w:val="Hyperlink"/>
@@ -2278,7 +2233,7 @@
                 <w:noProof/>
                 <w:webHidden/>
               </w:rPr>
-              <w:instrText xml:space="preserve"> PAGEREF _Toc77323251 \h </w:instrText>
+              <w:instrText xml:space="preserve"> PAGEREF _Toc80715810 \h </w:instrText>
             </w:r>
             <w:r>
               <w:rPr>
@@ -2326,7 +2281,7 @@
               <w:lang w:eastAsia="en-US"/>
             </w:rPr>
           </w:pPr>
-          <w:hyperlink w:anchor="_Toc77323252" w:history="1">
+          <w:hyperlink w:anchor="_Toc80715811" w:history="1">
             <w:r>
               <w:rPr>
                 <w:rStyle w:val="Hyperlink"/>
@@ -2388,7 +2343,7 @@
                 <w:noProof/>
                 <w:webHidden/>
               </w:rPr>
-              <w:instrText xml:space="preserve"> PAGEREF _Toc77323252 \h </w:instrText>
+              <w:instrText xml:space="preserve"> PAGEREF _Toc80715811 \h </w:instrText>
             </w:r>
             <w:r>
               <w:rPr>
@@ -2436,7 +2391,7 @@
               <w:lang w:eastAsia="en-US"/>
             </w:rPr>
           </w:pPr>
-          <w:hyperlink w:anchor="_Toc77323253" w:history="1">
+          <w:hyperlink w:anchor="_Toc80715812" w:history="1">
             <w:r>
               <w:rPr>
                 <w:rStyle w:val="Hyperlink"/>
@@ -2483,7 +2438,7 @@
                 <w:noProof/>
                 <w:webHidden/>
               </w:rPr>
-              <w:instrText xml:space="preserve"> PAGEREF _Toc77323253 \h </w:instrText>
+              <w:instrText xml:space="preserve"> PAGEREF _Toc80715812 \h </w:instrText>
             </w:r>
             <w:r>
               <w:rPr>
@@ -2531,7 +2486,7 @@
               <w:lang w:eastAsia="en-US"/>
             </w:rPr>
           </w:pPr>
-          <w:hyperlink w:anchor="_Toc77323254" w:history="1">
+          <w:hyperlink w:anchor="_Toc80715813" w:history="1">
             <w:r>
               <w:rPr>
                 <w:rStyle w:val="Hyperlink"/>
@@ -2578,7 +2533,7 @@
                 <w:noProof/>
                 <w:webHidden/>
               </w:rPr>
-              <w:instrText xml:space="preserve"> PAGEREF _Toc77323254 \h </w:instrText>
+              <w:instrText xml:space="preserve"> PAGEREF _Toc80715813 \h </w:instrText>
             </w:r>
             <w:r>
               <w:rPr>
@@ -2626,7 +2581,7 @@
               <w:lang w:eastAsia="en-US"/>
             </w:rPr>
           </w:pPr>
-          <w:hyperlink w:anchor="_Toc77323255" w:history="1">
+          <w:hyperlink w:anchor="_Toc80715814" w:history="1">
             <w:r>
               <w:rPr>
                 <w:rStyle w:val="Hyperlink"/>
@@ -2673,7 +2628,7 @@
                 <w:noProof/>
                 <w:webHidden/>
               </w:rPr>
-              <w:instrText xml:space="preserve"> PAGEREF _Toc77323255 \h </w:instrText>
+              <w:instrText xml:space="preserve"> PAGEREF _Toc80715814 \h </w:instrText>
             </w:r>
             <w:r>
               <w:rPr>
@@ -2720,7 +2675,7 @@
               <w:lang w:eastAsia="en-US"/>
             </w:rPr>
           </w:pPr>
-          <w:hyperlink w:anchor="_Toc77323256" w:history="1">
+          <w:hyperlink w:anchor="_Toc80715815" w:history="1">
             <w:r>
               <w:rPr>
                 <w:rStyle w:val="Hyperlink"/>
@@ -2767,7 +2722,7 @@
                 <w:noProof/>
                 <w:webHidden/>
               </w:rPr>
-              <w:instrText xml:space="preserve"> PAGEREF _Toc77323256 \h </w:instrText>
+              <w:instrText xml:space="preserve"> PAGEREF _Toc80715815 \h </w:instrText>
             </w:r>
             <w:r>
               <w:rPr>
@@ -2816,7 +2771,7 @@
               <w:lang w:eastAsia="en-US"/>
             </w:rPr>
           </w:pPr>
-          <w:hyperlink w:anchor="_Toc77323257" w:history="1">
+          <w:hyperlink w:anchor="_Toc80715816" w:history="1">
             <w:r>
               <w:rPr>
                 <w:rStyle w:val="Hyperlink"/>
@@ -2864,7 +2819,7 @@
                 <w:noProof/>
                 <w:webHidden/>
               </w:rPr>
-              <w:instrText xml:space="preserve"> PAGEREF _Toc77323257 \h </w:instrText>
+              <w:instrText xml:space="preserve"> PAGEREF _Toc80715816 \h </w:instrText>
             </w:r>
             <w:r>
               <w:rPr>
@@ -2911,7 +2866,7 @@
               <w:lang w:eastAsia="en-US"/>
             </w:rPr>
           </w:pPr>
-          <w:hyperlink w:anchor="_Toc77323258" w:history="1">
+          <w:hyperlink w:anchor="_Toc80715817" w:history="1">
             <w:r>
               <w:rPr>
                 <w:rStyle w:val="Hyperlink"/>
@@ -2959,7 +2914,7 @@
                 <w:noProof/>
                 <w:webHidden/>
               </w:rPr>
-              <w:instrText xml:space="preserve"> PAGEREF _Toc77323258 \h </w:instrText>
+              <w:instrText xml:space="preserve"> PAGEREF _Toc80715817 \h </w:instrText>
             </w:r>
             <w:r>
               <w:rPr>
@@ -3006,7 +2961,7 @@
               <w:lang w:eastAsia="en-US"/>
             </w:rPr>
           </w:pPr>
-          <w:hyperlink w:anchor="_Toc77323259" w:history="1">
+          <w:hyperlink w:anchor="_Toc80715818" w:history="1">
             <w:r>
               <w:rPr>
                 <w:rStyle w:val="Hyperlink"/>
@@ -3053,7 +3008,7 @@
                 <w:noProof/>
                 <w:webHidden/>
               </w:rPr>
-              <w:instrText xml:space="preserve"> PAGEREF _Toc77323259 \h </w:instrText>
+              <w:instrText xml:space="preserve"> PAGEREF _Toc80715818 \h </w:instrText>
             </w:r>
             <w:r>
               <w:rPr>
@@ -3100,7 +3055,7 @@
               <w:lang w:eastAsia="en-US"/>
             </w:rPr>
           </w:pPr>
-          <w:hyperlink w:anchor="_Toc77323260" w:history="1">
+          <w:hyperlink w:anchor="_Toc80715819" w:history="1">
             <w:r>
               <w:rPr>
                 <w:rStyle w:val="Hyperlink"/>
@@ -3147,7 +3102,7 @@
                 <w:noProof/>
                 <w:webHidden/>
               </w:rPr>
-              <w:instrText xml:space="preserve"> PAGEREF _Toc77323260 \h </w:instrText>
+              <w:instrText xml:space="preserve"> PAGEREF _Toc80715819 \h </w:instrText>
             </w:r>
             <w:r>
               <w:rPr>
@@ -3196,7 +3151,7 @@
               <w:lang w:eastAsia="en-US"/>
             </w:rPr>
           </w:pPr>
-          <w:hyperlink w:anchor="_Toc77323261" w:history="1">
+          <w:hyperlink w:anchor="_Toc80715820" w:history="1">
             <w:r>
               <w:rPr>
                 <w:rStyle w:val="Hyperlink"/>
@@ -3244,7 +3199,7 @@
                 <w:noProof/>
                 <w:webHidden/>
               </w:rPr>
-              <w:instrText xml:space="preserve"> PAGEREF _Toc77323261 \h </w:instrText>
+              <w:instrText xml:space="preserve"> PAGEREF _Toc80715820 \h </w:instrText>
             </w:r>
             <w:r>
               <w:rPr>
@@ -3291,7 +3246,7 @@
               <w:lang w:eastAsia="en-US"/>
             </w:rPr>
           </w:pPr>
-          <w:hyperlink w:anchor="_Toc77323262" w:history="1">
+          <w:hyperlink w:anchor="_Toc80715821" w:history="1">
             <w:r>
               <w:rPr>
                 <w:rStyle w:val="Hyperlink"/>
@@ -3338,7 +3293,7 @@
                 <w:noProof/>
                 <w:webHidden/>
               </w:rPr>
-              <w:instrText xml:space="preserve"> PAGEREF _Toc77323262 \h </w:instrText>
+              <w:instrText xml:space="preserve"> PAGEREF _Toc80715821 \h </w:instrText>
             </w:r>
             <w:r>
               <w:rPr>
@@ -3359,100 +3314,6 @@
                 <w:webHidden/>
               </w:rPr>
               <w:t>12</w:t>
-            </w:r>
-            <w:r>
-              <w:rPr>
-                <w:noProof/>
-                <w:webHidden/>
-              </w:rPr>
-              <w:fldChar w:fldCharType="end"/>
-            </w:r>
-          </w:hyperlink>
-        </w:p>
-        <w:p>
-          <w:pPr>
-            <w:pStyle w:val="TOC2"/>
-            <w:tabs>
-              <w:tab w:val="left" w:pos="880"/>
-              <w:tab w:val="right" w:leader="dot" w:pos="9764"/>
-            </w:tabs>
-            <w:rPr>
-              <w:rFonts w:asciiTheme="minorHAnsi" w:eastAsiaTheme="minorEastAsia" w:hAnsiTheme="minorHAnsi" w:cstheme="minorBidi"/>
-              <w:smallCaps w:val="0"/>
-              <w:noProof/>
-              <w:sz w:val="22"/>
-              <w:szCs w:val="22"/>
-              <w:lang w:eastAsia="en-US"/>
-            </w:rPr>
-          </w:pPr>
-          <w:hyperlink w:anchor="_Toc77323263" w:history="1">
-            <w:r>
-              <w:rPr>
-                <w:rStyle w:val="Hyperlink"/>
-                <w:noProof/>
-                <w:snapToGrid w:val="0"/>
-                <w:w w:val="0"/>
-              </w:rPr>
-              <w:t>4.2</w:t>
-            </w:r>
-            <w:r>
-              <w:rPr>
-                <w:rFonts w:asciiTheme="minorHAnsi" w:eastAsiaTheme="minorEastAsia" w:hAnsiTheme="minorHAnsi" w:cstheme="minorBidi"/>
-                <w:smallCaps w:val="0"/>
-                <w:noProof/>
-                <w:sz w:val="22"/>
-                <w:szCs w:val="22"/>
-                <w:lang w:eastAsia="en-US"/>
-              </w:rPr>
-              <w:tab/>
-            </w:r>
-            <w:r>
-              <w:rPr>
-                <w:rStyle w:val="Hyperlink"/>
-                <w:noProof/>
-              </w:rPr>
-              <w:t>Risikobehandlung</w:t>
-            </w:r>
-            <w:r>
-              <w:rPr>
-                <w:noProof/>
-                <w:webHidden/>
-              </w:rPr>
-              <w:tab/>
-            </w:r>
-            <w:r>
-              <w:rPr>
-                <w:noProof/>
-                <w:webHidden/>
-              </w:rPr>
-              <w:fldChar w:fldCharType="begin"/>
-            </w:r>
-            <w:r>
-              <w:rPr>
-                <w:noProof/>
-                <w:webHidden/>
-              </w:rPr>
-              <w:instrText xml:space="preserve"> PAGEREF _Toc77323263 \h </w:instrText>
-            </w:r>
-            <w:r>
-              <w:rPr>
-                <w:noProof/>
-                <w:webHidden/>
-              </w:rPr>
-            </w:r>
-            <w:r>
-              <w:rPr>
-                <w:noProof/>
-                <w:webHidden/>
-              </w:rPr>
-              <w:fldChar w:fldCharType="separate"/>
-            </w:r>
-            <w:r>
-              <w:rPr>
-                <w:noProof/>
-                <w:webHidden/>
-              </w:rPr>
-              <w:t>13</w:t>
             </w:r>
             <w:r>
               <w:rPr>
@@ -3480,13 +3341,13 @@
               <w:lang w:eastAsia="en-US"/>
             </w:rPr>
           </w:pPr>
-          <w:hyperlink w:anchor="_Toc77323264" w:history="1">
+          <w:hyperlink w:anchor="_Toc80715822" w:history="1">
             <w:r>
               <w:rPr>
                 <w:rStyle w:val="Hyperlink"/>
                 <w:noProof/>
               </w:rPr>
-              <w:t>4.2.1</w:t>
+              <w:t>4.1.1</w:t>
             </w:r>
             <w:r>
               <w:rPr>
@@ -3506,7 +3367,7 @@
                 <w:noProof/>
                 <w:lang w:val="fr-LU"/>
               </w:rPr>
-              <w:t>Art der Behandlung</w:t>
+              <w:t>Informatierisico's</w:t>
             </w:r>
             <w:r>
               <w:rPr>
@@ -3527,7 +3388,7 @@
                 <w:noProof/>
                 <w:webHidden/>
               </w:rPr>
-              <w:instrText xml:space="preserve"> PAGEREF _Toc77323264 \h </w:instrText>
+              <w:instrText xml:space="preserve"> PAGEREF _Toc80715822 \h </w:instrText>
             </w:r>
             <w:r>
               <w:rPr>
@@ -3547,7 +3408,7 @@
                 <w:noProof/>
                 <w:webHidden/>
               </w:rPr>
-              <w:t>13</w:t>
+              <w:t>12</w:t>
             </w:r>
             <w:r>
               <w:rPr>
@@ -3575,13 +3436,13 @@
               <w:lang w:eastAsia="en-US"/>
             </w:rPr>
           </w:pPr>
-          <w:hyperlink w:anchor="_Toc77323265" w:history="1">
+          <w:hyperlink w:anchor="_Toc80715823" w:history="1">
             <w:r>
               <w:rPr>
                 <w:rStyle w:val="Hyperlink"/>
                 <w:noProof/>
               </w:rPr>
-              <w:t>4.2.2</w:t>
+              <w:t>4.1.2</w:t>
             </w:r>
             <w:r>
               <w:rPr>
@@ -3601,6 +3462,290 @@
                 <w:noProof/>
                 <w:lang w:val="fr-LU"/>
               </w:rPr>
+              <w:t>Operationele risico's</w:t>
+            </w:r>
+            <w:r>
+              <w:rPr>
+                <w:noProof/>
+                <w:webHidden/>
+              </w:rPr>
+              <w:tab/>
+            </w:r>
+            <w:r>
+              <w:rPr>
+                <w:noProof/>
+                <w:webHidden/>
+              </w:rPr>
+              <w:fldChar w:fldCharType="begin"/>
+            </w:r>
+            <w:r>
+              <w:rPr>
+                <w:noProof/>
+                <w:webHidden/>
+              </w:rPr>
+              <w:instrText xml:space="preserve"> PAGEREF _Toc80715823 \h </w:instrText>
+            </w:r>
+            <w:r>
+              <w:rPr>
+                <w:noProof/>
+                <w:webHidden/>
+              </w:rPr>
+            </w:r>
+            <w:r>
+              <w:rPr>
+                <w:noProof/>
+                <w:webHidden/>
+              </w:rPr>
+              <w:fldChar w:fldCharType="separate"/>
+            </w:r>
+            <w:r>
+              <w:rPr>
+                <w:noProof/>
+                <w:webHidden/>
+              </w:rPr>
+              <w:t>12</w:t>
+            </w:r>
+            <w:r>
+              <w:rPr>
+                <w:noProof/>
+                <w:webHidden/>
+              </w:rPr>
+              <w:fldChar w:fldCharType="end"/>
+            </w:r>
+          </w:hyperlink>
+        </w:p>
+        <w:p>
+          <w:pPr>
+            <w:pStyle w:val="TOC2"/>
+            <w:tabs>
+              <w:tab w:val="left" w:pos="880"/>
+              <w:tab w:val="right" w:leader="dot" w:pos="9764"/>
+            </w:tabs>
+            <w:rPr>
+              <w:rFonts w:asciiTheme="minorHAnsi" w:eastAsiaTheme="minorEastAsia" w:hAnsiTheme="minorHAnsi" w:cstheme="minorBidi"/>
+              <w:smallCaps w:val="0"/>
+              <w:noProof/>
+              <w:sz w:val="22"/>
+              <w:szCs w:val="22"/>
+              <w:lang w:eastAsia="en-US"/>
+            </w:rPr>
+          </w:pPr>
+          <w:hyperlink w:anchor="_Toc80715824" w:history="1">
+            <w:r>
+              <w:rPr>
+                <w:rStyle w:val="Hyperlink"/>
+                <w:noProof/>
+                <w:snapToGrid w:val="0"/>
+                <w:w w:val="0"/>
+              </w:rPr>
+              <w:t>4.2</w:t>
+            </w:r>
+            <w:r>
+              <w:rPr>
+                <w:rFonts w:asciiTheme="minorHAnsi" w:eastAsiaTheme="minorEastAsia" w:hAnsiTheme="minorHAnsi" w:cstheme="minorBidi"/>
+                <w:smallCaps w:val="0"/>
+                <w:noProof/>
+                <w:sz w:val="22"/>
+                <w:szCs w:val="22"/>
+                <w:lang w:eastAsia="en-US"/>
+              </w:rPr>
+              <w:tab/>
+            </w:r>
+            <w:r>
+              <w:rPr>
+                <w:rStyle w:val="Hyperlink"/>
+                <w:noProof/>
+              </w:rPr>
+              <w:t>Risikobehandlung</w:t>
+            </w:r>
+            <w:r>
+              <w:rPr>
+                <w:noProof/>
+                <w:webHidden/>
+              </w:rPr>
+              <w:tab/>
+            </w:r>
+            <w:r>
+              <w:rPr>
+                <w:noProof/>
+                <w:webHidden/>
+              </w:rPr>
+              <w:fldChar w:fldCharType="begin"/>
+            </w:r>
+            <w:r>
+              <w:rPr>
+                <w:noProof/>
+                <w:webHidden/>
+              </w:rPr>
+              <w:instrText xml:space="preserve"> PAGEREF _Toc80715824 \h </w:instrText>
+            </w:r>
+            <w:r>
+              <w:rPr>
+                <w:noProof/>
+                <w:webHidden/>
+              </w:rPr>
+            </w:r>
+            <w:r>
+              <w:rPr>
+                <w:noProof/>
+                <w:webHidden/>
+              </w:rPr>
+              <w:fldChar w:fldCharType="separate"/>
+            </w:r>
+            <w:r>
+              <w:rPr>
+                <w:noProof/>
+                <w:webHidden/>
+              </w:rPr>
+              <w:t>13</w:t>
+            </w:r>
+            <w:r>
+              <w:rPr>
+                <w:noProof/>
+                <w:webHidden/>
+              </w:rPr>
+              <w:fldChar w:fldCharType="end"/>
+            </w:r>
+          </w:hyperlink>
+        </w:p>
+        <w:p>
+          <w:pPr>
+            <w:pStyle w:val="TOC3"/>
+            <w:tabs>
+              <w:tab w:val="left" w:pos="1320"/>
+              <w:tab w:val="right" w:leader="dot" w:pos="9764"/>
+            </w:tabs>
+            <w:rPr>
+              <w:rFonts w:asciiTheme="minorHAnsi" w:eastAsiaTheme="minorEastAsia" w:hAnsiTheme="minorHAnsi" w:cstheme="minorBidi"/>
+              <w:i w:val="0"/>
+              <w:iCs w:val="0"/>
+              <w:noProof/>
+              <w:sz w:val="22"/>
+              <w:szCs w:val="22"/>
+              <w:lang w:eastAsia="en-US"/>
+            </w:rPr>
+          </w:pPr>
+          <w:hyperlink w:anchor="_Toc80715825" w:history="1">
+            <w:r>
+              <w:rPr>
+                <w:rStyle w:val="Hyperlink"/>
+                <w:noProof/>
+              </w:rPr>
+              <w:t>4.2.1</w:t>
+            </w:r>
+            <w:r>
+              <w:rPr>
+                <w:rFonts w:asciiTheme="minorHAnsi" w:eastAsiaTheme="minorEastAsia" w:hAnsiTheme="minorHAnsi" w:cstheme="minorBidi"/>
+                <w:i w:val="0"/>
+                <w:iCs w:val="0"/>
+                <w:noProof/>
+                <w:sz w:val="22"/>
+                <w:szCs w:val="22"/>
+                <w:lang w:eastAsia="en-US"/>
+              </w:rPr>
+              <w:tab/>
+            </w:r>
+            <w:r>
+              <w:rPr>
+                <w:rStyle w:val="Hyperlink"/>
+                <w:noProof/>
+                <w:lang w:val="fr-LU"/>
+              </w:rPr>
+              <w:t>Art der Behandlung</w:t>
+            </w:r>
+            <w:r>
+              <w:rPr>
+                <w:noProof/>
+                <w:webHidden/>
+              </w:rPr>
+              <w:tab/>
+            </w:r>
+            <w:r>
+              <w:rPr>
+                <w:noProof/>
+                <w:webHidden/>
+              </w:rPr>
+              <w:fldChar w:fldCharType="begin"/>
+            </w:r>
+            <w:r>
+              <w:rPr>
+                <w:noProof/>
+                <w:webHidden/>
+              </w:rPr>
+              <w:instrText xml:space="preserve"> PAGEREF _Toc80715825 \h </w:instrText>
+            </w:r>
+            <w:r>
+              <w:rPr>
+                <w:noProof/>
+                <w:webHidden/>
+              </w:rPr>
+            </w:r>
+            <w:r>
+              <w:rPr>
+                <w:noProof/>
+                <w:webHidden/>
+              </w:rPr>
+              <w:fldChar w:fldCharType="separate"/>
+            </w:r>
+            <w:r>
+              <w:rPr>
+                <w:noProof/>
+                <w:webHidden/>
+              </w:rPr>
+              <w:t>13</w:t>
+            </w:r>
+            <w:r>
+              <w:rPr>
+                <w:noProof/>
+                <w:webHidden/>
+              </w:rPr>
+              <w:fldChar w:fldCharType="end"/>
+            </w:r>
+          </w:hyperlink>
+        </w:p>
+        <w:p>
+          <w:pPr>
+            <w:pStyle w:val="TOC3"/>
+            <w:tabs>
+              <w:tab w:val="left" w:pos="1320"/>
+              <w:tab w:val="right" w:leader="dot" w:pos="9764"/>
+            </w:tabs>
+            <w:rPr>
+              <w:rFonts w:asciiTheme="minorHAnsi" w:eastAsiaTheme="minorEastAsia" w:hAnsiTheme="minorHAnsi" w:cstheme="minorBidi"/>
+              <w:i w:val="0"/>
+              <w:iCs w:val="0"/>
+              <w:noProof/>
+              <w:sz w:val="22"/>
+              <w:szCs w:val="22"/>
+              <w:lang w:eastAsia="en-US"/>
+            </w:rPr>
+          </w:pPr>
+          <w:hyperlink w:anchor="_Toc80715826" w:history="1">
+            <w:r>
+              <w:rPr>
+                <w:rStyle w:val="Hyperlink"/>
+                <w:noProof/>
+              </w:rPr>
+              <w:t>4.2.2</w:t>
+            </w:r>
+            <w:r>
+              <w:rPr>
+                <w:rFonts w:asciiTheme="minorHAnsi" w:eastAsiaTheme="minorEastAsia" w:hAnsiTheme="minorHAnsi" w:cstheme="minorBidi"/>
+                <w:i w:val="0"/>
+                <w:iCs w:val="0"/>
+                <w:noProof/>
+                <w:sz w:val="22"/>
+                <w:szCs w:val="22"/>
+                <w:lang w:eastAsia="en-US"/>
+              </w:rPr>
+              <w:tab/>
+            </w:r>
+            <w:r>
+              <w:rPr>
+                <w:rStyle w:val="Hyperlink"/>
+                <w:noProof/>
+                <w:lang w:val="fr-LU"/>
+              </w:rPr>
               <w:t>Risikobehandlungsplan</w:t>
             </w:r>
             <w:r>
@@ -3622,7 +3767,7 @@
                 <w:noProof/>
                 <w:webHidden/>
               </w:rPr>
-              <w:instrText xml:space="preserve"> PAGEREF _Toc77323265 \h </w:instrText>
+              <w:instrText xml:space="preserve"> PAGEREF _Toc80715826 \h </w:instrText>
             </w:r>
             <w:r>
               <w:rPr>
@@ -3670,7 +3815,7 @@
               <w:lang w:eastAsia="en-US"/>
             </w:rPr>
           </w:pPr>
-          <w:hyperlink w:anchor="_Toc77323266" w:history="1">
+          <w:hyperlink w:anchor="_Toc80715827" w:history="1">
             <w:r>
               <w:rPr>
                 <w:rStyle w:val="Hyperlink"/>
@@ -3697,7 +3842,7 @@
                 <w:noProof/>
                 <w:webHidden/>
               </w:rPr>
-              <w:instrText xml:space="preserve"> PAGEREF _Toc77323266 \h </w:instrText>
+              <w:instrText xml:space="preserve"> PAGEREF _Toc80715827 \h </w:instrText>
             </w:r>
             <w:r>
               <w:rPr>
@@ -3745,7 +3890,7 @@
               <w:lang w:eastAsia="en-US"/>
             </w:rPr>
           </w:pPr>
-          <w:hyperlink w:anchor="_Toc77323267" w:history="1">
+          <w:hyperlink w:anchor="_Toc80715828" w:history="1">
             <w:r>
               <w:rPr>
                 <w:rStyle w:val="Hyperlink"/>
@@ -3772,7 +3917,7 @@
                 <w:noProof/>
                 <w:webHidden/>
               </w:rPr>
-              <w:instrText xml:space="preserve"> PAGEREF _Toc77323267 \h </w:instrText>
+              <w:instrText xml:space="preserve"> PAGEREF _Toc80715828 \h </w:instrText>
             </w:r>
             <w:r>
               <w:rPr>
@@ -3820,7 +3965,7 @@
               <w:lang w:eastAsia="en-US"/>
             </w:rPr>
           </w:pPr>
-          <w:hyperlink w:anchor="_Toc77323268" w:history="1">
+          <w:hyperlink w:anchor="_Toc80715829" w:history="1">
             <w:r>
               <w:rPr>
                 <w:rStyle w:val="Hyperlink"/>
@@ -3847,7 +3992,7 @@
                 <w:noProof/>
                 <w:webHidden/>
               </w:rPr>
-              <w:instrText xml:space="preserve"> PAGEREF _Toc77323268 \h </w:instrText>
+              <w:instrText xml:space="preserve"> PAGEREF _Toc80715829 \h </w:instrText>
             </w:r>
             <w:r>
               <w:rPr>
@@ -3895,7 +4040,7 @@
               <w:lang w:eastAsia="en-US"/>
             </w:rPr>
           </w:pPr>
-          <w:hyperlink w:anchor="_Toc77323269" w:history="1">
+          <w:hyperlink w:anchor="_Toc80715830" w:history="1">
             <w:r>
               <w:rPr>
                 <w:rStyle w:val="Hyperlink"/>
@@ -3922,7 +4067,7 @@
                 <w:noProof/>
                 <w:webHidden/>
               </w:rPr>
-              <w:instrText xml:space="preserve"> PAGEREF _Toc77323269 \h </w:instrText>
+              <w:instrText xml:space="preserve"> PAGEREF _Toc80715830 \h </w:instrText>
             </w:r>
             <w:r>
               <w:rPr>
@@ -3970,7 +4115,7 @@
               <w:lang w:eastAsia="en-US"/>
             </w:rPr>
           </w:pPr>
-          <w:hyperlink w:anchor="_Toc77323270" w:history="1">
+          <w:hyperlink w:anchor="_Toc80715831" w:history="1">
             <w:r>
               <w:rPr>
                 <w:rStyle w:val="Hyperlink"/>
@@ -3997,7 +4142,7 @@
                 <w:noProof/>
                 <w:webHidden/>
               </w:rPr>
-              <w:instrText xml:space="preserve"> PAGEREF _Toc77323270 \h </w:instrText>
+              <w:instrText xml:space="preserve"> PAGEREF _Toc80715831 \h </w:instrText>
             </w:r>
             <w:r>
               <w:rPr>
@@ -4043,7 +4188,7 @@
               <w:lang w:eastAsia="en-US"/>
             </w:rPr>
           </w:pPr>
-          <w:hyperlink w:anchor="_Toc77323271" w:history="1">
+          <w:hyperlink w:anchor="_Toc80715832" w:history="1">
             <w:r>
               <w:rPr>
                 <w:rStyle w:val="Hyperlink"/>
@@ -4070,7 +4215,7 @@
                 <w:noProof/>
                 <w:webHidden/>
               </w:rPr>
-              <w:instrText xml:space="preserve"> PAGEREF _Toc77323271 \h </w:instrText>
+              <w:instrText xml:space="preserve"> PAGEREF _Toc80715832 \h </w:instrText>
             </w:r>
             <w:r>
               <w:rPr>
@@ -4116,7 +4261,7 @@
               <w:lang w:eastAsia="en-US"/>
             </w:rPr>
           </w:pPr>
-          <w:hyperlink w:anchor="_Toc77323272" w:history="1">
+          <w:hyperlink w:anchor="_Toc80715833" w:history="1">
             <w:r>
               <w:rPr>
                 <w:rStyle w:val="Hyperlink"/>
@@ -4143,7 +4288,7 @@
                 <w:noProof/>
                 <w:webHidden/>
               </w:rPr>
-              <w:instrText xml:space="preserve"> PAGEREF _Toc77323272 \h </w:instrText>
+              <w:instrText xml:space="preserve"> PAGEREF _Toc80715833 \h </w:instrText>
             </w:r>
             <w:r>
               <w:rPr>
@@ -4215,7 +4360,7 @@
         </w:rPr>
       </w:pPr>
       <w:bookmarkStart w:id="7" w:name="_Toc511640585"/>
-      <w:bookmarkStart w:id="8" w:name="_Toc77323239"/>
+      <w:bookmarkStart w:id="8" w:name="_Toc80715798"/>
       <w:proofErr w:type="spellStart"/>
       <w:r>
         <w:lastRenderedPageBreak/>
@@ -4302,7 +4447,7 @@
       </w:pPr>
       <w:bookmarkStart w:id="9" w:name="_Toc450917895"/>
       <w:bookmarkStart w:id="10" w:name="_Toc511640586"/>
-      <w:bookmarkStart w:id="11" w:name="_Toc77323240"/>
+      <w:bookmarkStart w:id="11" w:name="_Toc80715799"/>
       <w:proofErr w:type="spellStart"/>
       <w:r>
         <w:t>Zweck</w:t>
@@ -4418,15 +4563,7 @@
       </w:r>
       <w:proofErr w:type="spellEnd"/>
       <w:r>
-        <w:t xml:space="preserve"> </w:t>
-      </w:r>
-      <w:proofErr w:type="gramStart"/>
-      <w:r>
-        <w:t>an</w:t>
-      </w:r>
-      <w:proofErr w:type="gramEnd"/>
-      <w:r>
-        <w:t xml:space="preserve"> der </w:t>
+        <w:t xml:space="preserve"> an der </w:t>
       </w:r>
       <w:proofErr w:type="spellStart"/>
       <w:r>
@@ -4578,12 +4715,10 @@
         <w:t xml:space="preserve"> </w:t>
       </w:r>
       <w:proofErr w:type="spellStart"/>
-      <w:proofErr w:type="gramStart"/>
       <w:r>
         <w:t>ist</w:t>
       </w:r>
       <w:proofErr w:type="spellEnd"/>
-      <w:proofErr w:type="gramEnd"/>
       <w:r>
         <w:t xml:space="preserve"> </w:t>
       </w:r>
@@ -4892,12 +5027,10 @@
         <w:t xml:space="preserve"> </w:t>
       </w:r>
       <w:proofErr w:type="spellStart"/>
-      <w:proofErr w:type="gramStart"/>
       <w:r>
         <w:t>oder</w:t>
       </w:r>
       <w:proofErr w:type="spellEnd"/>
-      <w:proofErr w:type="gramEnd"/>
       <w:r>
         <w:t xml:space="preserve"> </w:t>
       </w:r>
@@ -4944,7 +5077,7 @@
       </w:pPr>
       <w:bookmarkStart w:id="12" w:name="_Toc450917896"/>
       <w:bookmarkStart w:id="13" w:name="_Toc511640587"/>
-      <w:bookmarkStart w:id="14" w:name="_Toc77323241"/>
+      <w:bookmarkStart w:id="14" w:name="_Toc80715800"/>
       <w:proofErr w:type="spellStart"/>
       <w:r>
         <w:t>Quellenangaben</w:t>
@@ -5104,7 +5237,7 @@
       </w:pPr>
       <w:bookmarkStart w:id="15" w:name="_Toc450917897"/>
       <w:bookmarkStart w:id="16" w:name="_Toc511640588"/>
-      <w:bookmarkStart w:id="17" w:name="_Toc77323242"/>
+      <w:bookmarkStart w:id="17" w:name="_Toc80715801"/>
       <w:proofErr w:type="spellStart"/>
       <w:r>
         <w:t>Akronyme</w:t>
@@ -5266,12 +5399,10 @@
         <w:t xml:space="preserve"> </w:t>
       </w:r>
       <w:proofErr w:type="spellStart"/>
-      <w:proofErr w:type="gramStart"/>
       <w:r>
         <w:t>oder</w:t>
       </w:r>
       <w:proofErr w:type="spellEnd"/>
-      <w:proofErr w:type="gramEnd"/>
       <w:r>
         <w:t xml:space="preserve"> </w:t>
       </w:r>
@@ -5430,12 +5561,10 @@
         <w:t xml:space="preserve"> </w:t>
       </w:r>
       <w:proofErr w:type="spellStart"/>
-      <w:proofErr w:type="gramStart"/>
       <w:r>
         <w:t>ist</w:t>
       </w:r>
       <w:proofErr w:type="spellEnd"/>
-      <w:proofErr w:type="gramEnd"/>
       <w:r>
         <w:t>.</w:t>
       </w:r>
@@ -5622,7 +5751,7 @@
       </w:pPr>
       <w:bookmarkStart w:id="18" w:name="_Toc450917898"/>
       <w:bookmarkStart w:id="19" w:name="_Toc511640589"/>
-      <w:bookmarkStart w:id="20" w:name="_Toc77323243"/>
+      <w:bookmarkStart w:id="20" w:name="_Toc80715802"/>
       <w:proofErr w:type="spellStart"/>
       <w:r>
         <w:rPr>
@@ -5705,7 +5834,7 @@
           <w:lang w:eastAsia="en-US"/>
         </w:rPr>
         <w:drawing>
-          <wp:inline distT="0" distB="0" distL="0" distR="0" wp14:anchorId="7FBE6C6D" wp14:editId="47529014">
+          <wp:inline distT="0" distB="0" distL="0" distR="0" wp14:anchorId="7C0A742E" wp14:editId="381807B7">
             <wp:extent cx="3987800" cy="2683829"/>
             <wp:effectExtent l="0" t="0" r="0" b="2540"/>
             <wp:docPr id="14" name="Picture 14"/>
@@ -5811,7 +5940,7 @@
           <w:lang w:eastAsia="en-US"/>
         </w:rPr>
         <w:drawing>
-          <wp:inline distT="0" distB="0" distL="0" distR="0" wp14:anchorId="456E1A1E" wp14:editId="2BECDC59">
+          <wp:inline distT="0" distB="0" distL="0" distR="0" wp14:anchorId="0CECCCD4" wp14:editId="737A9038">
             <wp:extent cx="5086350" cy="4853214"/>
             <wp:effectExtent l="0" t="0" r="0" b="5080"/>
             <wp:docPr id="3" name="Picture 3"/>
@@ -7121,330 +7250,165 @@
     <w:p>
       <w:pPr>
         <w:spacing w:after="0"/>
-        <w:rPr>
-          <w:lang w:val="fr-LU"/>
-        </w:rPr>
-      </w:pPr>
-      <w:proofErr w:type="spellStart"/>
-      <w:r>
-        <w:rPr>
-          <w:lang w:val="fr-LU"/>
-        </w:rPr>
+      </w:pPr>
+      <w:proofErr w:type="spellStart"/>
+      <w:r>
         <w:t>Diese</w:t>
       </w:r>
       <w:proofErr w:type="spellEnd"/>
       <w:r>
-        <w:rPr>
-          <w:lang w:val="fr-LU"/>
-        </w:rPr>
-        <w:t xml:space="preserve"> </w:t>
-      </w:r>
-      <w:proofErr w:type="spellStart"/>
-      <w:r>
-        <w:rPr>
-          <w:lang w:val="fr-LU"/>
-        </w:rPr>
+        <w:t xml:space="preserve"> </w:t>
+      </w:r>
+      <w:proofErr w:type="spellStart"/>
+      <w:r>
         <w:t>erste</w:t>
       </w:r>
       <w:proofErr w:type="spellEnd"/>
       <w:r>
-        <w:rPr>
-          <w:lang w:val="fr-LU"/>
-        </w:rPr>
         <w:t xml:space="preserve"> Phase </w:t>
       </w:r>
       <w:proofErr w:type="spellStart"/>
       <w:r>
-        <w:rPr>
-          <w:lang w:val="fr-LU"/>
-        </w:rPr>
         <w:t>besteht</w:t>
       </w:r>
       <w:proofErr w:type="spellEnd"/>
       <w:r>
-        <w:rPr>
-          <w:lang w:val="fr-LU"/>
-        </w:rPr>
-        <w:t xml:space="preserve"> </w:t>
-      </w:r>
-      <w:proofErr w:type="spellStart"/>
-      <w:r>
-        <w:rPr>
-          <w:lang w:val="fr-LU"/>
-        </w:rPr>
+        <w:t xml:space="preserve"> </w:t>
+      </w:r>
+      <w:proofErr w:type="spellStart"/>
+      <w:r>
         <w:t>darin</w:t>
       </w:r>
       <w:proofErr w:type="spellEnd"/>
       <w:r>
-        <w:rPr>
-          <w:lang w:val="fr-LU"/>
-        </w:rPr>
         <w:t xml:space="preserve">, den </w:t>
       </w:r>
       <w:proofErr w:type="spellStart"/>
       <w:r>
-        <w:rPr>
-          <w:lang w:val="fr-LU"/>
-        </w:rPr>
         <w:t>Kontext</w:t>
       </w:r>
       <w:proofErr w:type="spellEnd"/>
       <w:r>
-        <w:rPr>
-          <w:lang w:val="fr-LU"/>
-        </w:rPr>
         <w:t xml:space="preserve">, die </w:t>
       </w:r>
       <w:proofErr w:type="spellStart"/>
       <w:r>
-        <w:rPr>
-          <w:lang w:val="fr-LU"/>
-        </w:rPr>
         <w:t>Herausforderungen</w:t>
       </w:r>
       <w:proofErr w:type="spellEnd"/>
       <w:r>
-        <w:rPr>
-          <w:lang w:val="fr-LU"/>
-        </w:rPr>
-        <w:t xml:space="preserve"> </w:t>
-      </w:r>
-      <w:proofErr w:type="spellStart"/>
-      <w:r>
-        <w:rPr>
-          <w:lang w:val="fr-LU"/>
-        </w:rPr>
-        <w:t>und</w:t>
-      </w:r>
-      <w:proofErr w:type="spellEnd"/>
-      <w:r>
-        <w:rPr>
-          <w:lang w:val="fr-LU"/>
-        </w:rPr>
+        <w:t xml:space="preserve"> und die </w:t>
+      </w:r>
+      <w:proofErr w:type="spellStart"/>
+      <w:r>
+        <w:t>Prioritäten</w:t>
+      </w:r>
+      <w:proofErr w:type="spellEnd"/>
+      <w:r>
+        <w:t xml:space="preserve"> </w:t>
+      </w:r>
+      <w:proofErr w:type="spellStart"/>
+      <w:r>
+        <w:t>zu</w:t>
+      </w:r>
+      <w:proofErr w:type="spellEnd"/>
+      <w:r>
+        <w:t xml:space="preserve"> </w:t>
+      </w:r>
+      <w:proofErr w:type="spellStart"/>
+      <w:r>
+        <w:t>bestimmen</w:t>
+      </w:r>
+      <w:proofErr w:type="spellEnd"/>
+      <w:r>
+        <w:t xml:space="preserve">, die </w:t>
+      </w:r>
+      <w:proofErr w:type="spellStart"/>
+      <w:r>
+        <w:t>kennzeichnend</w:t>
+      </w:r>
+      <w:proofErr w:type="spellEnd"/>
+      <w:r>
+        <w:t xml:space="preserve"> </w:t>
+      </w:r>
+      <w:proofErr w:type="spellStart"/>
+      <w:r>
+        <w:t>für</w:t>
+      </w:r>
+      <w:proofErr w:type="spellEnd"/>
+      <w:r>
+        <w:t xml:space="preserve"> das </w:t>
+      </w:r>
+      <w:proofErr w:type="spellStart"/>
+      <w:r>
+        <w:t>Unternehmen</w:t>
+      </w:r>
+      <w:proofErr w:type="spellEnd"/>
+      <w:r>
+        <w:t xml:space="preserve"> </w:t>
+      </w:r>
+      <w:proofErr w:type="spellStart"/>
+      <w:r>
+        <w:t>oder</w:t>
+      </w:r>
+      <w:proofErr w:type="spellEnd"/>
+      <w:r>
         <w:t xml:space="preserve"> die </w:t>
       </w:r>
       <w:proofErr w:type="spellStart"/>
       <w:r>
-        <w:rPr>
-          <w:lang w:val="fr-LU"/>
-        </w:rPr>
-        <w:t>Prioritäten</w:t>
-      </w:r>
-      <w:proofErr w:type="spellEnd"/>
-      <w:r>
-        <w:rPr>
-          <w:lang w:val="fr-LU"/>
-        </w:rPr>
-        <w:t xml:space="preserve"> </w:t>
-      </w:r>
-      <w:proofErr w:type="spellStart"/>
-      <w:r>
-        <w:rPr>
-          <w:lang w:val="fr-LU"/>
-        </w:rPr>
-        <w:t>zu</w:t>
-      </w:r>
-      <w:proofErr w:type="spellEnd"/>
-      <w:r>
-        <w:rPr>
-          <w:lang w:val="fr-LU"/>
-        </w:rPr>
-        <w:t xml:space="preserve"> </w:t>
-      </w:r>
-      <w:proofErr w:type="spellStart"/>
-      <w:r>
-        <w:rPr>
-          <w:lang w:val="fr-LU"/>
-        </w:rPr>
-        <w:t>bestimmen</w:t>
-      </w:r>
-      <w:proofErr w:type="spellEnd"/>
-      <w:r>
-        <w:rPr>
-          <w:lang w:val="fr-LU"/>
-        </w:rPr>
-        <w:t xml:space="preserve">, die </w:t>
-      </w:r>
-      <w:proofErr w:type="spellStart"/>
-      <w:r>
-        <w:rPr>
-          <w:lang w:val="fr-LU"/>
-        </w:rPr>
-        <w:t>kennzeichnend</w:t>
-      </w:r>
-      <w:proofErr w:type="spellEnd"/>
-      <w:r>
-        <w:rPr>
-          <w:lang w:val="fr-LU"/>
-        </w:rPr>
-        <w:t xml:space="preserve"> </w:t>
-      </w:r>
-      <w:proofErr w:type="spellStart"/>
-      <w:r>
-        <w:rPr>
-          <w:lang w:val="fr-LU"/>
-        </w:rPr>
-        <w:t>für</w:t>
-      </w:r>
-      <w:proofErr w:type="spellEnd"/>
-      <w:r>
-        <w:rPr>
-          <w:lang w:val="fr-LU"/>
-        </w:rPr>
-        <w:t xml:space="preserve"> </w:t>
-      </w:r>
-      <w:proofErr w:type="spellStart"/>
-      <w:r>
-        <w:rPr>
-          <w:lang w:val="fr-LU"/>
-        </w:rPr>
-        <w:t>das</w:t>
-      </w:r>
-      <w:proofErr w:type="spellEnd"/>
-      <w:r>
-        <w:rPr>
-          <w:lang w:val="fr-LU"/>
-        </w:rPr>
-        <w:t xml:space="preserve"> </w:t>
-      </w:r>
-      <w:proofErr w:type="spellStart"/>
-      <w:r>
-        <w:rPr>
-          <w:lang w:val="fr-LU"/>
-        </w:rPr>
-        <w:t>Unternehmen</w:t>
-      </w:r>
-      <w:proofErr w:type="spellEnd"/>
-      <w:r>
-        <w:rPr>
-          <w:lang w:val="fr-LU"/>
-        </w:rPr>
-        <w:t xml:space="preserve"> </w:t>
-      </w:r>
-      <w:proofErr w:type="spellStart"/>
-      <w:r>
-        <w:rPr>
-          <w:lang w:val="fr-LU"/>
-        </w:rPr>
-        <w:t>oder</w:t>
-      </w:r>
-      <w:proofErr w:type="spellEnd"/>
-      <w:r>
-        <w:rPr>
-          <w:lang w:val="fr-LU"/>
-        </w:rPr>
-        <w:t xml:space="preserve"> die Organisation </w:t>
-      </w:r>
-      <w:proofErr w:type="spellStart"/>
-      <w:r>
-        <w:rPr>
-          <w:lang w:val="fr-LU"/>
-        </w:rPr>
+        <w:t>Organisation</w:t>
+      </w:r>
+      <w:proofErr w:type="spellEnd"/>
+      <w:r>
+        <w:t xml:space="preserve"> </w:t>
+      </w:r>
+      <w:proofErr w:type="spellStart"/>
+      <w:r>
         <w:t>sind</w:t>
       </w:r>
       <w:proofErr w:type="spellEnd"/>
       <w:r>
-        <w:rPr>
-          <w:lang w:val="fr-LU"/>
-        </w:rPr>
-        <w:t xml:space="preserve">, </w:t>
-      </w:r>
-      <w:proofErr w:type="spellStart"/>
-      <w:r>
-        <w:rPr>
-          <w:lang w:val="fr-LU"/>
-        </w:rPr>
-        <w:t>das</w:t>
-      </w:r>
-      <w:proofErr w:type="spellEnd"/>
-      <w:r>
-        <w:rPr>
-          <w:lang w:val="fr-LU"/>
-        </w:rPr>
-        <w:t xml:space="preserve"> </w:t>
-      </w:r>
-      <w:proofErr w:type="spellStart"/>
-      <w:r>
-        <w:rPr>
-          <w:lang w:val="fr-LU"/>
-        </w:rPr>
+        <w:t xml:space="preserve">, das </w:t>
+      </w:r>
+      <w:proofErr w:type="spellStart"/>
+      <w:r>
         <w:t>bzw</w:t>
       </w:r>
       <w:proofErr w:type="spellEnd"/>
       <w:r>
-        <w:rPr>
-          <w:lang w:val="fr-LU"/>
-        </w:rPr>
-        <w:t xml:space="preserve">. </w:t>
-      </w:r>
-      <w:proofErr w:type="gramStart"/>
-      <w:r>
-        <w:rPr>
-          <w:lang w:val="fr-LU"/>
-        </w:rPr>
-        <w:t>die</w:t>
-      </w:r>
-      <w:proofErr w:type="gramEnd"/>
-      <w:r>
-        <w:rPr>
-          <w:lang w:val="fr-LU"/>
-        </w:rPr>
-        <w:t xml:space="preserve"> </w:t>
-      </w:r>
-      <w:proofErr w:type="spellStart"/>
-      <w:r>
-        <w:rPr>
-          <w:lang w:val="fr-LU"/>
-        </w:rPr>
+        <w:t xml:space="preserve">. die </w:t>
+      </w:r>
+      <w:proofErr w:type="spellStart"/>
+      <w:r>
         <w:t>eine</w:t>
       </w:r>
       <w:proofErr w:type="spellEnd"/>
       <w:r>
-        <w:rPr>
-          <w:lang w:val="fr-LU"/>
-        </w:rPr>
-        <w:t xml:space="preserve"> </w:t>
-      </w:r>
-      <w:proofErr w:type="spellStart"/>
-      <w:r>
-        <w:rPr>
-          <w:lang w:val="fr-LU"/>
-        </w:rPr>
+        <w:t xml:space="preserve"> </w:t>
+      </w:r>
+      <w:proofErr w:type="spellStart"/>
+      <w:r>
         <w:t>Risikoanalyse</w:t>
       </w:r>
       <w:proofErr w:type="spellEnd"/>
       <w:r>
-        <w:rPr>
-          <w:lang w:val="fr-LU"/>
-        </w:rPr>
-        <w:t xml:space="preserve"> </w:t>
-      </w:r>
-      <w:proofErr w:type="spellStart"/>
-      <w:r>
-        <w:rPr>
-          <w:lang w:val="fr-LU"/>
-        </w:rPr>
+        <w:t xml:space="preserve"> </w:t>
+      </w:r>
+      <w:proofErr w:type="spellStart"/>
+      <w:r>
         <w:t>vornehmen</w:t>
       </w:r>
       <w:proofErr w:type="spellEnd"/>
       <w:r>
-        <w:rPr>
-          <w:lang w:val="fr-LU"/>
-        </w:rPr>
-        <w:t xml:space="preserve"> </w:t>
-      </w:r>
-      <w:proofErr w:type="spellStart"/>
-      <w:r>
-        <w:rPr>
-          <w:lang w:val="fr-LU"/>
-        </w:rPr>
+        <w:t xml:space="preserve"> </w:t>
+      </w:r>
+      <w:proofErr w:type="spellStart"/>
+      <w:r>
         <w:t>möchte</w:t>
       </w:r>
       <w:proofErr w:type="spellEnd"/>
       <w:r>
-        <w:rPr>
-          <w:lang w:val="fr-LU"/>
-        </w:rPr>
         <w:t xml:space="preserve">. </w:t>
       </w:r>
     </w:p>
@@ -7452,276 +7416,148 @@
       <w:pPr>
         <w:spacing w:after="0"/>
       </w:pPr>
-      <w:r>
-        <w:rPr>
-          <w:lang w:val="fr-LU"/>
-        </w:rPr>
-        <w:t xml:space="preserve">Es </w:t>
-      </w:r>
-      <w:proofErr w:type="spellStart"/>
-      <w:r>
-        <w:rPr>
-          <w:lang w:val="fr-LU"/>
-        </w:rPr>
+      <w:proofErr w:type="spellStart"/>
+      <w:r>
+        <w:t>Es</w:t>
+      </w:r>
+      <w:proofErr w:type="spellEnd"/>
+      <w:r>
+        <w:t xml:space="preserve"> </w:t>
+      </w:r>
+      <w:proofErr w:type="spellStart"/>
+      <w:r>
         <w:t>geht</w:t>
       </w:r>
       <w:proofErr w:type="spellEnd"/>
       <w:r>
-        <w:rPr>
-          <w:lang w:val="fr-LU"/>
-        </w:rPr>
-        <w:t xml:space="preserve"> </w:t>
-      </w:r>
-      <w:proofErr w:type="spellStart"/>
-      <w:r>
-        <w:rPr>
-          <w:lang w:val="fr-LU"/>
-        </w:rPr>
+        <w:t xml:space="preserve"> </w:t>
+      </w:r>
+      <w:proofErr w:type="spellStart"/>
+      <w:r>
         <w:t>darum</w:t>
       </w:r>
       <w:proofErr w:type="spellEnd"/>
       <w:r>
-        <w:rPr>
-          <w:lang w:val="fr-LU"/>
-        </w:rPr>
         <w:t xml:space="preserve">, </w:t>
       </w:r>
       <w:proofErr w:type="spellStart"/>
       <w:r>
-        <w:rPr>
-          <w:lang w:val="fr-LU"/>
-        </w:rPr>
         <w:t>insbesondere</w:t>
       </w:r>
       <w:proofErr w:type="spellEnd"/>
       <w:r>
-        <w:rPr>
-          <w:lang w:val="fr-LU"/>
-        </w:rPr>
         <w:t xml:space="preserve"> die </w:t>
       </w:r>
       <w:proofErr w:type="spellStart"/>
       <w:r>
-        <w:rPr>
-          <w:lang w:val="fr-LU"/>
-        </w:rPr>
         <w:t>wesentlichen</w:t>
       </w:r>
       <w:proofErr w:type="spellEnd"/>
       <w:r>
-        <w:rPr>
-          <w:lang w:val="fr-LU"/>
-        </w:rPr>
-        <w:t xml:space="preserve"> </w:t>
-      </w:r>
-      <w:proofErr w:type="spellStart"/>
-      <w:r>
-        <w:rPr>
-          <w:lang w:val="fr-LU"/>
-        </w:rPr>
+        <w:t xml:space="preserve"> </w:t>
+      </w:r>
+      <w:proofErr w:type="spellStart"/>
+      <w:r>
         <w:t>Aktivitäten</w:t>
       </w:r>
       <w:proofErr w:type="spellEnd"/>
       <w:r>
-        <w:rPr>
-          <w:lang w:val="fr-LU"/>
-        </w:rPr>
-        <w:t xml:space="preserve"> </w:t>
-      </w:r>
-      <w:proofErr w:type="spellStart"/>
-      <w:r>
-        <w:rPr>
-          <w:lang w:val="fr-LU"/>
-        </w:rPr>
-        <w:t>und</w:t>
-      </w:r>
-      <w:proofErr w:type="spellEnd"/>
-      <w:r>
-        <w:rPr>
-          <w:lang w:val="fr-LU"/>
-        </w:rPr>
-        <w:t xml:space="preserve"> die </w:t>
-      </w:r>
-      <w:proofErr w:type="spellStart"/>
-      <w:r>
-        <w:rPr>
-          <w:lang w:val="fr-LU"/>
-        </w:rPr>
+        <w:t xml:space="preserve"> und die </w:t>
+      </w:r>
+      <w:proofErr w:type="spellStart"/>
+      <w:r>
         <w:t>kritischen</w:t>
       </w:r>
       <w:proofErr w:type="spellEnd"/>
       <w:r>
-        <w:rPr>
-          <w:lang w:val="fr-LU"/>
-        </w:rPr>
-        <w:t xml:space="preserve"> </w:t>
-      </w:r>
-      <w:proofErr w:type="spellStart"/>
-      <w:r>
-        <w:rPr>
-          <w:lang w:val="fr-LU"/>
-        </w:rPr>
+        <w:t xml:space="preserve"> </w:t>
+      </w:r>
+      <w:proofErr w:type="spellStart"/>
+      <w:r>
         <w:t>Prozesse</w:t>
       </w:r>
       <w:proofErr w:type="spellEnd"/>
       <w:r>
-        <w:rPr>
-          <w:lang w:val="fr-LU"/>
-        </w:rPr>
         <w:t xml:space="preserve"> des </w:t>
       </w:r>
       <w:proofErr w:type="spellStart"/>
       <w:r>
-        <w:rPr>
-          <w:lang w:val="fr-LU"/>
-        </w:rPr>
         <w:t>Unternehmens</w:t>
       </w:r>
       <w:proofErr w:type="spellEnd"/>
       <w:r>
-        <w:rPr>
-          <w:lang w:val="fr-LU"/>
-        </w:rPr>
-        <w:t xml:space="preserve"> </w:t>
-      </w:r>
-      <w:proofErr w:type="spellStart"/>
-      <w:r>
-        <w:rPr>
-          <w:lang w:val="fr-LU"/>
-        </w:rPr>
+        <w:t xml:space="preserve"> </w:t>
+      </w:r>
+      <w:proofErr w:type="spellStart"/>
+      <w:r>
         <w:t>zu</w:t>
       </w:r>
       <w:proofErr w:type="spellEnd"/>
       <w:r>
-        <w:rPr>
-          <w:lang w:val="fr-LU"/>
-        </w:rPr>
-        <w:t xml:space="preserve"> </w:t>
-      </w:r>
-      <w:proofErr w:type="spellStart"/>
-      <w:r>
-        <w:rPr>
-          <w:lang w:val="fr-LU"/>
-        </w:rPr>
+        <w:t xml:space="preserve"> </w:t>
+      </w:r>
+      <w:proofErr w:type="spellStart"/>
+      <w:r>
         <w:t>identifizieren</w:t>
       </w:r>
       <w:proofErr w:type="spellEnd"/>
       <w:r>
-        <w:rPr>
-          <w:lang w:val="fr-LU"/>
-        </w:rPr>
-        <w:t xml:space="preserve">, </w:t>
-      </w:r>
-      <w:proofErr w:type="spellStart"/>
-      <w:r>
-        <w:rPr>
-          <w:lang w:val="fr-LU"/>
-        </w:rPr>
-        <w:t>um</w:t>
-      </w:r>
-      <w:proofErr w:type="spellEnd"/>
-      <w:r>
-        <w:rPr>
-          <w:lang w:val="fr-LU"/>
-        </w:rPr>
-        <w:t xml:space="preserve"> die </w:t>
-      </w:r>
-      <w:proofErr w:type="spellStart"/>
-      <w:r>
-        <w:rPr>
-          <w:lang w:val="fr-LU"/>
-        </w:rPr>
+        <w:t xml:space="preserve">, um die </w:t>
+      </w:r>
+      <w:proofErr w:type="spellStart"/>
+      <w:r>
         <w:t>Risikoanalyse</w:t>
       </w:r>
       <w:proofErr w:type="spellEnd"/>
       <w:r>
-        <w:rPr>
-          <w:lang w:val="fr-LU"/>
-        </w:rPr>
-        <w:t xml:space="preserve"> </w:t>
-      </w:r>
-      <w:proofErr w:type="spellStart"/>
-      <w:r>
-        <w:rPr>
-          <w:lang w:val="fr-LU"/>
-        </w:rPr>
+        <w:t xml:space="preserve"> </w:t>
+      </w:r>
+      <w:proofErr w:type="gramStart"/>
+      <w:r>
         <w:t>an</w:t>
       </w:r>
-      <w:proofErr w:type="spellEnd"/>
-      <w:r>
-        <w:rPr>
-          <w:lang w:val="fr-LU"/>
-        </w:rPr>
+      <w:proofErr w:type="gramEnd"/>
+      <w:r>
         <w:t xml:space="preserve"> den </w:t>
       </w:r>
       <w:proofErr w:type="spellStart"/>
       <w:r>
-        <w:rPr>
-          <w:lang w:val="fr-LU"/>
-        </w:rPr>
         <w:t>wichtigsten</w:t>
       </w:r>
       <w:proofErr w:type="spellEnd"/>
       <w:r>
-        <w:rPr>
-          <w:lang w:val="fr-LU"/>
-        </w:rPr>
-        <w:t xml:space="preserve"> </w:t>
-      </w:r>
-      <w:proofErr w:type="spellStart"/>
-      <w:r>
-        <w:rPr>
-          <w:lang w:val="fr-LU"/>
-        </w:rPr>
+        <w:t xml:space="preserve"> </w:t>
+      </w:r>
+      <w:proofErr w:type="spellStart"/>
+      <w:r>
         <w:t>Elementen</w:t>
       </w:r>
       <w:proofErr w:type="spellEnd"/>
       <w:r>
-        <w:rPr>
-          <w:lang w:val="fr-LU"/>
-        </w:rPr>
-        <w:t xml:space="preserve"> </w:t>
-      </w:r>
-      <w:proofErr w:type="spellStart"/>
-      <w:r>
-        <w:rPr>
-          <w:lang w:val="fr-LU"/>
-        </w:rPr>
+        <w:t xml:space="preserve"> </w:t>
+      </w:r>
+      <w:proofErr w:type="spellStart"/>
+      <w:r>
         <w:t>ausrichten</w:t>
       </w:r>
       <w:proofErr w:type="spellEnd"/>
       <w:r>
-        <w:rPr>
-          <w:lang w:val="fr-LU"/>
-        </w:rPr>
-        <w:t xml:space="preserve"> </w:t>
-      </w:r>
-      <w:proofErr w:type="spellStart"/>
-      <w:r>
-        <w:rPr>
-          <w:lang w:val="fr-LU"/>
-        </w:rPr>
+        <w:t xml:space="preserve"> </w:t>
+      </w:r>
+      <w:proofErr w:type="spellStart"/>
+      <w:r>
         <w:t>zu</w:t>
       </w:r>
       <w:proofErr w:type="spellEnd"/>
       <w:r>
-        <w:rPr>
-          <w:lang w:val="fr-LU"/>
-        </w:rPr>
-        <w:t xml:space="preserve"> </w:t>
-      </w:r>
-      <w:proofErr w:type="spellStart"/>
-      <w:r>
-        <w:rPr>
-          <w:lang w:val="fr-LU"/>
-        </w:rPr>
+        <w:t xml:space="preserve"> </w:t>
+      </w:r>
+      <w:proofErr w:type="spellStart"/>
+      <w:r>
         <w:t>können</w:t>
       </w:r>
       <w:proofErr w:type="spellEnd"/>
       <w:r>
-        <w:rPr>
-          <w:lang w:val="fr-LU"/>
-        </w:rPr>
         <w:t xml:space="preserve">. </w:t>
       </w:r>
       <w:proofErr w:type="spellStart"/>
@@ -8172,12 +8008,10 @@
         <w:t xml:space="preserve"> </w:t>
       </w:r>
       <w:proofErr w:type="spellStart"/>
-      <w:proofErr w:type="gramStart"/>
       <w:r>
         <w:t>sind</w:t>
       </w:r>
       <w:proofErr w:type="spellEnd"/>
-      <w:proofErr w:type="gramEnd"/>
       <w:r>
         <w:t xml:space="preserve">. </w:t>
       </w:r>
@@ -8230,12 +8064,10 @@
         <w:t xml:space="preserve"> </w:t>
       </w:r>
       <w:proofErr w:type="spellStart"/>
-      <w:proofErr w:type="gramStart"/>
       <w:r>
         <w:t>oder</w:t>
       </w:r>
       <w:proofErr w:type="spellEnd"/>
-      <w:proofErr w:type="gramEnd"/>
       <w:r>
         <w:t xml:space="preserve"> </w:t>
       </w:r>
@@ -8320,12 +8152,10 @@
         <w:t xml:space="preserve"> </w:t>
       </w:r>
       <w:proofErr w:type="spellStart"/>
-      <w:proofErr w:type="gramStart"/>
       <w:r>
         <w:t>sind</w:t>
       </w:r>
       <w:proofErr w:type="spellEnd"/>
-      <w:proofErr w:type="gramEnd"/>
       <w:r>
         <w:t xml:space="preserve"> (</w:t>
       </w:r>
@@ -8561,12 +8391,10 @@
         <w:t xml:space="preserve"> </w:t>
       </w:r>
       <w:proofErr w:type="spellStart"/>
-      <w:proofErr w:type="gramStart"/>
       <w:r>
         <w:t>ist</w:t>
       </w:r>
       <w:proofErr w:type="spellEnd"/>
-      <w:proofErr w:type="gramEnd"/>
       <w:r>
         <w:t>.</w:t>
       </w:r>
@@ -9074,13 +8902,8 @@
       <w:pPr>
         <w:spacing w:before="240"/>
       </w:pPr>
-      <w:proofErr w:type="gramStart"/>
-      <w:r>
-        <w:t>An</w:t>
-      </w:r>
-      <w:proofErr w:type="gramEnd"/>
-      <w:r>
-        <w:t xml:space="preserve"> die </w:t>
+      <w:r>
+        <w:t xml:space="preserve">An die </w:t>
       </w:r>
       <w:proofErr w:type="spellStart"/>
       <w:r>
@@ -9337,12 +9160,10 @@
         <w:t xml:space="preserve">. </w:t>
       </w:r>
       <w:proofErr w:type="spellStart"/>
-      <w:proofErr w:type="gramStart"/>
       <w:r>
         <w:t>durch</w:t>
       </w:r>
       <w:proofErr w:type="spellEnd"/>
-      <w:proofErr w:type="gramEnd"/>
       <w:r>
         <w:t xml:space="preserve"> </w:t>
       </w:r>
@@ -9395,7 +9216,7 @@
       </w:pPr>
       <w:bookmarkStart w:id="21" w:name="_Toc450917899"/>
       <w:bookmarkStart w:id="22" w:name="_Toc511640590"/>
-      <w:bookmarkStart w:id="23" w:name="_Toc77323244"/>
+      <w:bookmarkStart w:id="23" w:name="_Toc80715803"/>
       <w:proofErr w:type="spellStart"/>
       <w:r>
         <w:lastRenderedPageBreak/>
@@ -9428,7 +9249,7 @@
       <w:bookmarkStart w:id="24" w:name="_Toc450917900"/>
       <w:bookmarkStart w:id="25" w:name="_Toc511640591"/>
       <w:bookmarkStart w:id="26" w:name="_Toc354489473"/>
-      <w:bookmarkStart w:id="27" w:name="_Toc77323245"/>
+      <w:bookmarkStart w:id="27" w:name="_Toc80715804"/>
       <w:proofErr w:type="spellStart"/>
       <w:r>
         <w:t>Beschreibung</w:t>
@@ -9476,7 +9297,7 @@
       <w:bookmarkStart w:id="28" w:name="_Toc354489474"/>
       <w:bookmarkStart w:id="29" w:name="_Toc450917901"/>
       <w:bookmarkStart w:id="30" w:name="_Toc511640592"/>
-      <w:bookmarkStart w:id="31" w:name="_Toc77323246"/>
+      <w:bookmarkStart w:id="31" w:name="_Toc80715805"/>
       <w:proofErr w:type="spellStart"/>
       <w:r>
         <w:t>Festlegung</w:t>
@@ -9524,7 +9345,7 @@
         </w:rPr>
       </w:pPr>
       <w:bookmarkStart w:id="32" w:name="_Toc75418877"/>
-      <w:bookmarkStart w:id="33" w:name="_Toc77323247"/>
+      <w:bookmarkStart w:id="33" w:name="_Toc80715806"/>
       <w:proofErr w:type="spellStart"/>
       <w:r>
         <w:t>Informationsrisiken</w:t>
@@ -9547,7 +9368,7 @@
       <w:bookmarkStart w:id="34" w:name="_Toc354489475"/>
       <w:bookmarkStart w:id="35" w:name="_Toc450917902"/>
       <w:bookmarkStart w:id="36" w:name="_Toc511640593"/>
-      <w:bookmarkStart w:id="37" w:name="_Toc77323248"/>
+      <w:bookmarkStart w:id="37" w:name="_Toc80715807"/>
       <w:proofErr w:type="spellStart"/>
       <w:r>
         <w:t>Skala</w:t>
@@ -9860,7 +9681,7 @@
       </w:pPr>
       <w:bookmarkStart w:id="38" w:name="_Toc450917903"/>
       <w:bookmarkStart w:id="39" w:name="_Toc511640594"/>
-      <w:bookmarkStart w:id="40" w:name="_Toc77323249"/>
+      <w:bookmarkStart w:id="40" w:name="_Toc80715808"/>
       <w:proofErr w:type="spellStart"/>
       <w:r>
         <w:t>Skala</w:t>
@@ -10011,7 +9832,7 @@
       </w:pPr>
       <w:bookmarkStart w:id="41" w:name="_Toc450917904"/>
       <w:bookmarkStart w:id="42" w:name="_Toc511640595"/>
-      <w:bookmarkStart w:id="43" w:name="_Toc77323250"/>
+      <w:bookmarkStart w:id="43" w:name="_Toc80715809"/>
       <w:proofErr w:type="spellStart"/>
       <w:r>
         <w:t>Skala</w:t>
@@ -10133,12 +9954,10 @@
         <w:t xml:space="preserve"> </w:t>
       </w:r>
       <w:proofErr w:type="spellStart"/>
-      <w:proofErr w:type="gramStart"/>
       <w:r>
         <w:t>ist</w:t>
       </w:r>
       <w:proofErr w:type="spellEnd"/>
-      <w:proofErr w:type="gramEnd"/>
       <w:r>
         <w:t xml:space="preserve">. </w:t>
       </w:r>
@@ -10249,7 +10068,7 @@
       </w:pPr>
       <w:bookmarkStart w:id="44" w:name="_Toc450917905"/>
       <w:bookmarkStart w:id="45" w:name="_Toc511640596"/>
-      <w:bookmarkStart w:id="46" w:name="_Toc77323251"/>
+      <w:bookmarkStart w:id="46" w:name="_Toc80715810"/>
       <w:proofErr w:type="spellStart"/>
       <w:r>
         <w:lastRenderedPageBreak/>
@@ -10469,7 +10288,6 @@
         <w:t xml:space="preserve"> </w:t>
       </w:r>
       <w:proofErr w:type="spellStart"/>
-      <w:proofErr w:type="gramStart"/>
       <w:r>
         <w:rPr>
           <w:color w:val="000000" w:themeColor="text1"/>
@@ -10477,7 +10295,6 @@
         <w:t>oder</w:t>
       </w:r>
       <w:proofErr w:type="spellEnd"/>
-      <w:proofErr w:type="gramEnd"/>
       <w:r>
         <w:rPr>
           <w:color w:val="000000" w:themeColor="text1"/>
@@ -10723,7 +10540,6 @@
         <w:t xml:space="preserve"> </w:t>
       </w:r>
       <w:proofErr w:type="spellStart"/>
-      <w:proofErr w:type="gramStart"/>
       <w:r>
         <w:rPr>
           <w:color w:val="000000" w:themeColor="text1"/>
@@ -10731,7 +10547,6 @@
         <w:t>oder</w:t>
       </w:r>
       <w:proofErr w:type="spellEnd"/>
-      <w:proofErr w:type="gramEnd"/>
       <w:r>
         <w:rPr>
           <w:color w:val="000000" w:themeColor="text1"/>
@@ -10871,7 +10686,7 @@
         </w:rPr>
       </w:pPr>
       <w:bookmarkStart w:id="47" w:name="_Toc75418882"/>
-      <w:bookmarkStart w:id="48" w:name="_Toc77323252"/>
+      <w:bookmarkStart w:id="48" w:name="_Toc80715811"/>
       <w:r>
         <w:t>Operative</w:t>
       </w:r>
@@ -10902,7 +10717,7 @@
         </w:numPr>
       </w:pPr>
       <w:bookmarkStart w:id="49" w:name="_Toc75418883"/>
-      <w:bookmarkStart w:id="50" w:name="_Toc77323253"/>
+      <w:bookmarkStart w:id="50" w:name="_Toc80715812"/>
       <w:proofErr w:type="spellStart"/>
       <w:r>
         <w:t>Skala</w:t>
@@ -10936,7 +10751,7 @@
         </w:numPr>
       </w:pPr>
       <w:bookmarkStart w:id="51" w:name="_Toc75418884"/>
-      <w:bookmarkStart w:id="52" w:name="_Toc77323254"/>
+      <w:bookmarkStart w:id="52" w:name="_Toc80715813"/>
       <w:proofErr w:type="spellStart"/>
       <w:r>
         <w:t>Wahrscheinlichkeitsskala</w:t>
@@ -10959,7 +10774,7 @@
         </w:numPr>
       </w:pPr>
       <w:bookmarkStart w:id="53" w:name="_Toc75418885"/>
-      <w:bookmarkStart w:id="54" w:name="_Toc77323255"/>
+      <w:bookmarkStart w:id="54" w:name="_Toc80715814"/>
       <w:proofErr w:type="spellStart"/>
       <w:r>
         <w:t>Risikoakzeptanzschwellen</w:t>
@@ -10996,7 +10811,7 @@
       </w:pPr>
       <w:bookmarkStart w:id="55" w:name="_Toc450917906"/>
       <w:bookmarkStart w:id="56" w:name="_Toc511640597"/>
-      <w:bookmarkStart w:id="57" w:name="_Toc77323256"/>
+      <w:bookmarkStart w:id="57" w:name="_Toc80715815"/>
       <w:proofErr w:type="spellStart"/>
       <w:r>
         <w:lastRenderedPageBreak/>
@@ -11061,12 +10876,10 @@
         <w:t xml:space="preserve"> </w:t>
       </w:r>
       <w:proofErr w:type="spellStart"/>
-      <w:proofErr w:type="gramStart"/>
       <w:r>
         <w:t>sind</w:t>
       </w:r>
       <w:proofErr w:type="spellEnd"/>
-      <w:proofErr w:type="gramEnd"/>
       <w:r>
         <w:t xml:space="preserve"> die </w:t>
       </w:r>
@@ -11155,7 +10968,7 @@
       </w:pPr>
       <w:bookmarkStart w:id="58" w:name="_Toc450917908"/>
       <w:bookmarkStart w:id="59" w:name="_Toc511640598"/>
-      <w:bookmarkStart w:id="60" w:name="_Toc77323257"/>
+      <w:bookmarkStart w:id="60" w:name="_Toc80715816"/>
       <w:proofErr w:type="spellStart"/>
       <w:r>
         <w:lastRenderedPageBreak/>
@@ -11187,7 +11000,7 @@
       </w:pPr>
       <w:bookmarkStart w:id="61" w:name="_Toc450917909"/>
       <w:bookmarkStart w:id="62" w:name="_Toc511640599"/>
-      <w:bookmarkStart w:id="63" w:name="_Toc77323258"/>
+      <w:bookmarkStart w:id="63" w:name="_Toc80715817"/>
       <w:proofErr w:type="spellStart"/>
       <w:r>
         <w:t>Identifizierung</w:t>
@@ -11229,7 +11042,7 @@
       </w:pPr>
       <w:bookmarkStart w:id="64" w:name="_Toc450917910"/>
       <w:bookmarkStart w:id="65" w:name="_Toc511640600"/>
-      <w:bookmarkStart w:id="66" w:name="_Toc77323259"/>
+      <w:bookmarkStart w:id="66" w:name="_Toc80715818"/>
       <w:proofErr w:type="spellStart"/>
       <w:r>
         <w:t>Identifizierung</w:t>
@@ -11672,7 +11485,7 @@
       </w:pPr>
       <w:bookmarkStart w:id="67" w:name="_Toc450917911"/>
       <w:bookmarkStart w:id="68" w:name="_Toc511640601"/>
-      <w:bookmarkStart w:id="69" w:name="_Toc77323260"/>
+      <w:bookmarkStart w:id="69" w:name="_Toc80715819"/>
       <w:proofErr w:type="spellStart"/>
       <w:r>
         <w:t>Einschätzung</w:t>
@@ -11732,7 +11545,6 @@
         <w:t xml:space="preserve"> </w:t>
       </w:r>
       <w:proofErr w:type="spellStart"/>
-      <w:proofErr w:type="gramStart"/>
       <w:r>
         <w:rPr>
           <w:color w:val="000000" w:themeColor="text1"/>
@@ -11740,7 +11552,6 @@
         <w:t>sind</w:t>
       </w:r>
       <w:proofErr w:type="spellEnd"/>
-      <w:proofErr w:type="gramEnd"/>
       <w:r>
         <w:rPr>
           <w:color w:val="000000" w:themeColor="text1"/>
@@ -11983,7 +11794,6 @@
         <w:t xml:space="preserve"> </w:t>
       </w:r>
       <w:proofErr w:type="spellStart"/>
-      <w:proofErr w:type="gramStart"/>
       <w:r>
         <w:rPr>
           <w:color w:val="000000" w:themeColor="text1"/>
@@ -11991,7 +11801,6 @@
         <w:t>ist</w:t>
       </w:r>
       <w:proofErr w:type="spellEnd"/>
-      <w:proofErr w:type="gramEnd"/>
       <w:r>
         <w:rPr>
           <w:color w:val="000000" w:themeColor="text1"/>
@@ -12123,7 +11932,7 @@
       </w:pPr>
       <w:bookmarkStart w:id="70" w:name="_Toc450917912"/>
       <w:bookmarkStart w:id="71" w:name="_Toc511640602"/>
-      <w:bookmarkStart w:id="72" w:name="_Toc77323261"/>
+      <w:bookmarkStart w:id="72" w:name="_Toc80715820"/>
       <w:proofErr w:type="spellStart"/>
       <w:r>
         <w:lastRenderedPageBreak/>
@@ -12401,12 +12210,10 @@
         <w:t xml:space="preserve"> </w:t>
       </w:r>
       <w:proofErr w:type="spellStart"/>
-      <w:proofErr w:type="gramStart"/>
       <w:r>
         <w:t>sind</w:t>
       </w:r>
       <w:proofErr w:type="spellEnd"/>
-      <w:proofErr w:type="gramEnd"/>
       <w:r>
         <w:t xml:space="preserve"> die </w:t>
       </w:r>
@@ -12481,7 +12288,7 @@
       <w:bookmarkStart w:id="75" w:name="_Toc360469787"/>
       <w:bookmarkStart w:id="76" w:name="_Ref415751951"/>
       <w:bookmarkStart w:id="77" w:name="_Ref415751961"/>
-      <w:bookmarkStart w:id="78" w:name="_Toc77323262"/>
+      <w:bookmarkStart w:id="78" w:name="_Toc80715821"/>
       <w:proofErr w:type="spellStart"/>
       <w:r>
         <w:t>Zusammenfassung</w:t>
@@ -12520,16 +12327,26 @@
     </w:p>
     <w:p>
       <w:pPr>
-        <w:rPr>
-          <w:lang w:val="fr-LU"/>
-        </w:rPr>
-      </w:pPr>
-      <w:r>
-        <w:rPr>
-          <w:lang w:val="fr-LU"/>
-        </w:rPr>
-        <w:t>${DISTRIB_EVAL_RISK}</w:t>
-      </w:r>
+        <w:pStyle w:val="Heading3"/>
+        <w:numPr>
+          <w:ilvl w:val="2"/>
+          <w:numId w:val="1"/>
+        </w:numPr>
+        <w:ind w:left="709"/>
+        <w:rPr>
+          <w:lang w:val="fr-LU"/>
+        </w:rPr>
+      </w:pPr>
+      <w:bookmarkStart w:id="79" w:name="_Toc80715822"/>
+      <w:proofErr w:type="spellStart"/>
+      <w:r>
+        <w:rPr>
+          <w:lang w:val="fr-LU"/>
+        </w:rPr>
+        <w:t>Informatierisico's</w:t>
+      </w:r>
+      <w:bookmarkEnd w:id="79"/>
+      <w:proofErr w:type="spellEnd"/>
     </w:p>
     <w:p>
       <w:pPr>
@@ -12537,9 +12354,22 @@
           <w:lang w:val="fr-LU"/>
         </w:rPr>
       </w:pPr>
+      <w:r>
+        <w:rPr>
+          <w:lang w:val="fr-LU"/>
+        </w:rPr>
+        <w:t>${DISTRIB_EVAL_RISK}</w:t>
+      </w:r>
     </w:p>
     <w:p>
       <w:pPr>
+        <w:rPr>
+          <w:lang w:val="fr-LU"/>
+        </w:rPr>
+      </w:pPr>
+    </w:p>
+    <w:p>
+      <w:pPr>
         <w:jc w:val="center"/>
         <w:rPr>
           <w:lang w:val="fr-LU"/>
@@ -12550,6 +12380,101 @@
           <w:lang w:val="fr-LU"/>
         </w:rPr>
         <w:t>${GRAPH_EVAL_RISK}</w:t>
+      </w:r>
+    </w:p>
+    <w:p>
+      <w:pPr>
+        <w:pStyle w:val="Heading3"/>
+        <w:numPr>
+          <w:ilvl w:val="2"/>
+          <w:numId w:val="1"/>
+        </w:numPr>
+        <w:ind w:left="709"/>
+        <w:rPr>
+          <w:lang w:val="fr-LU"/>
+        </w:rPr>
+      </w:pPr>
+      <w:bookmarkStart w:id="80" w:name="_Toc80715823"/>
+      <w:proofErr w:type="spellStart"/>
+      <w:r>
+        <w:rPr>
+          <w:lang w:val="fr-LU"/>
+        </w:rPr>
+        <w:t>Operationele</w:t>
+      </w:r>
+      <w:proofErr w:type="spellEnd"/>
+      <w:r>
+        <w:rPr>
+          <w:lang w:val="fr-LU"/>
+        </w:rPr>
+        <w:t xml:space="preserve"> </w:t>
+      </w:r>
+      <w:proofErr w:type="spellStart"/>
+      <w:r>
+        <w:rPr>
+          <w:lang w:val="fr-LU"/>
+        </w:rPr>
+        <w:t>risico's</w:t>
+      </w:r>
+      <w:bookmarkEnd w:id="80"/>
+      <w:proofErr w:type="spellEnd"/>
+    </w:p>
+    <w:p>
+      <w:pPr>
+        <w:rPr>
+          <w:lang w:val="fr-LU"/>
+        </w:rPr>
+      </w:pPr>
+      <w:r>
+        <w:rPr>
+          <w:lang w:val="fr-LU"/>
+        </w:rPr>
+        <w:t>${DISTRIB_EVAL_</w:t>
+      </w:r>
+      <w:r>
+        <w:rPr>
+          <w:lang w:val="fr-LU"/>
+        </w:rPr>
+        <w:t>OP_</w:t>
+      </w:r>
+      <w:r>
+        <w:rPr>
+          <w:lang w:val="fr-LU"/>
+        </w:rPr>
+        <w:t>RISK}</w:t>
+      </w:r>
+    </w:p>
+    <w:p>
+      <w:pPr>
+        <w:rPr>
+          <w:lang w:val="fr-LU"/>
+        </w:rPr>
+      </w:pPr>
+    </w:p>
+    <w:p>
+      <w:pPr>
+        <w:jc w:val="center"/>
+        <w:rPr>
+          <w:lang w:val="fr-LU"/>
+        </w:rPr>
+      </w:pPr>
+      <w:r>
+        <w:rPr>
+          <w:lang w:val="fr-LU"/>
+        </w:rPr>
+        <w:t>${GRAPH_EVAL_</w:t>
+      </w:r>
+      <w:r>
+        <w:rPr>
+          <w:lang w:val="fr-LU"/>
+        </w:rPr>
+        <w:t>OP_</w:t>
+      </w:r>
+      <w:r>
+        <w:rPr>
+          <w:lang w:val="fr-LU"/>
+        </w:rPr>
+        <w:t>RISK}</w:t>
       </w:r>
     </w:p>
     <w:p>
@@ -12588,7 +12513,7 @@
           <w:docGrid w:linePitch="360"/>
         </w:sectPr>
       </w:pPr>
-      <w:bookmarkStart w:id="79" w:name="_Toc360469788"/>
+      <w:bookmarkStart w:id="81" w:name="_Toc360469788"/>
     </w:p>
     <w:p>
       <w:pPr>
@@ -12599,18 +12524,18 @@
         </w:numPr>
         <w:snapToGrid w:val="0"/>
       </w:pPr>
-      <w:bookmarkStart w:id="80" w:name="_Toc450917914"/>
-      <w:bookmarkStart w:id="81" w:name="_Toc511640604"/>
-      <w:bookmarkStart w:id="82" w:name="_Toc77323263"/>
-      <w:bookmarkEnd w:id="79"/>
+      <w:bookmarkStart w:id="82" w:name="_Toc450917914"/>
+      <w:bookmarkStart w:id="83" w:name="_Toc511640604"/>
+      <w:bookmarkStart w:id="84" w:name="_Toc80715824"/>
+      <w:bookmarkEnd w:id="81"/>
       <w:proofErr w:type="spellStart"/>
       <w:r>
         <w:lastRenderedPageBreak/>
         <w:t>Risikobehandlung</w:t>
       </w:r>
-      <w:bookmarkEnd w:id="80"/>
-      <w:bookmarkEnd w:id="81"/>
       <w:bookmarkEnd w:id="82"/>
+      <w:bookmarkEnd w:id="83"/>
+      <w:bookmarkEnd w:id="84"/>
       <w:proofErr w:type="spellEnd"/>
     </w:p>
     <w:p>
@@ -12622,7 +12547,7 @@
         </w:numPr>
         <w:ind w:left="709"/>
       </w:pPr>
-      <w:bookmarkStart w:id="83" w:name="_Toc77323264"/>
+      <w:bookmarkStart w:id="85" w:name="_Toc80715825"/>
       <w:r>
         <w:rPr>
           <w:lang w:val="fr-LU"/>
@@ -12636,7 +12561,7 @@
         </w:rPr>
         <w:t>Behandlung</w:t>
       </w:r>
-      <w:bookmarkEnd w:id="83"/>
+      <w:bookmarkEnd w:id="85"/>
       <w:proofErr w:type="spellEnd"/>
     </w:p>
     <w:p>
@@ -12656,7 +12581,7 @@
           <w:lang w:val="fr-LU"/>
         </w:rPr>
       </w:pPr>
-      <w:bookmarkStart w:id="84" w:name="_Toc77323265"/>
+      <w:bookmarkStart w:id="86" w:name="_Toc80715826"/>
       <w:proofErr w:type="spellStart"/>
       <w:r>
         <w:rPr>
@@ -12664,7 +12589,7 @@
         </w:rPr>
         <w:t>Risikobehandlungsplan</w:t>
       </w:r>
-      <w:bookmarkEnd w:id="84"/>
+      <w:bookmarkEnd w:id="86"/>
       <w:proofErr w:type="spellEnd"/>
     </w:p>
     <w:p>
@@ -13062,12 +12987,10 @@
         <w:t xml:space="preserve"> </w:t>
       </w:r>
       <w:proofErr w:type="spellStart"/>
-      <w:proofErr w:type="gramStart"/>
       <w:r>
         <w:t>oder</w:t>
       </w:r>
       <w:proofErr w:type="spellEnd"/>
-      <w:proofErr w:type="gramEnd"/>
       <w:r>
         <w:t xml:space="preserve"> </w:t>
       </w:r>
@@ -13179,7 +13102,7 @@
           <w:lang w:val="en-US"/>
         </w:rPr>
       </w:pPr>
-      <w:bookmarkStart w:id="85" w:name="_Toc511640605"/>
+      <w:bookmarkStart w:id="87" w:name="_Toc511640605"/>
       <w:proofErr w:type="spellStart"/>
       <w:r>
         <w:rPr>
@@ -13201,7 +13124,7 @@
         </w:rPr>
         <w:t>Informationen</w:t>
       </w:r>
-      <w:bookmarkEnd w:id="85"/>
+      <w:bookmarkEnd w:id="87"/>
       <w:proofErr w:type="spellEnd"/>
     </w:p>
     <w:p>
@@ -13221,7 +13144,7 @@
           <w:lang w:val="en-US"/>
         </w:rPr>
       </w:pPr>
-      <w:bookmarkStart w:id="86" w:name="_Toc511640606"/>
+      <w:bookmarkStart w:id="88" w:name="_Toc511640606"/>
       <w:r>
         <w:rPr>
           <w:lang w:val="en-US"/>
@@ -13235,7 +13158,7 @@
         </w:rPr>
         <w:t>Risiken</w:t>
       </w:r>
-      <w:bookmarkEnd w:id="86"/>
+      <w:bookmarkEnd w:id="88"/>
       <w:proofErr w:type="spellEnd"/>
     </w:p>
     <w:p>
@@ -13276,9 +13199,9 @@
       <w:pPr>
         <w:pStyle w:val="Heading1"/>
       </w:pPr>
-      <w:bookmarkStart w:id="87" w:name="_Toc450917915"/>
-      <w:bookmarkStart w:id="88" w:name="_Toc511640607"/>
-      <w:bookmarkStart w:id="89" w:name="_Toc77323266"/>
+      <w:bookmarkStart w:id="89" w:name="_Toc450917915"/>
+      <w:bookmarkStart w:id="90" w:name="_Toc511640607"/>
+      <w:bookmarkStart w:id="91" w:name="_Toc80715827"/>
       <w:proofErr w:type="spellStart"/>
       <w:r>
         <w:lastRenderedPageBreak/>
@@ -13292,9 +13215,9 @@
       <w:r>
         <w:t>Informationsbeschaffung</w:t>
       </w:r>
-      <w:bookmarkEnd w:id="87"/>
-      <w:bookmarkEnd w:id="88"/>
       <w:bookmarkEnd w:id="89"/>
+      <w:bookmarkEnd w:id="90"/>
+      <w:bookmarkEnd w:id="91"/>
       <w:proofErr w:type="spellEnd"/>
     </w:p>
     <w:p>
@@ -13597,9 +13520,9 @@
       <w:pPr>
         <w:pStyle w:val="Heading1"/>
       </w:pPr>
-      <w:bookmarkStart w:id="90" w:name="_Toc450917916"/>
-      <w:bookmarkStart w:id="91" w:name="_Toc511640608"/>
-      <w:bookmarkStart w:id="92" w:name="_Toc77323267"/>
+      <w:bookmarkStart w:id="92" w:name="_Toc450917916"/>
+      <w:bookmarkStart w:id="93" w:name="_Toc511640608"/>
+      <w:bookmarkStart w:id="94" w:name="_Toc80715828"/>
       <w:proofErr w:type="spellStart"/>
       <w:r>
         <w:lastRenderedPageBreak/>
@@ -13621,9 +13544,9 @@
       <w:r>
         <w:t>Tendenzen</w:t>
       </w:r>
-      <w:bookmarkEnd w:id="90"/>
-      <w:bookmarkEnd w:id="91"/>
       <w:bookmarkEnd w:id="92"/>
+      <w:bookmarkEnd w:id="93"/>
+      <w:bookmarkEnd w:id="94"/>
       <w:proofErr w:type="spellEnd"/>
     </w:p>
     <w:p>
@@ -13640,9 +13563,9 @@
       <w:pPr>
         <w:pStyle w:val="Heading1"/>
       </w:pPr>
-      <w:bookmarkStart w:id="93" w:name="_Toc450917917"/>
-      <w:bookmarkStart w:id="94" w:name="_Toc511640609"/>
-      <w:bookmarkStart w:id="95" w:name="_Toc77323268"/>
+      <w:bookmarkStart w:id="95" w:name="_Toc450917917"/>
+      <w:bookmarkStart w:id="96" w:name="_Toc511640609"/>
+      <w:bookmarkStart w:id="97" w:name="_Toc80715829"/>
       <w:proofErr w:type="spellStart"/>
       <w:r>
         <w:lastRenderedPageBreak/>
@@ -13664,9 +13587,9 @@
       <w:r>
         <w:t>Bedrohungen</w:t>
       </w:r>
-      <w:bookmarkEnd w:id="93"/>
-      <w:bookmarkEnd w:id="94"/>
       <w:bookmarkEnd w:id="95"/>
+      <w:bookmarkEnd w:id="96"/>
+      <w:bookmarkEnd w:id="97"/>
       <w:proofErr w:type="spellEnd"/>
     </w:p>
     <w:p>
@@ -13681,7 +13604,7 @@
       <w:pPr>
         <w:pStyle w:val="Heading1"/>
       </w:pPr>
-      <w:bookmarkStart w:id="96" w:name="_Toc77323269"/>
+      <w:bookmarkStart w:id="98" w:name="_Toc80715830"/>
       <w:proofErr w:type="spellStart"/>
       <w:r>
         <w:lastRenderedPageBreak/>
@@ -13698,7 +13621,7 @@
       <w:r>
         <w:t>Risikoeigentümer</w:t>
       </w:r>
-      <w:bookmarkEnd w:id="96"/>
+      <w:bookmarkEnd w:id="98"/>
       <w:proofErr w:type="spellEnd"/>
     </w:p>
     <w:p>
@@ -13730,9 +13653,9 @@
         <w:pStyle w:val="Heading1"/>
         <w:jc w:val="left"/>
       </w:pPr>
-      <w:bookmarkStart w:id="97" w:name="_Toc450917918"/>
-      <w:bookmarkStart w:id="98" w:name="_Toc511640610"/>
-      <w:bookmarkStart w:id="99" w:name="_Toc77323270"/>
+      <w:bookmarkStart w:id="99" w:name="_Toc450917918"/>
+      <w:bookmarkStart w:id="100" w:name="_Toc511640610"/>
+      <w:bookmarkStart w:id="101" w:name="_Toc80715831"/>
       <w:proofErr w:type="spellStart"/>
       <w:r>
         <w:lastRenderedPageBreak/>
@@ -13765,9 +13688,9 @@
       <w:r>
         <w:t>Beraters</w:t>
       </w:r>
-      <w:bookmarkEnd w:id="97"/>
-      <w:bookmarkEnd w:id="98"/>
       <w:bookmarkEnd w:id="99"/>
+      <w:bookmarkEnd w:id="100"/>
+      <w:bookmarkEnd w:id="101"/>
       <w:proofErr w:type="spellEnd"/>
     </w:p>
     <w:p>
@@ -13775,8 +13698,8 @@
         <w:pStyle w:val="Heading2"/>
         <w:snapToGrid w:val="0"/>
       </w:pPr>
-      <w:bookmarkStart w:id="100" w:name="_Toc511640611"/>
-      <w:bookmarkStart w:id="101" w:name="_Toc77323271"/>
+      <w:bookmarkStart w:id="102" w:name="_Toc511640611"/>
+      <w:bookmarkStart w:id="103" w:name="_Toc80715832"/>
       <w:proofErr w:type="spellStart"/>
       <w:r>
         <w:t>Risiken</w:t>
@@ -13789,8 +13712,8 @@
       <w:r>
         <w:t>Informationen</w:t>
       </w:r>
-      <w:bookmarkEnd w:id="100"/>
-      <w:bookmarkEnd w:id="101"/>
+      <w:bookmarkEnd w:id="102"/>
+      <w:bookmarkEnd w:id="103"/>
       <w:proofErr w:type="spellEnd"/>
     </w:p>
     <w:p>
@@ -13817,8 +13740,8 @@
         <w:pStyle w:val="Heading2"/>
         <w:snapToGrid w:val="0"/>
       </w:pPr>
-      <w:bookmarkStart w:id="102" w:name="_Toc511640612"/>
-      <w:bookmarkStart w:id="103" w:name="_Toc77323272"/>
+      <w:bookmarkStart w:id="104" w:name="_Toc511640612"/>
+      <w:bookmarkStart w:id="105" w:name="_Toc80715833"/>
       <w:r>
         <w:lastRenderedPageBreak/>
         <w:t xml:space="preserve">Operative </w:t>
@@ -13827,8 +13750,8 @@
       <w:r>
         <w:t>Risiken</w:t>
       </w:r>
-      <w:bookmarkEnd w:id="102"/>
-      <w:bookmarkEnd w:id="103"/>
+      <w:bookmarkEnd w:id="104"/>
+      <w:bookmarkEnd w:id="105"/>
       <w:proofErr w:type="spellEnd"/>
     </w:p>
     <w:p>
@@ -13852,7 +13775,7 @@
 </file>
 
 <file path=word/endnotes.xml><?xml version="1.0" encoding="utf-8"?>
-<w:endnotes xmlns:wpc="http://schemas.microsoft.com/office/word/2010/wordprocessingCanvas" xmlns:cx="http://schemas.microsoft.com/office/drawing/2014/chartex" xmlns:cx1="http://schemas.microsoft.com/office/drawing/2015/9/8/chartex" xmlns:mc="http://schemas.openxmlformats.org/markup-compatibility/2006" xmlns:o="urn:schemas-microsoft-com:office:office" xmlns:r="http://schemas.openxmlformats.org/officeDocument/2006/relationships" xmlns:m="http://schemas.openxmlformats.org/officeDocument/2006/math" xmlns:v="urn:schemas-microsoft-com:vml" xmlns:wp14="http://schemas.microsoft.com/office/word/2010/wordprocessingDrawing" xmlns:wp="http://schemas.openxmlformats.org/drawingml/2006/wordprocessingDrawing" xmlns:w10="urn:schemas-microsoft-com:office:word" xmlns:w="http://schemas.openxmlformats.org/wordprocessingml/2006/main" xmlns:w14="http://schemas.microsoft.com/office/word/2010/wordml" xmlns:w15="http://schemas.microsoft.com/office/word/2012/wordml" xmlns:w16se="http://schemas.microsoft.com/office/word/2015/wordml/symex" xmlns:wpg="http://schemas.microsoft.com/office/word/2010/wordprocessingGroup" xmlns:wpi="http://schemas.microsoft.com/office/word/2010/wordprocessingInk" xmlns:wne="http://schemas.microsoft.com/office/word/2006/wordml" xmlns:wps="http://schemas.microsoft.com/office/word/2010/wordprocessingShape" mc:Ignorable="w14 w15 w16se wp14">
+<w:endnotes xmlns:wpc="http://schemas.microsoft.com/office/word/2010/wordprocessingCanvas" xmlns:cx="http://schemas.microsoft.com/office/drawing/2014/chartex" xmlns:mc="http://schemas.openxmlformats.org/markup-compatibility/2006" xmlns:o="urn:schemas-microsoft-com:office:office" xmlns:r="http://schemas.openxmlformats.org/officeDocument/2006/relationships" xmlns:m="http://schemas.openxmlformats.org/officeDocument/2006/math" xmlns:v="urn:schemas-microsoft-com:vml" xmlns:wp14="http://schemas.microsoft.com/office/word/2010/wordprocessingDrawing" xmlns:wp="http://schemas.openxmlformats.org/drawingml/2006/wordprocessingDrawing" xmlns:w10="urn:schemas-microsoft-com:office:word" xmlns:w="http://schemas.openxmlformats.org/wordprocessingml/2006/main" xmlns:w14="http://schemas.microsoft.com/office/word/2010/wordml" xmlns:w15="http://schemas.microsoft.com/office/word/2012/wordml" xmlns:w16se="http://schemas.microsoft.com/office/word/2015/wordml/symex" xmlns:wpg="http://schemas.microsoft.com/office/word/2010/wordprocessingGroup" xmlns:wpi="http://schemas.microsoft.com/office/word/2010/wordprocessingInk" xmlns:wne="http://schemas.microsoft.com/office/word/2006/wordml" xmlns:wps="http://schemas.microsoft.com/office/word/2010/wordprocessingShape" mc:Ignorable="w14 w15 w16se wp14">
   <w:endnote w:type="separator" w:id="-1">
     <w:p>
       <w:r>
@@ -13871,7 +13794,7 @@
 </file>
 
 <file path=word/footer1.xml><?xml version="1.0" encoding="utf-8"?>
-<w:ftr xmlns:wpc="http://schemas.microsoft.com/office/word/2010/wordprocessingCanvas" xmlns:cx="http://schemas.microsoft.com/office/drawing/2014/chartex" xmlns:cx1="http://schemas.microsoft.com/office/drawing/2015/9/8/chartex" xmlns:mc="http://schemas.openxmlformats.org/markup-compatibility/2006" xmlns:o="urn:schemas-microsoft-com:office:office" xmlns:r="http://schemas.openxmlformats.org/officeDocument/2006/relationships" xmlns:m="http://schemas.openxmlformats.org/officeDocument/2006/math" xmlns:v="urn:schemas-microsoft-com:vml" xmlns:wp14="http://schemas.microsoft.com/office/word/2010/wordprocessingDrawing" xmlns:wp="http://schemas.openxmlformats.org/drawingml/2006/wordprocessingDrawing" xmlns:w10="urn:schemas-microsoft-com:office:word" xmlns:w="http://schemas.openxmlformats.org/wordprocessingml/2006/main" xmlns:w14="http://schemas.microsoft.com/office/word/2010/wordml" xmlns:w15="http://schemas.microsoft.com/office/word/2012/wordml" xmlns:w16se="http://schemas.microsoft.com/office/word/2015/wordml/symex" xmlns:wpg="http://schemas.microsoft.com/office/word/2010/wordprocessingGroup" xmlns:wpi="http://schemas.microsoft.com/office/word/2010/wordprocessingInk" xmlns:wne="http://schemas.microsoft.com/office/word/2006/wordml" xmlns:wps="http://schemas.microsoft.com/office/word/2010/wordprocessingShape" mc:Ignorable="w14 w15 w16se wp14">
+<w:ftr xmlns:wpc="http://schemas.microsoft.com/office/word/2010/wordprocessingCanvas" xmlns:cx="http://schemas.microsoft.com/office/drawing/2014/chartex" xmlns:mc="http://schemas.openxmlformats.org/markup-compatibility/2006" xmlns:o="urn:schemas-microsoft-com:office:office" xmlns:r="http://schemas.openxmlformats.org/officeDocument/2006/relationships" xmlns:m="http://schemas.openxmlformats.org/officeDocument/2006/math" xmlns:v="urn:schemas-microsoft-com:vml" xmlns:wp14="http://schemas.microsoft.com/office/word/2010/wordprocessingDrawing" xmlns:wp="http://schemas.openxmlformats.org/drawingml/2006/wordprocessingDrawing" xmlns:w10="urn:schemas-microsoft-com:office:word" xmlns:w="http://schemas.openxmlformats.org/wordprocessingml/2006/main" xmlns:w14="http://schemas.microsoft.com/office/word/2010/wordml" xmlns:w15="http://schemas.microsoft.com/office/word/2012/wordml" xmlns:w16se="http://schemas.microsoft.com/office/word/2015/wordml/symex" xmlns:wpg="http://schemas.microsoft.com/office/word/2010/wordprocessingGroup" xmlns:wpi="http://schemas.microsoft.com/office/word/2010/wordprocessingInk" xmlns:wne="http://schemas.microsoft.com/office/word/2006/wordml" xmlns:wps="http://schemas.microsoft.com/office/word/2010/wordprocessingShape" mc:Ignorable="w14 w15 w16se wp14">
   <w:p>
     <w:pPr>
       <w:pStyle w:val="smile-footer"/>
@@ -13901,7 +13824,7 @@
         <w:lang w:val="en-US" w:eastAsia="en-US" w:bidi="ar-SA"/>
       </w:rPr>
       <w:drawing>
-        <wp:anchor distT="0" distB="0" distL="0" distR="0" simplePos="0" relativeHeight="251655167" behindDoc="0" locked="0" layoutInCell="1" allowOverlap="1" wp14:anchorId="4EB7C951" wp14:editId="7BB2FB38">
+        <wp:anchor distT="0" distB="0" distL="0" distR="0" simplePos="0" relativeHeight="251655167" behindDoc="0" locked="0" layoutInCell="1" allowOverlap="1" wp14:anchorId="32692AA3" wp14:editId="07958097">
           <wp:simplePos x="0" y="0"/>
           <wp:positionH relativeFrom="column">
             <wp:posOffset>-70485</wp:posOffset>
@@ -14086,7 +14009,7 @@
         <w:noProof/>
         <w:color w:val="auto"/>
       </w:rPr>
-      <w:t>3</w:t>
+      <w:t>2</w:t>
     </w:r>
     <w:r>
       <w:rPr>
@@ -14150,7 +14073,7 @@
 </file>
 
 <file path=word/footer2.xml><?xml version="1.0" encoding="utf-8"?>
-<w:ftr xmlns:wpc="http://schemas.microsoft.com/office/word/2010/wordprocessingCanvas" xmlns:cx="http://schemas.microsoft.com/office/drawing/2014/chartex" xmlns:cx1="http://schemas.microsoft.com/office/drawing/2015/9/8/chartex" xmlns:mc="http://schemas.openxmlformats.org/markup-compatibility/2006" xmlns:o="urn:schemas-microsoft-com:office:office" xmlns:r="http://schemas.openxmlformats.org/officeDocument/2006/relationships" xmlns:m="http://schemas.openxmlformats.org/officeDocument/2006/math" xmlns:v="urn:schemas-microsoft-com:vml" xmlns:wp14="http://schemas.microsoft.com/office/word/2010/wordprocessingDrawing" xmlns:wp="http://schemas.openxmlformats.org/drawingml/2006/wordprocessingDrawing" xmlns:w10="urn:schemas-microsoft-com:office:word" xmlns:w="http://schemas.openxmlformats.org/wordprocessingml/2006/main" xmlns:w14="http://schemas.microsoft.com/office/word/2010/wordml" xmlns:w15="http://schemas.microsoft.com/office/word/2012/wordml" xmlns:w16se="http://schemas.microsoft.com/office/word/2015/wordml/symex" xmlns:wpg="http://schemas.microsoft.com/office/word/2010/wordprocessingGroup" xmlns:wpi="http://schemas.microsoft.com/office/word/2010/wordprocessingInk" xmlns:wne="http://schemas.microsoft.com/office/word/2006/wordml" xmlns:wps="http://schemas.microsoft.com/office/word/2010/wordprocessingShape" mc:Ignorable="w14 w15 w16se wp14">
+<w:ftr xmlns:wpc="http://schemas.microsoft.com/office/word/2010/wordprocessingCanvas" xmlns:cx="http://schemas.microsoft.com/office/drawing/2014/chartex" xmlns:mc="http://schemas.openxmlformats.org/markup-compatibility/2006" xmlns:o="urn:schemas-microsoft-com:office:office" xmlns:r="http://schemas.openxmlformats.org/officeDocument/2006/relationships" xmlns:m="http://schemas.openxmlformats.org/officeDocument/2006/math" xmlns:v="urn:schemas-microsoft-com:vml" xmlns:wp14="http://schemas.microsoft.com/office/word/2010/wordprocessingDrawing" xmlns:wp="http://schemas.openxmlformats.org/drawingml/2006/wordprocessingDrawing" xmlns:w10="urn:schemas-microsoft-com:office:word" xmlns:w="http://schemas.openxmlformats.org/wordprocessingml/2006/main" xmlns:w14="http://schemas.microsoft.com/office/word/2010/wordml" xmlns:w15="http://schemas.microsoft.com/office/word/2012/wordml" xmlns:w16se="http://schemas.microsoft.com/office/word/2015/wordml/symex" xmlns:wpg="http://schemas.microsoft.com/office/word/2010/wordprocessingGroup" xmlns:wpi="http://schemas.microsoft.com/office/word/2010/wordprocessingInk" xmlns:wne="http://schemas.microsoft.com/office/word/2006/wordml" xmlns:wps="http://schemas.microsoft.com/office/word/2010/wordprocessingShape" mc:Ignorable="w14 w15 w16se wp14">
   <w:p>
     <w:pPr>
       <w:pStyle w:val="smile-footer"/>
@@ -14180,7 +14103,7 @@
         <w:lang w:val="en-US" w:eastAsia="en-US" w:bidi="ar-SA"/>
       </w:rPr>
       <w:drawing>
-        <wp:anchor distT="0" distB="0" distL="0" distR="0" simplePos="0" relativeHeight="251673600" behindDoc="0" locked="0" layoutInCell="1" allowOverlap="1" wp14:anchorId="7BB73488" wp14:editId="3E673307">
+        <wp:anchor distT="0" distB="0" distL="0" distR="0" simplePos="0" relativeHeight="251673600" behindDoc="0" locked="0" layoutInCell="1" allowOverlap="1" wp14:anchorId="790671F5" wp14:editId="074EC46F">
           <wp:simplePos x="0" y="0"/>
           <wp:positionH relativeFrom="column">
             <wp:posOffset>-70485</wp:posOffset>
@@ -14471,7 +14394,7 @@
 </file>
 
 <file path=word/footer3.xml><?xml version="1.0" encoding="utf-8"?>
-<w:ftr xmlns:wpc="http://schemas.microsoft.com/office/word/2010/wordprocessingCanvas" xmlns:cx="http://schemas.microsoft.com/office/drawing/2014/chartex" xmlns:cx1="http://schemas.microsoft.com/office/drawing/2015/9/8/chartex" xmlns:mc="http://schemas.openxmlformats.org/markup-compatibility/2006" xmlns:o="urn:schemas-microsoft-com:office:office" xmlns:r="http://schemas.openxmlformats.org/officeDocument/2006/relationships" xmlns:m="http://schemas.openxmlformats.org/officeDocument/2006/math" xmlns:v="urn:schemas-microsoft-com:vml" xmlns:wp14="http://schemas.microsoft.com/office/word/2010/wordprocessingDrawing" xmlns:wp="http://schemas.openxmlformats.org/drawingml/2006/wordprocessingDrawing" xmlns:w10="urn:schemas-microsoft-com:office:word" xmlns:w="http://schemas.openxmlformats.org/wordprocessingml/2006/main" xmlns:w14="http://schemas.microsoft.com/office/word/2010/wordml" xmlns:w15="http://schemas.microsoft.com/office/word/2012/wordml" xmlns:w16se="http://schemas.microsoft.com/office/word/2015/wordml/symex" xmlns:wpg="http://schemas.microsoft.com/office/word/2010/wordprocessingGroup" xmlns:wpi="http://schemas.microsoft.com/office/word/2010/wordprocessingInk" xmlns:wne="http://schemas.microsoft.com/office/word/2006/wordml" xmlns:wps="http://schemas.microsoft.com/office/word/2010/wordprocessingShape" mc:Ignorable="w14 w15 w16se wp14">
+<w:ftr xmlns:wpc="http://schemas.microsoft.com/office/word/2010/wordprocessingCanvas" xmlns:cx="http://schemas.microsoft.com/office/drawing/2014/chartex" xmlns:mc="http://schemas.openxmlformats.org/markup-compatibility/2006" xmlns:o="urn:schemas-microsoft-com:office:office" xmlns:r="http://schemas.openxmlformats.org/officeDocument/2006/relationships" xmlns:m="http://schemas.openxmlformats.org/officeDocument/2006/math" xmlns:v="urn:schemas-microsoft-com:vml" xmlns:wp14="http://schemas.microsoft.com/office/word/2010/wordprocessingDrawing" xmlns:wp="http://schemas.openxmlformats.org/drawingml/2006/wordprocessingDrawing" xmlns:w10="urn:schemas-microsoft-com:office:word" xmlns:w="http://schemas.openxmlformats.org/wordprocessingml/2006/main" xmlns:w14="http://schemas.microsoft.com/office/word/2010/wordml" xmlns:w15="http://schemas.microsoft.com/office/word/2012/wordml" xmlns:w16se="http://schemas.microsoft.com/office/word/2015/wordml/symex" xmlns:wpg="http://schemas.microsoft.com/office/word/2010/wordprocessingGroup" xmlns:wpi="http://schemas.microsoft.com/office/word/2010/wordprocessingInk" xmlns:wne="http://schemas.microsoft.com/office/word/2006/wordml" xmlns:wps="http://schemas.microsoft.com/office/word/2010/wordprocessingShape" mc:Ignorable="w14 w15 w16se wp14">
   <w:p>
     <w:pPr>
       <w:pStyle w:val="smile-footer"/>
@@ -14501,7 +14424,7 @@
         <w:lang w:val="en-US" w:eastAsia="en-US" w:bidi="ar-SA"/>
       </w:rPr>
       <w:drawing>
-        <wp:anchor distT="0" distB="0" distL="0" distR="0" simplePos="0" relativeHeight="251677696" behindDoc="0" locked="0" layoutInCell="1" allowOverlap="1" wp14:anchorId="61E6F9F6" wp14:editId="751037BE">
+        <wp:anchor distT="0" distB="0" distL="0" distR="0" simplePos="0" relativeHeight="251677696" behindDoc="0" locked="0" layoutInCell="1" allowOverlap="1" wp14:anchorId="0D68B12F" wp14:editId="04621226">
           <wp:simplePos x="0" y="0"/>
           <wp:positionH relativeFrom="column">
             <wp:posOffset>-70485</wp:posOffset>
@@ -14750,7 +14673,7 @@
 </file>
 
 <file path=word/footer4.xml><?xml version="1.0" encoding="utf-8"?>
-<w:ftr xmlns:wpc="http://schemas.microsoft.com/office/word/2010/wordprocessingCanvas" xmlns:cx="http://schemas.microsoft.com/office/drawing/2014/chartex" xmlns:cx1="http://schemas.microsoft.com/office/drawing/2015/9/8/chartex" xmlns:mc="http://schemas.openxmlformats.org/markup-compatibility/2006" xmlns:o="urn:schemas-microsoft-com:office:office" xmlns:r="http://schemas.openxmlformats.org/officeDocument/2006/relationships" xmlns:m="http://schemas.openxmlformats.org/officeDocument/2006/math" xmlns:v="urn:schemas-microsoft-com:vml" xmlns:wp14="http://schemas.microsoft.com/office/word/2010/wordprocessingDrawing" xmlns:wp="http://schemas.openxmlformats.org/drawingml/2006/wordprocessingDrawing" xmlns:w10="urn:schemas-microsoft-com:office:word" xmlns:w="http://schemas.openxmlformats.org/wordprocessingml/2006/main" xmlns:w14="http://schemas.microsoft.com/office/word/2010/wordml" xmlns:w15="http://schemas.microsoft.com/office/word/2012/wordml" xmlns:w16se="http://schemas.microsoft.com/office/word/2015/wordml/symex" xmlns:wpg="http://schemas.microsoft.com/office/word/2010/wordprocessingGroup" xmlns:wpi="http://schemas.microsoft.com/office/word/2010/wordprocessingInk" xmlns:wne="http://schemas.microsoft.com/office/word/2006/wordml" xmlns:wps="http://schemas.microsoft.com/office/word/2010/wordprocessingShape" mc:Ignorable="w14 w15 w16se wp14">
+<w:ftr xmlns:wpc="http://schemas.microsoft.com/office/word/2010/wordprocessingCanvas" xmlns:cx="http://schemas.microsoft.com/office/drawing/2014/chartex" xmlns:mc="http://schemas.openxmlformats.org/markup-compatibility/2006" xmlns:o="urn:schemas-microsoft-com:office:office" xmlns:r="http://schemas.openxmlformats.org/officeDocument/2006/relationships" xmlns:m="http://schemas.openxmlformats.org/officeDocument/2006/math" xmlns:v="urn:schemas-microsoft-com:vml" xmlns:wp14="http://schemas.microsoft.com/office/word/2010/wordprocessingDrawing" xmlns:wp="http://schemas.openxmlformats.org/drawingml/2006/wordprocessingDrawing" xmlns:w10="urn:schemas-microsoft-com:office:word" xmlns:w="http://schemas.openxmlformats.org/wordprocessingml/2006/main" xmlns:w14="http://schemas.microsoft.com/office/word/2010/wordml" xmlns:w15="http://schemas.microsoft.com/office/word/2012/wordml" xmlns:w16se="http://schemas.microsoft.com/office/word/2015/wordml/symex" xmlns:wpg="http://schemas.microsoft.com/office/word/2010/wordprocessingGroup" xmlns:wpi="http://schemas.microsoft.com/office/word/2010/wordprocessingInk" xmlns:wne="http://schemas.microsoft.com/office/word/2006/wordml" xmlns:wps="http://schemas.microsoft.com/office/word/2010/wordprocessingShape" mc:Ignorable="w14 w15 w16se wp14">
   <w:p>
     <w:pPr>
       <w:pStyle w:val="smile-footer"/>
@@ -15068,7 +14991,7 @@
 </file>
 
 <file path=word/footnotes.xml><?xml version="1.0" encoding="utf-8"?>
-<w:footnotes xmlns:wpc="http://schemas.microsoft.com/office/word/2010/wordprocessingCanvas" xmlns:cx="http://schemas.microsoft.com/office/drawing/2014/chartex" xmlns:cx1="http://schemas.microsoft.com/office/drawing/2015/9/8/chartex" xmlns:mc="http://schemas.openxmlformats.org/markup-compatibility/2006" xmlns:o="urn:schemas-microsoft-com:office:office" xmlns:r="http://schemas.openxmlformats.org/officeDocument/2006/relationships" xmlns:m="http://schemas.openxmlformats.org/officeDocument/2006/math" xmlns:v="urn:schemas-microsoft-com:vml" xmlns:wp14="http://schemas.microsoft.com/office/word/2010/wordprocessingDrawing" xmlns:wp="http://schemas.openxmlformats.org/drawingml/2006/wordprocessingDrawing" xmlns:w10="urn:schemas-microsoft-com:office:word" xmlns:w="http://schemas.openxmlformats.org/wordprocessingml/2006/main" xmlns:w14="http://schemas.microsoft.com/office/word/2010/wordml" xmlns:w15="http://schemas.microsoft.com/office/word/2012/wordml" xmlns:w16se="http://schemas.microsoft.com/office/word/2015/wordml/symex" xmlns:wpg="http://schemas.microsoft.com/office/word/2010/wordprocessingGroup" xmlns:wpi="http://schemas.microsoft.com/office/word/2010/wordprocessingInk" xmlns:wne="http://schemas.microsoft.com/office/word/2006/wordml" xmlns:wps="http://schemas.microsoft.com/office/word/2010/wordprocessingShape" mc:Ignorable="w14 w15 w16se wp14">
+<w:footnotes xmlns:wpc="http://schemas.microsoft.com/office/word/2010/wordprocessingCanvas" xmlns:cx="http://schemas.microsoft.com/office/drawing/2014/chartex" xmlns:mc="http://schemas.openxmlformats.org/markup-compatibility/2006" xmlns:o="urn:schemas-microsoft-com:office:office" xmlns:r="http://schemas.openxmlformats.org/officeDocument/2006/relationships" xmlns:m="http://schemas.openxmlformats.org/officeDocument/2006/math" xmlns:v="urn:schemas-microsoft-com:vml" xmlns:wp14="http://schemas.microsoft.com/office/word/2010/wordprocessingDrawing" xmlns:wp="http://schemas.openxmlformats.org/drawingml/2006/wordprocessingDrawing" xmlns:w10="urn:schemas-microsoft-com:office:word" xmlns:w="http://schemas.openxmlformats.org/wordprocessingml/2006/main" xmlns:w14="http://schemas.microsoft.com/office/word/2010/wordml" xmlns:w15="http://schemas.microsoft.com/office/word/2012/wordml" xmlns:w16se="http://schemas.microsoft.com/office/word/2015/wordml/symex" xmlns:wpg="http://schemas.microsoft.com/office/word/2010/wordprocessingGroup" xmlns:wpi="http://schemas.microsoft.com/office/word/2010/wordprocessingInk" xmlns:wne="http://schemas.microsoft.com/office/word/2006/wordml" xmlns:wps="http://schemas.microsoft.com/office/word/2010/wordprocessingShape" mc:Ignorable="w14 w15 w16se wp14">
   <w:footnote w:type="separator" w:id="-1">
     <w:p>
       <w:r>
@@ -15087,7 +15010,7 @@
 </file>
 
 <file path=word/header1.xml><?xml version="1.0" encoding="utf-8"?>
-<w:hdr xmlns:wpc="http://schemas.microsoft.com/office/word/2010/wordprocessingCanvas" xmlns:cx="http://schemas.microsoft.com/office/drawing/2014/chartex" xmlns:cx1="http://schemas.microsoft.com/office/drawing/2015/9/8/chartex" xmlns:mc="http://schemas.openxmlformats.org/markup-compatibility/2006" xmlns:o="urn:schemas-microsoft-com:office:office" xmlns:r="http://schemas.openxmlformats.org/officeDocument/2006/relationships" xmlns:m="http://schemas.openxmlformats.org/officeDocument/2006/math" xmlns:v="urn:schemas-microsoft-com:vml" xmlns:wp14="http://schemas.microsoft.com/office/word/2010/wordprocessingDrawing" xmlns:wp="http://schemas.openxmlformats.org/drawingml/2006/wordprocessingDrawing" xmlns:w10="urn:schemas-microsoft-com:office:word" xmlns:w="http://schemas.openxmlformats.org/wordprocessingml/2006/main" xmlns:w14="http://schemas.microsoft.com/office/word/2010/wordml" xmlns:w15="http://schemas.microsoft.com/office/word/2012/wordml" xmlns:w16se="http://schemas.microsoft.com/office/word/2015/wordml/symex" xmlns:wpg="http://schemas.microsoft.com/office/word/2010/wordprocessingGroup" xmlns:wpi="http://schemas.microsoft.com/office/word/2010/wordprocessingInk" xmlns:wne="http://schemas.microsoft.com/office/word/2006/wordml" xmlns:wps="http://schemas.microsoft.com/office/word/2010/wordprocessingShape" mc:Ignorable="w14 w15 w16se wp14">
+<w:hdr xmlns:wpc="http://schemas.microsoft.com/office/word/2010/wordprocessingCanvas" xmlns:cx="http://schemas.microsoft.com/office/drawing/2014/chartex" xmlns:mc="http://schemas.openxmlformats.org/markup-compatibility/2006" xmlns:o="urn:schemas-microsoft-com:office:office" xmlns:r="http://schemas.openxmlformats.org/officeDocument/2006/relationships" xmlns:m="http://schemas.openxmlformats.org/officeDocument/2006/math" xmlns:v="urn:schemas-microsoft-com:vml" xmlns:wp14="http://schemas.microsoft.com/office/word/2010/wordprocessingDrawing" xmlns:wp="http://schemas.openxmlformats.org/drawingml/2006/wordprocessingDrawing" xmlns:w10="urn:schemas-microsoft-com:office:word" xmlns:w="http://schemas.openxmlformats.org/wordprocessingml/2006/main" xmlns:w14="http://schemas.microsoft.com/office/word/2010/wordml" xmlns:w15="http://schemas.microsoft.com/office/word/2012/wordml" xmlns:w16se="http://schemas.microsoft.com/office/word/2015/wordml/symex" xmlns:wpg="http://schemas.microsoft.com/office/word/2010/wordprocessingGroup" xmlns:wpi="http://schemas.microsoft.com/office/word/2010/wordprocessingInk" xmlns:wne="http://schemas.microsoft.com/office/word/2006/wordml" xmlns:wps="http://schemas.microsoft.com/office/word/2010/wordprocessingShape" mc:Ignorable="w14 w15 w16se wp14">
   <w:tbl>
     <w:tblPr>
       <w:tblW w:w="9810" w:type="dxa"/>
@@ -15126,7 +15049,7 @@
               <w:lang w:eastAsia="en-US"/>
             </w:rPr>
             <w:drawing>
-              <wp:anchor distT="0" distB="0" distL="114300" distR="114300" simplePos="0" relativeHeight="251710464" behindDoc="0" locked="0" layoutInCell="1" allowOverlap="1" wp14:anchorId="1CDA32DA" wp14:editId="79DD9FAC">
+              <wp:anchor distT="0" distB="0" distL="114300" distR="114300" simplePos="0" relativeHeight="251710464" behindDoc="0" locked="0" layoutInCell="1" allowOverlap="1" wp14:anchorId="5ED18A90" wp14:editId="27BDAB81">
                 <wp:simplePos x="0" y="0"/>
                 <wp:positionH relativeFrom="column">
                   <wp:posOffset>-59690</wp:posOffset>
@@ -15622,7 +15545,7 @@
 </file>
 
 <file path=word/header2.xml><?xml version="1.0" encoding="utf-8"?>
-<w:hdr xmlns:wpc="http://schemas.microsoft.com/office/word/2010/wordprocessingCanvas" xmlns:cx="http://schemas.microsoft.com/office/drawing/2014/chartex" xmlns:cx1="http://schemas.microsoft.com/office/drawing/2015/9/8/chartex" xmlns:mc="http://schemas.openxmlformats.org/markup-compatibility/2006" xmlns:o="urn:schemas-microsoft-com:office:office" xmlns:r="http://schemas.openxmlformats.org/officeDocument/2006/relationships" xmlns:m="http://schemas.openxmlformats.org/officeDocument/2006/math" xmlns:v="urn:schemas-microsoft-com:vml" xmlns:wp14="http://schemas.microsoft.com/office/word/2010/wordprocessingDrawing" xmlns:wp="http://schemas.openxmlformats.org/drawingml/2006/wordprocessingDrawing" xmlns:w10="urn:schemas-microsoft-com:office:word" xmlns:w="http://schemas.openxmlformats.org/wordprocessingml/2006/main" xmlns:w14="http://schemas.microsoft.com/office/word/2010/wordml" xmlns:w15="http://schemas.microsoft.com/office/word/2012/wordml" xmlns:w16se="http://schemas.microsoft.com/office/word/2015/wordml/symex" xmlns:wpg="http://schemas.microsoft.com/office/word/2010/wordprocessingGroup" xmlns:wpi="http://schemas.microsoft.com/office/word/2010/wordprocessingInk" xmlns:wne="http://schemas.microsoft.com/office/word/2006/wordml" xmlns:wps="http://schemas.microsoft.com/office/word/2010/wordprocessingShape" mc:Ignorable="w14 w15 w16se wp14">
+<w:hdr xmlns:wpc="http://schemas.microsoft.com/office/word/2010/wordprocessingCanvas" xmlns:cx="http://schemas.microsoft.com/office/drawing/2014/chartex" xmlns:mc="http://schemas.openxmlformats.org/markup-compatibility/2006" xmlns:o="urn:schemas-microsoft-com:office:office" xmlns:r="http://schemas.openxmlformats.org/officeDocument/2006/relationships" xmlns:m="http://schemas.openxmlformats.org/officeDocument/2006/math" xmlns:v="urn:schemas-microsoft-com:vml" xmlns:wp14="http://schemas.microsoft.com/office/word/2010/wordprocessingDrawing" xmlns:wp="http://schemas.openxmlformats.org/drawingml/2006/wordprocessingDrawing" xmlns:w10="urn:schemas-microsoft-com:office:word" xmlns:w="http://schemas.openxmlformats.org/wordprocessingml/2006/main" xmlns:w14="http://schemas.microsoft.com/office/word/2010/wordml" xmlns:w15="http://schemas.microsoft.com/office/word/2012/wordml" xmlns:w16se="http://schemas.microsoft.com/office/word/2015/wordml/symex" xmlns:wpg="http://schemas.microsoft.com/office/word/2010/wordprocessingGroup" xmlns:wpi="http://schemas.microsoft.com/office/word/2010/wordprocessingInk" xmlns:wne="http://schemas.microsoft.com/office/word/2006/wordml" xmlns:wps="http://schemas.microsoft.com/office/word/2010/wordprocessingShape" mc:Ignorable="w14 w15 w16se wp14">
   <w:tbl>
     <w:tblPr>
       <w:tblW w:w="14400" w:type="dxa"/>
@@ -15662,7 +15585,7 @@
               <w:lang w:eastAsia="en-US"/>
             </w:rPr>
             <w:drawing>
-              <wp:anchor distT="0" distB="0" distL="114300" distR="114300" simplePos="0" relativeHeight="251716608" behindDoc="0" locked="0" layoutInCell="1" allowOverlap="1" wp14:anchorId="76B3D550" wp14:editId="6C0B5C2A">
+              <wp:anchor distT="0" distB="0" distL="114300" distR="114300" simplePos="0" relativeHeight="251716608" behindDoc="0" locked="0" layoutInCell="1" allowOverlap="1" wp14:anchorId="0D72DE60" wp14:editId="0AC9C13A">
                 <wp:simplePos x="0" y="0"/>
                 <wp:positionH relativeFrom="column">
                   <wp:posOffset>-29210</wp:posOffset>
@@ -16161,7 +16084,7 @@
 </file>
 
 <file path=word/header3.xml><?xml version="1.0" encoding="utf-8"?>
-<w:hdr xmlns:wpc="http://schemas.microsoft.com/office/word/2010/wordprocessingCanvas" xmlns:cx="http://schemas.microsoft.com/office/drawing/2014/chartex" xmlns:cx1="http://schemas.microsoft.com/office/drawing/2015/9/8/chartex" xmlns:mc="http://schemas.openxmlformats.org/markup-compatibility/2006" xmlns:o="urn:schemas-microsoft-com:office:office" xmlns:r="http://schemas.openxmlformats.org/officeDocument/2006/relationships" xmlns:m="http://schemas.openxmlformats.org/officeDocument/2006/math" xmlns:v="urn:schemas-microsoft-com:vml" xmlns:wp14="http://schemas.microsoft.com/office/word/2010/wordprocessingDrawing" xmlns:wp="http://schemas.openxmlformats.org/drawingml/2006/wordprocessingDrawing" xmlns:w10="urn:schemas-microsoft-com:office:word" xmlns:w="http://schemas.openxmlformats.org/wordprocessingml/2006/main" xmlns:w14="http://schemas.microsoft.com/office/word/2010/wordml" xmlns:w15="http://schemas.microsoft.com/office/word/2012/wordml" xmlns:w16se="http://schemas.microsoft.com/office/word/2015/wordml/symex" xmlns:wpg="http://schemas.microsoft.com/office/word/2010/wordprocessingGroup" xmlns:wpi="http://schemas.microsoft.com/office/word/2010/wordprocessingInk" xmlns:wne="http://schemas.microsoft.com/office/word/2006/wordml" xmlns:wps="http://schemas.microsoft.com/office/word/2010/wordprocessingShape" mc:Ignorable="w14 w15 w16se wp14">
+<w:hdr xmlns:wpc="http://schemas.microsoft.com/office/word/2010/wordprocessingCanvas" xmlns:cx="http://schemas.microsoft.com/office/drawing/2014/chartex" xmlns:mc="http://schemas.openxmlformats.org/markup-compatibility/2006" xmlns:o="urn:schemas-microsoft-com:office:office" xmlns:r="http://schemas.openxmlformats.org/officeDocument/2006/relationships" xmlns:m="http://schemas.openxmlformats.org/officeDocument/2006/math" xmlns:v="urn:schemas-microsoft-com:vml" xmlns:wp14="http://schemas.microsoft.com/office/word/2010/wordprocessingDrawing" xmlns:wp="http://schemas.openxmlformats.org/drawingml/2006/wordprocessingDrawing" xmlns:w10="urn:schemas-microsoft-com:office:word" xmlns:w="http://schemas.openxmlformats.org/wordprocessingml/2006/main" xmlns:w14="http://schemas.microsoft.com/office/word/2010/wordml" xmlns:w15="http://schemas.microsoft.com/office/word/2012/wordml" xmlns:w16se="http://schemas.microsoft.com/office/word/2015/wordml/symex" xmlns:wpg="http://schemas.microsoft.com/office/word/2010/wordprocessingGroup" xmlns:wpi="http://schemas.microsoft.com/office/word/2010/wordprocessingInk" xmlns:wne="http://schemas.microsoft.com/office/word/2006/wordml" xmlns:wps="http://schemas.microsoft.com/office/word/2010/wordprocessingShape" mc:Ignorable="w14 w15 w16se wp14">
   <w:tbl>
     <w:tblPr>
       <w:tblW w:w="14670" w:type="dxa"/>
@@ -16201,7 +16124,7 @@
               <w:lang w:eastAsia="en-US"/>
             </w:rPr>
             <w:drawing>
-              <wp:anchor distT="0" distB="0" distL="114300" distR="114300" simplePos="0" relativeHeight="251665408" behindDoc="1" locked="0" layoutInCell="1" allowOverlap="1" wp14:anchorId="2AF75A5B" wp14:editId="6E521771">
+              <wp:anchor distT="0" distB="0" distL="114300" distR="114300" simplePos="0" relativeHeight="251665408" behindDoc="1" locked="0" layoutInCell="1" allowOverlap="1" wp14:anchorId="73D296AF" wp14:editId="70EBB8E6">
                 <wp:simplePos x="0" y="0"/>
                 <wp:positionH relativeFrom="column">
                   <wp:posOffset>-60325</wp:posOffset>
@@ -16670,7 +16593,7 @@
 </file>
 
 <file path=word/header4.xml><?xml version="1.0" encoding="utf-8"?>
-<w:hdr xmlns:wpc="http://schemas.microsoft.com/office/word/2010/wordprocessingCanvas" xmlns:cx="http://schemas.microsoft.com/office/drawing/2014/chartex" xmlns:cx1="http://schemas.microsoft.com/office/drawing/2015/9/8/chartex" xmlns:mc="http://schemas.openxmlformats.org/markup-compatibility/2006" xmlns:o="urn:schemas-microsoft-com:office:office" xmlns:r="http://schemas.openxmlformats.org/officeDocument/2006/relationships" xmlns:m="http://schemas.openxmlformats.org/officeDocument/2006/math" xmlns:v="urn:schemas-microsoft-com:vml" xmlns:wp14="http://schemas.microsoft.com/office/word/2010/wordprocessingDrawing" xmlns:wp="http://schemas.openxmlformats.org/drawingml/2006/wordprocessingDrawing" xmlns:w10="urn:schemas-microsoft-com:office:word" xmlns:w="http://schemas.openxmlformats.org/wordprocessingml/2006/main" xmlns:w14="http://schemas.microsoft.com/office/word/2010/wordml" xmlns:w15="http://schemas.microsoft.com/office/word/2012/wordml" xmlns:w16se="http://schemas.microsoft.com/office/word/2015/wordml/symex" xmlns:wpg="http://schemas.microsoft.com/office/word/2010/wordprocessingGroup" xmlns:wpi="http://schemas.microsoft.com/office/word/2010/wordprocessingInk" xmlns:wne="http://schemas.microsoft.com/office/word/2006/wordml" xmlns:wps="http://schemas.microsoft.com/office/word/2010/wordprocessingShape" mc:Ignorable="w14 w15 w16se wp14">
+<w:hdr xmlns:wpc="http://schemas.microsoft.com/office/word/2010/wordprocessingCanvas" xmlns:cx="http://schemas.microsoft.com/office/drawing/2014/chartex" xmlns:mc="http://schemas.openxmlformats.org/markup-compatibility/2006" xmlns:o="urn:schemas-microsoft-com:office:office" xmlns:r="http://schemas.openxmlformats.org/officeDocument/2006/relationships" xmlns:m="http://schemas.openxmlformats.org/officeDocument/2006/math" xmlns:v="urn:schemas-microsoft-com:vml" xmlns:wp14="http://schemas.microsoft.com/office/word/2010/wordprocessingDrawing" xmlns:wp="http://schemas.openxmlformats.org/drawingml/2006/wordprocessingDrawing" xmlns:w10="urn:schemas-microsoft-com:office:word" xmlns:w="http://schemas.openxmlformats.org/wordprocessingml/2006/main" xmlns:w14="http://schemas.microsoft.com/office/word/2010/wordml" xmlns:w15="http://schemas.microsoft.com/office/word/2012/wordml" xmlns:w16se="http://schemas.microsoft.com/office/word/2015/wordml/symex" xmlns:wpg="http://schemas.microsoft.com/office/word/2010/wordprocessingGroup" xmlns:wpi="http://schemas.microsoft.com/office/word/2010/wordprocessingInk" xmlns:wne="http://schemas.microsoft.com/office/word/2006/wordml" xmlns:wps="http://schemas.microsoft.com/office/word/2010/wordprocessingShape" mc:Ignorable="w14 w15 w16se wp14">
   <w:tbl>
     <w:tblPr>
       <w:tblW w:w="9810" w:type="dxa"/>
@@ -16710,7 +16633,7 @@
               <w:lang w:eastAsia="en-US"/>
             </w:rPr>
             <w:drawing>
-              <wp:anchor distT="0" distB="0" distL="114300" distR="114300" simplePos="0" relativeHeight="251722752" behindDoc="0" locked="0" layoutInCell="1" allowOverlap="1" wp14:anchorId="5EF32268" wp14:editId="307BD7A2">
+              <wp:anchor distT="0" distB="0" distL="114300" distR="114300" simplePos="0" relativeHeight="251722752" behindDoc="0" locked="0" layoutInCell="1" allowOverlap="1" wp14:anchorId="1E213D2D" wp14:editId="7C34B74B">
                 <wp:simplePos x="0" y="0"/>
                 <wp:positionH relativeFrom="column">
                   <wp:posOffset>-36830</wp:posOffset>
@@ -17202,7 +17125,7 @@
 </file>
 
 <file path=word/header5.xml><?xml version="1.0" encoding="utf-8"?>
-<w:hdr xmlns:wpc="http://schemas.microsoft.com/office/word/2010/wordprocessingCanvas" xmlns:cx="http://schemas.microsoft.com/office/drawing/2014/chartex" xmlns:cx1="http://schemas.microsoft.com/office/drawing/2015/9/8/chartex" xmlns:mc="http://schemas.openxmlformats.org/markup-compatibility/2006" xmlns:o="urn:schemas-microsoft-com:office:office" xmlns:r="http://schemas.openxmlformats.org/officeDocument/2006/relationships" xmlns:m="http://schemas.openxmlformats.org/officeDocument/2006/math" xmlns:v="urn:schemas-microsoft-com:vml" xmlns:wp14="http://schemas.microsoft.com/office/word/2010/wordprocessingDrawing" xmlns:wp="http://schemas.openxmlformats.org/drawingml/2006/wordprocessingDrawing" xmlns:w10="urn:schemas-microsoft-com:office:word" xmlns:w="http://schemas.openxmlformats.org/wordprocessingml/2006/main" xmlns:w14="http://schemas.microsoft.com/office/word/2010/wordml" xmlns:w15="http://schemas.microsoft.com/office/word/2012/wordml" xmlns:w16se="http://schemas.microsoft.com/office/word/2015/wordml/symex" xmlns:wpg="http://schemas.microsoft.com/office/word/2010/wordprocessingGroup" xmlns:wpi="http://schemas.microsoft.com/office/word/2010/wordprocessingInk" xmlns:wne="http://schemas.microsoft.com/office/word/2006/wordml" xmlns:wps="http://schemas.microsoft.com/office/word/2010/wordprocessingShape" mc:Ignorable="w14 w15 w16se wp14">
+<w:hdr xmlns:wpc="http://schemas.microsoft.com/office/word/2010/wordprocessingCanvas" xmlns:cx="http://schemas.microsoft.com/office/drawing/2014/chartex" xmlns:mc="http://schemas.openxmlformats.org/markup-compatibility/2006" xmlns:o="urn:schemas-microsoft-com:office:office" xmlns:r="http://schemas.openxmlformats.org/officeDocument/2006/relationships" xmlns:m="http://schemas.openxmlformats.org/officeDocument/2006/math" xmlns:v="urn:schemas-microsoft-com:vml" xmlns:wp14="http://schemas.microsoft.com/office/word/2010/wordprocessingDrawing" xmlns:wp="http://schemas.openxmlformats.org/drawingml/2006/wordprocessingDrawing" xmlns:w10="urn:schemas-microsoft-com:office:word" xmlns:w="http://schemas.openxmlformats.org/wordprocessingml/2006/main" xmlns:w14="http://schemas.microsoft.com/office/word/2010/wordml" xmlns:w15="http://schemas.microsoft.com/office/word/2012/wordml" xmlns:w16se="http://schemas.microsoft.com/office/word/2015/wordml/symex" xmlns:wpg="http://schemas.microsoft.com/office/word/2010/wordprocessingGroup" xmlns:wpi="http://schemas.microsoft.com/office/word/2010/wordprocessingInk" xmlns:wne="http://schemas.microsoft.com/office/word/2006/wordml" xmlns:wps="http://schemas.microsoft.com/office/word/2010/wordprocessingShape" mc:Ignorable="w14 w15 w16se wp14">
   <w:tbl>
     <w:tblPr>
       <w:tblW w:w="9810" w:type="dxa"/>
@@ -17242,7 +17165,7 @@
               <w:lang w:eastAsia="en-US"/>
             </w:rPr>
             <w:drawing>
-              <wp:anchor distT="0" distB="0" distL="114300" distR="114300" simplePos="0" relativeHeight="251669504" behindDoc="1" locked="0" layoutInCell="1" allowOverlap="1" wp14:anchorId="60E37ACF" wp14:editId="11EB3E4E">
+              <wp:anchor distT="0" distB="0" distL="114300" distR="114300" simplePos="0" relativeHeight="251669504" behindDoc="1" locked="0" layoutInCell="1" allowOverlap="1" wp14:anchorId="415EE684" wp14:editId="70BE1DF5">
                 <wp:simplePos x="0" y="0"/>
                 <wp:positionH relativeFrom="column">
                   <wp:posOffset>-60325</wp:posOffset>
@@ -17711,7 +17634,7 @@
 </file>
 
 <file path=word/header6.xml><?xml version="1.0" encoding="utf-8"?>
-<w:hdr xmlns:wpc="http://schemas.microsoft.com/office/word/2010/wordprocessingCanvas" xmlns:cx="http://schemas.microsoft.com/office/drawing/2014/chartex" xmlns:cx1="http://schemas.microsoft.com/office/drawing/2015/9/8/chartex" xmlns:mc="http://schemas.openxmlformats.org/markup-compatibility/2006" xmlns:o="urn:schemas-microsoft-com:office:office" xmlns:r="http://schemas.openxmlformats.org/officeDocument/2006/relationships" xmlns:m="http://schemas.openxmlformats.org/officeDocument/2006/math" xmlns:v="urn:schemas-microsoft-com:vml" xmlns:wp14="http://schemas.microsoft.com/office/word/2010/wordprocessingDrawing" xmlns:wp="http://schemas.openxmlformats.org/drawingml/2006/wordprocessingDrawing" xmlns:w10="urn:schemas-microsoft-com:office:word" xmlns:w="http://schemas.openxmlformats.org/wordprocessingml/2006/main" xmlns:w14="http://schemas.microsoft.com/office/word/2010/wordml" xmlns:w15="http://schemas.microsoft.com/office/word/2012/wordml" xmlns:w16se="http://schemas.microsoft.com/office/word/2015/wordml/symex" xmlns:wpg="http://schemas.microsoft.com/office/word/2010/wordprocessingGroup" xmlns:wpi="http://schemas.microsoft.com/office/word/2010/wordprocessingInk" xmlns:wne="http://schemas.microsoft.com/office/word/2006/wordml" xmlns:wps="http://schemas.microsoft.com/office/word/2010/wordprocessingShape" mc:Ignorable="w14 w15 w16se wp14">
+<w:hdr xmlns:wpc="http://schemas.microsoft.com/office/word/2010/wordprocessingCanvas" xmlns:cx="http://schemas.microsoft.com/office/drawing/2014/chartex" xmlns:mc="http://schemas.openxmlformats.org/markup-compatibility/2006" xmlns:o="urn:schemas-microsoft-com:office:office" xmlns:r="http://schemas.openxmlformats.org/officeDocument/2006/relationships" xmlns:m="http://schemas.openxmlformats.org/officeDocument/2006/math" xmlns:v="urn:schemas-microsoft-com:vml" xmlns:wp14="http://schemas.microsoft.com/office/word/2010/wordprocessingDrawing" xmlns:wp="http://schemas.openxmlformats.org/drawingml/2006/wordprocessingDrawing" xmlns:w10="urn:schemas-microsoft-com:office:word" xmlns:w="http://schemas.openxmlformats.org/wordprocessingml/2006/main" xmlns:w14="http://schemas.microsoft.com/office/word/2010/wordml" xmlns:w15="http://schemas.microsoft.com/office/word/2012/wordml" xmlns:w16se="http://schemas.microsoft.com/office/word/2015/wordml/symex" xmlns:wpg="http://schemas.microsoft.com/office/word/2010/wordprocessingGroup" xmlns:wpi="http://schemas.microsoft.com/office/word/2010/wordprocessingInk" xmlns:wne="http://schemas.microsoft.com/office/word/2006/wordml" xmlns:wps="http://schemas.microsoft.com/office/word/2010/wordprocessingShape" mc:Ignorable="w14 w15 w16se wp14">
   <w:tbl>
     <w:tblPr>
       <w:tblW w:w="14522" w:type="dxa"/>
@@ -18246,7 +18169,7 @@
 </file>
 
 <file path=word/numbering.xml><?xml version="1.0" encoding="utf-8"?>
-<w:numbering xmlns:wpc="http://schemas.microsoft.com/office/word/2010/wordprocessingCanvas" xmlns:cx="http://schemas.microsoft.com/office/drawing/2014/chartex" xmlns:cx1="http://schemas.microsoft.com/office/drawing/2015/9/8/chartex" xmlns:mc="http://schemas.openxmlformats.org/markup-compatibility/2006" xmlns:o="urn:schemas-microsoft-com:office:office" xmlns:r="http://schemas.openxmlformats.org/officeDocument/2006/relationships" xmlns:m="http://schemas.openxmlformats.org/officeDocument/2006/math" xmlns:v="urn:schemas-microsoft-com:vml" xmlns:wp14="http://schemas.microsoft.com/office/word/2010/wordprocessingDrawing" xmlns:wp="http://schemas.openxmlformats.org/drawingml/2006/wordprocessingDrawing" xmlns:w10="urn:schemas-microsoft-com:office:word" xmlns:w="http://schemas.openxmlformats.org/wordprocessingml/2006/main" xmlns:w14="http://schemas.microsoft.com/office/word/2010/wordml" xmlns:w15="http://schemas.microsoft.com/office/word/2012/wordml" xmlns:w16se="http://schemas.microsoft.com/office/word/2015/wordml/symex" xmlns:wpg="http://schemas.microsoft.com/office/word/2010/wordprocessingGroup" xmlns:wpi="http://schemas.microsoft.com/office/word/2010/wordprocessingInk" xmlns:wne="http://schemas.microsoft.com/office/word/2006/wordml" xmlns:wps="http://schemas.microsoft.com/office/word/2010/wordprocessingShape" mc:Ignorable="w14 w15 w16se wp14">
+<w:numbering xmlns:wpc="http://schemas.microsoft.com/office/word/2010/wordprocessingCanvas" xmlns:cx="http://schemas.microsoft.com/office/drawing/2014/chartex" xmlns:mc="http://schemas.openxmlformats.org/markup-compatibility/2006" xmlns:o="urn:schemas-microsoft-com:office:office" xmlns:r="http://schemas.openxmlformats.org/officeDocument/2006/relationships" xmlns:m="http://schemas.openxmlformats.org/officeDocument/2006/math" xmlns:v="urn:schemas-microsoft-com:vml" xmlns:wp14="http://schemas.microsoft.com/office/word/2010/wordprocessingDrawing" xmlns:wp="http://schemas.openxmlformats.org/drawingml/2006/wordprocessingDrawing" xmlns:w10="urn:schemas-microsoft-com:office:word" xmlns:w="http://schemas.openxmlformats.org/wordprocessingml/2006/main" xmlns:w14="http://schemas.microsoft.com/office/word/2010/wordml" xmlns:w15="http://schemas.microsoft.com/office/word/2012/wordml" xmlns:w16se="http://schemas.microsoft.com/office/word/2015/wordml/symex" xmlns:wpg="http://schemas.microsoft.com/office/word/2010/wordprocessingGroup" xmlns:wpi="http://schemas.microsoft.com/office/word/2010/wordprocessingInk" xmlns:wne="http://schemas.microsoft.com/office/word/2006/wordml" xmlns:wps="http://schemas.microsoft.com/office/word/2010/wordprocessingShape" mc:Ignorable="w14 w15 w16se wp14">
   <w:abstractNum w:abstractNumId="0" w15:restartNumberingAfterBreak="0">
     <w:nsid w:val="213D5408"/>
     <w:multiLevelType w:val="hybridMultilevel"/>
@@ -21792,7 +21715,7 @@
 </file>
 
 <file path=customXml/itemProps1.xml><?xml version="1.0" encoding="utf-8"?>
-<ds:datastoreItem xmlns:ds="http://schemas.openxmlformats.org/officeDocument/2006/customXml" ds:itemID="{21E6E477-2FB9-499D-B086-507BBBF5B823}">
+<ds:datastoreItem xmlns:ds="http://schemas.openxmlformats.org/officeDocument/2006/customXml" ds:itemID="{A4075E47-1399-45DA-B4A6-AA82AD1A3BEA}">
   <ds:schemaRefs>
     <ds:schemaRef ds:uri="http://schemas.openxmlformats.org/officeDocument/2006/bibliography"/>
   </ds:schemaRefs>
@@ -21800,7 +21723,7 @@
 </file>
 
 <file path=customXml/itemProps2.xml><?xml version="1.0" encoding="utf-8"?>
-<ds:datastoreItem xmlns:ds="http://schemas.openxmlformats.org/officeDocument/2006/customXml" ds:itemID="{FBE20953-5A40-4EB9-97B5-B9B8CF7BB93F}">
+<ds:datastoreItem xmlns:ds="http://schemas.openxmlformats.org/officeDocument/2006/customXml" ds:itemID="{0AFABE0C-D255-4440-AF89-434F89176F45}">
   <ds:schemaRefs>
     <ds:schemaRef ds:uri="http://schemas.openxmlformats.org/officeDocument/2006/bibliography"/>
   </ds:schemaRefs>

</xml_diff>

<commit_message>
Add new tag [$TABLE_ASSET_CONTEXT] in 3th deliverables
</commit_message>
<xml_diff>
--- a/deliveries/cases/DE/3.docx
+++ b/deliveries/cases/DE/3.docx
@@ -120,8 +120,6 @@
           <w:lang w:val="fr-LU"/>
         </w:rPr>
       </w:pPr>
-      <w:bookmarkStart w:id="0" w:name="_GoBack"/>
-      <w:bookmarkEnd w:id="0"/>
     </w:p>
     <w:p>
       <w:pPr>
@@ -175,12 +173,12 @@
           <w:lang w:val="fr-LU"/>
         </w:rPr>
       </w:pPr>
-      <w:bookmarkStart w:id="1" w:name="_Toc21257203"/>
-      <w:bookmarkStart w:id="2" w:name="_Toc21404234"/>
-      <w:bookmarkStart w:id="3" w:name="_Toc21419504"/>
-      <w:bookmarkStart w:id="4" w:name="_Toc21425305"/>
-      <w:bookmarkStart w:id="5" w:name="_Toc21427160"/>
-      <w:bookmarkStart w:id="6" w:name="_Toc44755072"/>
+      <w:bookmarkStart w:id="0" w:name="_Toc21257203"/>
+      <w:bookmarkStart w:id="1" w:name="_Toc21404234"/>
+      <w:bookmarkStart w:id="2" w:name="_Toc21419504"/>
+      <w:bookmarkStart w:id="3" w:name="_Toc21425305"/>
+      <w:bookmarkStart w:id="4" w:name="_Toc21427160"/>
+      <w:bookmarkStart w:id="5" w:name="_Toc44755072"/>
     </w:p>
     <w:p>
       <w:pPr>
@@ -284,7 +282,6 @@
         </w:rPr>
         <w:t xml:space="preserve"> </w:t>
       </w:r>
-      <w:proofErr w:type="spellStart"/>
       <w:r>
         <w:rPr>
           <w:b/>
@@ -295,7 +292,6 @@
         </w:rPr>
         <w:t>Informationssicherheit</w:t>
       </w:r>
-      <w:proofErr w:type="spellEnd"/>
       <w:r>
         <w:rPr>
           <w:b/>
@@ -405,12 +401,12 @@
         </w:rPr>
       </w:pPr>
     </w:p>
+    <w:bookmarkEnd w:id="0"/>
     <w:bookmarkEnd w:id="1"/>
     <w:bookmarkEnd w:id="2"/>
     <w:bookmarkEnd w:id="3"/>
     <w:bookmarkEnd w:id="4"/>
     <w:bookmarkEnd w:id="5"/>
-    <w:bookmarkEnd w:id="6"/>
     <w:p>
       <w:pPr>
         <w:rPr>
@@ -495,21 +491,12 @@
           <w:szCs w:val="20"/>
         </w:rPr>
       </w:pPr>
-      <w:proofErr w:type="spellStart"/>
       <w:r>
         <w:rPr>
           <w:sz w:val="20"/>
           <w:szCs w:val="20"/>
         </w:rPr>
-        <w:t>Dokumentstatus</w:t>
-      </w:r>
-      <w:proofErr w:type="spellEnd"/>
-      <w:r>
-        <w:rPr>
-          <w:sz w:val="20"/>
-          <w:szCs w:val="20"/>
-        </w:rPr>
-        <w:t>:</w:t>
+        <w:t>Dokumentstatus:</w:t>
       </w:r>
       <w:r>
         <w:rPr>
@@ -740,23 +727,13 @@
           <w:lang w:val="fr-LU"/>
         </w:rPr>
       </w:pPr>
-      <w:proofErr w:type="spellStart"/>
       <w:r>
         <w:rPr>
           <w:sz w:val="20"/>
           <w:szCs w:val="20"/>
           <w:lang w:val="fr-LU"/>
         </w:rPr>
-        <w:t>Sicherheitsberater</w:t>
-      </w:r>
-      <w:proofErr w:type="spellEnd"/>
-      <w:r>
-        <w:rPr>
-          <w:sz w:val="20"/>
-          <w:szCs w:val="20"/>
-          <w:lang w:val="fr-LU"/>
-        </w:rPr>
-        <w:t>:</w:t>
+        <w:t>Sicherheitsberater:</w:t>
       </w:r>
       <w:r>
         <w:rPr>
@@ -852,7 +829,6 @@
         </w:rPr>
         <w:br w:type="page"/>
       </w:r>
-      <w:proofErr w:type="spellStart"/>
       <w:r>
         <w:rPr>
           <w:b/>
@@ -863,7 +839,6 @@
         <w:lastRenderedPageBreak/>
         <w:t>Zusammenfassung</w:t>
       </w:r>
-      <w:proofErr w:type="spellEnd"/>
     </w:p>
     <w:p>
       <w:pPr>
@@ -881,21 +856,12 @@
           <w:sz w:val="24"/>
         </w:rPr>
       </w:pPr>
-      <w:proofErr w:type="spellStart"/>
       <w:r>
         <w:rPr>
           <w:b/>
           <w:sz w:val="24"/>
         </w:rPr>
-        <w:t>Aktuelle</w:t>
-      </w:r>
-      <w:proofErr w:type="spellEnd"/>
-      <w:r>
-        <w:rPr>
-          <w:b/>
-          <w:sz w:val="24"/>
-        </w:rPr>
-        <w:t xml:space="preserve"> </w:t>
+        <w:t xml:space="preserve">Aktuelle </w:t>
       </w:r>
       <w:proofErr w:type="spellStart"/>
       <w:r>
@@ -1007,14 +973,12 @@
               <w:lang w:val="fr-LU"/>
             </w:rPr>
           </w:pPr>
-          <w:proofErr w:type="spellStart"/>
           <w:r>
             <w:rPr>
               <w:lang w:val="fr-LU"/>
             </w:rPr>
             <w:t>Inhaltsübersicht</w:t>
           </w:r>
-          <w:proofErr w:type="spellEnd"/>
         </w:p>
         <w:p>
           <w:pPr>
@@ -1046,7 +1010,7 @@
           <w:r>
             <w:fldChar w:fldCharType="separate"/>
           </w:r>
-          <w:hyperlink w:anchor="_Toc80715798" w:history="1">
+          <w:hyperlink w:anchor="_Toc102395154" w:history="1">
             <w:r>
               <w:rPr>
                 <w:rStyle w:val="Hyperlink"/>
@@ -1094,7 +1058,7 @@
                 <w:noProof/>
                 <w:webHidden/>
               </w:rPr>
-              <w:instrText xml:space="preserve"> PAGEREF _Toc80715798 \h </w:instrText>
+              <w:instrText xml:space="preserve"> PAGEREF _Toc102395154 \h </w:instrText>
             </w:r>
             <w:r>
               <w:rPr>
@@ -1141,7 +1105,7 @@
               <w:lang w:eastAsia="en-US"/>
             </w:rPr>
           </w:pPr>
-          <w:hyperlink w:anchor="_Toc80715799" w:history="1">
+          <w:hyperlink w:anchor="_Toc102395155" w:history="1">
             <w:r>
               <w:rPr>
                 <w:rStyle w:val="Hyperlink"/>
@@ -1188,7 +1152,7 @@
                 <w:noProof/>
                 <w:webHidden/>
               </w:rPr>
-              <w:instrText xml:space="preserve"> PAGEREF _Toc80715799 \h </w:instrText>
+              <w:instrText xml:space="preserve"> PAGEREF _Toc102395155 \h </w:instrText>
             </w:r>
             <w:r>
               <w:rPr>
@@ -1235,7 +1199,7 @@
               <w:lang w:eastAsia="en-US"/>
             </w:rPr>
           </w:pPr>
-          <w:hyperlink w:anchor="_Toc80715800" w:history="1">
+          <w:hyperlink w:anchor="_Toc102395156" w:history="1">
             <w:r>
               <w:rPr>
                 <w:rStyle w:val="Hyperlink"/>
@@ -1282,7 +1246,7 @@
                 <w:noProof/>
                 <w:webHidden/>
               </w:rPr>
-              <w:instrText xml:space="preserve"> PAGEREF _Toc80715800 \h </w:instrText>
+              <w:instrText xml:space="preserve"> PAGEREF _Toc102395156 \h </w:instrText>
             </w:r>
             <w:r>
               <w:rPr>
@@ -1329,7 +1293,7 @@
               <w:lang w:eastAsia="en-US"/>
             </w:rPr>
           </w:pPr>
-          <w:hyperlink w:anchor="_Toc80715801" w:history="1">
+          <w:hyperlink w:anchor="_Toc102395157" w:history="1">
             <w:r>
               <w:rPr>
                 <w:rStyle w:val="Hyperlink"/>
@@ -1377,7 +1341,7 @@
                 <w:noProof/>
                 <w:webHidden/>
               </w:rPr>
-              <w:instrText xml:space="preserve"> PAGEREF _Toc80715801 \h </w:instrText>
+              <w:instrText xml:space="preserve"> PAGEREF _Toc102395157 \h </w:instrText>
             </w:r>
             <w:r>
               <w:rPr>
@@ -1424,7 +1388,7 @@
               <w:lang w:eastAsia="en-US"/>
             </w:rPr>
           </w:pPr>
-          <w:hyperlink w:anchor="_Toc80715802" w:history="1">
+          <w:hyperlink w:anchor="_Toc102395158" w:history="1">
             <w:r>
               <w:rPr>
                 <w:rStyle w:val="Hyperlink"/>
@@ -1473,7 +1437,7 @@
                 <w:noProof/>
                 <w:webHidden/>
               </w:rPr>
-              <w:instrText xml:space="preserve"> PAGEREF _Toc80715802 \h </w:instrText>
+              <w:instrText xml:space="preserve"> PAGEREF _Toc102395158 \h </w:instrText>
             </w:r>
             <w:r>
               <w:rPr>
@@ -1522,7 +1486,7 @@
               <w:lang w:eastAsia="en-US"/>
             </w:rPr>
           </w:pPr>
-          <w:hyperlink w:anchor="_Toc80715803" w:history="1">
+          <w:hyperlink w:anchor="_Toc102395159" w:history="1">
             <w:r>
               <w:rPr>
                 <w:rStyle w:val="Hyperlink"/>
@@ -1570,7 +1534,7 @@
                 <w:noProof/>
                 <w:webHidden/>
               </w:rPr>
-              <w:instrText xml:space="preserve"> PAGEREF _Toc80715803 \h </w:instrText>
+              <w:instrText xml:space="preserve"> PAGEREF _Toc102395159 \h </w:instrText>
             </w:r>
             <w:r>
               <w:rPr>
@@ -1617,7 +1581,7 @@
               <w:lang w:eastAsia="en-US"/>
             </w:rPr>
           </w:pPr>
-          <w:hyperlink w:anchor="_Toc80715804" w:history="1">
+          <w:hyperlink w:anchor="_Toc102395160" w:history="1">
             <w:r>
               <w:rPr>
                 <w:rStyle w:val="Hyperlink"/>
@@ -1665,7 +1629,7 @@
                 <w:noProof/>
                 <w:webHidden/>
               </w:rPr>
-              <w:instrText xml:space="preserve"> PAGEREF _Toc80715804 \h </w:instrText>
+              <w:instrText xml:space="preserve"> PAGEREF _Toc102395160 \h </w:instrText>
             </w:r>
             <w:r>
               <w:rPr>
@@ -1712,7 +1676,7 @@
               <w:lang w:eastAsia="en-US"/>
             </w:rPr>
           </w:pPr>
-          <w:hyperlink w:anchor="_Toc80715805" w:history="1">
+          <w:hyperlink w:anchor="_Toc102395161" w:history="1">
             <w:r>
               <w:rPr>
                 <w:rStyle w:val="Hyperlink"/>
@@ -1759,7 +1723,7 @@
                 <w:noProof/>
                 <w:webHidden/>
               </w:rPr>
-              <w:instrText xml:space="preserve"> PAGEREF _Toc80715805 \h </w:instrText>
+              <w:instrText xml:space="preserve"> PAGEREF _Toc102395161 \h </w:instrText>
             </w:r>
             <w:r>
               <w:rPr>
@@ -1807,7 +1771,7 @@
               <w:lang w:eastAsia="en-US"/>
             </w:rPr>
           </w:pPr>
-          <w:hyperlink w:anchor="_Toc80715806" w:history="1">
+          <w:hyperlink w:anchor="_Toc102395162" w:history="1">
             <w:r>
               <w:rPr>
                 <w:rStyle w:val="Hyperlink"/>
@@ -1853,7 +1817,7 @@
                 <w:noProof/>
                 <w:webHidden/>
               </w:rPr>
-              <w:instrText xml:space="preserve"> PAGEREF _Toc80715806 \h </w:instrText>
+              <w:instrText xml:space="preserve"> PAGEREF _Toc102395162 \h </w:instrText>
             </w:r>
             <w:r>
               <w:rPr>
@@ -1901,7 +1865,7 @@
               <w:lang w:eastAsia="en-US"/>
             </w:rPr>
           </w:pPr>
-          <w:hyperlink w:anchor="_Toc80715807" w:history="1">
+          <w:hyperlink w:anchor="_Toc102395163" w:history="1">
             <w:r>
               <w:rPr>
                 <w:rStyle w:val="Hyperlink"/>
@@ -1948,7 +1912,7 @@
                 <w:noProof/>
                 <w:webHidden/>
               </w:rPr>
-              <w:instrText xml:space="preserve"> PAGEREF _Toc80715807 \h </w:instrText>
+              <w:instrText xml:space="preserve"> PAGEREF _Toc102395163 \h </w:instrText>
             </w:r>
             <w:r>
               <w:rPr>
@@ -1996,7 +1960,7 @@
               <w:lang w:eastAsia="en-US"/>
             </w:rPr>
           </w:pPr>
-          <w:hyperlink w:anchor="_Toc80715808" w:history="1">
+          <w:hyperlink w:anchor="_Toc102395164" w:history="1">
             <w:r>
               <w:rPr>
                 <w:rStyle w:val="Hyperlink"/>
@@ -2043,7 +2007,7 @@
                 <w:noProof/>
                 <w:webHidden/>
               </w:rPr>
-              <w:instrText xml:space="preserve"> PAGEREF _Toc80715808 \h </w:instrText>
+              <w:instrText xml:space="preserve"> PAGEREF _Toc102395164 \h </w:instrText>
             </w:r>
             <w:r>
               <w:rPr>
@@ -2091,7 +2055,7 @@
               <w:lang w:eastAsia="en-US"/>
             </w:rPr>
           </w:pPr>
-          <w:hyperlink w:anchor="_Toc80715809" w:history="1">
+          <w:hyperlink w:anchor="_Toc102395165" w:history="1">
             <w:r>
               <w:rPr>
                 <w:rStyle w:val="Hyperlink"/>
@@ -2138,7 +2102,7 @@
                 <w:noProof/>
                 <w:webHidden/>
               </w:rPr>
-              <w:instrText xml:space="preserve"> PAGEREF _Toc80715809 \h </w:instrText>
+              <w:instrText xml:space="preserve"> PAGEREF _Toc102395165 \h </w:instrText>
             </w:r>
             <w:r>
               <w:rPr>
@@ -2186,7 +2150,7 @@
               <w:lang w:eastAsia="en-US"/>
             </w:rPr>
           </w:pPr>
-          <w:hyperlink w:anchor="_Toc80715810" w:history="1">
+          <w:hyperlink w:anchor="_Toc102395166" w:history="1">
             <w:r>
               <w:rPr>
                 <w:rStyle w:val="Hyperlink"/>
@@ -2233,7 +2197,7 @@
                 <w:noProof/>
                 <w:webHidden/>
               </w:rPr>
-              <w:instrText xml:space="preserve"> PAGEREF _Toc80715810 \h </w:instrText>
+              <w:instrText xml:space="preserve"> PAGEREF _Toc102395166 \h </w:instrText>
             </w:r>
             <w:r>
               <w:rPr>
@@ -2281,7 +2245,7 @@
               <w:lang w:eastAsia="en-US"/>
             </w:rPr>
           </w:pPr>
-          <w:hyperlink w:anchor="_Toc80715811" w:history="1">
+          <w:hyperlink w:anchor="_Toc102395167" w:history="1">
             <w:r>
               <w:rPr>
                 <w:rStyle w:val="Hyperlink"/>
@@ -2343,7 +2307,7 @@
                 <w:noProof/>
                 <w:webHidden/>
               </w:rPr>
-              <w:instrText xml:space="preserve"> PAGEREF _Toc80715811 \h </w:instrText>
+              <w:instrText xml:space="preserve"> PAGEREF _Toc102395167 \h </w:instrText>
             </w:r>
             <w:r>
               <w:rPr>
@@ -2391,7 +2355,7 @@
               <w:lang w:eastAsia="en-US"/>
             </w:rPr>
           </w:pPr>
-          <w:hyperlink w:anchor="_Toc80715812" w:history="1">
+          <w:hyperlink w:anchor="_Toc102395168" w:history="1">
             <w:r>
               <w:rPr>
                 <w:rStyle w:val="Hyperlink"/>
@@ -2438,7 +2402,7 @@
                 <w:noProof/>
                 <w:webHidden/>
               </w:rPr>
-              <w:instrText xml:space="preserve"> PAGEREF _Toc80715812 \h </w:instrText>
+              <w:instrText xml:space="preserve"> PAGEREF _Toc102395168 \h </w:instrText>
             </w:r>
             <w:r>
               <w:rPr>
@@ -2486,7 +2450,7 @@
               <w:lang w:eastAsia="en-US"/>
             </w:rPr>
           </w:pPr>
-          <w:hyperlink w:anchor="_Toc80715813" w:history="1">
+          <w:hyperlink w:anchor="_Toc102395169" w:history="1">
             <w:r>
               <w:rPr>
                 <w:rStyle w:val="Hyperlink"/>
@@ -2533,7 +2497,7 @@
                 <w:noProof/>
                 <w:webHidden/>
               </w:rPr>
-              <w:instrText xml:space="preserve"> PAGEREF _Toc80715813 \h </w:instrText>
+              <w:instrText xml:space="preserve"> PAGEREF _Toc102395169 \h </w:instrText>
             </w:r>
             <w:r>
               <w:rPr>
@@ -2581,7 +2545,7 @@
               <w:lang w:eastAsia="en-US"/>
             </w:rPr>
           </w:pPr>
-          <w:hyperlink w:anchor="_Toc80715814" w:history="1">
+          <w:hyperlink w:anchor="_Toc102395170" w:history="1">
             <w:r>
               <w:rPr>
                 <w:rStyle w:val="Hyperlink"/>
@@ -2628,7 +2592,7 @@
                 <w:noProof/>
                 <w:webHidden/>
               </w:rPr>
-              <w:instrText xml:space="preserve"> PAGEREF _Toc80715814 \h </w:instrText>
+              <w:instrText xml:space="preserve"> PAGEREF _Toc102395170 \h </w:instrText>
             </w:r>
             <w:r>
               <w:rPr>
@@ -2675,7 +2639,7 @@
               <w:lang w:eastAsia="en-US"/>
             </w:rPr>
           </w:pPr>
-          <w:hyperlink w:anchor="_Toc80715815" w:history="1">
+          <w:hyperlink w:anchor="_Toc102395171" w:history="1">
             <w:r>
               <w:rPr>
                 <w:rStyle w:val="Hyperlink"/>
@@ -2722,7 +2686,7 @@
                 <w:noProof/>
                 <w:webHidden/>
               </w:rPr>
-              <w:instrText xml:space="preserve"> PAGEREF _Toc80715815 \h </w:instrText>
+              <w:instrText xml:space="preserve"> PAGEREF _Toc102395171 \h </w:instrText>
             </w:r>
             <w:r>
               <w:rPr>
@@ -2771,7 +2735,7 @@
               <w:lang w:eastAsia="en-US"/>
             </w:rPr>
           </w:pPr>
-          <w:hyperlink w:anchor="_Toc80715816" w:history="1">
+          <w:hyperlink w:anchor="_Toc102395172" w:history="1">
             <w:r>
               <w:rPr>
                 <w:rStyle w:val="Hyperlink"/>
@@ -2819,7 +2783,7 @@
                 <w:noProof/>
                 <w:webHidden/>
               </w:rPr>
-              <w:instrText xml:space="preserve"> PAGEREF _Toc80715816 \h </w:instrText>
+              <w:instrText xml:space="preserve"> PAGEREF _Toc102395172 \h </w:instrText>
             </w:r>
             <w:r>
               <w:rPr>
@@ -2866,7 +2830,7 @@
               <w:lang w:eastAsia="en-US"/>
             </w:rPr>
           </w:pPr>
-          <w:hyperlink w:anchor="_Toc80715817" w:history="1">
+          <w:hyperlink w:anchor="_Toc102395173" w:history="1">
             <w:r>
               <w:rPr>
                 <w:rStyle w:val="Hyperlink"/>
@@ -2914,7 +2878,7 @@
                 <w:noProof/>
                 <w:webHidden/>
               </w:rPr>
-              <w:instrText xml:space="preserve"> PAGEREF _Toc80715817 \h </w:instrText>
+              <w:instrText xml:space="preserve"> PAGEREF _Toc102395173 \h </w:instrText>
             </w:r>
             <w:r>
               <w:rPr>
@@ -2961,7 +2925,7 @@
               <w:lang w:eastAsia="en-US"/>
             </w:rPr>
           </w:pPr>
-          <w:hyperlink w:anchor="_Toc80715818" w:history="1">
+          <w:hyperlink w:anchor="_Toc102395174" w:history="1">
             <w:r>
               <w:rPr>
                 <w:rStyle w:val="Hyperlink"/>
@@ -3008,7 +2972,7 @@
                 <w:noProof/>
                 <w:webHidden/>
               </w:rPr>
-              <w:instrText xml:space="preserve"> PAGEREF _Toc80715818 \h </w:instrText>
+              <w:instrText xml:space="preserve"> PAGEREF _Toc102395174 \h </w:instrText>
             </w:r>
             <w:r>
               <w:rPr>
@@ -3055,7 +3019,7 @@
               <w:lang w:eastAsia="en-US"/>
             </w:rPr>
           </w:pPr>
-          <w:hyperlink w:anchor="_Toc80715819" w:history="1">
+          <w:hyperlink w:anchor="_Toc102395175" w:history="1">
             <w:r>
               <w:rPr>
                 <w:rStyle w:val="Hyperlink"/>
@@ -3102,7 +3066,7 @@
                 <w:noProof/>
                 <w:webHidden/>
               </w:rPr>
-              <w:instrText xml:space="preserve"> PAGEREF _Toc80715819 \h </w:instrText>
+              <w:instrText xml:space="preserve"> PAGEREF _Toc102395175 \h </w:instrText>
             </w:r>
             <w:r>
               <w:rPr>
@@ -3151,7 +3115,7 @@
               <w:lang w:eastAsia="en-US"/>
             </w:rPr>
           </w:pPr>
-          <w:hyperlink w:anchor="_Toc80715820" w:history="1">
+          <w:hyperlink w:anchor="_Toc102395176" w:history="1">
             <w:r>
               <w:rPr>
                 <w:rStyle w:val="Hyperlink"/>
@@ -3199,7 +3163,7 @@
                 <w:noProof/>
                 <w:webHidden/>
               </w:rPr>
-              <w:instrText xml:space="preserve"> PAGEREF _Toc80715820 \h </w:instrText>
+              <w:instrText xml:space="preserve"> PAGEREF _Toc102395176 \h </w:instrText>
             </w:r>
             <w:r>
               <w:rPr>
@@ -3246,7 +3210,7 @@
               <w:lang w:eastAsia="en-US"/>
             </w:rPr>
           </w:pPr>
-          <w:hyperlink w:anchor="_Toc80715821" w:history="1">
+          <w:hyperlink w:anchor="_Toc102395177" w:history="1">
             <w:r>
               <w:rPr>
                 <w:rStyle w:val="Hyperlink"/>
@@ -3293,7 +3257,7 @@
                 <w:noProof/>
                 <w:webHidden/>
               </w:rPr>
-              <w:instrText xml:space="preserve"> PAGEREF _Toc80715821 \h </w:instrText>
+              <w:instrText xml:space="preserve"> PAGEREF _Toc102395177 \h </w:instrText>
             </w:r>
             <w:r>
               <w:rPr>
@@ -3341,7 +3305,7 @@
               <w:lang w:eastAsia="en-US"/>
             </w:rPr>
           </w:pPr>
-          <w:hyperlink w:anchor="_Toc80715822" w:history="1">
+          <w:hyperlink w:anchor="_Toc102395178" w:history="1">
             <w:r>
               <w:rPr>
                 <w:rStyle w:val="Hyperlink"/>
@@ -3388,7 +3352,7 @@
                 <w:noProof/>
                 <w:webHidden/>
               </w:rPr>
-              <w:instrText xml:space="preserve"> PAGEREF _Toc80715822 \h </w:instrText>
+              <w:instrText xml:space="preserve"> PAGEREF _Toc102395178 \h </w:instrText>
             </w:r>
             <w:r>
               <w:rPr>
@@ -3436,7 +3400,7 @@
               <w:lang w:eastAsia="en-US"/>
             </w:rPr>
           </w:pPr>
-          <w:hyperlink w:anchor="_Toc80715823" w:history="1">
+          <w:hyperlink w:anchor="_Toc102395179" w:history="1">
             <w:r>
               <w:rPr>
                 <w:rStyle w:val="Hyperlink"/>
@@ -3483,7 +3447,7 @@
                 <w:noProof/>
                 <w:webHidden/>
               </w:rPr>
-              <w:instrText xml:space="preserve"> PAGEREF _Toc80715823 \h </w:instrText>
+              <w:instrText xml:space="preserve"> PAGEREF _Toc102395179 \h </w:instrText>
             </w:r>
             <w:r>
               <w:rPr>
@@ -3530,7 +3494,7 @@
               <w:lang w:eastAsia="en-US"/>
             </w:rPr>
           </w:pPr>
-          <w:hyperlink w:anchor="_Toc80715824" w:history="1">
+          <w:hyperlink w:anchor="_Toc102395180" w:history="1">
             <w:r>
               <w:rPr>
                 <w:rStyle w:val="Hyperlink"/>
@@ -3577,7 +3541,7 @@
                 <w:noProof/>
                 <w:webHidden/>
               </w:rPr>
-              <w:instrText xml:space="preserve"> PAGEREF _Toc80715824 \h </w:instrText>
+              <w:instrText xml:space="preserve"> PAGEREF _Toc102395180 \h </w:instrText>
             </w:r>
             <w:r>
               <w:rPr>
@@ -3625,7 +3589,7 @@
               <w:lang w:eastAsia="en-US"/>
             </w:rPr>
           </w:pPr>
-          <w:hyperlink w:anchor="_Toc80715825" w:history="1">
+          <w:hyperlink w:anchor="_Toc102395181" w:history="1">
             <w:r>
               <w:rPr>
                 <w:rStyle w:val="Hyperlink"/>
@@ -3672,7 +3636,7 @@
                 <w:noProof/>
                 <w:webHidden/>
               </w:rPr>
-              <w:instrText xml:space="preserve"> PAGEREF _Toc80715825 \h </w:instrText>
+              <w:instrText xml:space="preserve"> PAGEREF _Toc102395181 \h </w:instrText>
             </w:r>
             <w:r>
               <w:rPr>
@@ -3720,7 +3684,7 @@
               <w:lang w:eastAsia="en-US"/>
             </w:rPr>
           </w:pPr>
-          <w:hyperlink w:anchor="_Toc80715826" w:history="1">
+          <w:hyperlink w:anchor="_Toc102395182" w:history="1">
             <w:r>
               <w:rPr>
                 <w:rStyle w:val="Hyperlink"/>
@@ -3767,7 +3731,7 @@
                 <w:noProof/>
                 <w:webHidden/>
               </w:rPr>
-              <w:instrText xml:space="preserve"> PAGEREF _Toc80715826 \h </w:instrText>
+              <w:instrText xml:space="preserve"> PAGEREF _Toc102395182 \h </w:instrText>
             </w:r>
             <w:r>
               <w:rPr>
@@ -3815,7 +3779,7 @@
               <w:lang w:eastAsia="en-US"/>
             </w:rPr>
           </w:pPr>
-          <w:hyperlink w:anchor="_Toc80715827" w:history="1">
+          <w:hyperlink w:anchor="_Toc102395183" w:history="1">
             <w:r>
               <w:rPr>
                 <w:rStyle w:val="Hyperlink"/>
@@ -3842,7 +3806,7 @@
                 <w:noProof/>
                 <w:webHidden/>
               </w:rPr>
-              <w:instrText xml:space="preserve"> PAGEREF _Toc80715827 \h </w:instrText>
+              <w:instrText xml:space="preserve"> PAGEREF _Toc102395183 \h </w:instrText>
             </w:r>
             <w:r>
               <w:rPr>
@@ -3890,7 +3854,7 @@
               <w:lang w:eastAsia="en-US"/>
             </w:rPr>
           </w:pPr>
-          <w:hyperlink w:anchor="_Toc80715828" w:history="1">
+          <w:hyperlink w:anchor="_Toc102395184" w:history="1">
             <w:r>
               <w:rPr>
                 <w:rStyle w:val="Hyperlink"/>
@@ -3917,7 +3881,7 @@
                 <w:noProof/>
                 <w:webHidden/>
               </w:rPr>
-              <w:instrText xml:space="preserve"> PAGEREF _Toc80715828 \h </w:instrText>
+              <w:instrText xml:space="preserve"> PAGEREF _Toc102395184 \h </w:instrText>
             </w:r>
             <w:r>
               <w:rPr>
@@ -3965,7 +3929,7 @@
               <w:lang w:eastAsia="en-US"/>
             </w:rPr>
           </w:pPr>
-          <w:hyperlink w:anchor="_Toc80715829" w:history="1">
+          <w:hyperlink w:anchor="_Toc102395185" w:history="1">
             <w:r>
               <w:rPr>
                 <w:rStyle w:val="Hyperlink"/>
@@ -3992,7 +3956,7 @@
                 <w:noProof/>
                 <w:webHidden/>
               </w:rPr>
-              <w:instrText xml:space="preserve"> PAGEREF _Toc80715829 \h </w:instrText>
+              <w:instrText xml:space="preserve"> PAGEREF _Toc102395185 \h </w:instrText>
             </w:r>
             <w:r>
               <w:rPr>
@@ -4040,13 +4004,30 @@
               <w:lang w:eastAsia="en-US"/>
             </w:rPr>
           </w:pPr>
-          <w:hyperlink w:anchor="_Toc80715830" w:history="1">
+          <w:hyperlink w:anchor="_Toc102395186" w:history="1">
             <w:r>
               <w:rPr>
                 <w:rStyle w:val="Hyperlink"/>
                 <w:noProof/>
-              </w:rPr>
-              <w:t>Anhang D: Risikoeigentümer</w:t>
+                <w:lang w:val="fr-FR"/>
+              </w:rPr>
+              <w:t>Anhang D: Wertkon</w:t>
+            </w:r>
+            <w:r>
+              <w:rPr>
+                <w:rStyle w:val="Hyperlink"/>
+                <w:noProof/>
+                <w:lang w:val="fr-FR"/>
+              </w:rPr>
+              <w:t>t</w:t>
+            </w:r>
+            <w:r>
+              <w:rPr>
+                <w:rStyle w:val="Hyperlink"/>
+                <w:noProof/>
+                <w:lang w:val="fr-FR"/>
+              </w:rPr>
+              <w:t>ext</w:t>
             </w:r>
             <w:r>
               <w:rPr>
@@ -4067,7 +4048,7 @@
                 <w:noProof/>
                 <w:webHidden/>
               </w:rPr>
-              <w:instrText xml:space="preserve"> PAGEREF _Toc80715830 \h </w:instrText>
+              <w:instrText xml:space="preserve"> PAGEREF _Toc102395186 \h </w:instrText>
             </w:r>
             <w:r>
               <w:rPr>
@@ -4115,13 +4096,13 @@
               <w:lang w:eastAsia="en-US"/>
             </w:rPr>
           </w:pPr>
-          <w:hyperlink w:anchor="_Toc80715831" w:history="1">
+          <w:hyperlink w:anchor="_Toc102395187" w:history="1">
             <w:r>
               <w:rPr>
                 <w:rStyle w:val="Hyperlink"/>
                 <w:noProof/>
               </w:rPr>
-              <w:t>Anhang E: Hinweise und Bemerkungen des Beraters</w:t>
+              <w:t>Anhang E: Risikoeigentümer</w:t>
             </w:r>
             <w:r>
               <w:rPr>
@@ -4142,7 +4123,7 @@
                 <w:noProof/>
                 <w:webHidden/>
               </w:rPr>
-              <w:instrText xml:space="preserve"> PAGEREF _Toc80715831 \h </w:instrText>
+              <w:instrText xml:space="preserve"> PAGEREF _Toc102395187 \h </w:instrText>
             </w:r>
             <w:r>
               <w:rPr>
@@ -4163,6 +4144,81 @@
                 <w:webHidden/>
               </w:rPr>
               <w:t>18</w:t>
+            </w:r>
+            <w:r>
+              <w:rPr>
+                <w:noProof/>
+                <w:webHidden/>
+              </w:rPr>
+              <w:fldChar w:fldCharType="end"/>
+            </w:r>
+          </w:hyperlink>
+        </w:p>
+        <w:p>
+          <w:pPr>
+            <w:pStyle w:val="TOC1"/>
+            <w:tabs>
+              <w:tab w:val="right" w:leader="dot" w:pos="9764"/>
+            </w:tabs>
+            <w:rPr>
+              <w:rFonts w:asciiTheme="minorHAnsi" w:eastAsiaTheme="minorEastAsia" w:hAnsiTheme="minorHAnsi" w:cstheme="minorBidi"/>
+              <w:b w:val="0"/>
+              <w:bCs w:val="0"/>
+              <w:caps w:val="0"/>
+              <w:noProof/>
+              <w:sz w:val="22"/>
+              <w:szCs w:val="22"/>
+              <w:lang w:eastAsia="en-US"/>
+            </w:rPr>
+          </w:pPr>
+          <w:hyperlink w:anchor="_Toc102395188" w:history="1">
+            <w:r>
+              <w:rPr>
+                <w:rStyle w:val="Hyperlink"/>
+                <w:noProof/>
+              </w:rPr>
+              <w:t>Anhang F: Hinweise und Bemerkungen des Beraters</w:t>
+            </w:r>
+            <w:r>
+              <w:rPr>
+                <w:noProof/>
+                <w:webHidden/>
+              </w:rPr>
+              <w:tab/>
+            </w:r>
+            <w:r>
+              <w:rPr>
+                <w:noProof/>
+                <w:webHidden/>
+              </w:rPr>
+              <w:fldChar w:fldCharType="begin"/>
+            </w:r>
+            <w:r>
+              <w:rPr>
+                <w:noProof/>
+                <w:webHidden/>
+              </w:rPr>
+              <w:instrText xml:space="preserve"> PAGEREF _Toc102395188 \h </w:instrText>
+            </w:r>
+            <w:r>
+              <w:rPr>
+                <w:noProof/>
+                <w:webHidden/>
+              </w:rPr>
+            </w:r>
+            <w:r>
+              <w:rPr>
+                <w:noProof/>
+                <w:webHidden/>
+              </w:rPr>
+              <w:fldChar w:fldCharType="separate"/>
+            </w:r>
+            <w:r>
+              <w:rPr>
+                <w:noProof/>
+                <w:webHidden/>
+              </w:rPr>
+              <w:t>19</w:t>
             </w:r>
             <w:r>
               <w:rPr>
@@ -4188,7 +4244,7 @@
               <w:lang w:eastAsia="en-US"/>
             </w:rPr>
           </w:pPr>
-          <w:hyperlink w:anchor="_Toc80715832" w:history="1">
+          <w:hyperlink w:anchor="_Toc102395189" w:history="1">
             <w:r>
               <w:rPr>
                 <w:rStyle w:val="Hyperlink"/>
@@ -4215,7 +4271,7 @@
                 <w:noProof/>
                 <w:webHidden/>
               </w:rPr>
-              <w:instrText xml:space="preserve"> PAGEREF _Toc80715832 \h </w:instrText>
+              <w:instrText xml:space="preserve"> PAGEREF _Toc102395189 \h </w:instrText>
             </w:r>
             <w:r>
               <w:rPr>
@@ -4235,7 +4291,7 @@
                 <w:noProof/>
                 <w:webHidden/>
               </w:rPr>
-              <w:t>18</w:t>
+              <w:t>19</w:t>
             </w:r>
             <w:r>
               <w:rPr>
@@ -4261,7 +4317,7 @@
               <w:lang w:eastAsia="en-US"/>
             </w:rPr>
           </w:pPr>
-          <w:hyperlink w:anchor="_Toc80715833" w:history="1">
+          <w:hyperlink w:anchor="_Toc102395190" w:history="1">
             <w:r>
               <w:rPr>
                 <w:rStyle w:val="Hyperlink"/>
@@ -4288,7 +4344,7 @@
                 <w:noProof/>
                 <w:webHidden/>
               </w:rPr>
-              <w:instrText xml:space="preserve"> PAGEREF _Toc80715833 \h </w:instrText>
+              <w:instrText xml:space="preserve"> PAGEREF _Toc102395190 \h </w:instrText>
             </w:r>
             <w:r>
               <w:rPr>
@@ -4308,7 +4364,7 @@
                 <w:noProof/>
                 <w:webHidden/>
               </w:rPr>
-              <w:t>19</w:t>
+              <w:t>20</w:t>
             </w:r>
             <w:r>
               <w:rPr>
@@ -4359,16 +4415,14 @@
           <w:lang w:val="fr-BE"/>
         </w:rPr>
       </w:pPr>
-      <w:bookmarkStart w:id="7" w:name="_Toc511640585"/>
-      <w:bookmarkStart w:id="8" w:name="_Toc80715798"/>
-      <w:proofErr w:type="spellStart"/>
+      <w:bookmarkStart w:id="6" w:name="_Toc511640585"/>
+      <w:bookmarkStart w:id="7" w:name="_Toc102395154"/>
       <w:r>
         <w:lastRenderedPageBreak/>
         <w:t>Einleitung</w:t>
       </w:r>
+      <w:bookmarkEnd w:id="6"/>
       <w:bookmarkEnd w:id="7"/>
-      <w:bookmarkEnd w:id="8"/>
-      <w:proofErr w:type="spellEnd"/>
     </w:p>
     <w:p>
       <w:pPr>
@@ -4386,7 +4440,6 @@
           <w:lang w:val="fr-LU"/>
         </w:rPr>
       </w:pPr>
-      <w:proofErr w:type="spellStart"/>
       <w:r>
         <w:rPr>
           <w:rFonts w:eastAsia="Times New Roman"/>
@@ -4396,19 +4449,7 @@
           <w:szCs w:val="24"/>
           <w:lang w:val="fr-LU"/>
         </w:rPr>
-        <w:t>Kontext</w:t>
-      </w:r>
-      <w:proofErr w:type="spellEnd"/>
-      <w:r>
-        <w:rPr>
-          <w:rFonts w:eastAsia="Times New Roman"/>
-          <w:b/>
-          <w:bCs/>
-          <w:sz w:val="24"/>
-          <w:szCs w:val="24"/>
-          <w:lang w:val="fr-LU"/>
-        </w:rPr>
-        <w:t xml:space="preserve"> der </w:t>
+        <w:t xml:space="preserve">Kontext der </w:t>
       </w:r>
       <w:proofErr w:type="spellStart"/>
       <w:r>
@@ -4445,24 +4486,19 @@
         </w:numPr>
         <w:spacing w:before="0"/>
       </w:pPr>
-      <w:bookmarkStart w:id="9" w:name="_Toc450917895"/>
-      <w:bookmarkStart w:id="10" w:name="_Toc511640586"/>
-      <w:bookmarkStart w:id="11" w:name="_Toc80715799"/>
-      <w:proofErr w:type="spellStart"/>
-      <w:r>
-        <w:t>Zweck</w:t>
-      </w:r>
-      <w:proofErr w:type="spellEnd"/>
-      <w:r>
-        <w:t xml:space="preserve"> des </w:t>
+      <w:bookmarkStart w:id="8" w:name="_Toc450917895"/>
+      <w:bookmarkStart w:id="9" w:name="_Toc511640586"/>
+      <w:bookmarkStart w:id="10" w:name="_Toc102395155"/>
+      <w:r>
+        <w:t xml:space="preserve">Zweck des </w:t>
       </w:r>
       <w:proofErr w:type="spellStart"/>
       <w:r>
         <w:t>Dokuments</w:t>
       </w:r>
+      <w:bookmarkEnd w:id="8"/>
       <w:bookmarkEnd w:id="9"/>
       <w:bookmarkEnd w:id="10"/>
-      <w:bookmarkEnd w:id="11"/>
       <w:proofErr w:type="spellEnd"/>
     </w:p>
     <w:p>
@@ -5075,16 +5111,16 @@
           <w:numId w:val="1"/>
         </w:numPr>
       </w:pPr>
-      <w:bookmarkStart w:id="12" w:name="_Toc450917896"/>
-      <w:bookmarkStart w:id="13" w:name="_Toc511640587"/>
-      <w:bookmarkStart w:id="14" w:name="_Toc80715800"/>
+      <w:bookmarkStart w:id="11" w:name="_Toc450917896"/>
+      <w:bookmarkStart w:id="12" w:name="_Toc511640587"/>
+      <w:bookmarkStart w:id="13" w:name="_Toc102395156"/>
       <w:proofErr w:type="spellStart"/>
       <w:r>
         <w:t>Quellenangaben</w:t>
       </w:r>
+      <w:bookmarkEnd w:id="11"/>
       <w:bookmarkEnd w:id="12"/>
       <w:bookmarkEnd w:id="13"/>
-      <w:bookmarkEnd w:id="14"/>
       <w:proofErr w:type="spellEnd"/>
     </w:p>
     <w:p>
@@ -5106,13 +5142,8 @@
         </w:rPr>
         <w:t xml:space="preserve">ISO/IEC 27005 (2011), </w:t>
       </w:r>
-      <w:proofErr w:type="spellStart"/>
-      <w:r>
-        <w:t>Informationssicherheits-Risikomanagement</w:t>
-      </w:r>
-      <w:proofErr w:type="spellEnd"/>
-      <w:r>
-        <w:t xml:space="preserve">. </w:t>
+      <w:r>
+        <w:t xml:space="preserve">Informationssicherheits-Risikomanagement. </w:t>
       </w:r>
     </w:p>
     <w:p>
@@ -5235,9 +5266,9 @@
           <w:lang w:val="fr-LU"/>
         </w:rPr>
       </w:pPr>
-      <w:bookmarkStart w:id="15" w:name="_Toc450917897"/>
-      <w:bookmarkStart w:id="16" w:name="_Toc511640588"/>
-      <w:bookmarkStart w:id="17" w:name="_Toc80715801"/>
+      <w:bookmarkStart w:id="14" w:name="_Toc450917897"/>
+      <w:bookmarkStart w:id="15" w:name="_Toc511640588"/>
+      <w:bookmarkStart w:id="16" w:name="_Toc102395157"/>
       <w:proofErr w:type="spellStart"/>
       <w:r>
         <w:t>Akronyme</w:t>
@@ -5250,9 +5281,9 @@
       <w:r>
         <w:t>Begriffe</w:t>
       </w:r>
+      <w:bookmarkEnd w:id="14"/>
       <w:bookmarkEnd w:id="15"/>
       <w:bookmarkEnd w:id="16"/>
-      <w:bookmarkEnd w:id="17"/>
       <w:proofErr w:type="spellEnd"/>
       <w:r>
         <w:rPr>
@@ -5749,9 +5780,9 @@
           <w:lang w:val="fr-LU"/>
         </w:rPr>
       </w:pPr>
-      <w:bookmarkStart w:id="18" w:name="_Toc450917898"/>
-      <w:bookmarkStart w:id="19" w:name="_Toc511640589"/>
-      <w:bookmarkStart w:id="20" w:name="_Toc80715802"/>
+      <w:bookmarkStart w:id="17" w:name="_Toc450917898"/>
+      <w:bookmarkStart w:id="18" w:name="_Toc511640589"/>
+      <w:bookmarkStart w:id="19" w:name="_Toc102395158"/>
       <w:proofErr w:type="spellStart"/>
       <w:r>
         <w:rPr>
@@ -5767,9 +5798,9 @@
         </w:rPr>
         <w:t xml:space="preserve"> der “Méthode Optimisée d’Analyse des Risques CASES” (MONARC)</w:t>
       </w:r>
+      <w:bookmarkEnd w:id="17"/>
       <w:bookmarkEnd w:id="18"/>
       <w:bookmarkEnd w:id="19"/>
-      <w:bookmarkEnd w:id="20"/>
     </w:p>
     <w:p>
       <w:pPr>
@@ -5834,7 +5865,7 @@
           <w:lang w:eastAsia="en-US"/>
         </w:rPr>
         <w:drawing>
-          <wp:inline distT="0" distB="0" distL="0" distR="0" wp14:anchorId="7C0A742E" wp14:editId="381807B7">
+          <wp:inline distT="0" distB="0" distL="0" distR="0" wp14:anchorId="2EBF6E69" wp14:editId="00FB73A3">
             <wp:extent cx="3987800" cy="2683829"/>
             <wp:effectExtent l="0" t="0" r="0" b="2540"/>
             <wp:docPr id="14" name="Picture 14"/>
@@ -5884,19 +5915,11 @@
           <w:lang w:val="fr-LU"/>
         </w:rPr>
       </w:pPr>
-      <w:proofErr w:type="spellStart"/>
-      <w:r>
-        <w:rPr>
-          <w:lang w:val="fr-LU"/>
-        </w:rPr>
-        <w:t>Konkret</w:t>
-      </w:r>
-      <w:proofErr w:type="spellEnd"/>
-      <w:r>
-        <w:rPr>
-          <w:lang w:val="fr-LU"/>
-        </w:rPr>
-        <w:t xml:space="preserve"> </w:t>
+      <w:r>
+        <w:rPr>
+          <w:lang w:val="fr-LU"/>
+        </w:rPr>
+        <w:t xml:space="preserve">Konkret </w:t>
       </w:r>
       <w:proofErr w:type="spellStart"/>
       <w:r>
@@ -5940,7 +5963,7 @@
           <w:lang w:eastAsia="en-US"/>
         </w:rPr>
         <w:drawing>
-          <wp:inline distT="0" distB="0" distL="0" distR="0" wp14:anchorId="0CECCCD4" wp14:editId="737A9038">
+          <wp:inline distT="0" distB="0" distL="0" distR="0" wp14:anchorId="498FDE40" wp14:editId="2F4E1345">
             <wp:extent cx="5086350" cy="4853214"/>
             <wp:effectExtent l="0" t="0" r="0" b="5080"/>
             <wp:docPr id="3" name="Picture 3"/>
@@ -7250,165 +7273,330 @@
     <w:p>
       <w:pPr>
         <w:spacing w:after="0"/>
-      </w:pPr>
-      <w:proofErr w:type="spellStart"/>
-      <w:r>
+        <w:rPr>
+          <w:lang w:val="fr-LU"/>
+        </w:rPr>
+      </w:pPr>
+      <w:proofErr w:type="spellStart"/>
+      <w:r>
+        <w:rPr>
+          <w:lang w:val="fr-LU"/>
+        </w:rPr>
         <w:t>Diese</w:t>
       </w:r>
       <w:proofErr w:type="spellEnd"/>
       <w:r>
-        <w:t xml:space="preserve"> </w:t>
-      </w:r>
-      <w:proofErr w:type="spellStart"/>
-      <w:r>
+        <w:rPr>
+          <w:lang w:val="fr-LU"/>
+        </w:rPr>
+        <w:t xml:space="preserve"> </w:t>
+      </w:r>
+      <w:proofErr w:type="spellStart"/>
+      <w:r>
+        <w:rPr>
+          <w:lang w:val="fr-LU"/>
+        </w:rPr>
         <w:t>erste</w:t>
       </w:r>
       <w:proofErr w:type="spellEnd"/>
       <w:r>
+        <w:rPr>
+          <w:lang w:val="fr-LU"/>
+        </w:rPr>
         <w:t xml:space="preserve"> Phase </w:t>
       </w:r>
       <w:proofErr w:type="spellStart"/>
       <w:r>
+        <w:rPr>
+          <w:lang w:val="fr-LU"/>
+        </w:rPr>
         <w:t>besteht</w:t>
       </w:r>
       <w:proofErr w:type="spellEnd"/>
       <w:r>
-        <w:t xml:space="preserve"> </w:t>
-      </w:r>
-      <w:proofErr w:type="spellStart"/>
-      <w:r>
+        <w:rPr>
+          <w:lang w:val="fr-LU"/>
+        </w:rPr>
+        <w:t xml:space="preserve"> </w:t>
+      </w:r>
+      <w:proofErr w:type="spellStart"/>
+      <w:r>
+        <w:rPr>
+          <w:lang w:val="fr-LU"/>
+        </w:rPr>
         <w:t>darin</w:t>
       </w:r>
       <w:proofErr w:type="spellEnd"/>
       <w:r>
+        <w:rPr>
+          <w:lang w:val="fr-LU"/>
+        </w:rPr>
         <w:t xml:space="preserve">, den </w:t>
       </w:r>
       <w:proofErr w:type="spellStart"/>
       <w:r>
+        <w:rPr>
+          <w:lang w:val="fr-LU"/>
+        </w:rPr>
         <w:t>Kontext</w:t>
       </w:r>
       <w:proofErr w:type="spellEnd"/>
       <w:r>
+        <w:rPr>
+          <w:lang w:val="fr-LU"/>
+        </w:rPr>
         <w:t xml:space="preserve">, die </w:t>
       </w:r>
       <w:proofErr w:type="spellStart"/>
       <w:r>
+        <w:rPr>
+          <w:lang w:val="fr-LU"/>
+        </w:rPr>
         <w:t>Herausforderungen</w:t>
       </w:r>
       <w:proofErr w:type="spellEnd"/>
       <w:r>
-        <w:t xml:space="preserve"> und die </w:t>
-      </w:r>
-      <w:proofErr w:type="spellStart"/>
-      <w:r>
+        <w:rPr>
+          <w:lang w:val="fr-LU"/>
+        </w:rPr>
+        <w:t xml:space="preserve"> </w:t>
+      </w:r>
+      <w:proofErr w:type="spellStart"/>
+      <w:r>
+        <w:rPr>
+          <w:lang w:val="fr-LU"/>
+        </w:rPr>
+        <w:t>und</w:t>
+      </w:r>
+      <w:proofErr w:type="spellEnd"/>
+      <w:r>
+        <w:rPr>
+          <w:lang w:val="fr-LU"/>
+        </w:rPr>
+        <w:t xml:space="preserve"> die </w:t>
+      </w:r>
+      <w:proofErr w:type="spellStart"/>
+      <w:r>
+        <w:rPr>
+          <w:lang w:val="fr-LU"/>
+        </w:rPr>
         <w:t>Prioritäten</w:t>
       </w:r>
       <w:proofErr w:type="spellEnd"/>
       <w:r>
-        <w:t xml:space="preserve"> </w:t>
-      </w:r>
-      <w:proofErr w:type="spellStart"/>
-      <w:r>
+        <w:rPr>
+          <w:lang w:val="fr-LU"/>
+        </w:rPr>
+        <w:t xml:space="preserve"> </w:t>
+      </w:r>
+      <w:proofErr w:type="spellStart"/>
+      <w:r>
+        <w:rPr>
+          <w:lang w:val="fr-LU"/>
+        </w:rPr>
         <w:t>zu</w:t>
       </w:r>
       <w:proofErr w:type="spellEnd"/>
       <w:r>
-        <w:t xml:space="preserve"> </w:t>
-      </w:r>
-      <w:proofErr w:type="spellStart"/>
-      <w:r>
+        <w:rPr>
+          <w:lang w:val="fr-LU"/>
+        </w:rPr>
+        <w:t xml:space="preserve"> </w:t>
+      </w:r>
+      <w:proofErr w:type="spellStart"/>
+      <w:r>
+        <w:rPr>
+          <w:lang w:val="fr-LU"/>
+        </w:rPr>
         <w:t>bestimmen</w:t>
       </w:r>
       <w:proofErr w:type="spellEnd"/>
       <w:r>
+        <w:rPr>
+          <w:lang w:val="fr-LU"/>
+        </w:rPr>
         <w:t xml:space="preserve">, die </w:t>
       </w:r>
       <w:proofErr w:type="spellStart"/>
       <w:r>
+        <w:rPr>
+          <w:lang w:val="fr-LU"/>
+        </w:rPr>
         <w:t>kennzeichnend</w:t>
       </w:r>
       <w:proofErr w:type="spellEnd"/>
       <w:r>
-        <w:t xml:space="preserve"> </w:t>
-      </w:r>
-      <w:proofErr w:type="spellStart"/>
-      <w:r>
+        <w:rPr>
+          <w:lang w:val="fr-LU"/>
+        </w:rPr>
+        <w:t xml:space="preserve"> </w:t>
+      </w:r>
+      <w:proofErr w:type="spellStart"/>
+      <w:r>
+        <w:rPr>
+          <w:lang w:val="fr-LU"/>
+        </w:rPr>
         <w:t>für</w:t>
       </w:r>
       <w:proofErr w:type="spellEnd"/>
       <w:r>
-        <w:t xml:space="preserve"> das </w:t>
-      </w:r>
-      <w:proofErr w:type="spellStart"/>
-      <w:r>
+        <w:rPr>
+          <w:lang w:val="fr-LU"/>
+        </w:rPr>
+        <w:t xml:space="preserve"> </w:t>
+      </w:r>
+      <w:proofErr w:type="spellStart"/>
+      <w:r>
+        <w:rPr>
+          <w:lang w:val="fr-LU"/>
+        </w:rPr>
+        <w:t>das</w:t>
+      </w:r>
+      <w:proofErr w:type="spellEnd"/>
+      <w:r>
+        <w:rPr>
+          <w:lang w:val="fr-LU"/>
+        </w:rPr>
+        <w:t xml:space="preserve"> </w:t>
+      </w:r>
+      <w:proofErr w:type="spellStart"/>
+      <w:r>
+        <w:rPr>
+          <w:lang w:val="fr-LU"/>
+        </w:rPr>
         <w:t>Unternehmen</w:t>
       </w:r>
       <w:proofErr w:type="spellEnd"/>
       <w:r>
-        <w:t xml:space="preserve"> </w:t>
-      </w:r>
-      <w:proofErr w:type="spellStart"/>
-      <w:r>
+        <w:rPr>
+          <w:lang w:val="fr-LU"/>
+        </w:rPr>
+        <w:t xml:space="preserve"> </w:t>
+      </w:r>
+      <w:proofErr w:type="spellStart"/>
+      <w:r>
+        <w:rPr>
+          <w:lang w:val="fr-LU"/>
+        </w:rPr>
         <w:t>oder</w:t>
       </w:r>
       <w:proofErr w:type="spellEnd"/>
       <w:r>
-        <w:t xml:space="preserve"> die </w:t>
-      </w:r>
-      <w:proofErr w:type="spellStart"/>
-      <w:r>
-        <w:t>Organisation</w:t>
-      </w:r>
-      <w:proofErr w:type="spellEnd"/>
-      <w:r>
-        <w:t xml:space="preserve"> </w:t>
-      </w:r>
-      <w:proofErr w:type="spellStart"/>
-      <w:r>
+        <w:rPr>
+          <w:lang w:val="fr-LU"/>
+        </w:rPr>
+        <w:t xml:space="preserve"> die Organisation </w:t>
+      </w:r>
+      <w:proofErr w:type="spellStart"/>
+      <w:r>
+        <w:rPr>
+          <w:lang w:val="fr-LU"/>
+        </w:rPr>
         <w:t>sind</w:t>
       </w:r>
       <w:proofErr w:type="spellEnd"/>
       <w:r>
-        <w:t xml:space="preserve">, das </w:t>
-      </w:r>
-      <w:proofErr w:type="spellStart"/>
-      <w:r>
+        <w:rPr>
+          <w:lang w:val="fr-LU"/>
+        </w:rPr>
+        <w:t xml:space="preserve">, </w:t>
+      </w:r>
+      <w:proofErr w:type="spellStart"/>
+      <w:r>
+        <w:rPr>
+          <w:lang w:val="fr-LU"/>
+        </w:rPr>
+        <w:t>das</w:t>
+      </w:r>
+      <w:proofErr w:type="spellEnd"/>
+      <w:r>
+        <w:rPr>
+          <w:lang w:val="fr-LU"/>
+        </w:rPr>
+        <w:t xml:space="preserve"> </w:t>
+      </w:r>
+      <w:proofErr w:type="spellStart"/>
+      <w:r>
+        <w:rPr>
+          <w:lang w:val="fr-LU"/>
+        </w:rPr>
         <w:t>bzw</w:t>
       </w:r>
       <w:proofErr w:type="spellEnd"/>
       <w:r>
-        <w:t xml:space="preserve">. die </w:t>
-      </w:r>
-      <w:proofErr w:type="spellStart"/>
-      <w:r>
+        <w:rPr>
+          <w:lang w:val="fr-LU"/>
+        </w:rPr>
+        <w:t xml:space="preserve">. </w:t>
+      </w:r>
+      <w:proofErr w:type="gramStart"/>
+      <w:r>
+        <w:rPr>
+          <w:lang w:val="fr-LU"/>
+        </w:rPr>
+        <w:t>die</w:t>
+      </w:r>
+      <w:proofErr w:type="gramEnd"/>
+      <w:r>
+        <w:rPr>
+          <w:lang w:val="fr-LU"/>
+        </w:rPr>
+        <w:t xml:space="preserve"> </w:t>
+      </w:r>
+      <w:proofErr w:type="spellStart"/>
+      <w:r>
+        <w:rPr>
+          <w:lang w:val="fr-LU"/>
+        </w:rPr>
         <w:t>eine</w:t>
       </w:r>
       <w:proofErr w:type="spellEnd"/>
       <w:r>
-        <w:t xml:space="preserve"> </w:t>
-      </w:r>
-      <w:proofErr w:type="spellStart"/>
-      <w:r>
+        <w:rPr>
+          <w:lang w:val="fr-LU"/>
+        </w:rPr>
+        <w:t xml:space="preserve"> </w:t>
+      </w:r>
+      <w:proofErr w:type="spellStart"/>
+      <w:r>
+        <w:rPr>
+          <w:lang w:val="fr-LU"/>
+        </w:rPr>
         <w:t>Risikoanalyse</w:t>
       </w:r>
       <w:proofErr w:type="spellEnd"/>
       <w:r>
-        <w:t xml:space="preserve"> </w:t>
-      </w:r>
-      <w:proofErr w:type="spellStart"/>
-      <w:r>
+        <w:rPr>
+          <w:lang w:val="fr-LU"/>
+        </w:rPr>
+        <w:t xml:space="preserve"> </w:t>
+      </w:r>
+      <w:proofErr w:type="spellStart"/>
+      <w:r>
+        <w:rPr>
+          <w:lang w:val="fr-LU"/>
+        </w:rPr>
         <w:t>vornehmen</w:t>
       </w:r>
       <w:proofErr w:type="spellEnd"/>
       <w:r>
-        <w:t xml:space="preserve"> </w:t>
-      </w:r>
-      <w:proofErr w:type="spellStart"/>
-      <w:r>
+        <w:rPr>
+          <w:lang w:val="fr-LU"/>
+        </w:rPr>
+        <w:t xml:space="preserve"> </w:t>
+      </w:r>
+      <w:proofErr w:type="spellStart"/>
+      <w:r>
+        <w:rPr>
+          <w:lang w:val="fr-LU"/>
+        </w:rPr>
         <w:t>möchte</w:t>
       </w:r>
       <w:proofErr w:type="spellEnd"/>
       <w:r>
+        <w:rPr>
+          <w:lang w:val="fr-LU"/>
+        </w:rPr>
         <w:t xml:space="preserve">. </w:t>
       </w:r>
     </w:p>
@@ -7416,13 +7604,8 @@
       <w:pPr>
         <w:spacing w:after="0"/>
       </w:pPr>
-      <w:proofErr w:type="spellStart"/>
-      <w:r>
-        <w:t>Es</w:t>
-      </w:r>
-      <w:proofErr w:type="spellEnd"/>
-      <w:r>
-        <w:t xml:space="preserve"> </w:t>
+      <w:r>
+        <w:t xml:space="preserve">Es </w:t>
       </w:r>
       <w:proofErr w:type="spellStart"/>
       <w:r>
@@ -9214,9 +9397,9 @@
           <w:lang w:val="fr-LU"/>
         </w:rPr>
       </w:pPr>
-      <w:bookmarkStart w:id="21" w:name="_Toc450917899"/>
-      <w:bookmarkStart w:id="22" w:name="_Toc511640590"/>
-      <w:bookmarkStart w:id="23" w:name="_Toc80715803"/>
+      <w:bookmarkStart w:id="20" w:name="_Toc450917899"/>
+      <w:bookmarkStart w:id="21" w:name="_Toc511640590"/>
+      <w:bookmarkStart w:id="22" w:name="_Toc102395159"/>
       <w:proofErr w:type="spellStart"/>
       <w:r>
         <w:lastRenderedPageBreak/>
@@ -9230,9 +9413,9 @@
       <w:r>
         <w:t>Kontextes</w:t>
       </w:r>
+      <w:bookmarkEnd w:id="20"/>
       <w:bookmarkEnd w:id="21"/>
       <w:bookmarkEnd w:id="22"/>
-      <w:bookmarkEnd w:id="23"/>
       <w:proofErr w:type="spellEnd"/>
     </w:p>
     <w:p>
@@ -9246,10 +9429,10 @@
           <w:lang w:val="fr-LU"/>
         </w:rPr>
       </w:pPr>
-      <w:bookmarkStart w:id="24" w:name="_Toc450917900"/>
-      <w:bookmarkStart w:id="25" w:name="_Toc511640591"/>
-      <w:bookmarkStart w:id="26" w:name="_Toc354489473"/>
-      <w:bookmarkStart w:id="27" w:name="_Toc80715804"/>
+      <w:bookmarkStart w:id="23" w:name="_Toc450917900"/>
+      <w:bookmarkStart w:id="24" w:name="_Toc511640591"/>
+      <w:bookmarkStart w:id="25" w:name="_Toc354489473"/>
+      <w:bookmarkStart w:id="26" w:name="_Toc102395160"/>
       <w:proofErr w:type="spellStart"/>
       <w:r>
         <w:t>Beschreibung</w:t>
@@ -9262,17 +9445,17 @@
       <w:r>
         <w:t>Kontextes</w:t>
       </w:r>
+      <w:bookmarkEnd w:id="23"/>
       <w:bookmarkEnd w:id="24"/>
+      <w:bookmarkEnd w:id="26"/>
+      <w:proofErr w:type="spellEnd"/>
+      <w:r>
+        <w:rPr>
+          <w:lang w:val="fr-LU"/>
+        </w:rPr>
+        <w:t xml:space="preserve"> </w:t>
+      </w:r>
       <w:bookmarkEnd w:id="25"/>
-      <w:bookmarkEnd w:id="27"/>
-      <w:proofErr w:type="spellEnd"/>
-      <w:r>
-        <w:rPr>
-          <w:lang w:val="fr-LU"/>
-        </w:rPr>
-        <w:t xml:space="preserve"> </w:t>
-      </w:r>
-      <w:bookmarkEnd w:id="26"/>
     </w:p>
     <w:p>
       <w:pPr>
@@ -9294,10 +9477,10 @@
         </w:numPr>
         <w:spacing w:before="0"/>
       </w:pPr>
-      <w:bookmarkStart w:id="28" w:name="_Toc354489474"/>
-      <w:bookmarkStart w:id="29" w:name="_Toc450917901"/>
-      <w:bookmarkStart w:id="30" w:name="_Toc511640592"/>
-      <w:bookmarkStart w:id="31" w:name="_Toc80715805"/>
+      <w:bookmarkStart w:id="27" w:name="_Toc354489474"/>
+      <w:bookmarkStart w:id="28" w:name="_Toc450917901"/>
+      <w:bookmarkStart w:id="29" w:name="_Toc511640592"/>
+      <w:bookmarkStart w:id="30" w:name="_Toc102395161"/>
       <w:proofErr w:type="spellStart"/>
       <w:r>
         <w:t>Festlegung</w:t>
@@ -9326,10 +9509,10 @@
       <w:r>
         <w:t>Risikobewertung</w:t>
       </w:r>
+      <w:bookmarkEnd w:id="27"/>
       <w:bookmarkEnd w:id="28"/>
       <w:bookmarkEnd w:id="29"/>
       <w:bookmarkEnd w:id="30"/>
-      <w:bookmarkEnd w:id="31"/>
       <w:proofErr w:type="spellEnd"/>
     </w:p>
     <w:p>
@@ -9344,14 +9527,14 @@
           <w:lang w:val="fr-LU"/>
         </w:rPr>
       </w:pPr>
-      <w:bookmarkStart w:id="32" w:name="_Toc75418877"/>
-      <w:bookmarkStart w:id="33" w:name="_Toc80715806"/>
+      <w:bookmarkStart w:id="31" w:name="_Toc75418877"/>
+      <w:bookmarkStart w:id="32" w:name="_Toc102395162"/>
       <w:proofErr w:type="spellStart"/>
       <w:r>
         <w:t>Informationsrisiken</w:t>
       </w:r>
+      <w:bookmarkEnd w:id="31"/>
       <w:bookmarkEnd w:id="32"/>
-      <w:bookmarkEnd w:id="33"/>
       <w:proofErr w:type="spellEnd"/>
     </w:p>
     <w:p>
@@ -9365,10 +9548,10 @@
           <w:lang w:val="fr-LU"/>
         </w:rPr>
       </w:pPr>
-      <w:bookmarkStart w:id="34" w:name="_Toc354489475"/>
-      <w:bookmarkStart w:id="35" w:name="_Toc450917902"/>
-      <w:bookmarkStart w:id="36" w:name="_Toc511640593"/>
-      <w:bookmarkStart w:id="37" w:name="_Toc80715807"/>
+      <w:bookmarkStart w:id="33" w:name="_Toc354489475"/>
+      <w:bookmarkStart w:id="34" w:name="_Toc450917902"/>
+      <w:bookmarkStart w:id="35" w:name="_Toc511640593"/>
+      <w:bookmarkStart w:id="36" w:name="_Toc102395163"/>
       <w:proofErr w:type="spellStart"/>
       <w:r>
         <w:t>Skala</w:t>
@@ -9381,10 +9564,10 @@
       <w:r>
         <w:t>Auswirkungen</w:t>
       </w:r>
+      <w:bookmarkEnd w:id="33"/>
       <w:bookmarkEnd w:id="34"/>
       <w:bookmarkEnd w:id="35"/>
       <w:bookmarkEnd w:id="36"/>
-      <w:bookmarkEnd w:id="37"/>
       <w:proofErr w:type="spellEnd"/>
     </w:p>
     <w:p>
@@ -9610,15 +9793,7 @@
       </w:r>
       <w:proofErr w:type="spellEnd"/>
       <w:r>
-        <w:t xml:space="preserve"> </w:t>
-      </w:r>
-      <w:proofErr w:type="spellStart"/>
-      <w:r>
-        <w:t>Auswirkung</w:t>
-      </w:r>
-      <w:proofErr w:type="spellEnd"/>
-      <w:r>
-        <w:t xml:space="preserve">“, </w:t>
+        <w:t xml:space="preserve"> Auswirkung“, </w:t>
       </w:r>
       <w:proofErr w:type="spellStart"/>
       <w:r>
@@ -9679,9 +9854,9 @@
           <w:numId w:val="1"/>
         </w:numPr>
       </w:pPr>
-      <w:bookmarkStart w:id="38" w:name="_Toc450917903"/>
-      <w:bookmarkStart w:id="39" w:name="_Toc511640594"/>
-      <w:bookmarkStart w:id="40" w:name="_Toc80715808"/>
+      <w:bookmarkStart w:id="37" w:name="_Toc450917903"/>
+      <w:bookmarkStart w:id="38" w:name="_Toc511640594"/>
+      <w:bookmarkStart w:id="39" w:name="_Toc102395164"/>
       <w:proofErr w:type="spellStart"/>
       <w:r>
         <w:t>Skala</w:t>
@@ -9694,9 +9869,9 @@
       <w:r>
         <w:t>Bedrohungen</w:t>
       </w:r>
+      <w:bookmarkEnd w:id="37"/>
       <w:bookmarkEnd w:id="38"/>
       <w:bookmarkEnd w:id="39"/>
-      <w:bookmarkEnd w:id="40"/>
       <w:proofErr w:type="spellEnd"/>
     </w:p>
     <w:p>
@@ -9830,9 +10005,9 @@
           <w:numId w:val="1"/>
         </w:numPr>
       </w:pPr>
-      <w:bookmarkStart w:id="41" w:name="_Toc450917904"/>
-      <w:bookmarkStart w:id="42" w:name="_Toc511640595"/>
-      <w:bookmarkStart w:id="43" w:name="_Toc80715809"/>
+      <w:bookmarkStart w:id="40" w:name="_Toc450917904"/>
+      <w:bookmarkStart w:id="41" w:name="_Toc511640595"/>
+      <w:bookmarkStart w:id="42" w:name="_Toc102395165"/>
       <w:proofErr w:type="spellStart"/>
       <w:r>
         <w:t>Skala</w:t>
@@ -9845,9 +10020,9 @@
       <w:r>
         <w:t>Sicherheitslücken</w:t>
       </w:r>
+      <w:bookmarkEnd w:id="40"/>
       <w:bookmarkEnd w:id="41"/>
       <w:bookmarkEnd w:id="42"/>
-      <w:bookmarkEnd w:id="43"/>
       <w:proofErr w:type="spellEnd"/>
     </w:p>
     <w:p>
@@ -10066,17 +10241,17 @@
           <w:numId w:val="1"/>
         </w:numPr>
       </w:pPr>
-      <w:bookmarkStart w:id="44" w:name="_Toc450917905"/>
-      <w:bookmarkStart w:id="45" w:name="_Toc511640596"/>
-      <w:bookmarkStart w:id="46" w:name="_Toc80715810"/>
+      <w:bookmarkStart w:id="43" w:name="_Toc450917905"/>
+      <w:bookmarkStart w:id="44" w:name="_Toc511640596"/>
+      <w:bookmarkStart w:id="45" w:name="_Toc102395166"/>
       <w:proofErr w:type="spellStart"/>
       <w:r>
         <w:lastRenderedPageBreak/>
         <w:t>Risikoakzeptanzschwellen</w:t>
       </w:r>
+      <w:bookmarkEnd w:id="43"/>
       <w:bookmarkEnd w:id="44"/>
       <w:bookmarkEnd w:id="45"/>
-      <w:bookmarkEnd w:id="46"/>
       <w:proofErr w:type="spellEnd"/>
     </w:p>
     <w:p>
@@ -10685,8 +10860,8 @@
           <w:lang w:val="fr-LU"/>
         </w:rPr>
       </w:pPr>
-      <w:bookmarkStart w:id="47" w:name="_Toc75418882"/>
-      <w:bookmarkStart w:id="48" w:name="_Toc80715811"/>
+      <w:bookmarkStart w:id="46" w:name="_Toc75418882"/>
+      <w:bookmarkStart w:id="47" w:name="_Toc102395167"/>
       <w:r>
         <w:t>Operative</w:t>
       </w:r>
@@ -10704,8 +10879,8 @@
       <w:r>
         <w:t>Risiken</w:t>
       </w:r>
+      <w:bookmarkEnd w:id="46"/>
       <w:bookmarkEnd w:id="47"/>
-      <w:bookmarkEnd w:id="48"/>
       <w:proofErr w:type="spellEnd"/>
     </w:p>
     <w:p>
@@ -10716,8 +10891,8 @@
           <w:numId w:val="1"/>
         </w:numPr>
       </w:pPr>
-      <w:bookmarkStart w:id="49" w:name="_Toc75418883"/>
-      <w:bookmarkStart w:id="50" w:name="_Toc80715812"/>
+      <w:bookmarkStart w:id="48" w:name="_Toc75418883"/>
+      <w:bookmarkStart w:id="49" w:name="_Toc102395168"/>
       <w:proofErr w:type="spellStart"/>
       <w:r>
         <w:t>Skala</w:t>
@@ -10730,8 +10905,8 @@
       <w:r>
         <w:t>Auswirkungen</w:t>
       </w:r>
+      <w:bookmarkEnd w:id="48"/>
       <w:bookmarkEnd w:id="49"/>
-      <w:bookmarkEnd w:id="50"/>
       <w:proofErr w:type="spellEnd"/>
       <w:r>
         <w:t xml:space="preserve"> </w:t>
@@ -10750,14 +10925,14 @@
           <w:numId w:val="1"/>
         </w:numPr>
       </w:pPr>
-      <w:bookmarkStart w:id="51" w:name="_Toc75418884"/>
-      <w:bookmarkStart w:id="52" w:name="_Toc80715813"/>
+      <w:bookmarkStart w:id="50" w:name="_Toc75418884"/>
+      <w:bookmarkStart w:id="51" w:name="_Toc102395169"/>
       <w:proofErr w:type="spellStart"/>
       <w:r>
         <w:t>Wahrscheinlichkeitsskala</w:t>
       </w:r>
+      <w:bookmarkEnd w:id="50"/>
       <w:bookmarkEnd w:id="51"/>
-      <w:bookmarkEnd w:id="52"/>
       <w:proofErr w:type="spellEnd"/>
     </w:p>
     <w:p>
@@ -10773,14 +10948,14 @@
           <w:numId w:val="1"/>
         </w:numPr>
       </w:pPr>
-      <w:bookmarkStart w:id="53" w:name="_Toc75418885"/>
-      <w:bookmarkStart w:id="54" w:name="_Toc80715814"/>
+      <w:bookmarkStart w:id="52" w:name="_Toc75418885"/>
+      <w:bookmarkStart w:id="53" w:name="_Toc102395170"/>
       <w:proofErr w:type="spellStart"/>
       <w:r>
         <w:t>Risikoakzeptanzschwellen</w:t>
       </w:r>
+      <w:bookmarkEnd w:id="52"/>
       <w:bookmarkEnd w:id="53"/>
-      <w:bookmarkEnd w:id="54"/>
       <w:proofErr w:type="spellEnd"/>
     </w:p>
     <w:p>
@@ -10809,9 +10984,9 @@
           <w:numId w:val="1"/>
         </w:numPr>
       </w:pPr>
-      <w:bookmarkStart w:id="55" w:name="_Toc450917906"/>
-      <w:bookmarkStart w:id="56" w:name="_Toc511640597"/>
-      <w:bookmarkStart w:id="57" w:name="_Toc80715815"/>
+      <w:bookmarkStart w:id="54" w:name="_Toc450917906"/>
+      <w:bookmarkStart w:id="55" w:name="_Toc511640597"/>
+      <w:bookmarkStart w:id="56" w:name="_Toc102395171"/>
       <w:proofErr w:type="spellStart"/>
       <w:r>
         <w:lastRenderedPageBreak/>
@@ -10833,9 +11008,9 @@
       <w:r>
         <w:t>Bedrohungen</w:t>
       </w:r>
+      <w:bookmarkEnd w:id="54"/>
       <w:bookmarkEnd w:id="55"/>
       <w:bookmarkEnd w:id="56"/>
-      <w:bookmarkEnd w:id="57"/>
       <w:proofErr w:type="spellEnd"/>
       <w:r>
         <w:t xml:space="preserve"> </w:t>
@@ -10966,9 +11141,9 @@
           <w:lang w:val="fr-LU"/>
         </w:rPr>
       </w:pPr>
-      <w:bookmarkStart w:id="58" w:name="_Toc450917908"/>
-      <w:bookmarkStart w:id="59" w:name="_Toc511640598"/>
-      <w:bookmarkStart w:id="60" w:name="_Toc80715816"/>
+      <w:bookmarkStart w:id="57" w:name="_Toc450917908"/>
+      <w:bookmarkStart w:id="58" w:name="_Toc511640598"/>
+      <w:bookmarkStart w:id="59" w:name="_Toc102395172"/>
       <w:proofErr w:type="spellStart"/>
       <w:r>
         <w:lastRenderedPageBreak/>
@@ -10982,9 +11157,9 @@
       <w:r>
         <w:t>Kontextes</w:t>
       </w:r>
+      <w:bookmarkEnd w:id="57"/>
       <w:bookmarkEnd w:id="58"/>
       <w:bookmarkEnd w:id="59"/>
-      <w:bookmarkEnd w:id="60"/>
       <w:proofErr w:type="spellEnd"/>
     </w:p>
     <w:p>
@@ -10998,9 +11173,9 @@
           <w:lang w:val="fr-LU"/>
         </w:rPr>
       </w:pPr>
-      <w:bookmarkStart w:id="61" w:name="_Toc450917909"/>
-      <w:bookmarkStart w:id="62" w:name="_Toc511640599"/>
-      <w:bookmarkStart w:id="63" w:name="_Toc80715817"/>
+      <w:bookmarkStart w:id="60" w:name="_Toc450917909"/>
+      <w:bookmarkStart w:id="61" w:name="_Toc511640599"/>
+      <w:bookmarkStart w:id="62" w:name="_Toc102395173"/>
       <w:proofErr w:type="spellStart"/>
       <w:r>
         <w:t>Identifizierung</w:t>
@@ -11009,9 +11184,9 @@
       <w:r>
         <w:t xml:space="preserve"> der Assets</w:t>
       </w:r>
+      <w:bookmarkEnd w:id="60"/>
       <w:bookmarkEnd w:id="61"/>
       <w:bookmarkEnd w:id="62"/>
-      <w:bookmarkEnd w:id="63"/>
       <w:r>
         <w:rPr>
           <w:lang w:val="fr-LU"/>
@@ -11040,9 +11215,9 @@
         </w:numPr>
         <w:spacing w:before="0"/>
       </w:pPr>
-      <w:bookmarkStart w:id="64" w:name="_Toc450917910"/>
-      <w:bookmarkStart w:id="65" w:name="_Toc511640600"/>
-      <w:bookmarkStart w:id="66" w:name="_Toc80715818"/>
+      <w:bookmarkStart w:id="63" w:name="_Toc450917910"/>
+      <w:bookmarkStart w:id="64" w:name="_Toc511640600"/>
+      <w:bookmarkStart w:id="65" w:name="_Toc102395174"/>
       <w:proofErr w:type="spellStart"/>
       <w:r>
         <w:t>Identifizierung</w:t>
@@ -11055,9 +11230,9 @@
       <w:r>
         <w:t>Sicherheitslücken</w:t>
       </w:r>
+      <w:bookmarkEnd w:id="63"/>
       <w:bookmarkEnd w:id="64"/>
       <w:bookmarkEnd w:id="65"/>
-      <w:bookmarkEnd w:id="66"/>
       <w:proofErr w:type="spellEnd"/>
       <w:r>
         <w:t xml:space="preserve"> </w:t>
@@ -11483,9 +11658,9 @@
           <w:numId w:val="1"/>
         </w:numPr>
       </w:pPr>
-      <w:bookmarkStart w:id="67" w:name="_Toc450917911"/>
-      <w:bookmarkStart w:id="68" w:name="_Toc511640601"/>
-      <w:bookmarkStart w:id="69" w:name="_Toc80715819"/>
+      <w:bookmarkStart w:id="66" w:name="_Toc450917911"/>
+      <w:bookmarkStart w:id="67" w:name="_Toc511640601"/>
+      <w:bookmarkStart w:id="68" w:name="_Toc102395175"/>
       <w:proofErr w:type="spellStart"/>
       <w:r>
         <w:t>Einschätzung</w:t>
@@ -11498,9 +11673,9 @@
       <w:r>
         <w:t>Konsequenzen</w:t>
       </w:r>
+      <w:bookmarkEnd w:id="66"/>
       <w:bookmarkEnd w:id="67"/>
       <w:bookmarkEnd w:id="68"/>
-      <w:bookmarkEnd w:id="69"/>
       <w:proofErr w:type="spellEnd"/>
     </w:p>
     <w:p>
@@ -11930,9 +12105,9 @@
           <w:lang w:val="fr-LU"/>
         </w:rPr>
       </w:pPr>
-      <w:bookmarkStart w:id="70" w:name="_Toc450917912"/>
-      <w:bookmarkStart w:id="71" w:name="_Toc511640602"/>
-      <w:bookmarkStart w:id="72" w:name="_Toc80715820"/>
+      <w:bookmarkStart w:id="69" w:name="_Toc450917912"/>
+      <w:bookmarkStart w:id="70" w:name="_Toc511640602"/>
+      <w:bookmarkStart w:id="71" w:name="_Toc102395176"/>
       <w:proofErr w:type="spellStart"/>
       <w:r>
         <w:lastRenderedPageBreak/>
@@ -11946,9 +12121,9 @@
       <w:r>
         <w:t>Risikobehandlung</w:t>
       </w:r>
+      <w:bookmarkEnd w:id="69"/>
       <w:bookmarkEnd w:id="70"/>
       <w:bookmarkEnd w:id="71"/>
-      <w:bookmarkEnd w:id="72"/>
       <w:proofErr w:type="spellEnd"/>
       <w:r>
         <w:rPr>
@@ -12283,12 +12458,12 @@
         </w:numPr>
         <w:snapToGrid w:val="0"/>
       </w:pPr>
-      <w:bookmarkStart w:id="73" w:name="_Toc450917913"/>
-      <w:bookmarkStart w:id="74" w:name="_Toc511640603"/>
-      <w:bookmarkStart w:id="75" w:name="_Toc360469787"/>
-      <w:bookmarkStart w:id="76" w:name="_Ref415751951"/>
-      <w:bookmarkStart w:id="77" w:name="_Ref415751961"/>
-      <w:bookmarkStart w:id="78" w:name="_Toc80715821"/>
+      <w:bookmarkStart w:id="72" w:name="_Toc450917913"/>
+      <w:bookmarkStart w:id="73" w:name="_Toc511640603"/>
+      <w:bookmarkStart w:id="74" w:name="_Toc360469787"/>
+      <w:bookmarkStart w:id="75" w:name="_Ref415751951"/>
+      <w:bookmarkStart w:id="76" w:name="_Ref415751961"/>
+      <w:bookmarkStart w:id="77" w:name="_Toc102395177"/>
       <w:proofErr w:type="spellStart"/>
       <w:r>
         <w:t>Zusammenfassung</w:t>
@@ -12301,14 +12476,14 @@
       <w:r>
         <w:t>Risikobewertung</w:t>
       </w:r>
+      <w:bookmarkEnd w:id="72"/>
       <w:bookmarkEnd w:id="73"/>
-      <w:bookmarkEnd w:id="74"/>
-      <w:bookmarkEnd w:id="78"/>
+      <w:bookmarkEnd w:id="77"/>
       <w:proofErr w:type="spellEnd"/>
     </w:p>
+    <w:bookmarkEnd w:id="74"/>
     <w:bookmarkEnd w:id="75"/>
     <w:bookmarkEnd w:id="76"/>
-    <w:bookmarkEnd w:id="77"/>
     <w:p>
       <w:pPr>
         <w:spacing w:after="0"/>
@@ -12337,16 +12512,14 @@
           <w:lang w:val="fr-LU"/>
         </w:rPr>
       </w:pPr>
-      <w:bookmarkStart w:id="79" w:name="_Toc80715822"/>
-      <w:proofErr w:type="spellStart"/>
+      <w:bookmarkStart w:id="78" w:name="_Toc102395178"/>
       <w:r>
         <w:rPr>
           <w:lang w:val="fr-LU"/>
         </w:rPr>
         <w:t>Informatierisico's</w:t>
       </w:r>
-      <w:bookmarkEnd w:id="79"/>
-      <w:proofErr w:type="spellEnd"/>
+      <w:bookmarkEnd w:id="78"/>
     </w:p>
     <w:p>
       <w:pPr>
@@ -12394,7 +12567,7 @@
           <w:lang w:val="fr-LU"/>
         </w:rPr>
       </w:pPr>
-      <w:bookmarkStart w:id="80" w:name="_Toc80715823"/>
+      <w:bookmarkStart w:id="79" w:name="_Toc102395179"/>
       <w:proofErr w:type="spellStart"/>
       <w:r>
         <w:rPr>
@@ -12416,7 +12589,7 @@
         </w:rPr>
         <w:t>risico's</w:t>
       </w:r>
-      <w:bookmarkEnd w:id="80"/>
+      <w:bookmarkEnd w:id="79"/>
       <w:proofErr w:type="spellEnd"/>
     </w:p>
     <w:p>
@@ -12513,7 +12686,7 @@
           <w:docGrid w:linePitch="360"/>
         </w:sectPr>
       </w:pPr>
-      <w:bookmarkStart w:id="81" w:name="_Toc360469788"/>
+      <w:bookmarkStart w:id="80" w:name="_Toc360469788"/>
     </w:p>
     <w:p>
       <w:pPr>
@@ -12524,19 +12697,17 @@
         </w:numPr>
         <w:snapToGrid w:val="0"/>
       </w:pPr>
-      <w:bookmarkStart w:id="82" w:name="_Toc450917914"/>
-      <w:bookmarkStart w:id="83" w:name="_Toc511640604"/>
-      <w:bookmarkStart w:id="84" w:name="_Toc80715824"/>
-      <w:bookmarkEnd w:id="81"/>
-      <w:proofErr w:type="spellStart"/>
+      <w:bookmarkStart w:id="81" w:name="_Toc450917914"/>
+      <w:bookmarkStart w:id="82" w:name="_Toc511640604"/>
+      <w:bookmarkStart w:id="83" w:name="_Toc102395180"/>
+      <w:bookmarkEnd w:id="80"/>
       <w:r>
         <w:lastRenderedPageBreak/>
         <w:t>Risikobehandlung</w:t>
       </w:r>
+      <w:bookmarkEnd w:id="81"/>
       <w:bookmarkEnd w:id="82"/>
       <w:bookmarkEnd w:id="83"/>
-      <w:bookmarkEnd w:id="84"/>
-      <w:proofErr w:type="spellEnd"/>
     </w:p>
     <w:p>
       <w:pPr>
@@ -12547,7 +12718,7 @@
         </w:numPr>
         <w:ind w:left="709"/>
       </w:pPr>
-      <w:bookmarkStart w:id="85" w:name="_Toc80715825"/>
+      <w:bookmarkStart w:id="84" w:name="_Toc102395181"/>
       <w:r>
         <w:rPr>
           <w:lang w:val="fr-LU"/>
@@ -12561,7 +12732,7 @@
         </w:rPr>
         <w:t>Behandlung</w:t>
       </w:r>
-      <w:bookmarkEnd w:id="85"/>
+      <w:bookmarkEnd w:id="84"/>
       <w:proofErr w:type="spellEnd"/>
     </w:p>
     <w:p>
@@ -12581,7 +12752,7 @@
           <w:lang w:val="fr-LU"/>
         </w:rPr>
       </w:pPr>
-      <w:bookmarkStart w:id="86" w:name="_Toc80715826"/>
+      <w:bookmarkStart w:id="85" w:name="_Toc102395182"/>
       <w:proofErr w:type="spellStart"/>
       <w:r>
         <w:rPr>
@@ -12589,7 +12760,7 @@
         </w:rPr>
         <w:t>Risikobehandlungsplan</w:t>
       </w:r>
-      <w:bookmarkEnd w:id="86"/>
+      <w:bookmarkEnd w:id="85"/>
       <w:proofErr w:type="spellEnd"/>
     </w:p>
     <w:p>
@@ -13102,7 +13273,7 @@
           <w:lang w:val="en-US"/>
         </w:rPr>
       </w:pPr>
-      <w:bookmarkStart w:id="87" w:name="_Toc511640605"/>
+      <w:bookmarkStart w:id="86" w:name="_Toc511640605"/>
       <w:proofErr w:type="spellStart"/>
       <w:r>
         <w:rPr>
@@ -13124,7 +13295,7 @@
         </w:rPr>
         <w:t>Informationen</w:t>
       </w:r>
-      <w:bookmarkEnd w:id="87"/>
+      <w:bookmarkEnd w:id="86"/>
       <w:proofErr w:type="spellEnd"/>
     </w:p>
     <w:p>
@@ -13144,7 +13315,7 @@
           <w:lang w:val="en-US"/>
         </w:rPr>
       </w:pPr>
-      <w:bookmarkStart w:id="88" w:name="_Toc511640606"/>
+      <w:bookmarkStart w:id="87" w:name="_Toc511640606"/>
       <w:r>
         <w:rPr>
           <w:lang w:val="en-US"/>
@@ -13158,7 +13329,7 @@
         </w:rPr>
         <w:t>Risiken</w:t>
       </w:r>
-      <w:bookmarkEnd w:id="88"/>
+      <w:bookmarkEnd w:id="87"/>
       <w:proofErr w:type="spellEnd"/>
     </w:p>
     <w:p>
@@ -13199,9 +13370,9 @@
       <w:pPr>
         <w:pStyle w:val="Heading1"/>
       </w:pPr>
-      <w:bookmarkStart w:id="89" w:name="_Toc450917915"/>
-      <w:bookmarkStart w:id="90" w:name="_Toc511640607"/>
-      <w:bookmarkStart w:id="91" w:name="_Toc80715827"/>
+      <w:bookmarkStart w:id="88" w:name="_Toc450917915"/>
+      <w:bookmarkStart w:id="89" w:name="_Toc511640607"/>
+      <w:bookmarkStart w:id="90" w:name="_Toc102395183"/>
       <w:proofErr w:type="spellStart"/>
       <w:r>
         <w:lastRenderedPageBreak/>
@@ -13215,9 +13386,9 @@
       <w:r>
         <w:t>Informationsbeschaffung</w:t>
       </w:r>
+      <w:bookmarkEnd w:id="88"/>
       <w:bookmarkEnd w:id="89"/>
       <w:bookmarkEnd w:id="90"/>
-      <w:bookmarkEnd w:id="91"/>
       <w:proofErr w:type="spellEnd"/>
     </w:p>
     <w:p>
@@ -13520,9 +13691,9 @@
       <w:pPr>
         <w:pStyle w:val="Heading1"/>
       </w:pPr>
-      <w:bookmarkStart w:id="92" w:name="_Toc450917916"/>
-      <w:bookmarkStart w:id="93" w:name="_Toc511640608"/>
-      <w:bookmarkStart w:id="94" w:name="_Toc80715828"/>
+      <w:bookmarkStart w:id="91" w:name="_Toc450917916"/>
+      <w:bookmarkStart w:id="92" w:name="_Toc511640608"/>
+      <w:bookmarkStart w:id="93" w:name="_Toc102395184"/>
       <w:proofErr w:type="spellStart"/>
       <w:r>
         <w:lastRenderedPageBreak/>
@@ -13544,9 +13715,9 @@
       <w:r>
         <w:t>Tendenzen</w:t>
       </w:r>
+      <w:bookmarkEnd w:id="91"/>
       <w:bookmarkEnd w:id="92"/>
       <w:bookmarkEnd w:id="93"/>
-      <w:bookmarkEnd w:id="94"/>
       <w:proofErr w:type="spellEnd"/>
     </w:p>
     <w:p>
@@ -13563,9 +13734,9 @@
       <w:pPr>
         <w:pStyle w:val="Heading1"/>
       </w:pPr>
-      <w:bookmarkStart w:id="95" w:name="_Toc450917917"/>
-      <w:bookmarkStart w:id="96" w:name="_Toc511640609"/>
-      <w:bookmarkStart w:id="97" w:name="_Toc80715829"/>
+      <w:bookmarkStart w:id="94" w:name="_Toc450917917"/>
+      <w:bookmarkStart w:id="95" w:name="_Toc511640609"/>
+      <w:bookmarkStart w:id="96" w:name="_Toc102395185"/>
       <w:proofErr w:type="spellStart"/>
       <w:r>
         <w:lastRenderedPageBreak/>
@@ -13587,9 +13758,9 @@
       <w:r>
         <w:t>Bedrohungen</w:t>
       </w:r>
+      <w:bookmarkEnd w:id="94"/>
       <w:bookmarkEnd w:id="95"/>
       <w:bookmarkEnd w:id="96"/>
-      <w:bookmarkEnd w:id="97"/>
       <w:proofErr w:type="spellEnd"/>
     </w:p>
     <w:p>
@@ -13603,16 +13774,97 @@
     <w:p>
       <w:pPr>
         <w:pStyle w:val="Heading1"/>
-      </w:pPr>
-      <w:bookmarkStart w:id="98" w:name="_Toc80715830"/>
-      <w:proofErr w:type="spellStart"/>
-      <w:r>
+        <w:rPr>
+          <w:lang w:val="fr-FR"/>
+        </w:rPr>
+      </w:pPr>
+      <w:bookmarkStart w:id="97" w:name="_Toc102395186"/>
+      <w:bookmarkStart w:id="98" w:name="_GoBack"/>
+      <w:bookmarkEnd w:id="98"/>
+      <w:proofErr w:type="spellStart"/>
+      <w:r>
+        <w:rPr>
+          <w:lang w:val="fr-FR"/>
+        </w:rPr>
         <w:lastRenderedPageBreak/>
         <w:t>Anhang</w:t>
       </w:r>
       <w:proofErr w:type="spellEnd"/>
       <w:r>
-        <w:t xml:space="preserve"> D</w:t>
+        <w:rPr>
+          <w:lang w:val="fr-FR"/>
+        </w:rPr>
+        <w:t xml:space="preserve"> </w:t>
+      </w:r>
+      <w:proofErr w:type="gramStart"/>
+      <w:r>
+        <w:rPr>
+          <w:lang w:val="fr-FR"/>
+        </w:rPr>
+        <w:t>D</w:t>
+      </w:r>
+      <w:r>
+        <w:rPr>
+          <w:lang w:val="fr-FR"/>
+        </w:rPr>
+        <w:t>:</w:t>
+      </w:r>
+      <w:proofErr w:type="gramEnd"/>
+      <w:r>
+        <w:rPr>
+          <w:lang w:val="fr-FR"/>
+        </w:rPr>
+        <w:t xml:space="preserve"> </w:t>
+      </w:r>
+      <w:proofErr w:type="spellStart"/>
+      <w:r>
+        <w:rPr>
+          <w:lang w:val="fr-FR"/>
+        </w:rPr>
+        <w:t>Wertkontext</w:t>
+      </w:r>
+      <w:bookmarkEnd w:id="97"/>
+      <w:proofErr w:type="spellEnd"/>
+    </w:p>
+    <w:p>
+      <w:pPr>
+        <w:rPr>
+          <w:lang w:val="fr-FR"/>
+        </w:rPr>
+      </w:pPr>
+      <w:r>
+        <w:rPr>
+          <w:lang w:val="fr-FR"/>
+        </w:rPr>
+        <w:t>${</w:t>
+      </w:r>
+      <w:r>
+        <w:rPr>
+          <w:lang w:val="fr-FR"/>
+        </w:rPr>
+        <w:t>TABLE_ASSET_CONTEXT</w:t>
+      </w:r>
+      <w:r>
+        <w:rPr>
+          <w:lang w:val="fr-FR"/>
+        </w:rPr>
+        <w:t>}</w:t>
+      </w:r>
+      <w:r>
+        <w:rPr>
+          <w:lang w:val="fr-FR"/>
+        </w:rPr>
+        <w:br w:type="page"/>
+      </w:r>
+    </w:p>
+    <w:p>
+      <w:pPr>
+        <w:pStyle w:val="Heading1"/>
+      </w:pPr>
+      <w:bookmarkStart w:id="99" w:name="_Toc102395187"/>
+      <w:r>
+        <w:lastRenderedPageBreak/>
+        <w:t>Anhang E</w:t>
       </w:r>
       <w:r>
         <w:t xml:space="preserve">: </w:t>
@@ -13621,7 +13873,7 @@
       <w:r>
         <w:t>Risikoeigentümer</w:t>
       </w:r>
-      <w:bookmarkEnd w:id="98"/>
+      <w:bookmarkEnd w:id="99"/>
       <w:proofErr w:type="spellEnd"/>
     </w:p>
     <w:p>
@@ -13653,9 +13905,9 @@
         <w:pStyle w:val="Heading1"/>
         <w:jc w:val="left"/>
       </w:pPr>
-      <w:bookmarkStart w:id="99" w:name="_Toc450917918"/>
-      <w:bookmarkStart w:id="100" w:name="_Toc511640610"/>
-      <w:bookmarkStart w:id="101" w:name="_Toc80715831"/>
+      <w:bookmarkStart w:id="100" w:name="_Toc450917918"/>
+      <w:bookmarkStart w:id="101" w:name="_Toc511640610"/>
+      <w:bookmarkStart w:id="102" w:name="_Toc102395188"/>
       <w:proofErr w:type="spellStart"/>
       <w:r>
         <w:lastRenderedPageBreak/>
@@ -13663,7 +13915,7 @@
       </w:r>
       <w:proofErr w:type="spellEnd"/>
       <w:r>
-        <w:t xml:space="preserve"> E</w:t>
+        <w:t xml:space="preserve"> F</w:t>
       </w:r>
       <w:r>
         <w:t xml:space="preserve">: </w:t>
@@ -13688,9 +13940,9 @@
       <w:r>
         <w:t>Beraters</w:t>
       </w:r>
-      <w:bookmarkEnd w:id="99"/>
       <w:bookmarkEnd w:id="100"/>
       <w:bookmarkEnd w:id="101"/>
+      <w:bookmarkEnd w:id="102"/>
       <w:proofErr w:type="spellEnd"/>
     </w:p>
     <w:p>
@@ -13698,8 +13950,8 @@
         <w:pStyle w:val="Heading2"/>
         <w:snapToGrid w:val="0"/>
       </w:pPr>
-      <w:bookmarkStart w:id="102" w:name="_Toc511640611"/>
-      <w:bookmarkStart w:id="103" w:name="_Toc80715832"/>
+      <w:bookmarkStart w:id="103" w:name="_Toc511640611"/>
+      <w:bookmarkStart w:id="104" w:name="_Toc102395189"/>
       <w:proofErr w:type="spellStart"/>
       <w:r>
         <w:t>Risiken</w:t>
@@ -13712,8 +13964,8 @@
       <w:r>
         <w:t>Informationen</w:t>
       </w:r>
-      <w:bookmarkEnd w:id="102"/>
       <w:bookmarkEnd w:id="103"/>
+      <w:bookmarkEnd w:id="104"/>
       <w:proofErr w:type="spellEnd"/>
     </w:p>
     <w:p>
@@ -13740,8 +13992,8 @@
         <w:pStyle w:val="Heading2"/>
         <w:snapToGrid w:val="0"/>
       </w:pPr>
-      <w:bookmarkStart w:id="104" w:name="_Toc511640612"/>
-      <w:bookmarkStart w:id="105" w:name="_Toc80715833"/>
+      <w:bookmarkStart w:id="105" w:name="_Toc511640612"/>
+      <w:bookmarkStart w:id="106" w:name="_Toc102395190"/>
       <w:r>
         <w:lastRenderedPageBreak/>
         <w:t xml:space="preserve">Operative </w:t>
@@ -13750,8 +14002,8 @@
       <w:r>
         <w:t>Risiken</w:t>
       </w:r>
-      <w:bookmarkEnd w:id="104"/>
       <w:bookmarkEnd w:id="105"/>
+      <w:bookmarkEnd w:id="106"/>
       <w:proofErr w:type="spellEnd"/>
     </w:p>
     <w:p>
@@ -13824,7 +14076,7 @@
         <w:lang w:val="en-US" w:eastAsia="en-US" w:bidi="ar-SA"/>
       </w:rPr>
       <w:drawing>
-        <wp:anchor distT="0" distB="0" distL="0" distR="0" simplePos="0" relativeHeight="251655167" behindDoc="0" locked="0" layoutInCell="1" allowOverlap="1" wp14:anchorId="32692AA3" wp14:editId="07958097">
+        <wp:anchor distT="0" distB="0" distL="0" distR="0" simplePos="0" relativeHeight="251655167" behindDoc="0" locked="0" layoutInCell="1" allowOverlap="1" wp14:anchorId="6251E7AD" wp14:editId="7B31CAA2">
           <wp:simplePos x="0" y="0"/>
           <wp:positionH relativeFrom="column">
             <wp:posOffset>-70485</wp:posOffset>
@@ -14009,7 +14261,7 @@
         <w:noProof/>
         <w:color w:val="auto"/>
       </w:rPr>
-      <w:t>2</w:t>
+      <w:t>4</w:t>
     </w:r>
     <w:r>
       <w:rPr>
@@ -14058,7 +14310,7 @@
         <w:noProof/>
         <w:color w:val="auto"/>
       </w:rPr>
-      <w:t>19</w:t>
+      <w:t>20</w:t>
     </w:r>
     <w:r>
       <w:rPr>
@@ -14103,7 +14355,7 @@
         <w:lang w:val="en-US" w:eastAsia="en-US" w:bidi="ar-SA"/>
       </w:rPr>
       <w:drawing>
-        <wp:anchor distT="0" distB="0" distL="0" distR="0" simplePos="0" relativeHeight="251673600" behindDoc="0" locked="0" layoutInCell="1" allowOverlap="1" wp14:anchorId="790671F5" wp14:editId="074EC46F">
+        <wp:anchor distT="0" distB="0" distL="0" distR="0" simplePos="0" relativeHeight="251673600" behindDoc="0" locked="0" layoutInCell="1" allowOverlap="1" wp14:anchorId="0F4E676F" wp14:editId="4DE2BF27">
           <wp:simplePos x="0" y="0"/>
           <wp:positionH relativeFrom="column">
             <wp:posOffset>-70485</wp:posOffset>
@@ -14379,7 +14631,7 @@
         <w:noProof/>
         <w:color w:val="auto"/>
       </w:rPr>
-      <w:t>19</w:t>
+      <w:t>20</w:t>
     </w:r>
     <w:r>
       <w:rPr>
@@ -14424,7 +14676,7 @@
         <w:lang w:val="en-US" w:eastAsia="en-US" w:bidi="ar-SA"/>
       </w:rPr>
       <w:drawing>
-        <wp:anchor distT="0" distB="0" distL="0" distR="0" simplePos="0" relativeHeight="251677696" behindDoc="0" locked="0" layoutInCell="1" allowOverlap="1" wp14:anchorId="0D68B12F" wp14:editId="04621226">
+        <wp:anchor distT="0" distB="0" distL="0" distR="0" simplePos="0" relativeHeight="251677696" behindDoc="0" locked="0" layoutInCell="1" allowOverlap="1" wp14:anchorId="5D6B3ED9" wp14:editId="7656E8DD">
           <wp:simplePos x="0" y="0"/>
           <wp:positionH relativeFrom="column">
             <wp:posOffset>-70485</wp:posOffset>
@@ -14609,7 +14861,7 @@
         <w:noProof/>
         <w:color w:val="auto"/>
       </w:rPr>
-      <w:t>17</w:t>
+      <w:t>18</w:t>
     </w:r>
     <w:r>
       <w:rPr>
@@ -14658,7 +14910,7 @@
         <w:noProof/>
         <w:color w:val="auto"/>
       </w:rPr>
-      <w:t>19</w:t>
+      <w:t>20</w:t>
     </w:r>
     <w:r>
       <w:rPr>
@@ -14927,7 +15179,7 @@
         <w:noProof/>
         <w:color w:val="auto"/>
       </w:rPr>
-      <w:t>19</w:t>
+      <w:t>20</w:t>
     </w:r>
     <w:r>
       <w:rPr>
@@ -14976,7 +15228,7 @@
         <w:noProof/>
         <w:color w:val="auto"/>
       </w:rPr>
-      <w:t>19</w:t>
+      <w:t>20</w:t>
     </w:r>
     <w:r>
       <w:rPr>
@@ -15049,7 +15301,7 @@
               <w:lang w:eastAsia="en-US"/>
             </w:rPr>
             <w:drawing>
-              <wp:anchor distT="0" distB="0" distL="114300" distR="114300" simplePos="0" relativeHeight="251710464" behindDoc="0" locked="0" layoutInCell="1" allowOverlap="1" wp14:anchorId="5ED18A90" wp14:editId="27BDAB81">
+              <wp:anchor distT="0" distB="0" distL="114300" distR="114300" simplePos="0" relativeHeight="251710464" behindDoc="0" locked="0" layoutInCell="1" allowOverlap="1" wp14:anchorId="088C9049" wp14:editId="1387F86B">
                 <wp:simplePos x="0" y="0"/>
                 <wp:positionH relativeFrom="column">
                   <wp:posOffset>-59690</wp:posOffset>
@@ -15225,7 +15477,6 @@
               <w:lang w:val="fr-LU"/>
             </w:rPr>
           </w:pPr>
-          <w:proofErr w:type="spellStart"/>
           <w:r>
             <w:rPr>
               <w:b/>
@@ -15234,7 +15485,6 @@
             </w:rPr>
             <w:t>Dokumentstatus</w:t>
           </w:r>
-          <w:proofErr w:type="spellEnd"/>
         </w:p>
       </w:tc>
       <w:tc>
@@ -15585,7 +15835,7 @@
               <w:lang w:eastAsia="en-US"/>
             </w:rPr>
             <w:drawing>
-              <wp:anchor distT="0" distB="0" distL="114300" distR="114300" simplePos="0" relativeHeight="251716608" behindDoc="0" locked="0" layoutInCell="1" allowOverlap="1" wp14:anchorId="0D72DE60" wp14:editId="0AC9C13A">
+              <wp:anchor distT="0" distB="0" distL="114300" distR="114300" simplePos="0" relativeHeight="251716608" behindDoc="0" locked="0" layoutInCell="1" allowOverlap="1" wp14:anchorId="4037B38B" wp14:editId="33EFBDBA">
                 <wp:simplePos x="0" y="0"/>
                 <wp:positionH relativeFrom="column">
                   <wp:posOffset>-29210</wp:posOffset>
@@ -16124,7 +16374,7 @@
               <w:lang w:eastAsia="en-US"/>
             </w:rPr>
             <w:drawing>
-              <wp:anchor distT="0" distB="0" distL="114300" distR="114300" simplePos="0" relativeHeight="251665408" behindDoc="1" locked="0" layoutInCell="1" allowOverlap="1" wp14:anchorId="73D296AF" wp14:editId="70EBB8E6">
+              <wp:anchor distT="0" distB="0" distL="114300" distR="114300" simplePos="0" relativeHeight="251665408" behindDoc="1" locked="0" layoutInCell="1" allowOverlap="1" wp14:anchorId="0ECC0CFE" wp14:editId="451B2D3C">
                 <wp:simplePos x="0" y="0"/>
                 <wp:positionH relativeFrom="column">
                   <wp:posOffset>-60325</wp:posOffset>
@@ -16633,7 +16883,7 @@
               <w:lang w:eastAsia="en-US"/>
             </w:rPr>
             <w:drawing>
-              <wp:anchor distT="0" distB="0" distL="114300" distR="114300" simplePos="0" relativeHeight="251722752" behindDoc="0" locked="0" layoutInCell="1" allowOverlap="1" wp14:anchorId="1E213D2D" wp14:editId="7C34B74B">
+              <wp:anchor distT="0" distB="0" distL="114300" distR="114300" simplePos="0" relativeHeight="251722752" behindDoc="0" locked="0" layoutInCell="1" allowOverlap="1" wp14:anchorId="3EA34325" wp14:editId="1853AEF2">
                 <wp:simplePos x="0" y="0"/>
                 <wp:positionH relativeFrom="column">
                   <wp:posOffset>-36830</wp:posOffset>
@@ -17165,7 +17415,7 @@
               <w:lang w:eastAsia="en-US"/>
             </w:rPr>
             <w:drawing>
-              <wp:anchor distT="0" distB="0" distL="114300" distR="114300" simplePos="0" relativeHeight="251669504" behindDoc="1" locked="0" layoutInCell="1" allowOverlap="1" wp14:anchorId="415EE684" wp14:editId="70BE1DF5">
+              <wp:anchor distT="0" distB="0" distL="114300" distR="114300" simplePos="0" relativeHeight="251669504" behindDoc="1" locked="0" layoutInCell="1" allowOverlap="1" wp14:anchorId="7F3064E9" wp14:editId="7E9C3DF2">
                 <wp:simplePos x="0" y="0"/>
                 <wp:positionH relativeFrom="column">
                   <wp:posOffset>-60325</wp:posOffset>
@@ -21715,7 +21965,7 @@
 </file>
 
 <file path=customXml/itemProps1.xml><?xml version="1.0" encoding="utf-8"?>
-<ds:datastoreItem xmlns:ds="http://schemas.openxmlformats.org/officeDocument/2006/customXml" ds:itemID="{A4075E47-1399-45DA-B4A6-AA82AD1A3BEA}">
+<ds:datastoreItem xmlns:ds="http://schemas.openxmlformats.org/officeDocument/2006/customXml" ds:itemID="{2ECF7F9B-707D-41FE-B04A-F7A0894B3220}">
   <ds:schemaRefs>
     <ds:schemaRef ds:uri="http://schemas.openxmlformats.org/officeDocument/2006/bibliography"/>
   </ds:schemaRefs>
@@ -21723,7 +21973,7 @@
 </file>
 
 <file path=customXml/itemProps2.xml><?xml version="1.0" encoding="utf-8"?>
-<ds:datastoreItem xmlns:ds="http://schemas.openxmlformats.org/officeDocument/2006/customXml" ds:itemID="{0AFABE0C-D255-4440-AF89-434F89176F45}">
+<ds:datastoreItem xmlns:ds="http://schemas.openxmlformats.org/officeDocument/2006/customXml" ds:itemID="{4D470B38-EE25-4B9A-B36E-D80FEB0F8142}">
   <ds:schemaRefs>
     <ds:schemaRef ds:uri="http://schemas.openxmlformats.org/officeDocument/2006/bibliography"/>
   </ds:schemaRefs>

</xml_diff>